<commit_message>
Implemented food HUD and added firepit
Stored food now displays on the HUD and firepit sprites and prefab added
</commit_message>
<xml_diff>
--- a/Base Builder GDD.docx
+++ b/Base Builder GDD.docx
@@ -45,7 +45,7 @@
         </w:numPr>
       </w:pPr>
       <w:r>
-        <w:t>Food storage – Implement food resource storage</w:t>
+        <w:t>Follower spawn – consume food to spawn a new follower</w:t>
       </w:r>
     </w:p>
     <w:p>
@@ -57,7 +57,7 @@
         </w:numPr>
       </w:pPr>
       <w:r>
-        <w:t>Follower spawn – consume food to spawn a new follower</w:t>
+        <w:t>Follower death – allow followers to die in combat</w:t>
       </w:r>
     </w:p>
     <w:p>
@@ -69,7 +69,7 @@
         </w:numPr>
       </w:pPr>
       <w:r>
-        <w:t>Follower death – allow followers to die in combat</w:t>
+        <w:t>Building destruction – Buildings take damage and can be destroyed by enemies</w:t>
       </w:r>
     </w:p>
     <w:p>
@@ -81,7 +81,7 @@
         </w:numPr>
       </w:pPr>
       <w:r>
-        <w:t>Building destruction – Buildings take damage and can be destroyed by enemies</w:t>
+        <w:t>Building repair – When buildings are destroyed, they can be repaired by followers for a lower resource cost than the full build cost</w:t>
       </w:r>
     </w:p>
     <w:p>
@@ -93,7 +93,7 @@
         </w:numPr>
       </w:pPr>
       <w:r>
-        <w:t>Building repair – When buildings are destroyed, they can be repaired by followers for a lower resource cost than the full build cost</w:t>
+        <w:t>Pathfinding</w:t>
       </w:r>
     </w:p>
     <w:p>
@@ -105,7 +105,7 @@
         </w:numPr>
       </w:pPr>
       <w:r>
-        <w:t>Pathfinding</w:t>
+        <w:t>Land corruption and healing</w:t>
       </w:r>
     </w:p>
     <w:p>
@@ -117,7 +117,7 @@
         </w:numPr>
       </w:pPr>
       <w:r>
-        <w:t>Land corruption and healing</w:t>
+        <w:t>Larger buildings (4 tiles)</w:t>
       </w:r>
     </w:p>
     <w:p/>
@@ -420,6 +420,21 @@
         <w:t>Hitting creatures from far away</w:t>
       </w:r>
     </w:p>
+    <w:p>
+      <w:pPr>
+        <w:pStyle w:val="ListParagraph"/>
+        <w:numPr>
+          <w:ilvl w:val="0"/>
+          <w:numId w:val="6"/>
+        </w:numPr>
+      </w:pPr>
+      <w:r>
+        <w:t>Directing follower with full inventory to gather resource sends them to the storage, then sets to idle (</w:t>
+      </w:r>
+      <w:r>
+        <w:t>FIX LAST TARGET THING)</w:t>
+      </w:r>
+    </w:p>
     <w:p/>
     <w:p>
       <w:r>
@@ -431,12 +446,17 @@
         <w:pStyle w:val="ListParagraph"/>
         <w:numPr>
           <w:ilvl w:val="0"/>
-          <w:numId w:val="6"/>
-        </w:numPr>
-      </w:pPr>
-      <w:r>
-        <w:t>Implement food resource on HUD</w:t>
-      </w:r>
+          <w:numId w:val="7"/>
+        </w:numPr>
+      </w:pPr>
+      <w:r>
+        <w:t>Re-order building menu (resource storage all together)</w:t>
+      </w:r>
+    </w:p>
+    <w:p>
+      <w:pPr>
+        <w:ind w:left="360"/>
+      </w:pPr>
     </w:p>
     <w:sectPr>
       <w:pgSz w:w="11906" w:h="16838"/>
@@ -903,6 +923,92 @@
     </w:lvl>
   </w:abstractNum>
   <w:abstractNum w:abstractNumId="4" w15:restartNumberingAfterBreak="0">
+    <w:nsid w:val="64071F93"/>
+    <w:multiLevelType w:val="hybridMultilevel"/>
+    <w:tmpl w:val="E6168B7C"/>
+    <w:lvl w:ilvl="0" w:tplc="0809000F">
+      <w:start w:val="1"/>
+      <w:numFmt w:val="decimal"/>
+      <w:lvlText w:val="%1."/>
+      <w:lvlJc w:val="left"/>
+      <w:pPr>
+        <w:ind w:left="720" w:hanging="360"/>
+      </w:pPr>
+    </w:lvl>
+    <w:lvl w:ilvl="1" w:tplc="08090019" w:tentative="1">
+      <w:start w:val="1"/>
+      <w:numFmt w:val="lowerLetter"/>
+      <w:lvlText w:val="%2."/>
+      <w:lvlJc w:val="left"/>
+      <w:pPr>
+        <w:ind w:left="1440" w:hanging="360"/>
+      </w:pPr>
+    </w:lvl>
+    <w:lvl w:ilvl="2" w:tplc="0809001B" w:tentative="1">
+      <w:start w:val="1"/>
+      <w:numFmt w:val="lowerRoman"/>
+      <w:lvlText w:val="%3."/>
+      <w:lvlJc w:val="right"/>
+      <w:pPr>
+        <w:ind w:left="2160" w:hanging="180"/>
+      </w:pPr>
+    </w:lvl>
+    <w:lvl w:ilvl="3" w:tplc="0809000F" w:tentative="1">
+      <w:start w:val="1"/>
+      <w:numFmt w:val="decimal"/>
+      <w:lvlText w:val="%4."/>
+      <w:lvlJc w:val="left"/>
+      <w:pPr>
+        <w:ind w:left="2880" w:hanging="360"/>
+      </w:pPr>
+    </w:lvl>
+    <w:lvl w:ilvl="4" w:tplc="08090019" w:tentative="1">
+      <w:start w:val="1"/>
+      <w:numFmt w:val="lowerLetter"/>
+      <w:lvlText w:val="%5."/>
+      <w:lvlJc w:val="left"/>
+      <w:pPr>
+        <w:ind w:left="3600" w:hanging="360"/>
+      </w:pPr>
+    </w:lvl>
+    <w:lvl w:ilvl="5" w:tplc="0809001B" w:tentative="1">
+      <w:start w:val="1"/>
+      <w:numFmt w:val="lowerRoman"/>
+      <w:lvlText w:val="%6."/>
+      <w:lvlJc w:val="right"/>
+      <w:pPr>
+        <w:ind w:left="4320" w:hanging="180"/>
+      </w:pPr>
+    </w:lvl>
+    <w:lvl w:ilvl="6" w:tplc="0809000F" w:tentative="1">
+      <w:start w:val="1"/>
+      <w:numFmt w:val="decimal"/>
+      <w:lvlText w:val="%7."/>
+      <w:lvlJc w:val="left"/>
+      <w:pPr>
+        <w:ind w:left="5040" w:hanging="360"/>
+      </w:pPr>
+    </w:lvl>
+    <w:lvl w:ilvl="7" w:tplc="08090019" w:tentative="1">
+      <w:start w:val="1"/>
+      <w:numFmt w:val="lowerLetter"/>
+      <w:lvlText w:val="%8."/>
+      <w:lvlJc w:val="left"/>
+      <w:pPr>
+        <w:ind w:left="5760" w:hanging="360"/>
+      </w:pPr>
+    </w:lvl>
+    <w:lvl w:ilvl="8" w:tplc="0809001B" w:tentative="1">
+      <w:start w:val="1"/>
+      <w:numFmt w:val="lowerRoman"/>
+      <w:lvlText w:val="%9."/>
+      <w:lvlJc w:val="right"/>
+      <w:pPr>
+        <w:ind w:left="6480" w:hanging="180"/>
+      </w:pPr>
+    </w:lvl>
+  </w:abstractNum>
+  <w:abstractNum w:abstractNumId="5" w15:restartNumberingAfterBreak="0">
     <w:nsid w:val="77636DAA"/>
     <w:multiLevelType w:val="hybridMultilevel"/>
     <w:tmpl w:val="D954F4AA"/>
@@ -1015,7 +1121,7 @@
       </w:rPr>
     </w:lvl>
   </w:abstractNum>
-  <w:abstractNum w:abstractNumId="5" w15:restartNumberingAfterBreak="0">
+  <w:abstractNum w:abstractNumId="6" w15:restartNumberingAfterBreak="0">
     <w:nsid w:val="7D712E4C"/>
     <w:multiLevelType w:val="hybridMultilevel"/>
     <w:tmpl w:val="A7EC9300"/>
@@ -1138,13 +1244,16 @@
     <w:abstractNumId w:val="2"/>
   </w:num>
   <w:num w:numId="4">
-    <w:abstractNumId w:val="4"/>
+    <w:abstractNumId w:val="5"/>
   </w:num>
   <w:num w:numId="5">
-    <w:abstractNumId w:val="5"/>
+    <w:abstractNumId w:val="6"/>
   </w:num>
   <w:num w:numId="6">
     <w:abstractNumId w:val="0"/>
+  </w:num>
+  <w:num w:numId="7">
+    <w:abstractNumId w:val="4"/>
   </w:num>
 </w:numbering>
 </file>

</xml_diff>

<commit_message>
Implemented inspector functionality for buildings
Implemented an inspector to allow the user to see the details of a selected building.
Currently shows resource storage values and construction progress for selection.
</commit_message>
<xml_diff>
--- a/Base Builder GDD.docx
+++ b/Base Builder GDD.docx
@@ -120,6 +120,26 @@
         <w:t>Larger buildings (4 tiles)</w:t>
       </w:r>
     </w:p>
+    <w:p>
+      <w:pPr>
+        <w:pStyle w:val="ListParagraph"/>
+        <w:numPr>
+          <w:ilvl w:val="0"/>
+          <w:numId w:val="1"/>
+        </w:numPr>
+        <w:rPr>
+          <w:b/>
+          <w:bCs/>
+        </w:rPr>
+      </w:pPr>
+      <w:r>
+        <w:rPr>
+          <w:b/>
+          <w:bCs/>
+        </w:rPr>
+        <w:t>Save game</w:t>
+      </w:r>
+    </w:p>
     <w:p/>
     <w:p>
       <w:r>
@@ -352,6 +372,7 @@
         </w:numPr>
       </w:pPr>
       <w:r>
+        <w:lastRenderedPageBreak/>
         <w:t>Necromancer – Raises followers and soldiers from the dead in an area around them (can only raise the dead in corrupted land)</w:t>
       </w:r>
     </w:p>
@@ -364,7 +385,6 @@
         </w:numPr>
       </w:pPr>
       <w:r>
-        <w:lastRenderedPageBreak/>
         <w:t>Corruption spreader – Spread corruption to uncorrupted tiles</w:t>
       </w:r>
       <w:r>
@@ -435,10 +455,34 @@
         <w:t>FIX LAST TARGET THING)</w:t>
       </w:r>
     </w:p>
+    <w:p>
+      <w:pPr>
+        <w:pStyle w:val="ListParagraph"/>
+        <w:numPr>
+          <w:ilvl w:val="0"/>
+          <w:numId w:val="6"/>
+        </w:numPr>
+      </w:pPr>
+      <w:r>
+        <w:t>Bunnies outside map</w:t>
+      </w:r>
+    </w:p>
+    <w:p>
+      <w:pPr>
+        <w:pStyle w:val="ListParagraph"/>
+        <w:numPr>
+          <w:ilvl w:val="0"/>
+          <w:numId w:val="6"/>
+        </w:numPr>
+      </w:pPr>
+      <w:r>
+        <w:t>Sometimes doesn’t hit bunnies (not sure why)</w:t>
+      </w:r>
+    </w:p>
     <w:p/>
     <w:p>
       <w:r>
-        <w:t>To do:</w:t>
+        <w:t>To do</w:t>
       </w:r>
     </w:p>
     <w:p>
@@ -457,6 +501,72 @@
       <w:pPr>
         <w:ind w:left="360"/>
       </w:pPr>
+    </w:p>
+    <w:p>
+      <w:pPr>
+        <w:ind w:left="360"/>
+      </w:pPr>
+    </w:p>
+    <w:p>
+      <w:pPr>
+        <w:ind w:left="360"/>
+      </w:pPr>
+    </w:p>
+    <w:p>
+      <w:r>
+        <w:t>I</w:t>
+      </w:r>
+      <w:r>
+        <w:t>nspector</w:t>
+      </w:r>
+    </w:p>
+    <w:p>
+      <w:pPr>
+        <w:pStyle w:val="ListParagraph"/>
+        <w:numPr>
+          <w:ilvl w:val="0"/>
+          <w:numId w:val="8"/>
+        </w:numPr>
+      </w:pPr>
+      <w:r>
+        <w:t>Add follower spawning at fireplace</w:t>
+      </w:r>
+    </w:p>
+    <w:p>
+      <w:pPr>
+        <w:pStyle w:val="ListParagraph"/>
+        <w:numPr>
+          <w:ilvl w:val="0"/>
+          <w:numId w:val="8"/>
+        </w:numPr>
+      </w:pPr>
+      <w:r>
+        <w:t>Add building description</w:t>
+      </w:r>
+    </w:p>
+    <w:p>
+      <w:pPr>
+        <w:pStyle w:val="ListParagraph"/>
+        <w:numPr>
+          <w:ilvl w:val="0"/>
+          <w:numId w:val="8"/>
+        </w:numPr>
+      </w:pPr>
+      <w:r>
+        <w:t>Add follower details to the inspector</w:t>
+      </w:r>
+    </w:p>
+    <w:p>
+      <w:pPr>
+        <w:pStyle w:val="ListParagraph"/>
+        <w:numPr>
+          <w:ilvl w:val="0"/>
+          <w:numId w:val="8"/>
+        </w:numPr>
+      </w:pPr>
+      <w:r>
+        <w:t>Add building damage to the inspector for all constructed buildings</w:t>
+      </w:r>
     </w:p>
     <w:sectPr>
       <w:pgSz w:w="11906" w:h="16838"/>
@@ -1009,6 +1119,119 @@
     </w:lvl>
   </w:abstractNum>
   <w:abstractNum w:abstractNumId="5" w15:restartNumberingAfterBreak="0">
+    <w:nsid w:val="6F205DF3"/>
+    <w:multiLevelType w:val="hybridMultilevel"/>
+    <w:tmpl w:val="D64495EE"/>
+    <w:lvl w:ilvl="0" w:tplc="08090001">
+      <w:start w:val="1"/>
+      <w:numFmt w:val="bullet"/>
+      <w:lvlText w:val=""/>
+      <w:lvlJc w:val="left"/>
+      <w:pPr>
+        <w:ind w:left="720" w:hanging="360"/>
+      </w:pPr>
+      <w:rPr>
+        <w:rFonts w:ascii="Symbol" w:hAnsi="Symbol" w:hint="default"/>
+      </w:rPr>
+    </w:lvl>
+    <w:lvl w:ilvl="1" w:tplc="08090003" w:tentative="1">
+      <w:start w:val="1"/>
+      <w:numFmt w:val="bullet"/>
+      <w:lvlText w:val="o"/>
+      <w:lvlJc w:val="left"/>
+      <w:pPr>
+        <w:ind w:left="1440" w:hanging="360"/>
+      </w:pPr>
+      <w:rPr>
+        <w:rFonts w:ascii="Courier New" w:hAnsi="Courier New" w:cs="Courier New" w:hint="default"/>
+      </w:rPr>
+    </w:lvl>
+    <w:lvl w:ilvl="2" w:tplc="08090005" w:tentative="1">
+      <w:start w:val="1"/>
+      <w:numFmt w:val="bullet"/>
+      <w:lvlText w:val=""/>
+      <w:lvlJc w:val="left"/>
+      <w:pPr>
+        <w:ind w:left="2160" w:hanging="360"/>
+      </w:pPr>
+      <w:rPr>
+        <w:rFonts w:ascii="Wingdings" w:hAnsi="Wingdings" w:hint="default"/>
+      </w:rPr>
+    </w:lvl>
+    <w:lvl w:ilvl="3" w:tplc="08090001" w:tentative="1">
+      <w:start w:val="1"/>
+      <w:numFmt w:val="bullet"/>
+      <w:lvlText w:val=""/>
+      <w:lvlJc w:val="left"/>
+      <w:pPr>
+        <w:ind w:left="2880" w:hanging="360"/>
+      </w:pPr>
+      <w:rPr>
+        <w:rFonts w:ascii="Symbol" w:hAnsi="Symbol" w:hint="default"/>
+      </w:rPr>
+    </w:lvl>
+    <w:lvl w:ilvl="4" w:tplc="08090003" w:tentative="1">
+      <w:start w:val="1"/>
+      <w:numFmt w:val="bullet"/>
+      <w:lvlText w:val="o"/>
+      <w:lvlJc w:val="left"/>
+      <w:pPr>
+        <w:ind w:left="3600" w:hanging="360"/>
+      </w:pPr>
+      <w:rPr>
+        <w:rFonts w:ascii="Courier New" w:hAnsi="Courier New" w:cs="Courier New" w:hint="default"/>
+      </w:rPr>
+    </w:lvl>
+    <w:lvl w:ilvl="5" w:tplc="08090005" w:tentative="1">
+      <w:start w:val="1"/>
+      <w:numFmt w:val="bullet"/>
+      <w:lvlText w:val=""/>
+      <w:lvlJc w:val="left"/>
+      <w:pPr>
+        <w:ind w:left="4320" w:hanging="360"/>
+      </w:pPr>
+      <w:rPr>
+        <w:rFonts w:ascii="Wingdings" w:hAnsi="Wingdings" w:hint="default"/>
+      </w:rPr>
+    </w:lvl>
+    <w:lvl w:ilvl="6" w:tplc="08090001" w:tentative="1">
+      <w:start w:val="1"/>
+      <w:numFmt w:val="bullet"/>
+      <w:lvlText w:val=""/>
+      <w:lvlJc w:val="left"/>
+      <w:pPr>
+        <w:ind w:left="5040" w:hanging="360"/>
+      </w:pPr>
+      <w:rPr>
+        <w:rFonts w:ascii="Symbol" w:hAnsi="Symbol" w:hint="default"/>
+      </w:rPr>
+    </w:lvl>
+    <w:lvl w:ilvl="7" w:tplc="08090003" w:tentative="1">
+      <w:start w:val="1"/>
+      <w:numFmt w:val="bullet"/>
+      <w:lvlText w:val="o"/>
+      <w:lvlJc w:val="left"/>
+      <w:pPr>
+        <w:ind w:left="5760" w:hanging="360"/>
+      </w:pPr>
+      <w:rPr>
+        <w:rFonts w:ascii="Courier New" w:hAnsi="Courier New" w:cs="Courier New" w:hint="default"/>
+      </w:rPr>
+    </w:lvl>
+    <w:lvl w:ilvl="8" w:tplc="08090005" w:tentative="1">
+      <w:start w:val="1"/>
+      <w:numFmt w:val="bullet"/>
+      <w:lvlText w:val=""/>
+      <w:lvlJc w:val="left"/>
+      <w:pPr>
+        <w:ind w:left="6480" w:hanging="360"/>
+      </w:pPr>
+      <w:rPr>
+        <w:rFonts w:ascii="Wingdings" w:hAnsi="Wingdings" w:hint="default"/>
+      </w:rPr>
+    </w:lvl>
+  </w:abstractNum>
+  <w:abstractNum w:abstractNumId="6" w15:restartNumberingAfterBreak="0">
     <w:nsid w:val="77636DAA"/>
     <w:multiLevelType w:val="hybridMultilevel"/>
     <w:tmpl w:val="D954F4AA"/>
@@ -1121,7 +1344,7 @@
       </w:rPr>
     </w:lvl>
   </w:abstractNum>
-  <w:abstractNum w:abstractNumId="6" w15:restartNumberingAfterBreak="0">
+  <w:abstractNum w:abstractNumId="7" w15:restartNumberingAfterBreak="0">
     <w:nsid w:val="7D712E4C"/>
     <w:multiLevelType w:val="hybridMultilevel"/>
     <w:tmpl w:val="A7EC9300"/>
@@ -1244,16 +1467,19 @@
     <w:abstractNumId w:val="2"/>
   </w:num>
   <w:num w:numId="4">
-    <w:abstractNumId w:val="5"/>
+    <w:abstractNumId w:val="6"/>
   </w:num>
   <w:num w:numId="5">
-    <w:abstractNumId w:val="6"/>
+    <w:abstractNumId w:val="7"/>
   </w:num>
   <w:num w:numId="6">
     <w:abstractNumId w:val="0"/>
   </w:num>
   <w:num w:numId="7">
     <w:abstractNumId w:val="4"/>
+  </w:num>
+  <w:num w:numId="8">
+    <w:abstractNumId w:val="5"/>
   </w:num>
 </w:numbering>
 </file>

</xml_diff>

<commit_message>
Implemented basic enemy functionality
Added enemy class to allow enemies to target the home base (campfire) and move towards it and a enemy controller class that handles the spawning of the enemies in random positions on the map.
</commit_message>
<xml_diff>
--- a/Base Builder GDD.docx
+++ b/Base Builder GDD.docx
@@ -140,6 +140,22 @@
         <w:t>Save game</w:t>
       </w:r>
     </w:p>
+    <w:p>
+      <w:pPr>
+        <w:pStyle w:val="ListParagraph"/>
+        <w:numPr>
+          <w:ilvl w:val="0"/>
+          <w:numId w:val="1"/>
+        </w:numPr>
+        <w:rPr>
+          <w:b/>
+          <w:bCs/>
+        </w:rPr>
+      </w:pPr>
+      <w:r>
+        <w:t>Fog of war</w:t>
+      </w:r>
+    </w:p>
     <w:p/>
     <w:p>
       <w:r>
@@ -203,6 +219,30 @@
         </w:numPr>
       </w:pPr>
       <w:r>
+        <w:t>Spawners appear in corrupted lands, the player must find them and destroy them before they grow</w:t>
+      </w:r>
+    </w:p>
+    <w:p>
+      <w:pPr>
+        <w:pStyle w:val="ListParagraph"/>
+        <w:numPr>
+          <w:ilvl w:val="0"/>
+          <w:numId w:val="1"/>
+        </w:numPr>
+      </w:pPr>
+      <w:r>
+        <w:t>Enemies target the home building (firepit etc.) until they are hit or are blocked by a wall</w:t>
+      </w:r>
+    </w:p>
+    <w:p>
+      <w:pPr>
+        <w:pStyle w:val="ListParagraph"/>
+        <w:numPr>
+          <w:ilvl w:val="0"/>
+          <w:numId w:val="1"/>
+        </w:numPr>
+      </w:pPr>
+      <w:r>
         <w:t>More enemies and tougher enemies spawn as the player progresses</w:t>
       </w:r>
     </w:p>
@@ -360,6 +400,7 @@
         </w:numPr>
       </w:pPr>
       <w:r>
+        <w:lastRenderedPageBreak/>
         <w:t>Undead – followers and soldiers can be raised from the dead by enemy necromancers. Standard undead followers have low health and damage, but soldiers have higher health and damage</w:t>
       </w:r>
     </w:p>
@@ -372,7 +413,6 @@
         </w:numPr>
       </w:pPr>
       <w:r>
-        <w:lastRenderedPageBreak/>
         <w:t>Necromancer – Raises followers and soldiers from the dead in an area around them (can only raise the dead in corrupted land)</w:t>
       </w:r>
     </w:p>
@@ -566,6 +606,24 @@
       </w:pPr>
       <w:r>
         <w:t>Add building damage to the inspector for all constructed buildings</w:t>
+      </w:r>
+    </w:p>
+    <w:p/>
+    <w:p>
+      <w:r>
+        <w:t>Pathfinding</w:t>
+      </w:r>
+    </w:p>
+    <w:p>
+      <w:pPr>
+        <w:pStyle w:val="ListParagraph"/>
+        <w:numPr>
+          <w:ilvl w:val="0"/>
+          <w:numId w:val="9"/>
+        </w:numPr>
+      </w:pPr>
+      <w:r>
+        <w:t>Update path if wall is built or the target moves</w:t>
       </w:r>
     </w:p>
     <w:sectPr>
@@ -581,6 +639,119 @@
 <file path=word/numbering.xml><?xml version="1.0" encoding="utf-8"?>
 <w:numbering xmlns:wpc="http://schemas.microsoft.com/office/word/2010/wordprocessingCanvas" xmlns:cx="http://schemas.microsoft.com/office/drawing/2014/chartex" xmlns:cx1="http://schemas.microsoft.com/office/drawing/2015/9/8/chartex" xmlns:cx2="http://schemas.microsoft.com/office/drawing/2015/10/21/chartex" xmlns:cx3="http://schemas.microsoft.com/office/drawing/2016/5/9/chartex" xmlns:cx4="http://schemas.microsoft.com/office/drawing/2016/5/10/chartex" xmlns:cx5="http://schemas.microsoft.com/office/drawing/2016/5/11/chartex" xmlns:cx6="http://schemas.microsoft.com/office/drawing/2016/5/12/chartex" xmlns:cx7="http://schemas.microsoft.com/office/drawing/2016/5/13/chartex" xmlns:cx8="http://schemas.microsoft.com/office/drawing/2016/5/14/chartex" xmlns:mc="http://schemas.openxmlformats.org/markup-compatibility/2006" xmlns:aink="http://schemas.microsoft.com/office/drawing/2016/ink" xmlns:am3d="http://schemas.microsoft.com/office/drawing/2017/model3d" xmlns:o="urn:schemas-microsoft-com:office:office" xmlns:r="http://schemas.openxmlformats.org/officeDocument/2006/relationships" xmlns:m="http://schemas.openxmlformats.org/officeDocument/2006/math" xmlns:v="urn:schemas-microsoft-com:vml" xmlns:wp14="http://schemas.microsoft.com/office/word/2010/wordprocessingDrawing" xmlns:wp="http://schemas.openxmlformats.org/drawingml/2006/wordprocessingDrawing" xmlns:w10="urn:schemas-microsoft-com:office:word" xmlns:w="http://schemas.openxmlformats.org/wordprocessingml/2006/main" xmlns:w14="http://schemas.microsoft.com/office/word/2010/wordml" xmlns:w15="http://schemas.microsoft.com/office/word/2012/wordml" xmlns:w16cex="http://schemas.microsoft.com/office/word/2018/wordml/cex" xmlns:w16cid="http://schemas.microsoft.com/office/word/2016/wordml/cid" xmlns:w16="http://schemas.microsoft.com/office/word/2018/wordml" xmlns:w16se="http://schemas.microsoft.com/office/word/2015/wordml/symex" xmlns:wpg="http://schemas.microsoft.com/office/word/2010/wordprocessingGroup" xmlns:wpi="http://schemas.microsoft.com/office/word/2010/wordprocessingInk" xmlns:wne="http://schemas.microsoft.com/office/word/2006/wordml" xmlns:wps="http://schemas.microsoft.com/office/word/2010/wordprocessingShape" mc:Ignorable="w14 w15 w16se w16cid w16 w16cex wp14">
   <w:abstractNum w:abstractNumId="0" w15:restartNumberingAfterBreak="0">
+    <w:nsid w:val="05734BCF"/>
+    <w:multiLevelType w:val="hybridMultilevel"/>
+    <w:tmpl w:val="EF60D51C"/>
+    <w:lvl w:ilvl="0" w:tplc="08090001">
+      <w:start w:val="1"/>
+      <w:numFmt w:val="bullet"/>
+      <w:lvlText w:val=""/>
+      <w:lvlJc w:val="left"/>
+      <w:pPr>
+        <w:ind w:left="720" w:hanging="360"/>
+      </w:pPr>
+      <w:rPr>
+        <w:rFonts w:ascii="Symbol" w:hAnsi="Symbol" w:hint="default"/>
+      </w:rPr>
+    </w:lvl>
+    <w:lvl w:ilvl="1" w:tplc="08090003" w:tentative="1">
+      <w:start w:val="1"/>
+      <w:numFmt w:val="bullet"/>
+      <w:lvlText w:val="o"/>
+      <w:lvlJc w:val="left"/>
+      <w:pPr>
+        <w:ind w:left="1440" w:hanging="360"/>
+      </w:pPr>
+      <w:rPr>
+        <w:rFonts w:ascii="Courier New" w:hAnsi="Courier New" w:cs="Courier New" w:hint="default"/>
+      </w:rPr>
+    </w:lvl>
+    <w:lvl w:ilvl="2" w:tplc="08090005" w:tentative="1">
+      <w:start w:val="1"/>
+      <w:numFmt w:val="bullet"/>
+      <w:lvlText w:val=""/>
+      <w:lvlJc w:val="left"/>
+      <w:pPr>
+        <w:ind w:left="2160" w:hanging="360"/>
+      </w:pPr>
+      <w:rPr>
+        <w:rFonts w:ascii="Wingdings" w:hAnsi="Wingdings" w:hint="default"/>
+      </w:rPr>
+    </w:lvl>
+    <w:lvl w:ilvl="3" w:tplc="08090001" w:tentative="1">
+      <w:start w:val="1"/>
+      <w:numFmt w:val="bullet"/>
+      <w:lvlText w:val=""/>
+      <w:lvlJc w:val="left"/>
+      <w:pPr>
+        <w:ind w:left="2880" w:hanging="360"/>
+      </w:pPr>
+      <w:rPr>
+        <w:rFonts w:ascii="Symbol" w:hAnsi="Symbol" w:hint="default"/>
+      </w:rPr>
+    </w:lvl>
+    <w:lvl w:ilvl="4" w:tplc="08090003" w:tentative="1">
+      <w:start w:val="1"/>
+      <w:numFmt w:val="bullet"/>
+      <w:lvlText w:val="o"/>
+      <w:lvlJc w:val="left"/>
+      <w:pPr>
+        <w:ind w:left="3600" w:hanging="360"/>
+      </w:pPr>
+      <w:rPr>
+        <w:rFonts w:ascii="Courier New" w:hAnsi="Courier New" w:cs="Courier New" w:hint="default"/>
+      </w:rPr>
+    </w:lvl>
+    <w:lvl w:ilvl="5" w:tplc="08090005" w:tentative="1">
+      <w:start w:val="1"/>
+      <w:numFmt w:val="bullet"/>
+      <w:lvlText w:val=""/>
+      <w:lvlJc w:val="left"/>
+      <w:pPr>
+        <w:ind w:left="4320" w:hanging="360"/>
+      </w:pPr>
+      <w:rPr>
+        <w:rFonts w:ascii="Wingdings" w:hAnsi="Wingdings" w:hint="default"/>
+      </w:rPr>
+    </w:lvl>
+    <w:lvl w:ilvl="6" w:tplc="08090001" w:tentative="1">
+      <w:start w:val="1"/>
+      <w:numFmt w:val="bullet"/>
+      <w:lvlText w:val=""/>
+      <w:lvlJc w:val="left"/>
+      <w:pPr>
+        <w:ind w:left="5040" w:hanging="360"/>
+      </w:pPr>
+      <w:rPr>
+        <w:rFonts w:ascii="Symbol" w:hAnsi="Symbol" w:hint="default"/>
+      </w:rPr>
+    </w:lvl>
+    <w:lvl w:ilvl="7" w:tplc="08090003" w:tentative="1">
+      <w:start w:val="1"/>
+      <w:numFmt w:val="bullet"/>
+      <w:lvlText w:val="o"/>
+      <w:lvlJc w:val="left"/>
+      <w:pPr>
+        <w:ind w:left="5760" w:hanging="360"/>
+      </w:pPr>
+      <w:rPr>
+        <w:rFonts w:ascii="Courier New" w:hAnsi="Courier New" w:cs="Courier New" w:hint="default"/>
+      </w:rPr>
+    </w:lvl>
+    <w:lvl w:ilvl="8" w:tplc="08090005" w:tentative="1">
+      <w:start w:val="1"/>
+      <w:numFmt w:val="bullet"/>
+      <w:lvlText w:val=""/>
+      <w:lvlJc w:val="left"/>
+      <w:pPr>
+        <w:ind w:left="6480" w:hanging="360"/>
+      </w:pPr>
+      <w:rPr>
+        <w:rFonts w:ascii="Wingdings" w:hAnsi="Wingdings" w:hint="default"/>
+      </w:rPr>
+    </w:lvl>
+  </w:abstractNum>
+  <w:abstractNum w:abstractNumId="1" w15:restartNumberingAfterBreak="0">
     <w:nsid w:val="0D465D11"/>
     <w:multiLevelType w:val="hybridMultilevel"/>
     <w:tmpl w:val="DA14F34A"/>
@@ -693,7 +864,7 @@
       </w:rPr>
     </w:lvl>
   </w:abstractNum>
-  <w:abstractNum w:abstractNumId="1" w15:restartNumberingAfterBreak="0">
+  <w:abstractNum w:abstractNumId="2" w15:restartNumberingAfterBreak="0">
     <w:nsid w:val="1730421D"/>
     <w:multiLevelType w:val="hybridMultilevel"/>
     <w:tmpl w:val="342273DA"/>
@@ -806,7 +977,7 @@
       </w:rPr>
     </w:lvl>
   </w:abstractNum>
-  <w:abstractNum w:abstractNumId="2" w15:restartNumberingAfterBreak="0">
+  <w:abstractNum w:abstractNumId="3" w15:restartNumberingAfterBreak="0">
     <w:nsid w:val="1F4C553F"/>
     <w:multiLevelType w:val="hybridMultilevel"/>
     <w:tmpl w:val="46D82A8A"/>
@@ -919,7 +1090,120 @@
       </w:rPr>
     </w:lvl>
   </w:abstractNum>
-  <w:abstractNum w:abstractNumId="3" w15:restartNumberingAfterBreak="0">
+  <w:abstractNum w:abstractNumId="4" w15:restartNumberingAfterBreak="0">
+    <w:nsid w:val="2E5F4067"/>
+    <w:multiLevelType w:val="hybridMultilevel"/>
+    <w:tmpl w:val="C958DC98"/>
+    <w:lvl w:ilvl="0" w:tplc="08090001">
+      <w:start w:val="1"/>
+      <w:numFmt w:val="bullet"/>
+      <w:lvlText w:val=""/>
+      <w:lvlJc w:val="left"/>
+      <w:pPr>
+        <w:ind w:left="720" w:hanging="360"/>
+      </w:pPr>
+      <w:rPr>
+        <w:rFonts w:ascii="Symbol" w:hAnsi="Symbol" w:hint="default"/>
+      </w:rPr>
+    </w:lvl>
+    <w:lvl w:ilvl="1" w:tplc="08090003" w:tentative="1">
+      <w:start w:val="1"/>
+      <w:numFmt w:val="bullet"/>
+      <w:lvlText w:val="o"/>
+      <w:lvlJc w:val="left"/>
+      <w:pPr>
+        <w:ind w:left="1440" w:hanging="360"/>
+      </w:pPr>
+      <w:rPr>
+        <w:rFonts w:ascii="Courier New" w:hAnsi="Courier New" w:cs="Courier New" w:hint="default"/>
+      </w:rPr>
+    </w:lvl>
+    <w:lvl w:ilvl="2" w:tplc="08090005" w:tentative="1">
+      <w:start w:val="1"/>
+      <w:numFmt w:val="bullet"/>
+      <w:lvlText w:val=""/>
+      <w:lvlJc w:val="left"/>
+      <w:pPr>
+        <w:ind w:left="2160" w:hanging="360"/>
+      </w:pPr>
+      <w:rPr>
+        <w:rFonts w:ascii="Wingdings" w:hAnsi="Wingdings" w:hint="default"/>
+      </w:rPr>
+    </w:lvl>
+    <w:lvl w:ilvl="3" w:tplc="08090001" w:tentative="1">
+      <w:start w:val="1"/>
+      <w:numFmt w:val="bullet"/>
+      <w:lvlText w:val=""/>
+      <w:lvlJc w:val="left"/>
+      <w:pPr>
+        <w:ind w:left="2880" w:hanging="360"/>
+      </w:pPr>
+      <w:rPr>
+        <w:rFonts w:ascii="Symbol" w:hAnsi="Symbol" w:hint="default"/>
+      </w:rPr>
+    </w:lvl>
+    <w:lvl w:ilvl="4" w:tplc="08090003" w:tentative="1">
+      <w:start w:val="1"/>
+      <w:numFmt w:val="bullet"/>
+      <w:lvlText w:val="o"/>
+      <w:lvlJc w:val="left"/>
+      <w:pPr>
+        <w:ind w:left="3600" w:hanging="360"/>
+      </w:pPr>
+      <w:rPr>
+        <w:rFonts w:ascii="Courier New" w:hAnsi="Courier New" w:cs="Courier New" w:hint="default"/>
+      </w:rPr>
+    </w:lvl>
+    <w:lvl w:ilvl="5" w:tplc="08090005" w:tentative="1">
+      <w:start w:val="1"/>
+      <w:numFmt w:val="bullet"/>
+      <w:lvlText w:val=""/>
+      <w:lvlJc w:val="left"/>
+      <w:pPr>
+        <w:ind w:left="4320" w:hanging="360"/>
+      </w:pPr>
+      <w:rPr>
+        <w:rFonts w:ascii="Wingdings" w:hAnsi="Wingdings" w:hint="default"/>
+      </w:rPr>
+    </w:lvl>
+    <w:lvl w:ilvl="6" w:tplc="08090001" w:tentative="1">
+      <w:start w:val="1"/>
+      <w:numFmt w:val="bullet"/>
+      <w:lvlText w:val=""/>
+      <w:lvlJc w:val="left"/>
+      <w:pPr>
+        <w:ind w:left="5040" w:hanging="360"/>
+      </w:pPr>
+      <w:rPr>
+        <w:rFonts w:ascii="Symbol" w:hAnsi="Symbol" w:hint="default"/>
+      </w:rPr>
+    </w:lvl>
+    <w:lvl w:ilvl="7" w:tplc="08090003" w:tentative="1">
+      <w:start w:val="1"/>
+      <w:numFmt w:val="bullet"/>
+      <w:lvlText w:val="o"/>
+      <w:lvlJc w:val="left"/>
+      <w:pPr>
+        <w:ind w:left="5760" w:hanging="360"/>
+      </w:pPr>
+      <w:rPr>
+        <w:rFonts w:ascii="Courier New" w:hAnsi="Courier New" w:cs="Courier New" w:hint="default"/>
+      </w:rPr>
+    </w:lvl>
+    <w:lvl w:ilvl="8" w:tplc="08090005" w:tentative="1">
+      <w:start w:val="1"/>
+      <w:numFmt w:val="bullet"/>
+      <w:lvlText w:val=""/>
+      <w:lvlJc w:val="left"/>
+      <w:pPr>
+        <w:ind w:left="6480" w:hanging="360"/>
+      </w:pPr>
+      <w:rPr>
+        <w:rFonts w:ascii="Wingdings" w:hAnsi="Wingdings" w:hint="default"/>
+      </w:rPr>
+    </w:lvl>
+  </w:abstractNum>
+  <w:abstractNum w:abstractNumId="5" w15:restartNumberingAfterBreak="0">
     <w:nsid w:val="38F70E13"/>
     <w:multiLevelType w:val="hybridMultilevel"/>
     <w:tmpl w:val="33F6F332"/>
@@ -1032,7 +1316,7 @@
       </w:rPr>
     </w:lvl>
   </w:abstractNum>
-  <w:abstractNum w:abstractNumId="4" w15:restartNumberingAfterBreak="0">
+  <w:abstractNum w:abstractNumId="6" w15:restartNumberingAfterBreak="0">
     <w:nsid w:val="64071F93"/>
     <w:multiLevelType w:val="hybridMultilevel"/>
     <w:tmpl w:val="E6168B7C"/>
@@ -1118,7 +1402,7 @@
       </w:pPr>
     </w:lvl>
   </w:abstractNum>
-  <w:abstractNum w:abstractNumId="5" w15:restartNumberingAfterBreak="0">
+  <w:abstractNum w:abstractNumId="7" w15:restartNumberingAfterBreak="0">
     <w:nsid w:val="6F205DF3"/>
     <w:multiLevelType w:val="hybridMultilevel"/>
     <w:tmpl w:val="D64495EE"/>
@@ -1231,7 +1515,7 @@
       </w:rPr>
     </w:lvl>
   </w:abstractNum>
-  <w:abstractNum w:abstractNumId="6" w15:restartNumberingAfterBreak="0">
+  <w:abstractNum w:abstractNumId="8" w15:restartNumberingAfterBreak="0">
     <w:nsid w:val="77636DAA"/>
     <w:multiLevelType w:val="hybridMultilevel"/>
     <w:tmpl w:val="D954F4AA"/>
@@ -1344,7 +1628,7 @@
       </w:rPr>
     </w:lvl>
   </w:abstractNum>
-  <w:abstractNum w:abstractNumId="7" w15:restartNumberingAfterBreak="0">
+  <w:abstractNum w:abstractNumId="9" w15:restartNumberingAfterBreak="0">
     <w:nsid w:val="7D712E4C"/>
     <w:multiLevelType w:val="hybridMultilevel"/>
     <w:tmpl w:val="A7EC9300"/>
@@ -1458,28 +1742,34 @@
     </w:lvl>
   </w:abstractNum>
   <w:num w:numId="1">
+    <w:abstractNumId w:val="5"/>
+  </w:num>
+  <w:num w:numId="2">
+    <w:abstractNumId w:val="2"/>
+  </w:num>
+  <w:num w:numId="3">
     <w:abstractNumId w:val="3"/>
   </w:num>
-  <w:num w:numId="2">
+  <w:num w:numId="4">
+    <w:abstractNumId w:val="8"/>
+  </w:num>
+  <w:num w:numId="5">
+    <w:abstractNumId w:val="9"/>
+  </w:num>
+  <w:num w:numId="6">
     <w:abstractNumId w:val="1"/>
   </w:num>
-  <w:num w:numId="3">
-    <w:abstractNumId w:val="2"/>
-  </w:num>
-  <w:num w:numId="4">
+  <w:num w:numId="7">
     <w:abstractNumId w:val="6"/>
   </w:num>
-  <w:num w:numId="5">
+  <w:num w:numId="8">
     <w:abstractNumId w:val="7"/>
   </w:num>
-  <w:num w:numId="6">
-    <w:abstractNumId w:val="0"/>
-  </w:num>
-  <w:num w:numId="7">
+  <w:num w:numId="9">
     <w:abstractNumId w:val="4"/>
   </w:num>
-  <w:num w:numId="8">
-    <w:abstractNumId w:val="5"/>
+  <w:num w:numId="10">
+    <w:abstractNumId w:val="0"/>
   </w:num>
 </w:numbering>
 </file>

</xml_diff>

<commit_message>
Squad creation, combination and addition
Can now create squads, combine existing squads and add followers to squads to allow multiple followers to be directed.
</commit_message>
<xml_diff>
--- a/Base Builder GDD.docx
+++ b/Base Builder GDD.docx
@@ -33,18 +33,6 @@
         </w:numPr>
       </w:pPr>
       <w:r>
-        <w:t>Enemies</w:t>
-      </w:r>
-    </w:p>
-    <w:p>
-      <w:pPr>
-        <w:pStyle w:val="ListParagraph"/>
-        <w:numPr>
-          <w:ilvl w:val="0"/>
-          <w:numId w:val="1"/>
-        </w:numPr>
-      </w:pPr>
-      <w:r>
         <w:t>Follower spawn – consume food to spawn a new follower</w:t>
       </w:r>
     </w:p>
@@ -156,6 +144,54 @@
         <w:t>Fog of war</w:t>
       </w:r>
     </w:p>
+    <w:p>
+      <w:pPr>
+        <w:pStyle w:val="ListParagraph"/>
+        <w:numPr>
+          <w:ilvl w:val="0"/>
+          <w:numId w:val="1"/>
+        </w:numPr>
+        <w:rPr>
+          <w:b/>
+          <w:bCs/>
+        </w:rPr>
+      </w:pPr>
+      <w:r>
+        <w:t>Focus on selected follower with F key</w:t>
+      </w:r>
+    </w:p>
+    <w:p>
+      <w:pPr>
+        <w:pStyle w:val="ListParagraph"/>
+        <w:numPr>
+          <w:ilvl w:val="0"/>
+          <w:numId w:val="1"/>
+        </w:numPr>
+        <w:rPr>
+          <w:b/>
+          <w:bCs/>
+        </w:rPr>
+      </w:pPr>
+      <w:r>
+        <w:t>Spawn creatures over time (up to a maximum number)</w:t>
+      </w:r>
+    </w:p>
+    <w:p>
+      <w:pPr>
+        <w:pStyle w:val="ListParagraph"/>
+        <w:numPr>
+          <w:ilvl w:val="0"/>
+          <w:numId w:val="1"/>
+        </w:numPr>
+        <w:rPr>
+          <w:b/>
+          <w:bCs/>
+        </w:rPr>
+      </w:pPr>
+      <w:r>
+        <w:t>Priests heal soldiers and archers in combat when added to the squad</w:t>
+      </w:r>
+    </w:p>
     <w:p/>
     <w:p>
       <w:r>
@@ -339,6 +375,18 @@
         <w:t>Lumberyard/Mine/Farm – allows for resources to be gathered over time indefinitely</w:t>
       </w:r>
     </w:p>
+    <w:p>
+      <w:pPr>
+        <w:pStyle w:val="ListParagraph"/>
+        <w:numPr>
+          <w:ilvl w:val="0"/>
+          <w:numId w:val="4"/>
+        </w:numPr>
+      </w:pPr>
+      <w:r>
+        <w:t>Roads</w:t>
+      </w:r>
+    </w:p>
     <w:p/>
     <w:p>
       <w:r>
@@ -400,7 +448,6 @@
         </w:numPr>
       </w:pPr>
       <w:r>
-        <w:lastRenderedPageBreak/>
         <w:t>Undead – followers and soldiers can be raised from the dead by enemy necromancers. Standard undead followers have low health and damage, but soldiers have higher health and damage</w:t>
       </w:r>
     </w:p>
@@ -519,6 +566,21 @@
         <w:t>Sometimes doesn’t hit bunnies (not sure why)</w:t>
       </w:r>
     </w:p>
+    <w:p>
+      <w:pPr>
+        <w:pStyle w:val="ListParagraph"/>
+        <w:numPr>
+          <w:ilvl w:val="0"/>
+          <w:numId w:val="6"/>
+        </w:numPr>
+      </w:pPr>
+      <w:r>
+        <w:t>Squads pile up (move to the same position)</w:t>
+      </w:r>
+      <w:r>
+        <w:t xml:space="preserve"> – issue with swarm AI</w:t>
+      </w:r>
+    </w:p>
     <w:p/>
     <w:p>
       <w:r>
@@ -543,14 +605,151 @@
       </w:pPr>
     </w:p>
     <w:p>
-      <w:pPr>
-        <w:ind w:left="360"/>
-      </w:pPr>
-    </w:p>
-    <w:p>
-      <w:pPr>
-        <w:ind w:left="360"/>
-      </w:pPr>
+      <w:r>
+        <w:t>Combat</w:t>
+      </w:r>
+    </w:p>
+    <w:p>
+      <w:pPr>
+        <w:pStyle w:val="ListParagraph"/>
+        <w:numPr>
+          <w:ilvl w:val="0"/>
+          <w:numId w:val="12"/>
+        </w:numPr>
+      </w:pPr>
+      <w:r>
+        <w:t>Make undead keep slight distance from soldier</w:t>
+      </w:r>
+    </w:p>
+    <w:p>
+      <w:pPr>
+        <w:pStyle w:val="ListParagraph"/>
+        <w:numPr>
+          <w:ilvl w:val="0"/>
+          <w:numId w:val="12"/>
+        </w:numPr>
+      </w:pPr>
+      <w:r>
+        <w:t>Squads:</w:t>
+      </w:r>
+    </w:p>
+    <w:p>
+      <w:pPr>
+        <w:pStyle w:val="ListParagraph"/>
+        <w:numPr>
+          <w:ilvl w:val="1"/>
+          <w:numId w:val="12"/>
+        </w:numPr>
+      </w:pPr>
+      <w:r>
+        <w:t>Right click on a combat follower with a combat follower selected to either create a new squad or join the existing squad (maybe up to a maximum number of followers ~5)</w:t>
+      </w:r>
+    </w:p>
+    <w:p>
+      <w:pPr>
+        <w:pStyle w:val="ListParagraph"/>
+        <w:numPr>
+          <w:ilvl w:val="1"/>
+          <w:numId w:val="12"/>
+        </w:numPr>
+      </w:pPr>
+      <w:r>
+        <w:t>Once a squad is created, it is selected by clicking on any of the followers within it</w:t>
+      </w:r>
+    </w:p>
+    <w:p>
+      <w:pPr>
+        <w:pStyle w:val="ListParagraph"/>
+        <w:numPr>
+          <w:ilvl w:val="1"/>
+          <w:numId w:val="12"/>
+        </w:numPr>
+      </w:pPr>
+      <w:r>
+        <w:t>Followers in the squad can be directed to locations, to attack enemies or to defend buildings</w:t>
+      </w:r>
+    </w:p>
+    <w:p>
+      <w:r>
+        <w:t>Squad to do:</w:t>
+      </w:r>
+    </w:p>
+    <w:p>
+      <w:pPr>
+        <w:pStyle w:val="ListParagraph"/>
+        <w:numPr>
+          <w:ilvl w:val="0"/>
+          <w:numId w:val="13"/>
+        </w:numPr>
+        <w:rPr>
+          <w:i/>
+          <w:iCs/>
+        </w:rPr>
+      </w:pPr>
+      <w:r>
+        <w:rPr>
+          <w:i/>
+          <w:iCs/>
+        </w:rPr>
+        <w:t>Select squad of follower if follower is in a squad rather than selecting the follower</w:t>
+      </w:r>
+    </w:p>
+    <w:p>
+      <w:pPr>
+        <w:pStyle w:val="ListParagraph"/>
+        <w:numPr>
+          <w:ilvl w:val="0"/>
+          <w:numId w:val="13"/>
+        </w:numPr>
+        <w:rPr>
+          <w:i/>
+          <w:iCs/>
+        </w:rPr>
+      </w:pPr>
+      <w:r>
+        <w:rPr>
+          <w:i/>
+          <w:iCs/>
+        </w:rPr>
+        <w:t>Swarm mechanic – keep followers away from each other</w:t>
+      </w:r>
+    </w:p>
+    <w:p>
+      <w:pPr>
+        <w:pStyle w:val="ListParagraph"/>
+        <w:numPr>
+          <w:ilvl w:val="0"/>
+          <w:numId w:val="13"/>
+        </w:numPr>
+        <w:rPr>
+          <w:i/>
+          <w:iCs/>
+        </w:rPr>
+      </w:pPr>
+      <w:r>
+        <w:rPr>
+          <w:i/>
+          <w:iCs/>
+        </w:rPr>
+        <w:lastRenderedPageBreak/>
+        <w:t>Squad creation and joining</w:t>
+      </w:r>
+    </w:p>
+    <w:p>
+      <w:pPr>
+        <w:pStyle w:val="ListParagraph"/>
+        <w:numPr>
+          <w:ilvl w:val="0"/>
+          <w:numId w:val="13"/>
+        </w:numPr>
+        <w:rPr>
+          <w:i/>
+          <w:iCs/>
+        </w:rPr>
+      </w:pPr>
+      <w:r>
+        <w:t>Squad management (removing followers)</w:t>
+      </w:r>
     </w:p>
     <w:p>
       <w:r>
@@ -567,8 +766,16 @@
           <w:ilvl w:val="0"/>
           <w:numId w:val="8"/>
         </w:numPr>
-      </w:pPr>
-      <w:r>
+        <w:rPr>
+          <w:i/>
+          <w:iCs/>
+        </w:rPr>
+      </w:pPr>
+      <w:r>
+        <w:rPr>
+          <w:i/>
+          <w:iCs/>
+        </w:rPr>
         <w:t>Add follower spawning at fireplace</w:t>
       </w:r>
     </w:p>
@@ -600,12 +807,48 @@
       <w:pPr>
         <w:pStyle w:val="ListParagraph"/>
         <w:numPr>
-          <w:ilvl w:val="0"/>
+          <w:ilvl w:val="1"/>
           <w:numId w:val="8"/>
         </w:numPr>
       </w:pPr>
       <w:r>
+        <w:t>Health</w:t>
+      </w:r>
+    </w:p>
+    <w:p>
+      <w:pPr>
+        <w:pStyle w:val="ListParagraph"/>
+        <w:numPr>
+          <w:ilvl w:val="1"/>
+          <w:numId w:val="8"/>
+        </w:numPr>
+      </w:pPr>
+      <w:r>
+        <w:t>Profession</w:t>
+      </w:r>
+    </w:p>
+    <w:p>
+      <w:pPr>
+        <w:pStyle w:val="ListParagraph"/>
+        <w:numPr>
+          <w:ilvl w:val="0"/>
+          <w:numId w:val="8"/>
+        </w:numPr>
+      </w:pPr>
+      <w:r>
         <w:t>Add building damage to the inspector for all constructed buildings</w:t>
+      </w:r>
+    </w:p>
+    <w:p>
+      <w:pPr>
+        <w:pStyle w:val="ListParagraph"/>
+        <w:numPr>
+          <w:ilvl w:val="0"/>
+          <w:numId w:val="8"/>
+        </w:numPr>
+      </w:pPr>
+      <w:r>
+        <w:t xml:space="preserve">Add squad details and management </w:t>
       </w:r>
     </w:p>
     <w:p/>
@@ -1204,6 +1447,119 @@
     </w:lvl>
   </w:abstractNum>
   <w:abstractNum w:abstractNumId="5" w15:restartNumberingAfterBreak="0">
+    <w:nsid w:val="38C35FF1"/>
+    <w:multiLevelType w:val="hybridMultilevel"/>
+    <w:tmpl w:val="D1D45FE8"/>
+    <w:lvl w:ilvl="0" w:tplc="08090001">
+      <w:start w:val="1"/>
+      <w:numFmt w:val="bullet"/>
+      <w:lvlText w:val=""/>
+      <w:lvlJc w:val="left"/>
+      <w:pPr>
+        <w:ind w:left="1080" w:hanging="360"/>
+      </w:pPr>
+      <w:rPr>
+        <w:rFonts w:ascii="Symbol" w:hAnsi="Symbol" w:hint="default"/>
+      </w:rPr>
+    </w:lvl>
+    <w:lvl w:ilvl="1" w:tplc="08090003" w:tentative="1">
+      <w:start w:val="1"/>
+      <w:numFmt w:val="bullet"/>
+      <w:lvlText w:val="o"/>
+      <w:lvlJc w:val="left"/>
+      <w:pPr>
+        <w:ind w:left="1800" w:hanging="360"/>
+      </w:pPr>
+      <w:rPr>
+        <w:rFonts w:ascii="Courier New" w:hAnsi="Courier New" w:cs="Courier New" w:hint="default"/>
+      </w:rPr>
+    </w:lvl>
+    <w:lvl w:ilvl="2" w:tplc="08090005" w:tentative="1">
+      <w:start w:val="1"/>
+      <w:numFmt w:val="bullet"/>
+      <w:lvlText w:val=""/>
+      <w:lvlJc w:val="left"/>
+      <w:pPr>
+        <w:ind w:left="2520" w:hanging="360"/>
+      </w:pPr>
+      <w:rPr>
+        <w:rFonts w:ascii="Wingdings" w:hAnsi="Wingdings" w:hint="default"/>
+      </w:rPr>
+    </w:lvl>
+    <w:lvl w:ilvl="3" w:tplc="08090001" w:tentative="1">
+      <w:start w:val="1"/>
+      <w:numFmt w:val="bullet"/>
+      <w:lvlText w:val=""/>
+      <w:lvlJc w:val="left"/>
+      <w:pPr>
+        <w:ind w:left="3240" w:hanging="360"/>
+      </w:pPr>
+      <w:rPr>
+        <w:rFonts w:ascii="Symbol" w:hAnsi="Symbol" w:hint="default"/>
+      </w:rPr>
+    </w:lvl>
+    <w:lvl w:ilvl="4" w:tplc="08090003" w:tentative="1">
+      <w:start w:val="1"/>
+      <w:numFmt w:val="bullet"/>
+      <w:lvlText w:val="o"/>
+      <w:lvlJc w:val="left"/>
+      <w:pPr>
+        <w:ind w:left="3960" w:hanging="360"/>
+      </w:pPr>
+      <w:rPr>
+        <w:rFonts w:ascii="Courier New" w:hAnsi="Courier New" w:cs="Courier New" w:hint="default"/>
+      </w:rPr>
+    </w:lvl>
+    <w:lvl w:ilvl="5" w:tplc="08090005" w:tentative="1">
+      <w:start w:val="1"/>
+      <w:numFmt w:val="bullet"/>
+      <w:lvlText w:val=""/>
+      <w:lvlJc w:val="left"/>
+      <w:pPr>
+        <w:ind w:left="4680" w:hanging="360"/>
+      </w:pPr>
+      <w:rPr>
+        <w:rFonts w:ascii="Wingdings" w:hAnsi="Wingdings" w:hint="default"/>
+      </w:rPr>
+    </w:lvl>
+    <w:lvl w:ilvl="6" w:tplc="08090001" w:tentative="1">
+      <w:start w:val="1"/>
+      <w:numFmt w:val="bullet"/>
+      <w:lvlText w:val=""/>
+      <w:lvlJc w:val="left"/>
+      <w:pPr>
+        <w:ind w:left="5400" w:hanging="360"/>
+      </w:pPr>
+      <w:rPr>
+        <w:rFonts w:ascii="Symbol" w:hAnsi="Symbol" w:hint="default"/>
+      </w:rPr>
+    </w:lvl>
+    <w:lvl w:ilvl="7" w:tplc="08090003" w:tentative="1">
+      <w:start w:val="1"/>
+      <w:numFmt w:val="bullet"/>
+      <w:lvlText w:val="o"/>
+      <w:lvlJc w:val="left"/>
+      <w:pPr>
+        <w:ind w:left="6120" w:hanging="360"/>
+      </w:pPr>
+      <w:rPr>
+        <w:rFonts w:ascii="Courier New" w:hAnsi="Courier New" w:cs="Courier New" w:hint="default"/>
+      </w:rPr>
+    </w:lvl>
+    <w:lvl w:ilvl="8" w:tplc="08090005" w:tentative="1">
+      <w:start w:val="1"/>
+      <w:numFmt w:val="bullet"/>
+      <w:lvlText w:val=""/>
+      <w:lvlJc w:val="left"/>
+      <w:pPr>
+        <w:ind w:left="6840" w:hanging="360"/>
+      </w:pPr>
+      <w:rPr>
+        <w:rFonts w:ascii="Wingdings" w:hAnsi="Wingdings" w:hint="default"/>
+      </w:rPr>
+    </w:lvl>
+  </w:abstractNum>
+  <w:abstractNum w:abstractNumId="6" w15:restartNumberingAfterBreak="0">
     <w:nsid w:val="38F70E13"/>
     <w:multiLevelType w:val="hybridMultilevel"/>
     <w:tmpl w:val="33F6F332"/>
@@ -1316,7 +1672,233 @@
       </w:rPr>
     </w:lvl>
   </w:abstractNum>
-  <w:abstractNum w:abstractNumId="6" w15:restartNumberingAfterBreak="0">
+  <w:abstractNum w:abstractNumId="7" w15:restartNumberingAfterBreak="0">
+    <w:nsid w:val="3ED7758E"/>
+    <w:multiLevelType w:val="hybridMultilevel"/>
+    <w:tmpl w:val="55F05E44"/>
+    <w:lvl w:ilvl="0" w:tplc="08090001">
+      <w:start w:val="1"/>
+      <w:numFmt w:val="bullet"/>
+      <w:lvlText w:val=""/>
+      <w:lvlJc w:val="left"/>
+      <w:pPr>
+        <w:ind w:left="720" w:hanging="360"/>
+      </w:pPr>
+      <w:rPr>
+        <w:rFonts w:ascii="Symbol" w:hAnsi="Symbol" w:hint="default"/>
+      </w:rPr>
+    </w:lvl>
+    <w:lvl w:ilvl="1" w:tplc="08090003">
+      <w:start w:val="1"/>
+      <w:numFmt w:val="bullet"/>
+      <w:lvlText w:val="o"/>
+      <w:lvlJc w:val="left"/>
+      <w:pPr>
+        <w:ind w:left="1440" w:hanging="360"/>
+      </w:pPr>
+      <w:rPr>
+        <w:rFonts w:ascii="Courier New" w:hAnsi="Courier New" w:cs="Courier New" w:hint="default"/>
+      </w:rPr>
+    </w:lvl>
+    <w:lvl w:ilvl="2" w:tplc="08090005" w:tentative="1">
+      <w:start w:val="1"/>
+      <w:numFmt w:val="bullet"/>
+      <w:lvlText w:val=""/>
+      <w:lvlJc w:val="left"/>
+      <w:pPr>
+        <w:ind w:left="2160" w:hanging="360"/>
+      </w:pPr>
+      <w:rPr>
+        <w:rFonts w:ascii="Wingdings" w:hAnsi="Wingdings" w:hint="default"/>
+      </w:rPr>
+    </w:lvl>
+    <w:lvl w:ilvl="3" w:tplc="08090001" w:tentative="1">
+      <w:start w:val="1"/>
+      <w:numFmt w:val="bullet"/>
+      <w:lvlText w:val=""/>
+      <w:lvlJc w:val="left"/>
+      <w:pPr>
+        <w:ind w:left="2880" w:hanging="360"/>
+      </w:pPr>
+      <w:rPr>
+        <w:rFonts w:ascii="Symbol" w:hAnsi="Symbol" w:hint="default"/>
+      </w:rPr>
+    </w:lvl>
+    <w:lvl w:ilvl="4" w:tplc="08090003" w:tentative="1">
+      <w:start w:val="1"/>
+      <w:numFmt w:val="bullet"/>
+      <w:lvlText w:val="o"/>
+      <w:lvlJc w:val="left"/>
+      <w:pPr>
+        <w:ind w:left="3600" w:hanging="360"/>
+      </w:pPr>
+      <w:rPr>
+        <w:rFonts w:ascii="Courier New" w:hAnsi="Courier New" w:cs="Courier New" w:hint="default"/>
+      </w:rPr>
+    </w:lvl>
+    <w:lvl w:ilvl="5" w:tplc="08090005" w:tentative="1">
+      <w:start w:val="1"/>
+      <w:numFmt w:val="bullet"/>
+      <w:lvlText w:val=""/>
+      <w:lvlJc w:val="left"/>
+      <w:pPr>
+        <w:ind w:left="4320" w:hanging="360"/>
+      </w:pPr>
+      <w:rPr>
+        <w:rFonts w:ascii="Wingdings" w:hAnsi="Wingdings" w:hint="default"/>
+      </w:rPr>
+    </w:lvl>
+    <w:lvl w:ilvl="6" w:tplc="08090001" w:tentative="1">
+      <w:start w:val="1"/>
+      <w:numFmt w:val="bullet"/>
+      <w:lvlText w:val=""/>
+      <w:lvlJc w:val="left"/>
+      <w:pPr>
+        <w:ind w:left="5040" w:hanging="360"/>
+      </w:pPr>
+      <w:rPr>
+        <w:rFonts w:ascii="Symbol" w:hAnsi="Symbol" w:hint="default"/>
+      </w:rPr>
+    </w:lvl>
+    <w:lvl w:ilvl="7" w:tplc="08090003" w:tentative="1">
+      <w:start w:val="1"/>
+      <w:numFmt w:val="bullet"/>
+      <w:lvlText w:val="o"/>
+      <w:lvlJc w:val="left"/>
+      <w:pPr>
+        <w:ind w:left="5760" w:hanging="360"/>
+      </w:pPr>
+      <w:rPr>
+        <w:rFonts w:ascii="Courier New" w:hAnsi="Courier New" w:cs="Courier New" w:hint="default"/>
+      </w:rPr>
+    </w:lvl>
+    <w:lvl w:ilvl="8" w:tplc="08090005" w:tentative="1">
+      <w:start w:val="1"/>
+      <w:numFmt w:val="bullet"/>
+      <w:lvlText w:val=""/>
+      <w:lvlJc w:val="left"/>
+      <w:pPr>
+        <w:ind w:left="6480" w:hanging="360"/>
+      </w:pPr>
+      <w:rPr>
+        <w:rFonts w:ascii="Wingdings" w:hAnsi="Wingdings" w:hint="default"/>
+      </w:rPr>
+    </w:lvl>
+  </w:abstractNum>
+  <w:abstractNum w:abstractNumId="8" w15:restartNumberingAfterBreak="0">
+    <w:nsid w:val="3FD63C1E"/>
+    <w:multiLevelType w:val="hybridMultilevel"/>
+    <w:tmpl w:val="1A5E0956"/>
+    <w:lvl w:ilvl="0" w:tplc="08090001">
+      <w:start w:val="1"/>
+      <w:numFmt w:val="bullet"/>
+      <w:lvlText w:val=""/>
+      <w:lvlJc w:val="left"/>
+      <w:pPr>
+        <w:ind w:left="720" w:hanging="360"/>
+      </w:pPr>
+      <w:rPr>
+        <w:rFonts w:ascii="Symbol" w:hAnsi="Symbol" w:hint="default"/>
+      </w:rPr>
+    </w:lvl>
+    <w:lvl w:ilvl="1" w:tplc="08090003" w:tentative="1">
+      <w:start w:val="1"/>
+      <w:numFmt w:val="bullet"/>
+      <w:lvlText w:val="o"/>
+      <w:lvlJc w:val="left"/>
+      <w:pPr>
+        <w:ind w:left="1440" w:hanging="360"/>
+      </w:pPr>
+      <w:rPr>
+        <w:rFonts w:ascii="Courier New" w:hAnsi="Courier New" w:cs="Courier New" w:hint="default"/>
+      </w:rPr>
+    </w:lvl>
+    <w:lvl w:ilvl="2" w:tplc="08090005" w:tentative="1">
+      <w:start w:val="1"/>
+      <w:numFmt w:val="bullet"/>
+      <w:lvlText w:val=""/>
+      <w:lvlJc w:val="left"/>
+      <w:pPr>
+        <w:ind w:left="2160" w:hanging="360"/>
+      </w:pPr>
+      <w:rPr>
+        <w:rFonts w:ascii="Wingdings" w:hAnsi="Wingdings" w:hint="default"/>
+      </w:rPr>
+    </w:lvl>
+    <w:lvl w:ilvl="3" w:tplc="08090001" w:tentative="1">
+      <w:start w:val="1"/>
+      <w:numFmt w:val="bullet"/>
+      <w:lvlText w:val=""/>
+      <w:lvlJc w:val="left"/>
+      <w:pPr>
+        <w:ind w:left="2880" w:hanging="360"/>
+      </w:pPr>
+      <w:rPr>
+        <w:rFonts w:ascii="Symbol" w:hAnsi="Symbol" w:hint="default"/>
+      </w:rPr>
+    </w:lvl>
+    <w:lvl w:ilvl="4" w:tplc="08090003" w:tentative="1">
+      <w:start w:val="1"/>
+      <w:numFmt w:val="bullet"/>
+      <w:lvlText w:val="o"/>
+      <w:lvlJc w:val="left"/>
+      <w:pPr>
+        <w:ind w:left="3600" w:hanging="360"/>
+      </w:pPr>
+      <w:rPr>
+        <w:rFonts w:ascii="Courier New" w:hAnsi="Courier New" w:cs="Courier New" w:hint="default"/>
+      </w:rPr>
+    </w:lvl>
+    <w:lvl w:ilvl="5" w:tplc="08090005" w:tentative="1">
+      <w:start w:val="1"/>
+      <w:numFmt w:val="bullet"/>
+      <w:lvlText w:val=""/>
+      <w:lvlJc w:val="left"/>
+      <w:pPr>
+        <w:ind w:left="4320" w:hanging="360"/>
+      </w:pPr>
+      <w:rPr>
+        <w:rFonts w:ascii="Wingdings" w:hAnsi="Wingdings" w:hint="default"/>
+      </w:rPr>
+    </w:lvl>
+    <w:lvl w:ilvl="6" w:tplc="08090001" w:tentative="1">
+      <w:start w:val="1"/>
+      <w:numFmt w:val="bullet"/>
+      <w:lvlText w:val=""/>
+      <w:lvlJc w:val="left"/>
+      <w:pPr>
+        <w:ind w:left="5040" w:hanging="360"/>
+      </w:pPr>
+      <w:rPr>
+        <w:rFonts w:ascii="Symbol" w:hAnsi="Symbol" w:hint="default"/>
+      </w:rPr>
+    </w:lvl>
+    <w:lvl w:ilvl="7" w:tplc="08090003" w:tentative="1">
+      <w:start w:val="1"/>
+      <w:numFmt w:val="bullet"/>
+      <w:lvlText w:val="o"/>
+      <w:lvlJc w:val="left"/>
+      <w:pPr>
+        <w:ind w:left="5760" w:hanging="360"/>
+      </w:pPr>
+      <w:rPr>
+        <w:rFonts w:ascii="Courier New" w:hAnsi="Courier New" w:cs="Courier New" w:hint="default"/>
+      </w:rPr>
+    </w:lvl>
+    <w:lvl w:ilvl="8" w:tplc="08090005" w:tentative="1">
+      <w:start w:val="1"/>
+      <w:numFmt w:val="bullet"/>
+      <w:lvlText w:val=""/>
+      <w:lvlJc w:val="left"/>
+      <w:pPr>
+        <w:ind w:left="6480" w:hanging="360"/>
+      </w:pPr>
+      <w:rPr>
+        <w:rFonts w:ascii="Wingdings" w:hAnsi="Wingdings" w:hint="default"/>
+      </w:rPr>
+    </w:lvl>
+  </w:abstractNum>
+  <w:abstractNum w:abstractNumId="9" w15:restartNumberingAfterBreak="0">
     <w:nsid w:val="64071F93"/>
     <w:multiLevelType w:val="hybridMultilevel"/>
     <w:tmpl w:val="E6168B7C"/>
@@ -1402,7 +1984,7 @@
       </w:pPr>
     </w:lvl>
   </w:abstractNum>
-  <w:abstractNum w:abstractNumId="7" w15:restartNumberingAfterBreak="0">
+  <w:abstractNum w:abstractNumId="10" w15:restartNumberingAfterBreak="0">
     <w:nsid w:val="6F205DF3"/>
     <w:multiLevelType w:val="hybridMultilevel"/>
     <w:tmpl w:val="D64495EE"/>
@@ -1418,7 +2000,7 @@
         <w:rFonts w:ascii="Symbol" w:hAnsi="Symbol" w:hint="default"/>
       </w:rPr>
     </w:lvl>
-    <w:lvl w:ilvl="1" w:tplc="08090003" w:tentative="1">
+    <w:lvl w:ilvl="1" w:tplc="08090003">
       <w:start w:val="1"/>
       <w:numFmt w:val="bullet"/>
       <w:lvlText w:val="o"/>
@@ -1515,7 +2097,7 @@
       </w:rPr>
     </w:lvl>
   </w:abstractNum>
-  <w:abstractNum w:abstractNumId="8" w15:restartNumberingAfterBreak="0">
+  <w:abstractNum w:abstractNumId="11" w15:restartNumberingAfterBreak="0">
     <w:nsid w:val="77636DAA"/>
     <w:multiLevelType w:val="hybridMultilevel"/>
     <w:tmpl w:val="D954F4AA"/>
@@ -1628,7 +2210,7 @@
       </w:rPr>
     </w:lvl>
   </w:abstractNum>
-  <w:abstractNum w:abstractNumId="9" w15:restartNumberingAfterBreak="0">
+  <w:abstractNum w:abstractNumId="12" w15:restartNumberingAfterBreak="0">
     <w:nsid w:val="7D712E4C"/>
     <w:multiLevelType w:val="hybridMultilevel"/>
     <w:tmpl w:val="A7EC9300"/>
@@ -1742,7 +2324,7 @@
     </w:lvl>
   </w:abstractNum>
   <w:num w:numId="1">
-    <w:abstractNumId w:val="5"/>
+    <w:abstractNumId w:val="6"/>
   </w:num>
   <w:num w:numId="2">
     <w:abstractNumId w:val="2"/>
@@ -1751,25 +2333,34 @@
     <w:abstractNumId w:val="3"/>
   </w:num>
   <w:num w:numId="4">
-    <w:abstractNumId w:val="8"/>
+    <w:abstractNumId w:val="11"/>
   </w:num>
   <w:num w:numId="5">
-    <w:abstractNumId w:val="9"/>
+    <w:abstractNumId w:val="12"/>
   </w:num>
   <w:num w:numId="6">
     <w:abstractNumId w:val="1"/>
   </w:num>
   <w:num w:numId="7">
-    <w:abstractNumId w:val="6"/>
+    <w:abstractNumId w:val="9"/>
   </w:num>
   <w:num w:numId="8">
-    <w:abstractNumId w:val="7"/>
+    <w:abstractNumId w:val="10"/>
   </w:num>
   <w:num w:numId="9">
     <w:abstractNumId w:val="4"/>
   </w:num>
   <w:num w:numId="10">
     <w:abstractNumId w:val="0"/>
+  </w:num>
+  <w:num w:numId="11">
+    <w:abstractNumId w:val="5"/>
+  </w:num>
+  <w:num w:numId="12">
+    <w:abstractNumId w:val="7"/>
+  </w:num>
+  <w:num w:numId="13">
+    <w:abstractNumId w:val="8"/>
   </w:num>
 </w:numbering>
 </file>

</xml_diff>

<commit_message>
Implemented targeting for enemies
Enemies now attempt to find a follower target when hit or when it does not have a target.
</commit_message>
<xml_diff>
--- a/Base Builder GDD.docx
+++ b/Base Builder GDD.docx
@@ -255,15 +255,7 @@
         </w:numPr>
       </w:pPr>
       <w:r>
-        <w:t xml:space="preserve">Spawners appear in corrupted </w:t>
-      </w:r>
-      <w:proofErr w:type="gramStart"/>
-      <w:r>
-        <w:t>lands,</w:t>
-      </w:r>
-      <w:proofErr w:type="gramEnd"/>
-      <w:r>
-        <w:t xml:space="preserve"> the player must find them and destroy them before they grow</w:t>
+        <w:t>Spawners appear in corrupted lands, the player must find them and destroy them before they grow</w:t>
       </w:r>
     </w:p>
     <w:p>
@@ -287,13 +279,8 @@
         </w:numPr>
       </w:pPr>
       <w:r>
-        <w:t xml:space="preserve">More enemies and tougher enemies spawn as the player </w:t>
-      </w:r>
-      <w:proofErr w:type="gramStart"/>
-      <w:r>
-        <w:t>progresses</w:t>
-      </w:r>
-      <w:proofErr w:type="gramEnd"/>
+        <w:t>More enemies and tougher enemies spawn as the player progresses</w:t>
+      </w:r>
     </w:p>
     <w:p>
       <w:pPr>
@@ -306,13 +293,8 @@
       <w:r>
         <w:t xml:space="preserve">Squads – allows soldiers, </w:t>
       </w:r>
-      <w:proofErr w:type="gramStart"/>
-      <w:r>
-        <w:t>archers</w:t>
-      </w:r>
-      <w:proofErr w:type="gramEnd"/>
-      <w:r>
-        <w:t xml:space="preserve"> and priests to be commanded as groups rather than as single units. Combine squads to create armies</w:t>
+      <w:r>
+        <w:t>archers and priests to be commanded as groups rather than as single units. Combine squads to create armies</w:t>
       </w:r>
     </w:p>
     <w:p/>
@@ -505,15 +487,7 @@
         </w:numPr>
       </w:pPr>
       <w:r>
-        <w:t xml:space="preserve">Explosive – moves </w:t>
-      </w:r>
-      <w:proofErr w:type="gramStart"/>
-      <w:r>
-        <w:t>really slowly</w:t>
-      </w:r>
-      <w:proofErr w:type="gramEnd"/>
-      <w:r>
-        <w:t xml:space="preserve"> but deals AOE damage when in range of followers or buildings. They must be killed in time</w:t>
+        <w:t>Explosive – moves really slowly but deals AOE damage when in range of followers or buildings. They must be killed in time</w:t>
       </w:r>
     </w:p>
     <w:p/>
@@ -971,15 +945,7 @@
         </w:numPr>
       </w:pPr>
       <w:r>
-        <w:t xml:space="preserve">Make find target first check if the previous target was in a squad – if </w:t>
-      </w:r>
-      <w:proofErr w:type="gramStart"/>
-      <w:r>
-        <w:t>so</w:t>
-      </w:r>
-      <w:proofErr w:type="gramEnd"/>
-      <w:r>
-        <w:t xml:space="preserve"> find the closest enemy in the squad</w:t>
+        <w:t>Implement enemy squad forming/merging</w:t>
       </w:r>
     </w:p>
     <w:p>
@@ -990,6 +956,24 @@
           <w:numId w:val="14"/>
         </w:numPr>
       </w:pPr>
+      <w:r>
+        <w:t xml:space="preserve">Fix enemies </w:t>
+      </w:r>
+      <w:r>
+        <w:t>targeting followers before the home fire</w:t>
+      </w:r>
+    </w:p>
+    <w:p>
+      <w:pPr>
+        <w:pStyle w:val="ListParagraph"/>
+        <w:numPr>
+          <w:ilvl w:val="0"/>
+          <w:numId w:val="14"/>
+        </w:numPr>
+      </w:pPr>
+      <w:r>
+        <w:t>Follower retaliation (target enemies  if hit or if squad member is hit)</w:t>
+      </w:r>
     </w:p>
     <w:sectPr>
       <w:pgSz w:w="11906" w:h="16838"/>

</xml_diff>

<commit_message>
Added basic A* pathfinding
- Added A* pathfinding functionality to static class to allow both followers and enemies to find a path to a location.
- Whenever a building is placed the grid is updated, updating obstacles.
- Currently only followers follow paths.
</commit_message>
<xml_diff>
--- a/Base Builder GDD.docx
+++ b/Base Builder GDD.docx
@@ -255,7 +255,15 @@
         </w:numPr>
       </w:pPr>
       <w:r>
-        <w:t>Spawners appear in corrupted lands, the player must find them and destroy them before they grow</w:t>
+        <w:t xml:space="preserve">Spawners appear in corrupted </w:t>
+      </w:r>
+      <w:proofErr w:type="gramStart"/>
+      <w:r>
+        <w:t>lands,</w:t>
+      </w:r>
+      <w:proofErr w:type="gramEnd"/>
+      <w:r>
+        <w:t xml:space="preserve"> the player must find them and destroy them before they grow</w:t>
       </w:r>
     </w:p>
     <w:p>
@@ -279,8 +287,13 @@
         </w:numPr>
       </w:pPr>
       <w:r>
-        <w:t>More enemies and tougher enemies spawn as the player progresses</w:t>
-      </w:r>
+        <w:t xml:space="preserve">More enemies and tougher enemies spawn as the player </w:t>
+      </w:r>
+      <w:proofErr w:type="gramStart"/>
+      <w:r>
+        <w:t>progresses</w:t>
+      </w:r>
+      <w:proofErr w:type="gramEnd"/>
     </w:p>
     <w:p>
       <w:pPr>
@@ -293,8 +306,13 @@
       <w:r>
         <w:t xml:space="preserve">Squads – allows soldiers, </w:t>
       </w:r>
-      <w:r>
-        <w:t>archers and priests to be commanded as groups rather than as single units. Combine squads to create armies</w:t>
+      <w:proofErr w:type="gramStart"/>
+      <w:r>
+        <w:t>archers</w:t>
+      </w:r>
+      <w:proofErr w:type="gramEnd"/>
+      <w:r>
+        <w:t xml:space="preserve"> and priests to be commanded as groups rather than as single units. Combine squads to create armies</w:t>
       </w:r>
     </w:p>
     <w:p/>
@@ -386,6 +404,21 @@
       <w:r>
         <w:t>Roads</w:t>
       </w:r>
+      <w:r>
+        <w:t xml:space="preserve"> – Followers move faster on roads</w:t>
+      </w:r>
+    </w:p>
+    <w:p>
+      <w:pPr>
+        <w:pStyle w:val="ListParagraph"/>
+        <w:numPr>
+          <w:ilvl w:val="0"/>
+          <w:numId w:val="4"/>
+        </w:numPr>
+      </w:pPr>
+      <w:r>
+        <w:t>Bridges</w:t>
+      </w:r>
     </w:p>
     <w:p/>
     <w:p>
@@ -423,6 +456,7 @@
         </w:numPr>
       </w:pPr>
       <w:r>
+        <w:lastRenderedPageBreak/>
         <w:t>Archers</w:t>
       </w:r>
     </w:p>
@@ -487,7 +521,15 @@
         </w:numPr>
       </w:pPr>
       <w:r>
-        <w:t>Explosive – moves really slowly but deals AOE damage when in range of followers or buildings. They must be killed in time</w:t>
+        <w:t xml:space="preserve">Explosive – moves </w:t>
+      </w:r>
+      <w:proofErr w:type="gramStart"/>
+      <w:r>
+        <w:t>really slowly</w:t>
+      </w:r>
+      <w:proofErr w:type="gramEnd"/>
+      <w:r>
+        <w:t xml:space="preserve"> but deals AOE damage when in range of followers or buildings. They must be killed in time</w:t>
       </w:r>
     </w:p>
     <w:p/>
@@ -541,6 +583,9 @@
       <w:r>
         <w:t>FIX LAST TARGET THING)</w:t>
       </w:r>
+      <w:r>
+        <w:t xml:space="preserve"> </w:t>
+      </w:r>
     </w:p>
     <w:p>
       <w:pPr>
@@ -585,18 +630,6 @@
     <w:p>
       <w:r>
         <w:t>To do</w:t>
-      </w:r>
-    </w:p>
-    <w:p>
-      <w:pPr>
-        <w:pStyle w:val="ListParagraph"/>
-        <w:numPr>
-          <w:ilvl w:val="0"/>
-          <w:numId w:val="7"/>
-        </w:numPr>
-      </w:pPr>
-      <w:r>
-        <w:t>Re-order building menu (resource storage all together)</w:t>
       </w:r>
     </w:p>
     <w:p>
@@ -693,97 +726,10 @@
         <w:t>Followers in the squad can be directed to locations, to attack enemies or to defend buildings</w:t>
       </w:r>
     </w:p>
-    <w:p>
-      <w:r>
-        <w:t>Squad to do:</w:t>
-      </w:r>
-    </w:p>
-    <w:p>
-      <w:pPr>
-        <w:pStyle w:val="ListParagraph"/>
-        <w:numPr>
-          <w:ilvl w:val="0"/>
-          <w:numId w:val="13"/>
-        </w:numPr>
-        <w:rPr>
-          <w:i/>
-          <w:iCs/>
-        </w:rPr>
-      </w:pPr>
-      <w:r>
-        <w:rPr>
-          <w:i/>
-          <w:iCs/>
-        </w:rPr>
+    <w:p/>
+    <w:p>
+      <w:r>
         <w:lastRenderedPageBreak/>
-        <w:t>Select squad of follower if follower is in a squad rather than selecting the follower</w:t>
-      </w:r>
-    </w:p>
-    <w:p>
-      <w:pPr>
-        <w:pStyle w:val="ListParagraph"/>
-        <w:numPr>
-          <w:ilvl w:val="0"/>
-          <w:numId w:val="13"/>
-        </w:numPr>
-        <w:rPr>
-          <w:i/>
-          <w:iCs/>
-        </w:rPr>
-      </w:pPr>
-      <w:r>
-        <w:rPr>
-          <w:i/>
-          <w:iCs/>
-        </w:rPr>
-        <w:t>Swarm mechanic – keep followers away from each other</w:t>
-      </w:r>
-    </w:p>
-    <w:p>
-      <w:pPr>
-        <w:pStyle w:val="ListParagraph"/>
-        <w:numPr>
-          <w:ilvl w:val="0"/>
-          <w:numId w:val="13"/>
-        </w:numPr>
-        <w:rPr>
-          <w:i/>
-          <w:iCs/>
-        </w:rPr>
-      </w:pPr>
-      <w:r>
-        <w:rPr>
-          <w:i/>
-          <w:iCs/>
-        </w:rPr>
-        <w:t>Squad creation and joining</w:t>
-      </w:r>
-      <w:r>
-        <w:rPr>
-          <w:i/>
-          <w:iCs/>
-        </w:rPr>
-        <w:t xml:space="preserve"> </w:t>
-      </w:r>
-    </w:p>
-    <w:p>
-      <w:pPr>
-        <w:pStyle w:val="ListParagraph"/>
-        <w:numPr>
-          <w:ilvl w:val="0"/>
-          <w:numId w:val="13"/>
-        </w:numPr>
-        <w:rPr>
-          <w:i/>
-          <w:iCs/>
-        </w:rPr>
-      </w:pPr>
-      <w:r>
-        <w:t>Squad management (removing followers)</w:t>
-      </w:r>
-    </w:p>
-    <w:p>
-      <w:r>
         <w:t>I</w:t>
       </w:r>
       <w:r>
@@ -882,7 +828,6 @@
         <w:t xml:space="preserve">Add squad details and management </w:t>
       </w:r>
     </w:p>
-    <w:p/>
     <w:p>
       <w:r>
         <w:t>Pathfinding</w:t>
@@ -900,7 +845,18 @@
         <w:t>Update path if wall is built or the target moves</w:t>
       </w:r>
     </w:p>
-    <w:p/>
+    <w:p>
+      <w:pPr>
+        <w:pStyle w:val="ListParagraph"/>
+        <w:numPr>
+          <w:ilvl w:val="0"/>
+          <w:numId w:val="9"/>
+        </w:numPr>
+      </w:pPr>
+      <w:r>
+        <w:t>Separate pathfinding with multithreading (or job system)</w:t>
+      </w:r>
+    </w:p>
     <w:p>
       <w:r>
         <w:t>Corruption</w:t>
@@ -930,7 +886,30 @@
         <w:t>Ensure distance to start is greater than minimum value</w:t>
       </w:r>
     </w:p>
-    <w:p/>
+    <w:p>
+      <w:pPr>
+        <w:pStyle w:val="ListParagraph"/>
+        <w:numPr>
+          <w:ilvl w:val="0"/>
+          <w:numId w:val="9"/>
+        </w:numPr>
+      </w:pPr>
+      <w:r>
+        <w:t>Fix enemies spawning</w:t>
+      </w:r>
+    </w:p>
+    <w:p>
+      <w:pPr>
+        <w:pStyle w:val="ListParagraph"/>
+        <w:numPr>
+          <w:ilvl w:val="0"/>
+          <w:numId w:val="9"/>
+        </w:numPr>
+      </w:pPr>
+      <w:r>
+        <w:t>Add squad spawning in corruption</w:t>
+      </w:r>
+    </w:p>
     <w:p>
       <w:r>
         <w:t>Followers/Squads</w:t>
@@ -945,7 +924,7 @@
         </w:numPr>
       </w:pPr>
       <w:r>
-        <w:t>Implement enemy squad forming/merging</w:t>
+        <w:t>Update follower count on UI when follower dies</w:t>
       </w:r>
     </w:p>
     <w:p>
@@ -957,10 +936,7 @@
         </w:numPr>
       </w:pPr>
       <w:r>
-        <w:t xml:space="preserve">Fix enemies </w:t>
-      </w:r>
-      <w:r>
-        <w:t>targeting followers before the home fire</w:t>
+        <w:t>Drag select multiple followers into a squad instead of right clicking on each one</w:t>
       </w:r>
     </w:p>
     <w:p>
@@ -970,9 +946,155 @@
           <w:ilvl w:val="0"/>
           <w:numId w:val="14"/>
         </w:numPr>
-      </w:pPr>
-      <w:r>
-        <w:t>Follower retaliation (target enemies  if hit or if squad member is hit)</w:t>
+        <w:rPr>
+          <w:i/>
+          <w:iCs/>
+        </w:rPr>
+      </w:pPr>
+      <w:r>
+        <w:t>Squad management (removing followers)</w:t>
+      </w:r>
+    </w:p>
+    <w:p>
+      <w:r>
+        <w:t>Worker improvements</w:t>
+      </w:r>
+    </w:p>
+    <w:p>
+      <w:pPr>
+        <w:pStyle w:val="ListParagraph"/>
+        <w:numPr>
+          <w:ilvl w:val="0"/>
+          <w:numId w:val="16"/>
+        </w:numPr>
+      </w:pPr>
+      <w:r>
+        <w:t>Find new build target when finished construction (continue building wall sections etc.)</w:t>
+      </w:r>
+    </w:p>
+    <w:p>
+      <w:pPr>
+        <w:pStyle w:val="ListParagraph"/>
+        <w:numPr>
+          <w:ilvl w:val="0"/>
+          <w:numId w:val="16"/>
+        </w:numPr>
+      </w:pPr>
+      <w:r>
+        <w:t>Followers store a list of previous commands and targets</w:t>
+      </w:r>
+    </w:p>
+    <w:p>
+      <w:r>
+        <w:t>Improved building system</w:t>
+      </w:r>
+    </w:p>
+    <w:p>
+      <w:pPr>
+        <w:pStyle w:val="ListParagraph"/>
+        <w:numPr>
+          <w:ilvl w:val="0"/>
+          <w:numId w:val="15"/>
+        </w:numPr>
+      </w:pPr>
+      <w:r>
+        <w:t>Drag build for some building types</w:t>
+      </w:r>
+    </w:p>
+    <w:p>
+      <w:pPr>
+        <w:pStyle w:val="ListParagraph"/>
+        <w:numPr>
+          <w:ilvl w:val="1"/>
+          <w:numId w:val="15"/>
+        </w:numPr>
+      </w:pPr>
+      <w:r>
+        <w:t>Walls – click to begin drawing, then click again to build</w:t>
+      </w:r>
+    </w:p>
+    <w:p>
+      <w:pPr>
+        <w:pStyle w:val="ListParagraph"/>
+        <w:numPr>
+          <w:ilvl w:val="1"/>
+          <w:numId w:val="15"/>
+        </w:numPr>
+      </w:pPr>
+      <w:r>
+        <w:t>Bridges</w:t>
+      </w:r>
+    </w:p>
+    <w:p>
+      <w:pPr>
+        <w:pStyle w:val="ListParagraph"/>
+        <w:numPr>
+          <w:ilvl w:val="1"/>
+          <w:numId w:val="15"/>
+        </w:numPr>
+      </w:pPr>
+      <w:r>
+        <w:t>Roads</w:t>
+      </w:r>
+    </w:p>
+    <w:p>
+      <w:pPr>
+        <w:pStyle w:val="ListParagraph"/>
+        <w:numPr>
+          <w:ilvl w:val="0"/>
+          <w:numId w:val="15"/>
+        </w:numPr>
+      </w:pPr>
+      <w:r>
+        <w:t>Destroy/remove building</w:t>
+      </w:r>
+    </w:p>
+    <w:p>
+      <w:pPr>
+        <w:pStyle w:val="ListParagraph"/>
+        <w:numPr>
+          <w:ilvl w:val="0"/>
+          <w:numId w:val="15"/>
+        </w:numPr>
+      </w:pPr>
+      <w:r>
+        <w:t>Larger buildings</w:t>
+      </w:r>
+    </w:p>
+    <w:p>
+      <w:pPr>
+        <w:pStyle w:val="ListParagraph"/>
+        <w:numPr>
+          <w:ilvl w:val="1"/>
+          <w:numId w:val="15"/>
+        </w:numPr>
+      </w:pPr>
+      <w:r>
+        <w:t xml:space="preserve">Select multiple tiles </w:t>
+      </w:r>
+    </w:p>
+    <w:p>
+      <w:pPr>
+        <w:pStyle w:val="ListParagraph"/>
+        <w:numPr>
+          <w:ilvl w:val="1"/>
+          <w:numId w:val="15"/>
+        </w:numPr>
+      </w:pPr>
+      <w:r>
+        <w:t>Check all selected tiles are clear before building</w:t>
+      </w:r>
+    </w:p>
+    <w:p>
+      <w:pPr>
+        <w:pStyle w:val="ListParagraph"/>
+        <w:numPr>
+          <w:ilvl w:val="0"/>
+          <w:numId w:val="15"/>
+        </w:numPr>
+      </w:pPr>
+      <w:r>
+        <w:t>Grid highlight green when buildable and red when not</w:t>
       </w:r>
     </w:p>
     <w:sectPr>
@@ -2005,6 +2127,119 @@
     </w:lvl>
   </w:abstractNum>
   <w:abstractNum w:abstractNumId="9" w15:restartNumberingAfterBreak="0">
+    <w:nsid w:val="52D90BC1"/>
+    <w:multiLevelType w:val="hybridMultilevel"/>
+    <w:tmpl w:val="52EED44E"/>
+    <w:lvl w:ilvl="0" w:tplc="08090001">
+      <w:start w:val="1"/>
+      <w:numFmt w:val="bullet"/>
+      <w:lvlText w:val=""/>
+      <w:lvlJc w:val="left"/>
+      <w:pPr>
+        <w:ind w:left="720" w:hanging="360"/>
+      </w:pPr>
+      <w:rPr>
+        <w:rFonts w:ascii="Symbol" w:hAnsi="Symbol" w:hint="default"/>
+      </w:rPr>
+    </w:lvl>
+    <w:lvl w:ilvl="1" w:tplc="08090003" w:tentative="1">
+      <w:start w:val="1"/>
+      <w:numFmt w:val="bullet"/>
+      <w:lvlText w:val="o"/>
+      <w:lvlJc w:val="left"/>
+      <w:pPr>
+        <w:ind w:left="1440" w:hanging="360"/>
+      </w:pPr>
+      <w:rPr>
+        <w:rFonts w:ascii="Courier New" w:hAnsi="Courier New" w:cs="Courier New" w:hint="default"/>
+      </w:rPr>
+    </w:lvl>
+    <w:lvl w:ilvl="2" w:tplc="08090005" w:tentative="1">
+      <w:start w:val="1"/>
+      <w:numFmt w:val="bullet"/>
+      <w:lvlText w:val=""/>
+      <w:lvlJc w:val="left"/>
+      <w:pPr>
+        <w:ind w:left="2160" w:hanging="360"/>
+      </w:pPr>
+      <w:rPr>
+        <w:rFonts w:ascii="Wingdings" w:hAnsi="Wingdings" w:hint="default"/>
+      </w:rPr>
+    </w:lvl>
+    <w:lvl w:ilvl="3" w:tplc="08090001" w:tentative="1">
+      <w:start w:val="1"/>
+      <w:numFmt w:val="bullet"/>
+      <w:lvlText w:val=""/>
+      <w:lvlJc w:val="left"/>
+      <w:pPr>
+        <w:ind w:left="2880" w:hanging="360"/>
+      </w:pPr>
+      <w:rPr>
+        <w:rFonts w:ascii="Symbol" w:hAnsi="Symbol" w:hint="default"/>
+      </w:rPr>
+    </w:lvl>
+    <w:lvl w:ilvl="4" w:tplc="08090003" w:tentative="1">
+      <w:start w:val="1"/>
+      <w:numFmt w:val="bullet"/>
+      <w:lvlText w:val="o"/>
+      <w:lvlJc w:val="left"/>
+      <w:pPr>
+        <w:ind w:left="3600" w:hanging="360"/>
+      </w:pPr>
+      <w:rPr>
+        <w:rFonts w:ascii="Courier New" w:hAnsi="Courier New" w:cs="Courier New" w:hint="default"/>
+      </w:rPr>
+    </w:lvl>
+    <w:lvl w:ilvl="5" w:tplc="08090005" w:tentative="1">
+      <w:start w:val="1"/>
+      <w:numFmt w:val="bullet"/>
+      <w:lvlText w:val=""/>
+      <w:lvlJc w:val="left"/>
+      <w:pPr>
+        <w:ind w:left="4320" w:hanging="360"/>
+      </w:pPr>
+      <w:rPr>
+        <w:rFonts w:ascii="Wingdings" w:hAnsi="Wingdings" w:hint="default"/>
+      </w:rPr>
+    </w:lvl>
+    <w:lvl w:ilvl="6" w:tplc="08090001" w:tentative="1">
+      <w:start w:val="1"/>
+      <w:numFmt w:val="bullet"/>
+      <w:lvlText w:val=""/>
+      <w:lvlJc w:val="left"/>
+      <w:pPr>
+        <w:ind w:left="5040" w:hanging="360"/>
+      </w:pPr>
+      <w:rPr>
+        <w:rFonts w:ascii="Symbol" w:hAnsi="Symbol" w:hint="default"/>
+      </w:rPr>
+    </w:lvl>
+    <w:lvl w:ilvl="7" w:tplc="08090003" w:tentative="1">
+      <w:start w:val="1"/>
+      <w:numFmt w:val="bullet"/>
+      <w:lvlText w:val="o"/>
+      <w:lvlJc w:val="left"/>
+      <w:pPr>
+        <w:ind w:left="5760" w:hanging="360"/>
+      </w:pPr>
+      <w:rPr>
+        <w:rFonts w:ascii="Courier New" w:hAnsi="Courier New" w:cs="Courier New" w:hint="default"/>
+      </w:rPr>
+    </w:lvl>
+    <w:lvl w:ilvl="8" w:tplc="08090005" w:tentative="1">
+      <w:start w:val="1"/>
+      <w:numFmt w:val="bullet"/>
+      <w:lvlText w:val=""/>
+      <w:lvlJc w:val="left"/>
+      <w:pPr>
+        <w:ind w:left="6480" w:hanging="360"/>
+      </w:pPr>
+      <w:rPr>
+        <w:rFonts w:ascii="Wingdings" w:hAnsi="Wingdings" w:hint="default"/>
+      </w:rPr>
+    </w:lvl>
+  </w:abstractNum>
+  <w:abstractNum w:abstractNumId="10" w15:restartNumberingAfterBreak="0">
     <w:nsid w:val="64071F93"/>
     <w:multiLevelType w:val="hybridMultilevel"/>
     <w:tmpl w:val="E6168B7C"/>
@@ -2090,7 +2325,7 @@
       </w:pPr>
     </w:lvl>
   </w:abstractNum>
-  <w:abstractNum w:abstractNumId="10" w15:restartNumberingAfterBreak="0">
+  <w:abstractNum w:abstractNumId="11" w15:restartNumberingAfterBreak="0">
     <w:nsid w:val="64893284"/>
     <w:multiLevelType w:val="hybridMultilevel"/>
     <w:tmpl w:val="4F8AF6FC"/>
@@ -2106,7 +2341,7 @@
         <w:rFonts w:ascii="Symbol" w:hAnsi="Symbol" w:hint="default"/>
       </w:rPr>
     </w:lvl>
-    <w:lvl w:ilvl="1" w:tplc="08090003" w:tentative="1">
+    <w:lvl w:ilvl="1" w:tplc="08090003">
       <w:start w:val="1"/>
       <w:numFmt w:val="bullet"/>
       <w:lvlText w:val="o"/>
@@ -2203,7 +2438,120 @@
       </w:rPr>
     </w:lvl>
   </w:abstractNum>
-  <w:abstractNum w:abstractNumId="11" w15:restartNumberingAfterBreak="0">
+  <w:abstractNum w:abstractNumId="12" w15:restartNumberingAfterBreak="0">
+    <w:nsid w:val="656E7336"/>
+    <w:multiLevelType w:val="hybridMultilevel"/>
+    <w:tmpl w:val="50E0FC04"/>
+    <w:lvl w:ilvl="0" w:tplc="08090001">
+      <w:start w:val="1"/>
+      <w:numFmt w:val="bullet"/>
+      <w:lvlText w:val=""/>
+      <w:lvlJc w:val="left"/>
+      <w:pPr>
+        <w:ind w:left="720" w:hanging="360"/>
+      </w:pPr>
+      <w:rPr>
+        <w:rFonts w:ascii="Symbol" w:hAnsi="Symbol" w:hint="default"/>
+      </w:rPr>
+    </w:lvl>
+    <w:lvl w:ilvl="1" w:tplc="08090003">
+      <w:start w:val="1"/>
+      <w:numFmt w:val="bullet"/>
+      <w:lvlText w:val="o"/>
+      <w:lvlJc w:val="left"/>
+      <w:pPr>
+        <w:ind w:left="1440" w:hanging="360"/>
+      </w:pPr>
+      <w:rPr>
+        <w:rFonts w:ascii="Courier New" w:hAnsi="Courier New" w:cs="Courier New" w:hint="default"/>
+      </w:rPr>
+    </w:lvl>
+    <w:lvl w:ilvl="2" w:tplc="08090005" w:tentative="1">
+      <w:start w:val="1"/>
+      <w:numFmt w:val="bullet"/>
+      <w:lvlText w:val=""/>
+      <w:lvlJc w:val="left"/>
+      <w:pPr>
+        <w:ind w:left="2160" w:hanging="360"/>
+      </w:pPr>
+      <w:rPr>
+        <w:rFonts w:ascii="Wingdings" w:hAnsi="Wingdings" w:hint="default"/>
+      </w:rPr>
+    </w:lvl>
+    <w:lvl w:ilvl="3" w:tplc="08090001" w:tentative="1">
+      <w:start w:val="1"/>
+      <w:numFmt w:val="bullet"/>
+      <w:lvlText w:val=""/>
+      <w:lvlJc w:val="left"/>
+      <w:pPr>
+        <w:ind w:left="2880" w:hanging="360"/>
+      </w:pPr>
+      <w:rPr>
+        <w:rFonts w:ascii="Symbol" w:hAnsi="Symbol" w:hint="default"/>
+      </w:rPr>
+    </w:lvl>
+    <w:lvl w:ilvl="4" w:tplc="08090003" w:tentative="1">
+      <w:start w:val="1"/>
+      <w:numFmt w:val="bullet"/>
+      <w:lvlText w:val="o"/>
+      <w:lvlJc w:val="left"/>
+      <w:pPr>
+        <w:ind w:left="3600" w:hanging="360"/>
+      </w:pPr>
+      <w:rPr>
+        <w:rFonts w:ascii="Courier New" w:hAnsi="Courier New" w:cs="Courier New" w:hint="default"/>
+      </w:rPr>
+    </w:lvl>
+    <w:lvl w:ilvl="5" w:tplc="08090005" w:tentative="1">
+      <w:start w:val="1"/>
+      <w:numFmt w:val="bullet"/>
+      <w:lvlText w:val=""/>
+      <w:lvlJc w:val="left"/>
+      <w:pPr>
+        <w:ind w:left="4320" w:hanging="360"/>
+      </w:pPr>
+      <w:rPr>
+        <w:rFonts w:ascii="Wingdings" w:hAnsi="Wingdings" w:hint="default"/>
+      </w:rPr>
+    </w:lvl>
+    <w:lvl w:ilvl="6" w:tplc="08090001" w:tentative="1">
+      <w:start w:val="1"/>
+      <w:numFmt w:val="bullet"/>
+      <w:lvlText w:val=""/>
+      <w:lvlJc w:val="left"/>
+      <w:pPr>
+        <w:ind w:left="5040" w:hanging="360"/>
+      </w:pPr>
+      <w:rPr>
+        <w:rFonts w:ascii="Symbol" w:hAnsi="Symbol" w:hint="default"/>
+      </w:rPr>
+    </w:lvl>
+    <w:lvl w:ilvl="7" w:tplc="08090003" w:tentative="1">
+      <w:start w:val="1"/>
+      <w:numFmt w:val="bullet"/>
+      <w:lvlText w:val="o"/>
+      <w:lvlJc w:val="left"/>
+      <w:pPr>
+        <w:ind w:left="5760" w:hanging="360"/>
+      </w:pPr>
+      <w:rPr>
+        <w:rFonts w:ascii="Courier New" w:hAnsi="Courier New" w:cs="Courier New" w:hint="default"/>
+      </w:rPr>
+    </w:lvl>
+    <w:lvl w:ilvl="8" w:tplc="08090005" w:tentative="1">
+      <w:start w:val="1"/>
+      <w:numFmt w:val="bullet"/>
+      <w:lvlText w:val=""/>
+      <w:lvlJc w:val="left"/>
+      <w:pPr>
+        <w:ind w:left="6480" w:hanging="360"/>
+      </w:pPr>
+      <w:rPr>
+        <w:rFonts w:ascii="Wingdings" w:hAnsi="Wingdings" w:hint="default"/>
+      </w:rPr>
+    </w:lvl>
+  </w:abstractNum>
+  <w:abstractNum w:abstractNumId="13" w15:restartNumberingAfterBreak="0">
     <w:nsid w:val="6F205DF3"/>
     <w:multiLevelType w:val="hybridMultilevel"/>
     <w:tmpl w:val="D64495EE"/>
@@ -2316,7 +2664,7 @@
       </w:rPr>
     </w:lvl>
   </w:abstractNum>
-  <w:abstractNum w:abstractNumId="12" w15:restartNumberingAfterBreak="0">
+  <w:abstractNum w:abstractNumId="14" w15:restartNumberingAfterBreak="0">
     <w:nsid w:val="77636DAA"/>
     <w:multiLevelType w:val="hybridMultilevel"/>
     <w:tmpl w:val="D954F4AA"/>
@@ -2429,7 +2777,7 @@
       </w:rPr>
     </w:lvl>
   </w:abstractNum>
-  <w:abstractNum w:abstractNumId="13" w15:restartNumberingAfterBreak="0">
+  <w:abstractNum w:abstractNumId="15" w15:restartNumberingAfterBreak="0">
     <w:nsid w:val="7D712E4C"/>
     <w:multiLevelType w:val="hybridMultilevel"/>
     <w:tmpl w:val="A7EC9300"/>
@@ -2552,19 +2900,19 @@
     <w:abstractNumId w:val="3"/>
   </w:num>
   <w:num w:numId="4">
-    <w:abstractNumId w:val="12"/>
+    <w:abstractNumId w:val="14"/>
   </w:num>
   <w:num w:numId="5">
-    <w:abstractNumId w:val="13"/>
+    <w:abstractNumId w:val="15"/>
   </w:num>
   <w:num w:numId="6">
     <w:abstractNumId w:val="1"/>
   </w:num>
   <w:num w:numId="7">
-    <w:abstractNumId w:val="9"/>
+    <w:abstractNumId w:val="10"/>
   </w:num>
   <w:num w:numId="8">
-    <w:abstractNumId w:val="11"/>
+    <w:abstractNumId w:val="13"/>
   </w:num>
   <w:num w:numId="9">
     <w:abstractNumId w:val="4"/>
@@ -2582,7 +2930,13 @@
     <w:abstractNumId w:val="8"/>
   </w:num>
   <w:num w:numId="14">
-    <w:abstractNumId w:val="10"/>
+    <w:abstractNumId w:val="11"/>
+  </w:num>
+  <w:num w:numId="15">
+    <w:abstractNumId w:val="12"/>
+  </w:num>
+  <w:num w:numId="16">
+    <w:abstractNumId w:val="9"/>
   </w:num>
 </w:numbering>
 </file>

</xml_diff>

<commit_message>
Started implementing undead archer and priest, and improved priest functionality
Implemented undead archer and priest prefabs.
Also improved priests to check if any follower needs to be healed before healing.
</commit_message>
<xml_diff>
--- a/Base Builder GDD.docx
+++ b/Base Builder GDD.docx
@@ -255,15 +255,7 @@
         </w:numPr>
       </w:pPr>
       <w:r>
-        <w:t xml:space="preserve">Spawners appear in corrupted </w:t>
-      </w:r>
-      <w:proofErr w:type="gramStart"/>
-      <w:r>
-        <w:t>lands,</w:t>
-      </w:r>
-      <w:proofErr w:type="gramEnd"/>
-      <w:r>
-        <w:t xml:space="preserve"> the player must find them and destroy them before they grow</w:t>
+        <w:t>Spawners appear in corrupted lands, the player must find them and destroy them before they grow</w:t>
       </w:r>
     </w:p>
     <w:p>
@@ -287,13 +279,8 @@
         </w:numPr>
       </w:pPr>
       <w:r>
-        <w:t xml:space="preserve">More enemies and tougher enemies spawn as the player </w:t>
-      </w:r>
-      <w:proofErr w:type="gramStart"/>
-      <w:r>
-        <w:t>progresses</w:t>
-      </w:r>
-      <w:proofErr w:type="gramEnd"/>
+        <w:t>More enemies and tougher enemies spawn as the player progresses</w:t>
+      </w:r>
     </w:p>
     <w:p>
       <w:pPr>
@@ -306,13 +293,8 @@
       <w:r>
         <w:t xml:space="preserve">Squads – allows soldiers, </w:t>
       </w:r>
-      <w:proofErr w:type="gramStart"/>
-      <w:r>
-        <w:t>archers</w:t>
-      </w:r>
-      <w:proofErr w:type="gramEnd"/>
-      <w:r>
-        <w:t xml:space="preserve"> and priests to be commanded as groups rather than as single units. Combine squads to create armies</w:t>
+      <w:r>
+        <w:t>archers and priests to be commanded as groups rather than as single units. Combine squads to create armies</w:t>
       </w:r>
     </w:p>
     <w:p/>
@@ -521,15 +503,7 @@
         </w:numPr>
       </w:pPr>
       <w:r>
-        <w:t xml:space="preserve">Explosive – moves </w:t>
-      </w:r>
-      <w:proofErr w:type="gramStart"/>
-      <w:r>
-        <w:t>really slowly</w:t>
-      </w:r>
-      <w:proofErr w:type="gramEnd"/>
-      <w:r>
-        <w:t xml:space="preserve"> but deals AOE damage when in range of followers or buildings. They must be killed in time</w:t>
+        <w:t>Explosive – moves really slowly but deals AOE damage when in range of followers or buildings. They must be killed in time</w:t>
       </w:r>
     </w:p>
     <w:p/>
@@ -858,6 +832,129 @@
       </w:r>
     </w:p>
     <w:p>
+      <w:pPr>
+        <w:pStyle w:val="ListParagraph"/>
+        <w:numPr>
+          <w:ilvl w:val="0"/>
+          <w:numId w:val="9"/>
+        </w:numPr>
+      </w:pPr>
+      <w:r>
+        <w:t>Implement enemy pathfinding</w:t>
+      </w:r>
+    </w:p>
+    <w:p>
+      <w:pPr>
+        <w:pStyle w:val="ListParagraph"/>
+        <w:numPr>
+          <w:ilvl w:val="0"/>
+          <w:numId w:val="9"/>
+        </w:numPr>
+      </w:pPr>
+      <w:r>
+        <w:t>Switch to standard MoveTo (and away) when in range of target</w:t>
+      </w:r>
+    </w:p>
+    <w:p>
+      <w:pPr>
+        <w:pStyle w:val="ListParagraph"/>
+        <w:numPr>
+          <w:ilvl w:val="1"/>
+          <w:numId w:val="9"/>
+        </w:numPr>
+      </w:pPr>
+      <w:r>
+        <w:t>Allows for more fluid movement in combat etc.</w:t>
+      </w:r>
+    </w:p>
+    <w:p>
+      <w:pPr>
+        <w:pStyle w:val="ListParagraph"/>
+        <w:numPr>
+          <w:ilvl w:val="1"/>
+          <w:numId w:val="9"/>
+        </w:numPr>
+      </w:pPr>
+      <w:r>
+        <w:t>Need to prevent moving into obstacles for combat mode</w:t>
+      </w:r>
+    </w:p>
+    <w:p>
+      <w:pPr>
+        <w:pStyle w:val="ListParagraph"/>
+        <w:numPr>
+          <w:ilvl w:val="0"/>
+          <w:numId w:val="9"/>
+        </w:numPr>
+      </w:pPr>
+      <w:r>
+        <w:t>When in squad instead create squad path</w:t>
+      </w:r>
+    </w:p>
+    <w:p>
+      <w:pPr>
+        <w:pStyle w:val="ListParagraph"/>
+        <w:numPr>
+          <w:ilvl w:val="0"/>
+          <w:numId w:val="9"/>
+        </w:numPr>
+      </w:pPr>
+      <w:r>
+        <w:t xml:space="preserve">Update everyone’s path whenever </w:t>
+      </w:r>
+      <w:r>
+        <w:t>a building is built or destroyed</w:t>
+      </w:r>
+    </w:p>
+    <w:p>
+      <w:pPr>
+        <w:pStyle w:val="ListParagraph"/>
+        <w:numPr>
+          <w:ilvl w:val="0"/>
+          <w:numId w:val="9"/>
+        </w:numPr>
+      </w:pPr>
+      <w:r>
+        <w:t>Fix squads moving in a line</w:t>
+      </w:r>
+    </w:p>
+    <w:p>
+      <w:pPr>
+        <w:pStyle w:val="ListParagraph"/>
+        <w:numPr>
+          <w:ilvl w:val="0"/>
+          <w:numId w:val="9"/>
+        </w:numPr>
+      </w:pPr>
+      <w:r>
+        <w:t>Update every frame?</w:t>
+      </w:r>
+    </w:p>
+    <w:p>
+      <w:pPr>
+        <w:pStyle w:val="ListParagraph"/>
+        <w:numPr>
+          <w:ilvl w:val="1"/>
+          <w:numId w:val="9"/>
+        </w:numPr>
+      </w:pPr>
+      <w:r>
+        <w:t>Instead update more often when close to the target and less often when further away.</w:t>
+      </w:r>
+    </w:p>
+    <w:p>
+      <w:pPr>
+        <w:pStyle w:val="ListParagraph"/>
+        <w:numPr>
+          <w:ilvl w:val="1"/>
+          <w:numId w:val="9"/>
+        </w:numPr>
+      </w:pPr>
+      <w:r>
+        <w:t>Check if target is static, if so there is no need to update every frame</w:t>
+      </w:r>
+    </w:p>
+    <w:p>
       <w:r>
         <w:t>Corruption</w:t>
       </w:r>
@@ -907,7 +1004,13 @@
         </w:numPr>
       </w:pPr>
       <w:r>
-        <w:t>Add squad spawning in corruption</w:t>
+        <w:t xml:space="preserve">Add </w:t>
+      </w:r>
+      <w:r>
+        <w:t xml:space="preserve">enemy </w:t>
+      </w:r>
+      <w:r>
+        <w:t>squad spawning in corruption</w:t>
       </w:r>
     </w:p>
     <w:p>
@@ -1070,6 +1173,7 @@
         </w:numPr>
       </w:pPr>
       <w:r>
+        <w:lastRenderedPageBreak/>
         <w:t xml:space="preserve">Select multiple tiles </w:t>
       </w:r>
     </w:p>
@@ -1095,6 +1199,124 @@
       </w:pPr>
       <w:r>
         <w:t>Grid highlight green when buildable and red when not</w:t>
+      </w:r>
+    </w:p>
+    <w:p>
+      <w:r>
+        <w:t>Priest</w:t>
+      </w:r>
+    </w:p>
+    <w:p>
+      <w:pPr>
+        <w:pStyle w:val="ListParagraph"/>
+        <w:numPr>
+          <w:ilvl w:val="0"/>
+          <w:numId w:val="17"/>
+        </w:numPr>
+      </w:pPr>
+      <w:r>
+        <w:t>Command to heal followers when not in a squad by right clicking</w:t>
+      </w:r>
+    </w:p>
+    <w:p>
+      <w:pPr>
+        <w:pStyle w:val="ListParagraph"/>
+        <w:numPr>
+          <w:ilvl w:val="0"/>
+          <w:numId w:val="17"/>
+        </w:numPr>
+      </w:pPr>
+      <w:r>
+        <w:t>Only heal if someone needs healing</w:t>
+      </w:r>
+    </w:p>
+    <w:p>
+      <w:pPr>
+        <w:pStyle w:val="ListParagraph"/>
+        <w:numPr>
+          <w:ilvl w:val="1"/>
+          <w:numId w:val="17"/>
+        </w:numPr>
+      </w:pPr>
+      <w:r>
+        <w:t>Check before it starts to heal</w:t>
+      </w:r>
+    </w:p>
+    <w:p>
+      <w:pPr>
+        <w:pStyle w:val="ListParagraph"/>
+        <w:numPr>
+          <w:ilvl w:val="0"/>
+          <w:numId w:val="17"/>
+        </w:numPr>
+      </w:pPr>
+      <w:r>
+        <w:t>Recharge restoration pillars</w:t>
+      </w:r>
+    </w:p>
+    <w:p>
+      <w:pPr>
+        <w:pStyle w:val="ListParagraph"/>
+        <w:numPr>
+          <w:ilvl w:val="1"/>
+          <w:numId w:val="17"/>
+        </w:numPr>
+      </w:pPr>
+      <w:r>
+        <w:t>Pillars lose charge over time</w:t>
+      </w:r>
+    </w:p>
+    <w:p>
+      <w:pPr>
+        <w:pStyle w:val="ListParagraph"/>
+        <w:numPr>
+          <w:ilvl w:val="0"/>
+          <w:numId w:val="17"/>
+        </w:numPr>
+      </w:pPr>
+      <w:r>
+        <w:t>Move away from enemies when too close (find pathable tile far enough away)</w:t>
+      </w:r>
+    </w:p>
+    <w:p>
+      <w:r>
+        <w:t>Necromancer</w:t>
+      </w:r>
+    </w:p>
+    <w:p>
+      <w:pPr>
+        <w:pStyle w:val="ListParagraph"/>
+        <w:numPr>
+          <w:ilvl w:val="0"/>
+          <w:numId w:val="18"/>
+        </w:numPr>
+      </w:pPr>
+      <w:r>
+        <w:t>Move towards target, but attempt to keep a safe distance</w:t>
+      </w:r>
+    </w:p>
+    <w:p>
+      <w:pPr>
+        <w:pStyle w:val="ListParagraph"/>
+        <w:numPr>
+          <w:ilvl w:val="0"/>
+          <w:numId w:val="18"/>
+        </w:numPr>
+      </w:pPr>
+      <w:r>
+        <w:t>Fire shadow bolts at targets</w:t>
+      </w:r>
+    </w:p>
+    <w:p>
+      <w:pPr>
+        <w:pStyle w:val="ListParagraph"/>
+        <w:numPr>
+          <w:ilvl w:val="0"/>
+          <w:numId w:val="18"/>
+        </w:numPr>
+      </w:pPr>
+      <w:r>
+        <w:t>Move in range of corpses and turn into undead</w:t>
       </w:r>
     </w:p>
     <w:sectPr>
@@ -1110,6 +1332,119 @@
 <file path=word/numbering.xml><?xml version="1.0" encoding="utf-8"?>
 <w:numbering xmlns:wpc="http://schemas.microsoft.com/office/word/2010/wordprocessingCanvas" xmlns:cx="http://schemas.microsoft.com/office/drawing/2014/chartex" xmlns:cx1="http://schemas.microsoft.com/office/drawing/2015/9/8/chartex" xmlns:cx2="http://schemas.microsoft.com/office/drawing/2015/10/21/chartex" xmlns:cx3="http://schemas.microsoft.com/office/drawing/2016/5/9/chartex" xmlns:cx4="http://schemas.microsoft.com/office/drawing/2016/5/10/chartex" xmlns:cx5="http://schemas.microsoft.com/office/drawing/2016/5/11/chartex" xmlns:cx6="http://schemas.microsoft.com/office/drawing/2016/5/12/chartex" xmlns:cx7="http://schemas.microsoft.com/office/drawing/2016/5/13/chartex" xmlns:cx8="http://schemas.microsoft.com/office/drawing/2016/5/14/chartex" xmlns:mc="http://schemas.openxmlformats.org/markup-compatibility/2006" xmlns:aink="http://schemas.microsoft.com/office/drawing/2016/ink" xmlns:am3d="http://schemas.microsoft.com/office/drawing/2017/model3d" xmlns:o="urn:schemas-microsoft-com:office:office" xmlns:r="http://schemas.openxmlformats.org/officeDocument/2006/relationships" xmlns:m="http://schemas.openxmlformats.org/officeDocument/2006/math" xmlns:v="urn:schemas-microsoft-com:vml" xmlns:wp14="http://schemas.microsoft.com/office/word/2010/wordprocessingDrawing" xmlns:wp="http://schemas.openxmlformats.org/drawingml/2006/wordprocessingDrawing" xmlns:w10="urn:schemas-microsoft-com:office:word" xmlns:w="http://schemas.openxmlformats.org/wordprocessingml/2006/main" xmlns:w14="http://schemas.microsoft.com/office/word/2010/wordml" xmlns:w15="http://schemas.microsoft.com/office/word/2012/wordml" xmlns:w16cex="http://schemas.microsoft.com/office/word/2018/wordml/cex" xmlns:w16cid="http://schemas.microsoft.com/office/word/2016/wordml/cid" xmlns:w16="http://schemas.microsoft.com/office/word/2018/wordml" xmlns:w16se="http://schemas.microsoft.com/office/word/2015/wordml/symex" xmlns:wpg="http://schemas.microsoft.com/office/word/2010/wordprocessingGroup" xmlns:wpi="http://schemas.microsoft.com/office/word/2010/wordprocessingInk" xmlns:wne="http://schemas.microsoft.com/office/word/2006/wordml" xmlns:wps="http://schemas.microsoft.com/office/word/2010/wordprocessingShape" mc:Ignorable="w14 w15 w16se w16cid w16 w16cex wp14">
   <w:abstractNum w:abstractNumId="0" w15:restartNumberingAfterBreak="0">
+    <w:nsid w:val="00A56EC2"/>
+    <w:multiLevelType w:val="hybridMultilevel"/>
+    <w:tmpl w:val="8E46A72A"/>
+    <w:lvl w:ilvl="0" w:tplc="08090001">
+      <w:start w:val="1"/>
+      <w:numFmt w:val="bullet"/>
+      <w:lvlText w:val=""/>
+      <w:lvlJc w:val="left"/>
+      <w:pPr>
+        <w:ind w:left="720" w:hanging="360"/>
+      </w:pPr>
+      <w:rPr>
+        <w:rFonts w:ascii="Symbol" w:hAnsi="Symbol" w:hint="default"/>
+      </w:rPr>
+    </w:lvl>
+    <w:lvl w:ilvl="1" w:tplc="08090003">
+      <w:start w:val="1"/>
+      <w:numFmt w:val="bullet"/>
+      <w:lvlText w:val="o"/>
+      <w:lvlJc w:val="left"/>
+      <w:pPr>
+        <w:ind w:left="1440" w:hanging="360"/>
+      </w:pPr>
+      <w:rPr>
+        <w:rFonts w:ascii="Courier New" w:hAnsi="Courier New" w:cs="Courier New" w:hint="default"/>
+      </w:rPr>
+    </w:lvl>
+    <w:lvl w:ilvl="2" w:tplc="08090005" w:tentative="1">
+      <w:start w:val="1"/>
+      <w:numFmt w:val="bullet"/>
+      <w:lvlText w:val=""/>
+      <w:lvlJc w:val="left"/>
+      <w:pPr>
+        <w:ind w:left="2160" w:hanging="360"/>
+      </w:pPr>
+      <w:rPr>
+        <w:rFonts w:ascii="Wingdings" w:hAnsi="Wingdings" w:hint="default"/>
+      </w:rPr>
+    </w:lvl>
+    <w:lvl w:ilvl="3" w:tplc="08090001" w:tentative="1">
+      <w:start w:val="1"/>
+      <w:numFmt w:val="bullet"/>
+      <w:lvlText w:val=""/>
+      <w:lvlJc w:val="left"/>
+      <w:pPr>
+        <w:ind w:left="2880" w:hanging="360"/>
+      </w:pPr>
+      <w:rPr>
+        <w:rFonts w:ascii="Symbol" w:hAnsi="Symbol" w:hint="default"/>
+      </w:rPr>
+    </w:lvl>
+    <w:lvl w:ilvl="4" w:tplc="08090003" w:tentative="1">
+      <w:start w:val="1"/>
+      <w:numFmt w:val="bullet"/>
+      <w:lvlText w:val="o"/>
+      <w:lvlJc w:val="left"/>
+      <w:pPr>
+        <w:ind w:left="3600" w:hanging="360"/>
+      </w:pPr>
+      <w:rPr>
+        <w:rFonts w:ascii="Courier New" w:hAnsi="Courier New" w:cs="Courier New" w:hint="default"/>
+      </w:rPr>
+    </w:lvl>
+    <w:lvl w:ilvl="5" w:tplc="08090005" w:tentative="1">
+      <w:start w:val="1"/>
+      <w:numFmt w:val="bullet"/>
+      <w:lvlText w:val=""/>
+      <w:lvlJc w:val="left"/>
+      <w:pPr>
+        <w:ind w:left="4320" w:hanging="360"/>
+      </w:pPr>
+      <w:rPr>
+        <w:rFonts w:ascii="Wingdings" w:hAnsi="Wingdings" w:hint="default"/>
+      </w:rPr>
+    </w:lvl>
+    <w:lvl w:ilvl="6" w:tplc="08090001" w:tentative="1">
+      <w:start w:val="1"/>
+      <w:numFmt w:val="bullet"/>
+      <w:lvlText w:val=""/>
+      <w:lvlJc w:val="left"/>
+      <w:pPr>
+        <w:ind w:left="5040" w:hanging="360"/>
+      </w:pPr>
+      <w:rPr>
+        <w:rFonts w:ascii="Symbol" w:hAnsi="Symbol" w:hint="default"/>
+      </w:rPr>
+    </w:lvl>
+    <w:lvl w:ilvl="7" w:tplc="08090003" w:tentative="1">
+      <w:start w:val="1"/>
+      <w:numFmt w:val="bullet"/>
+      <w:lvlText w:val="o"/>
+      <w:lvlJc w:val="left"/>
+      <w:pPr>
+        <w:ind w:left="5760" w:hanging="360"/>
+      </w:pPr>
+      <w:rPr>
+        <w:rFonts w:ascii="Courier New" w:hAnsi="Courier New" w:cs="Courier New" w:hint="default"/>
+      </w:rPr>
+    </w:lvl>
+    <w:lvl w:ilvl="8" w:tplc="08090005" w:tentative="1">
+      <w:start w:val="1"/>
+      <w:numFmt w:val="bullet"/>
+      <w:lvlText w:val=""/>
+      <w:lvlJc w:val="left"/>
+      <w:pPr>
+        <w:ind w:left="6480" w:hanging="360"/>
+      </w:pPr>
+      <w:rPr>
+        <w:rFonts w:ascii="Wingdings" w:hAnsi="Wingdings" w:hint="default"/>
+      </w:rPr>
+    </w:lvl>
+  </w:abstractNum>
+  <w:abstractNum w:abstractNumId="1" w15:restartNumberingAfterBreak="0">
     <w:nsid w:val="05734BCF"/>
     <w:multiLevelType w:val="hybridMultilevel"/>
     <w:tmpl w:val="EF60D51C"/>
@@ -1222,7 +1557,7 @@
       </w:rPr>
     </w:lvl>
   </w:abstractNum>
-  <w:abstractNum w:abstractNumId="1" w15:restartNumberingAfterBreak="0">
+  <w:abstractNum w:abstractNumId="2" w15:restartNumberingAfterBreak="0">
     <w:nsid w:val="0D465D11"/>
     <w:multiLevelType w:val="hybridMultilevel"/>
     <w:tmpl w:val="DA14F34A"/>
@@ -1335,7 +1670,7 @@
       </w:rPr>
     </w:lvl>
   </w:abstractNum>
-  <w:abstractNum w:abstractNumId="2" w15:restartNumberingAfterBreak="0">
+  <w:abstractNum w:abstractNumId="3" w15:restartNumberingAfterBreak="0">
     <w:nsid w:val="1730421D"/>
     <w:multiLevelType w:val="hybridMultilevel"/>
     <w:tmpl w:val="342273DA"/>
@@ -1448,7 +1783,7 @@
       </w:rPr>
     </w:lvl>
   </w:abstractNum>
-  <w:abstractNum w:abstractNumId="3" w15:restartNumberingAfterBreak="0">
+  <w:abstractNum w:abstractNumId="4" w15:restartNumberingAfterBreak="0">
     <w:nsid w:val="1F4C553F"/>
     <w:multiLevelType w:val="hybridMultilevel"/>
     <w:tmpl w:val="46D82A8A"/>
@@ -1561,7 +1896,120 @@
       </w:rPr>
     </w:lvl>
   </w:abstractNum>
-  <w:abstractNum w:abstractNumId="4" w15:restartNumberingAfterBreak="0">
+  <w:abstractNum w:abstractNumId="5" w15:restartNumberingAfterBreak="0">
+    <w:nsid w:val="24307B7E"/>
+    <w:multiLevelType w:val="hybridMultilevel"/>
+    <w:tmpl w:val="C0AE6E88"/>
+    <w:lvl w:ilvl="0" w:tplc="08090001">
+      <w:start w:val="1"/>
+      <w:numFmt w:val="bullet"/>
+      <w:lvlText w:val=""/>
+      <w:lvlJc w:val="left"/>
+      <w:pPr>
+        <w:ind w:left="720" w:hanging="360"/>
+      </w:pPr>
+      <w:rPr>
+        <w:rFonts w:ascii="Symbol" w:hAnsi="Symbol" w:hint="default"/>
+      </w:rPr>
+    </w:lvl>
+    <w:lvl w:ilvl="1" w:tplc="08090003" w:tentative="1">
+      <w:start w:val="1"/>
+      <w:numFmt w:val="bullet"/>
+      <w:lvlText w:val="o"/>
+      <w:lvlJc w:val="left"/>
+      <w:pPr>
+        <w:ind w:left="1440" w:hanging="360"/>
+      </w:pPr>
+      <w:rPr>
+        <w:rFonts w:ascii="Courier New" w:hAnsi="Courier New" w:cs="Courier New" w:hint="default"/>
+      </w:rPr>
+    </w:lvl>
+    <w:lvl w:ilvl="2" w:tplc="08090005" w:tentative="1">
+      <w:start w:val="1"/>
+      <w:numFmt w:val="bullet"/>
+      <w:lvlText w:val=""/>
+      <w:lvlJc w:val="left"/>
+      <w:pPr>
+        <w:ind w:left="2160" w:hanging="360"/>
+      </w:pPr>
+      <w:rPr>
+        <w:rFonts w:ascii="Wingdings" w:hAnsi="Wingdings" w:hint="default"/>
+      </w:rPr>
+    </w:lvl>
+    <w:lvl w:ilvl="3" w:tplc="08090001" w:tentative="1">
+      <w:start w:val="1"/>
+      <w:numFmt w:val="bullet"/>
+      <w:lvlText w:val=""/>
+      <w:lvlJc w:val="left"/>
+      <w:pPr>
+        <w:ind w:left="2880" w:hanging="360"/>
+      </w:pPr>
+      <w:rPr>
+        <w:rFonts w:ascii="Symbol" w:hAnsi="Symbol" w:hint="default"/>
+      </w:rPr>
+    </w:lvl>
+    <w:lvl w:ilvl="4" w:tplc="08090003" w:tentative="1">
+      <w:start w:val="1"/>
+      <w:numFmt w:val="bullet"/>
+      <w:lvlText w:val="o"/>
+      <w:lvlJc w:val="left"/>
+      <w:pPr>
+        <w:ind w:left="3600" w:hanging="360"/>
+      </w:pPr>
+      <w:rPr>
+        <w:rFonts w:ascii="Courier New" w:hAnsi="Courier New" w:cs="Courier New" w:hint="default"/>
+      </w:rPr>
+    </w:lvl>
+    <w:lvl w:ilvl="5" w:tplc="08090005" w:tentative="1">
+      <w:start w:val="1"/>
+      <w:numFmt w:val="bullet"/>
+      <w:lvlText w:val=""/>
+      <w:lvlJc w:val="left"/>
+      <w:pPr>
+        <w:ind w:left="4320" w:hanging="360"/>
+      </w:pPr>
+      <w:rPr>
+        <w:rFonts w:ascii="Wingdings" w:hAnsi="Wingdings" w:hint="default"/>
+      </w:rPr>
+    </w:lvl>
+    <w:lvl w:ilvl="6" w:tplc="08090001" w:tentative="1">
+      <w:start w:val="1"/>
+      <w:numFmt w:val="bullet"/>
+      <w:lvlText w:val=""/>
+      <w:lvlJc w:val="left"/>
+      <w:pPr>
+        <w:ind w:left="5040" w:hanging="360"/>
+      </w:pPr>
+      <w:rPr>
+        <w:rFonts w:ascii="Symbol" w:hAnsi="Symbol" w:hint="default"/>
+      </w:rPr>
+    </w:lvl>
+    <w:lvl w:ilvl="7" w:tplc="08090003" w:tentative="1">
+      <w:start w:val="1"/>
+      <w:numFmt w:val="bullet"/>
+      <w:lvlText w:val="o"/>
+      <w:lvlJc w:val="left"/>
+      <w:pPr>
+        <w:ind w:left="5760" w:hanging="360"/>
+      </w:pPr>
+      <w:rPr>
+        <w:rFonts w:ascii="Courier New" w:hAnsi="Courier New" w:cs="Courier New" w:hint="default"/>
+      </w:rPr>
+    </w:lvl>
+    <w:lvl w:ilvl="8" w:tplc="08090005" w:tentative="1">
+      <w:start w:val="1"/>
+      <w:numFmt w:val="bullet"/>
+      <w:lvlText w:val=""/>
+      <w:lvlJc w:val="left"/>
+      <w:pPr>
+        <w:ind w:left="6480" w:hanging="360"/>
+      </w:pPr>
+      <w:rPr>
+        <w:rFonts w:ascii="Wingdings" w:hAnsi="Wingdings" w:hint="default"/>
+      </w:rPr>
+    </w:lvl>
+  </w:abstractNum>
+  <w:abstractNum w:abstractNumId="6" w15:restartNumberingAfterBreak="0">
     <w:nsid w:val="2E5F4067"/>
     <w:multiLevelType w:val="hybridMultilevel"/>
     <w:tmpl w:val="E85210F2"/>
@@ -1577,7 +2025,7 @@
         <w:rFonts w:ascii="Symbol" w:hAnsi="Symbol" w:hint="default"/>
       </w:rPr>
     </w:lvl>
-    <w:lvl w:ilvl="1" w:tplc="08090003" w:tentative="1">
+    <w:lvl w:ilvl="1" w:tplc="08090003">
       <w:start w:val="1"/>
       <w:numFmt w:val="bullet"/>
       <w:lvlText w:val="o"/>
@@ -1674,7 +2122,7 @@
       </w:rPr>
     </w:lvl>
   </w:abstractNum>
-  <w:abstractNum w:abstractNumId="5" w15:restartNumberingAfterBreak="0">
+  <w:abstractNum w:abstractNumId="7" w15:restartNumberingAfterBreak="0">
     <w:nsid w:val="38C35FF1"/>
     <w:multiLevelType w:val="hybridMultilevel"/>
     <w:tmpl w:val="D1D45FE8"/>
@@ -1787,7 +2235,7 @@
       </w:rPr>
     </w:lvl>
   </w:abstractNum>
-  <w:abstractNum w:abstractNumId="6" w15:restartNumberingAfterBreak="0">
+  <w:abstractNum w:abstractNumId="8" w15:restartNumberingAfterBreak="0">
     <w:nsid w:val="38F70E13"/>
     <w:multiLevelType w:val="hybridMultilevel"/>
     <w:tmpl w:val="33F6F332"/>
@@ -1900,7 +2348,7 @@
       </w:rPr>
     </w:lvl>
   </w:abstractNum>
-  <w:abstractNum w:abstractNumId="7" w15:restartNumberingAfterBreak="0">
+  <w:abstractNum w:abstractNumId="9" w15:restartNumberingAfterBreak="0">
     <w:nsid w:val="3ED7758E"/>
     <w:multiLevelType w:val="hybridMultilevel"/>
     <w:tmpl w:val="55F05E44"/>
@@ -2013,7 +2461,7 @@
       </w:rPr>
     </w:lvl>
   </w:abstractNum>
-  <w:abstractNum w:abstractNumId="8" w15:restartNumberingAfterBreak="0">
+  <w:abstractNum w:abstractNumId="10" w15:restartNumberingAfterBreak="0">
     <w:nsid w:val="3FD63C1E"/>
     <w:multiLevelType w:val="hybridMultilevel"/>
     <w:tmpl w:val="1A5E0956"/>
@@ -2126,7 +2574,7 @@
       </w:rPr>
     </w:lvl>
   </w:abstractNum>
-  <w:abstractNum w:abstractNumId="9" w15:restartNumberingAfterBreak="0">
+  <w:abstractNum w:abstractNumId="11" w15:restartNumberingAfterBreak="0">
     <w:nsid w:val="52D90BC1"/>
     <w:multiLevelType w:val="hybridMultilevel"/>
     <w:tmpl w:val="52EED44E"/>
@@ -2239,7 +2687,7 @@
       </w:rPr>
     </w:lvl>
   </w:abstractNum>
-  <w:abstractNum w:abstractNumId="10" w15:restartNumberingAfterBreak="0">
+  <w:abstractNum w:abstractNumId="12" w15:restartNumberingAfterBreak="0">
     <w:nsid w:val="64071F93"/>
     <w:multiLevelType w:val="hybridMultilevel"/>
     <w:tmpl w:val="E6168B7C"/>
@@ -2325,7 +2773,7 @@
       </w:pPr>
     </w:lvl>
   </w:abstractNum>
-  <w:abstractNum w:abstractNumId="11" w15:restartNumberingAfterBreak="0">
+  <w:abstractNum w:abstractNumId="13" w15:restartNumberingAfterBreak="0">
     <w:nsid w:val="64893284"/>
     <w:multiLevelType w:val="hybridMultilevel"/>
     <w:tmpl w:val="4F8AF6FC"/>
@@ -2438,7 +2886,7 @@
       </w:rPr>
     </w:lvl>
   </w:abstractNum>
-  <w:abstractNum w:abstractNumId="12" w15:restartNumberingAfterBreak="0">
+  <w:abstractNum w:abstractNumId="14" w15:restartNumberingAfterBreak="0">
     <w:nsid w:val="656E7336"/>
     <w:multiLevelType w:val="hybridMultilevel"/>
     <w:tmpl w:val="50E0FC04"/>
@@ -2551,7 +2999,7 @@
       </w:rPr>
     </w:lvl>
   </w:abstractNum>
-  <w:abstractNum w:abstractNumId="13" w15:restartNumberingAfterBreak="0">
+  <w:abstractNum w:abstractNumId="15" w15:restartNumberingAfterBreak="0">
     <w:nsid w:val="6F205DF3"/>
     <w:multiLevelType w:val="hybridMultilevel"/>
     <w:tmpl w:val="D64495EE"/>
@@ -2664,7 +3112,7 @@
       </w:rPr>
     </w:lvl>
   </w:abstractNum>
-  <w:abstractNum w:abstractNumId="14" w15:restartNumberingAfterBreak="0">
+  <w:abstractNum w:abstractNumId="16" w15:restartNumberingAfterBreak="0">
     <w:nsid w:val="77636DAA"/>
     <w:multiLevelType w:val="hybridMultilevel"/>
     <w:tmpl w:val="D954F4AA"/>
@@ -2777,7 +3225,7 @@
       </w:rPr>
     </w:lvl>
   </w:abstractNum>
-  <w:abstractNum w:abstractNumId="15" w15:restartNumberingAfterBreak="0">
+  <w:abstractNum w:abstractNumId="17" w15:restartNumberingAfterBreak="0">
     <w:nsid w:val="7D712E4C"/>
     <w:multiLevelType w:val="hybridMultilevel"/>
     <w:tmpl w:val="A7EC9300"/>
@@ -2891,52 +3339,58 @@
     </w:lvl>
   </w:abstractNum>
   <w:num w:numId="1">
+    <w:abstractNumId w:val="8"/>
+  </w:num>
+  <w:num w:numId="2">
+    <w:abstractNumId w:val="3"/>
+  </w:num>
+  <w:num w:numId="3">
+    <w:abstractNumId w:val="4"/>
+  </w:num>
+  <w:num w:numId="4">
+    <w:abstractNumId w:val="16"/>
+  </w:num>
+  <w:num w:numId="5">
+    <w:abstractNumId w:val="17"/>
+  </w:num>
+  <w:num w:numId="6">
+    <w:abstractNumId w:val="2"/>
+  </w:num>
+  <w:num w:numId="7">
+    <w:abstractNumId w:val="12"/>
+  </w:num>
+  <w:num w:numId="8">
+    <w:abstractNumId w:val="15"/>
+  </w:num>
+  <w:num w:numId="9">
     <w:abstractNumId w:val="6"/>
   </w:num>
-  <w:num w:numId="2">
-    <w:abstractNumId w:val="2"/>
+  <w:num w:numId="10">
+    <w:abstractNumId w:val="1"/>
   </w:num>
-  <w:num w:numId="3">
-    <w:abstractNumId w:val="3"/>
+  <w:num w:numId="11">
+    <w:abstractNumId w:val="7"/>
   </w:num>
-  <w:num w:numId="4">
+  <w:num w:numId="12">
+    <w:abstractNumId w:val="9"/>
+  </w:num>
+  <w:num w:numId="13">
+    <w:abstractNumId w:val="10"/>
+  </w:num>
+  <w:num w:numId="14">
+    <w:abstractNumId w:val="13"/>
+  </w:num>
+  <w:num w:numId="15">
     <w:abstractNumId w:val="14"/>
   </w:num>
-  <w:num w:numId="5">
-    <w:abstractNumId w:val="15"/>
+  <w:num w:numId="16">
+    <w:abstractNumId w:val="11"/>
   </w:num>
-  <w:num w:numId="6">
-    <w:abstractNumId w:val="1"/>
-  </w:num>
-  <w:num w:numId="7">
-    <w:abstractNumId w:val="10"/>
-  </w:num>
-  <w:num w:numId="8">
-    <w:abstractNumId w:val="13"/>
-  </w:num>
-  <w:num w:numId="9">
-    <w:abstractNumId w:val="4"/>
-  </w:num>
-  <w:num w:numId="10">
+  <w:num w:numId="17">
     <w:abstractNumId w:val="0"/>
   </w:num>
-  <w:num w:numId="11">
+  <w:num w:numId="18">
     <w:abstractNumId w:val="5"/>
-  </w:num>
-  <w:num w:numId="12">
-    <w:abstractNumId w:val="7"/>
-  </w:num>
-  <w:num w:numId="13">
-    <w:abstractNumId w:val="8"/>
-  </w:num>
-  <w:num w:numId="14">
-    <w:abstractNumId w:val="11"/>
-  </w:num>
-  <w:num w:numId="15">
-    <w:abstractNumId w:val="12"/>
-  </w:num>
-  <w:num w:numId="16">
-    <w:abstractNumId w:val="9"/>
   </w:num>
 </w:numbering>
 </file>

</xml_diff>

<commit_message>
Implemented status effect functionality and shadow bolt projectile
Implemented functionality to allow for status effects to be added to any interactable object. Effects can be easily added to targets by adding a new Effect instance to the target.
Also reworked projectile functionality by making a Projectile base class to allow projectiles to  inherit from it.
Also implemented a shadow bolt projectile that inflicts damage when it hits a target, then adds a DOT status effect.
</commit_message>
<xml_diff>
--- a/Base Builder GDD.docx
+++ b/Base Builder GDD.docx
@@ -1317,6 +1317,88 @@
       </w:pPr>
       <w:r>
         <w:t>Move in range of corpses and turn into undead</w:t>
+      </w:r>
+    </w:p>
+    <w:p>
+      <w:r>
+        <w:t>Tile effects</w:t>
+      </w:r>
+    </w:p>
+    <w:p>
+      <w:pPr>
+        <w:pStyle w:val="ListParagraph"/>
+        <w:numPr>
+          <w:ilvl w:val="0"/>
+          <w:numId w:val="19"/>
+        </w:numPr>
+      </w:pPr>
+      <w:r>
+        <w:t>Freeze effect – Freezes any follower on the tile, slowing them down until eventually freezing in place</w:t>
+      </w:r>
+    </w:p>
+    <w:p>
+      <w:r>
+        <w:t>Status Effects</w:t>
+      </w:r>
+    </w:p>
+    <w:p>
+      <w:pPr>
+        <w:pStyle w:val="ListParagraph"/>
+        <w:numPr>
+          <w:ilvl w:val="0"/>
+          <w:numId w:val="19"/>
+        </w:numPr>
+      </w:pPr>
+      <w:r>
+        <w:t>Class that can be added to followers and enemies</w:t>
+      </w:r>
+    </w:p>
+    <w:p>
+      <w:pPr>
+        <w:pStyle w:val="ListParagraph"/>
+        <w:numPr>
+          <w:ilvl w:val="0"/>
+          <w:numId w:val="19"/>
+        </w:numPr>
+      </w:pPr>
+      <w:r>
+        <w:t>Need to be able to replenish</w:t>
+      </w:r>
+    </w:p>
+    <w:p>
+      <w:pPr>
+        <w:pStyle w:val="ListParagraph"/>
+        <w:numPr>
+          <w:ilvl w:val="0"/>
+          <w:numId w:val="19"/>
+        </w:numPr>
+      </w:pPr>
+      <w:r>
+        <w:t>Prevent adding status effects that already exist</w:t>
+      </w:r>
+    </w:p>
+    <w:p>
+      <w:pPr>
+        <w:pStyle w:val="ListParagraph"/>
+        <w:numPr>
+          <w:ilvl w:val="0"/>
+          <w:numId w:val="19"/>
+        </w:numPr>
+      </w:pPr>
+      <w:r>
+        <w:t>Need to add status effect visuals</w:t>
+      </w:r>
+    </w:p>
+    <w:p>
+      <w:pPr>
+        <w:pStyle w:val="ListParagraph"/>
+        <w:numPr>
+          <w:ilvl w:val="1"/>
+          <w:numId w:val="19"/>
+        </w:numPr>
+      </w:pPr>
+      <w:r>
+        <w:t>Purple outline for shadow</w:t>
       </w:r>
     </w:p>
     <w:sectPr>
@@ -1671,6 +1753,119 @@
     </w:lvl>
   </w:abstractNum>
   <w:abstractNum w:abstractNumId="3" w15:restartNumberingAfterBreak="0">
+    <w:nsid w:val="0ED544A6"/>
+    <w:multiLevelType w:val="hybridMultilevel"/>
+    <w:tmpl w:val="CD3C0804"/>
+    <w:lvl w:ilvl="0" w:tplc="08090001">
+      <w:start w:val="1"/>
+      <w:numFmt w:val="bullet"/>
+      <w:lvlText w:val=""/>
+      <w:lvlJc w:val="left"/>
+      <w:pPr>
+        <w:ind w:left="720" w:hanging="360"/>
+      </w:pPr>
+      <w:rPr>
+        <w:rFonts w:ascii="Symbol" w:hAnsi="Symbol" w:hint="default"/>
+      </w:rPr>
+    </w:lvl>
+    <w:lvl w:ilvl="1" w:tplc="08090003">
+      <w:start w:val="1"/>
+      <w:numFmt w:val="bullet"/>
+      <w:lvlText w:val="o"/>
+      <w:lvlJc w:val="left"/>
+      <w:pPr>
+        <w:ind w:left="1440" w:hanging="360"/>
+      </w:pPr>
+      <w:rPr>
+        <w:rFonts w:ascii="Courier New" w:hAnsi="Courier New" w:cs="Courier New" w:hint="default"/>
+      </w:rPr>
+    </w:lvl>
+    <w:lvl w:ilvl="2" w:tplc="08090005" w:tentative="1">
+      <w:start w:val="1"/>
+      <w:numFmt w:val="bullet"/>
+      <w:lvlText w:val=""/>
+      <w:lvlJc w:val="left"/>
+      <w:pPr>
+        <w:ind w:left="2160" w:hanging="360"/>
+      </w:pPr>
+      <w:rPr>
+        <w:rFonts w:ascii="Wingdings" w:hAnsi="Wingdings" w:hint="default"/>
+      </w:rPr>
+    </w:lvl>
+    <w:lvl w:ilvl="3" w:tplc="08090001" w:tentative="1">
+      <w:start w:val="1"/>
+      <w:numFmt w:val="bullet"/>
+      <w:lvlText w:val=""/>
+      <w:lvlJc w:val="left"/>
+      <w:pPr>
+        <w:ind w:left="2880" w:hanging="360"/>
+      </w:pPr>
+      <w:rPr>
+        <w:rFonts w:ascii="Symbol" w:hAnsi="Symbol" w:hint="default"/>
+      </w:rPr>
+    </w:lvl>
+    <w:lvl w:ilvl="4" w:tplc="08090003" w:tentative="1">
+      <w:start w:val="1"/>
+      <w:numFmt w:val="bullet"/>
+      <w:lvlText w:val="o"/>
+      <w:lvlJc w:val="left"/>
+      <w:pPr>
+        <w:ind w:left="3600" w:hanging="360"/>
+      </w:pPr>
+      <w:rPr>
+        <w:rFonts w:ascii="Courier New" w:hAnsi="Courier New" w:cs="Courier New" w:hint="default"/>
+      </w:rPr>
+    </w:lvl>
+    <w:lvl w:ilvl="5" w:tplc="08090005" w:tentative="1">
+      <w:start w:val="1"/>
+      <w:numFmt w:val="bullet"/>
+      <w:lvlText w:val=""/>
+      <w:lvlJc w:val="left"/>
+      <w:pPr>
+        <w:ind w:left="4320" w:hanging="360"/>
+      </w:pPr>
+      <w:rPr>
+        <w:rFonts w:ascii="Wingdings" w:hAnsi="Wingdings" w:hint="default"/>
+      </w:rPr>
+    </w:lvl>
+    <w:lvl w:ilvl="6" w:tplc="08090001" w:tentative="1">
+      <w:start w:val="1"/>
+      <w:numFmt w:val="bullet"/>
+      <w:lvlText w:val=""/>
+      <w:lvlJc w:val="left"/>
+      <w:pPr>
+        <w:ind w:left="5040" w:hanging="360"/>
+      </w:pPr>
+      <w:rPr>
+        <w:rFonts w:ascii="Symbol" w:hAnsi="Symbol" w:hint="default"/>
+      </w:rPr>
+    </w:lvl>
+    <w:lvl w:ilvl="7" w:tplc="08090003" w:tentative="1">
+      <w:start w:val="1"/>
+      <w:numFmt w:val="bullet"/>
+      <w:lvlText w:val="o"/>
+      <w:lvlJc w:val="left"/>
+      <w:pPr>
+        <w:ind w:left="5760" w:hanging="360"/>
+      </w:pPr>
+      <w:rPr>
+        <w:rFonts w:ascii="Courier New" w:hAnsi="Courier New" w:cs="Courier New" w:hint="default"/>
+      </w:rPr>
+    </w:lvl>
+    <w:lvl w:ilvl="8" w:tplc="08090005" w:tentative="1">
+      <w:start w:val="1"/>
+      <w:numFmt w:val="bullet"/>
+      <w:lvlText w:val=""/>
+      <w:lvlJc w:val="left"/>
+      <w:pPr>
+        <w:ind w:left="6480" w:hanging="360"/>
+      </w:pPr>
+      <w:rPr>
+        <w:rFonts w:ascii="Wingdings" w:hAnsi="Wingdings" w:hint="default"/>
+      </w:rPr>
+    </w:lvl>
+  </w:abstractNum>
+  <w:abstractNum w:abstractNumId="4" w15:restartNumberingAfterBreak="0">
     <w:nsid w:val="1730421D"/>
     <w:multiLevelType w:val="hybridMultilevel"/>
     <w:tmpl w:val="342273DA"/>
@@ -1783,7 +1978,7 @@
       </w:rPr>
     </w:lvl>
   </w:abstractNum>
-  <w:abstractNum w:abstractNumId="4" w15:restartNumberingAfterBreak="0">
+  <w:abstractNum w:abstractNumId="5" w15:restartNumberingAfterBreak="0">
     <w:nsid w:val="1F4C553F"/>
     <w:multiLevelType w:val="hybridMultilevel"/>
     <w:tmpl w:val="46D82A8A"/>
@@ -1896,7 +2091,7 @@
       </w:rPr>
     </w:lvl>
   </w:abstractNum>
-  <w:abstractNum w:abstractNumId="5" w15:restartNumberingAfterBreak="0">
+  <w:abstractNum w:abstractNumId="6" w15:restartNumberingAfterBreak="0">
     <w:nsid w:val="24307B7E"/>
     <w:multiLevelType w:val="hybridMultilevel"/>
     <w:tmpl w:val="C0AE6E88"/>
@@ -2009,7 +2204,7 @@
       </w:rPr>
     </w:lvl>
   </w:abstractNum>
-  <w:abstractNum w:abstractNumId="6" w15:restartNumberingAfterBreak="0">
+  <w:abstractNum w:abstractNumId="7" w15:restartNumberingAfterBreak="0">
     <w:nsid w:val="2E5F4067"/>
     <w:multiLevelType w:val="hybridMultilevel"/>
     <w:tmpl w:val="E85210F2"/>
@@ -2122,7 +2317,7 @@
       </w:rPr>
     </w:lvl>
   </w:abstractNum>
-  <w:abstractNum w:abstractNumId="7" w15:restartNumberingAfterBreak="0">
+  <w:abstractNum w:abstractNumId="8" w15:restartNumberingAfterBreak="0">
     <w:nsid w:val="38C35FF1"/>
     <w:multiLevelType w:val="hybridMultilevel"/>
     <w:tmpl w:val="D1D45FE8"/>
@@ -2235,7 +2430,7 @@
       </w:rPr>
     </w:lvl>
   </w:abstractNum>
-  <w:abstractNum w:abstractNumId="8" w15:restartNumberingAfterBreak="0">
+  <w:abstractNum w:abstractNumId="9" w15:restartNumberingAfterBreak="0">
     <w:nsid w:val="38F70E13"/>
     <w:multiLevelType w:val="hybridMultilevel"/>
     <w:tmpl w:val="33F6F332"/>
@@ -2348,7 +2543,7 @@
       </w:rPr>
     </w:lvl>
   </w:abstractNum>
-  <w:abstractNum w:abstractNumId="9" w15:restartNumberingAfterBreak="0">
+  <w:abstractNum w:abstractNumId="10" w15:restartNumberingAfterBreak="0">
     <w:nsid w:val="3ED7758E"/>
     <w:multiLevelType w:val="hybridMultilevel"/>
     <w:tmpl w:val="55F05E44"/>
@@ -2461,7 +2656,7 @@
       </w:rPr>
     </w:lvl>
   </w:abstractNum>
-  <w:abstractNum w:abstractNumId="10" w15:restartNumberingAfterBreak="0">
+  <w:abstractNum w:abstractNumId="11" w15:restartNumberingAfterBreak="0">
     <w:nsid w:val="3FD63C1E"/>
     <w:multiLevelType w:val="hybridMultilevel"/>
     <w:tmpl w:val="1A5E0956"/>
@@ -2574,7 +2769,7 @@
       </w:rPr>
     </w:lvl>
   </w:abstractNum>
-  <w:abstractNum w:abstractNumId="11" w15:restartNumberingAfterBreak="0">
+  <w:abstractNum w:abstractNumId="12" w15:restartNumberingAfterBreak="0">
     <w:nsid w:val="52D90BC1"/>
     <w:multiLevelType w:val="hybridMultilevel"/>
     <w:tmpl w:val="52EED44E"/>
@@ -2687,7 +2882,7 @@
       </w:rPr>
     </w:lvl>
   </w:abstractNum>
-  <w:abstractNum w:abstractNumId="12" w15:restartNumberingAfterBreak="0">
+  <w:abstractNum w:abstractNumId="13" w15:restartNumberingAfterBreak="0">
     <w:nsid w:val="64071F93"/>
     <w:multiLevelType w:val="hybridMultilevel"/>
     <w:tmpl w:val="E6168B7C"/>
@@ -2773,7 +2968,7 @@
       </w:pPr>
     </w:lvl>
   </w:abstractNum>
-  <w:abstractNum w:abstractNumId="13" w15:restartNumberingAfterBreak="0">
+  <w:abstractNum w:abstractNumId="14" w15:restartNumberingAfterBreak="0">
     <w:nsid w:val="64893284"/>
     <w:multiLevelType w:val="hybridMultilevel"/>
     <w:tmpl w:val="4F8AF6FC"/>
@@ -2886,7 +3081,7 @@
       </w:rPr>
     </w:lvl>
   </w:abstractNum>
-  <w:abstractNum w:abstractNumId="14" w15:restartNumberingAfterBreak="0">
+  <w:abstractNum w:abstractNumId="15" w15:restartNumberingAfterBreak="0">
     <w:nsid w:val="656E7336"/>
     <w:multiLevelType w:val="hybridMultilevel"/>
     <w:tmpl w:val="50E0FC04"/>
@@ -2999,7 +3194,7 @@
       </w:rPr>
     </w:lvl>
   </w:abstractNum>
-  <w:abstractNum w:abstractNumId="15" w15:restartNumberingAfterBreak="0">
+  <w:abstractNum w:abstractNumId="16" w15:restartNumberingAfterBreak="0">
     <w:nsid w:val="6F205DF3"/>
     <w:multiLevelType w:val="hybridMultilevel"/>
     <w:tmpl w:val="D64495EE"/>
@@ -3112,7 +3307,7 @@
       </w:rPr>
     </w:lvl>
   </w:abstractNum>
-  <w:abstractNum w:abstractNumId="16" w15:restartNumberingAfterBreak="0">
+  <w:abstractNum w:abstractNumId="17" w15:restartNumberingAfterBreak="0">
     <w:nsid w:val="77636DAA"/>
     <w:multiLevelType w:val="hybridMultilevel"/>
     <w:tmpl w:val="D954F4AA"/>
@@ -3225,7 +3420,7 @@
       </w:rPr>
     </w:lvl>
   </w:abstractNum>
-  <w:abstractNum w:abstractNumId="17" w15:restartNumberingAfterBreak="0">
+  <w:abstractNum w:abstractNumId="18" w15:restartNumberingAfterBreak="0">
     <w:nsid w:val="7D712E4C"/>
     <w:multiLevelType w:val="hybridMultilevel"/>
     <w:tmpl w:val="A7EC9300"/>
@@ -3339,58 +3534,61 @@
     </w:lvl>
   </w:abstractNum>
   <w:num w:numId="1">
-    <w:abstractNumId w:val="8"/>
+    <w:abstractNumId w:val="9"/>
   </w:num>
   <w:num w:numId="2">
-    <w:abstractNumId w:val="3"/>
+    <w:abstractNumId w:val="4"/>
   </w:num>
   <w:num w:numId="3">
-    <w:abstractNumId w:val="4"/>
+    <w:abstractNumId w:val="5"/>
   </w:num>
   <w:num w:numId="4">
-    <w:abstractNumId w:val="16"/>
+    <w:abstractNumId w:val="17"/>
   </w:num>
   <w:num w:numId="5">
-    <w:abstractNumId w:val="17"/>
+    <w:abstractNumId w:val="18"/>
   </w:num>
   <w:num w:numId="6">
     <w:abstractNumId w:val="2"/>
   </w:num>
   <w:num w:numId="7">
-    <w:abstractNumId w:val="12"/>
+    <w:abstractNumId w:val="13"/>
   </w:num>
   <w:num w:numId="8">
-    <w:abstractNumId w:val="15"/>
+    <w:abstractNumId w:val="16"/>
   </w:num>
   <w:num w:numId="9">
-    <w:abstractNumId w:val="6"/>
+    <w:abstractNumId w:val="7"/>
   </w:num>
   <w:num w:numId="10">
     <w:abstractNumId w:val="1"/>
   </w:num>
   <w:num w:numId="11">
-    <w:abstractNumId w:val="7"/>
+    <w:abstractNumId w:val="8"/>
   </w:num>
   <w:num w:numId="12">
-    <w:abstractNumId w:val="9"/>
+    <w:abstractNumId w:val="10"/>
   </w:num>
   <w:num w:numId="13">
-    <w:abstractNumId w:val="10"/>
+    <w:abstractNumId w:val="11"/>
   </w:num>
   <w:num w:numId="14">
-    <w:abstractNumId w:val="13"/>
+    <w:abstractNumId w:val="14"/>
   </w:num>
   <w:num w:numId="15">
-    <w:abstractNumId w:val="14"/>
+    <w:abstractNumId w:val="15"/>
   </w:num>
   <w:num w:numId="16">
-    <w:abstractNumId w:val="11"/>
+    <w:abstractNumId w:val="12"/>
   </w:num>
   <w:num w:numId="17">
     <w:abstractNumId w:val="0"/>
   </w:num>
   <w:num w:numId="18">
-    <w:abstractNumId w:val="5"/>
+    <w:abstractNumId w:val="6"/>
+  </w:num>
+  <w:num w:numId="19">
+    <w:abstractNumId w:val="3"/>
   </w:num>
 </w:numbering>
 </file>

</xml_diff>

<commit_message>
Added status effect glow functionality
As followers receive status effects, the border glow adjusts its colour to correspond with the highest level status effect.
</commit_message>
<xml_diff>
--- a/Base Builder GDD.docx
+++ b/Base Builder GDD.docx
@@ -255,7 +255,15 @@
         </w:numPr>
       </w:pPr>
       <w:r>
-        <w:t>Spawners appear in corrupted lands, the player must find them and destroy them before they grow</w:t>
+        <w:t xml:space="preserve">Spawners appear in corrupted </w:t>
+      </w:r>
+      <w:proofErr w:type="gramStart"/>
+      <w:r>
+        <w:t>lands,</w:t>
+      </w:r>
+      <w:proofErr w:type="gramEnd"/>
+      <w:r>
+        <w:t xml:space="preserve"> the player must find them and destroy them before they grow</w:t>
       </w:r>
     </w:p>
     <w:p>
@@ -279,8 +287,13 @@
         </w:numPr>
       </w:pPr>
       <w:r>
-        <w:t>More enemies and tougher enemies spawn as the player progresses</w:t>
-      </w:r>
+        <w:t xml:space="preserve">More enemies and tougher enemies spawn as the player </w:t>
+      </w:r>
+      <w:proofErr w:type="gramStart"/>
+      <w:r>
+        <w:t>progresses</w:t>
+      </w:r>
+      <w:proofErr w:type="gramEnd"/>
     </w:p>
     <w:p>
       <w:pPr>
@@ -293,8 +306,13 @@
       <w:r>
         <w:t xml:space="preserve">Squads – allows soldiers, </w:t>
       </w:r>
-      <w:r>
-        <w:t>archers and priests to be commanded as groups rather than as single units. Combine squads to create armies</w:t>
+      <w:proofErr w:type="gramStart"/>
+      <w:r>
+        <w:t>archers</w:t>
+      </w:r>
+      <w:proofErr w:type="gramEnd"/>
+      <w:r>
+        <w:t xml:space="preserve"> and priests to be commanded as groups rather than as single units. Combine squads to create armies</w:t>
       </w:r>
     </w:p>
     <w:p/>
@@ -503,7 +521,15 @@
         </w:numPr>
       </w:pPr>
       <w:r>
-        <w:t>Explosive – moves really slowly but deals AOE damage when in range of followers or buildings. They must be killed in time</w:t>
+        <w:t xml:space="preserve">Explosive – moves </w:t>
+      </w:r>
+      <w:proofErr w:type="gramStart"/>
+      <w:r>
+        <w:t>really slowly</w:t>
+      </w:r>
+      <w:proofErr w:type="gramEnd"/>
+      <w:r>
+        <w:t xml:space="preserve"> but deals AOE damage when in range of followers or buildings. They must be killed in time</w:t>
       </w:r>
     </w:p>
     <w:p/>
@@ -852,7 +878,15 @@
         </w:numPr>
       </w:pPr>
       <w:r>
-        <w:t>Switch to standard MoveTo (and away) when in range of target</w:t>
+        <w:t xml:space="preserve">Switch to standard </w:t>
+      </w:r>
+      <w:proofErr w:type="spellStart"/>
+      <w:r>
+        <w:t>MoveTo</w:t>
+      </w:r>
+      <w:proofErr w:type="spellEnd"/>
+      <w:r>
+        <w:t xml:space="preserve"> (and away) when in range of target</w:t>
       </w:r>
     </w:p>
     <w:p>
@@ -951,7 +985,15 @@
         </w:numPr>
       </w:pPr>
       <w:r>
-        <w:t>Check if target is static, if so there is no need to update every frame</w:t>
+        <w:t xml:space="preserve">Check if target is static, if </w:t>
+      </w:r>
+      <w:proofErr w:type="gramStart"/>
+      <w:r>
+        <w:t>so</w:t>
+      </w:r>
+      <w:proofErr w:type="gramEnd"/>
+      <w:r>
+        <w:t xml:space="preserve"> there is no need to update every frame</w:t>
       </w:r>
     </w:p>
     <w:p>
@@ -1275,7 +1317,15 @@
         </w:numPr>
       </w:pPr>
       <w:r>
-        <w:t>Move away from enemies when too close (find pathable tile far enough away)</w:t>
+        <w:t xml:space="preserve">Move away from enemies when too close (find </w:t>
+      </w:r>
+      <w:proofErr w:type="spellStart"/>
+      <w:r>
+        <w:t>pathable</w:t>
+      </w:r>
+      <w:proofErr w:type="spellEnd"/>
+      <w:r>
+        <w:t xml:space="preserve"> tile far enough away)</w:t>
       </w:r>
     </w:p>
     <w:p>
@@ -1317,6 +1367,18 @@
       </w:pPr>
       <w:r>
         <w:t>Move in range of corpses and turn into undead</w:t>
+      </w:r>
+    </w:p>
+    <w:p>
+      <w:pPr>
+        <w:pStyle w:val="ListParagraph"/>
+        <w:numPr>
+          <w:ilvl w:val="0"/>
+          <w:numId w:val="18"/>
+        </w:numPr>
+      </w:pPr>
+      <w:r>
+        <w:t>Check if target already has a shadow effect on them, if so attempt to find a new target</w:t>
       </w:r>
     </w:p>
     <w:p>

</xml_diff>

<commit_message>
AI, Build and general codebase improvements
- Reworked follower state system by separating into separate enums for each follower subclass with a inherited state int.
- Reworked building system to highlight whether it's possible to build on a selected tile. Different building types were added to allow for different checks to be made for different building templates.
- Added functionality script with multiple classes to be used throughout the codebase.
</commit_message>
<xml_diff>
--- a/Base Builder GDD.docx
+++ b/Base Builder GDD.docx
@@ -255,15 +255,7 @@
         </w:numPr>
       </w:pPr>
       <w:r>
-        <w:t xml:space="preserve">Spawners appear in corrupted </w:t>
-      </w:r>
-      <w:proofErr w:type="gramStart"/>
-      <w:r>
-        <w:t>lands,</w:t>
-      </w:r>
-      <w:proofErr w:type="gramEnd"/>
-      <w:r>
-        <w:t xml:space="preserve"> the player must find them and destroy them before they grow</w:t>
+        <w:t>Spawners appear in corrupted lands, the player must find them and destroy them before they grow</w:t>
       </w:r>
     </w:p>
     <w:p>
@@ -287,13 +279,8 @@
         </w:numPr>
       </w:pPr>
       <w:r>
-        <w:t xml:space="preserve">More enemies and tougher enemies spawn as the player </w:t>
-      </w:r>
-      <w:proofErr w:type="gramStart"/>
-      <w:r>
-        <w:t>progresses</w:t>
-      </w:r>
-      <w:proofErr w:type="gramEnd"/>
+        <w:t>More enemies and tougher enemies spawn as the player progresses</w:t>
+      </w:r>
     </w:p>
     <w:p>
       <w:pPr>
@@ -306,13 +293,8 @@
       <w:r>
         <w:t xml:space="preserve">Squads – allows soldiers, </w:t>
       </w:r>
-      <w:proofErr w:type="gramStart"/>
-      <w:r>
-        <w:t>archers</w:t>
-      </w:r>
-      <w:proofErr w:type="gramEnd"/>
-      <w:r>
-        <w:t xml:space="preserve"> and priests to be commanded as groups rather than as single units. Combine squads to create armies</w:t>
+      <w:r>
+        <w:t>archers and priests to be commanded as groups rather than as single units. Combine squads to create armies</w:t>
       </w:r>
     </w:p>
     <w:p/>
@@ -521,15 +503,7 @@
         </w:numPr>
       </w:pPr>
       <w:r>
-        <w:t xml:space="preserve">Explosive – moves </w:t>
-      </w:r>
-      <w:proofErr w:type="gramStart"/>
-      <w:r>
-        <w:t>really slowly</w:t>
-      </w:r>
-      <w:proofErr w:type="gramEnd"/>
-      <w:r>
-        <w:t xml:space="preserve"> but deals AOE damage when in range of followers or buildings. They must be killed in time</w:t>
+        <w:t>Explosive – moves really slowly but deals AOE damage when in range of followers or buildings. They must be killed in time</w:t>
       </w:r>
     </w:p>
     <w:p/>
@@ -611,21 +585,6 @@
         <w:t>Sometimes doesn’t hit bunnies (not sure why)</w:t>
       </w:r>
     </w:p>
-    <w:p>
-      <w:pPr>
-        <w:pStyle w:val="ListParagraph"/>
-        <w:numPr>
-          <w:ilvl w:val="0"/>
-          <w:numId w:val="6"/>
-        </w:numPr>
-      </w:pPr>
-      <w:r>
-        <w:t>Squads pile up (move to the same position)</w:t>
-      </w:r>
-      <w:r>
-        <w:t xml:space="preserve"> – issue with swarm AI</w:t>
-      </w:r>
-    </w:p>
     <w:p/>
     <w:p>
       <w:r>
@@ -729,7 +688,6 @@
     <w:p/>
     <w:p>
       <w:r>
-        <w:lastRenderedPageBreak/>
         <w:t>I</w:t>
       </w:r>
       <w:r>
@@ -753,6 +711,7 @@
           <w:i/>
           <w:iCs/>
         </w:rPr>
+        <w:lastRenderedPageBreak/>
         <w:t>Add follower spawning at fireplace</w:t>
       </w:r>
     </w:p>
@@ -866,7 +825,7 @@
         </w:numPr>
       </w:pPr>
       <w:r>
-        <w:t>Implement enemy pathfinding</w:t>
+        <w:t>When in squad instead create squad path</w:t>
       </w:r>
     </w:p>
     <w:p>
@@ -878,15 +837,22 @@
         </w:numPr>
       </w:pPr>
       <w:r>
-        <w:t xml:space="preserve">Switch to standard </w:t>
-      </w:r>
-      <w:proofErr w:type="spellStart"/>
-      <w:r>
-        <w:t>MoveTo</w:t>
-      </w:r>
-      <w:proofErr w:type="spellEnd"/>
-      <w:r>
-        <w:t xml:space="preserve"> (and away) when in range of target</w:t>
+        <w:t xml:space="preserve">Update everyone’s path whenever </w:t>
+      </w:r>
+      <w:r>
+        <w:t>a building is built or destroyed</w:t>
+      </w:r>
+    </w:p>
+    <w:p>
+      <w:pPr>
+        <w:pStyle w:val="ListParagraph"/>
+        <w:numPr>
+          <w:ilvl w:val="0"/>
+          <w:numId w:val="9"/>
+        </w:numPr>
+      </w:pPr>
+      <w:r>
+        <w:t>Update every frame?</w:t>
       </w:r>
     </w:p>
     <w:p>
@@ -898,7 +864,7 @@
         </w:numPr>
       </w:pPr>
       <w:r>
-        <w:t>Allows for more fluid movement in combat etc.</w:t>
+        <w:t>Instead update more often when close to the target and less often when further away.</w:t>
       </w:r>
     </w:p>
     <w:p>
@@ -910,7 +876,7 @@
         </w:numPr>
       </w:pPr>
       <w:r>
-        <w:t>Need to prevent moving into obstacles for combat mode</w:t>
+        <w:t>Check if target is static, if so there is no need to update every frame</w:t>
       </w:r>
     </w:p>
     <w:p>
@@ -922,7 +888,16 @@
         </w:numPr>
       </w:pPr>
       <w:r>
-        <w:t>When in squad instead create squad path</w:t>
+        <w:rPr>
+          <w:b/>
+          <w:bCs/>
+        </w:rPr>
+        <w:t>Need to improve enemy pathfinding efficiency</w:t>
+      </w:r>
+    </w:p>
+    <w:p>
+      <w:r>
+        <w:t>Corruption</w:t>
       </w:r>
     </w:p>
     <w:p>
@@ -934,10 +909,7 @@
         </w:numPr>
       </w:pPr>
       <w:r>
-        <w:t xml:space="preserve">Update everyone’s path whenever </w:t>
-      </w:r>
-      <w:r>
-        <w:t>a building is built or destroyed</w:t>
+        <w:t>Prevent starting in water</w:t>
       </w:r>
     </w:p>
     <w:p>
@@ -949,92 +921,7 @@
         </w:numPr>
       </w:pPr>
       <w:r>
-        <w:t>Fix squads moving in a line</w:t>
-      </w:r>
-    </w:p>
-    <w:p>
-      <w:pPr>
-        <w:pStyle w:val="ListParagraph"/>
-        <w:numPr>
-          <w:ilvl w:val="0"/>
-          <w:numId w:val="9"/>
-        </w:numPr>
-      </w:pPr>
-      <w:r>
-        <w:t>Update every frame?</w:t>
-      </w:r>
-    </w:p>
-    <w:p>
-      <w:pPr>
-        <w:pStyle w:val="ListParagraph"/>
-        <w:numPr>
-          <w:ilvl w:val="1"/>
-          <w:numId w:val="9"/>
-        </w:numPr>
-      </w:pPr>
-      <w:r>
-        <w:t>Instead update more often when close to the target and less often when further away.</w:t>
-      </w:r>
-    </w:p>
-    <w:p>
-      <w:pPr>
-        <w:pStyle w:val="ListParagraph"/>
-        <w:numPr>
-          <w:ilvl w:val="1"/>
-          <w:numId w:val="9"/>
-        </w:numPr>
-      </w:pPr>
-      <w:r>
-        <w:t xml:space="preserve">Check if target is static, if </w:t>
-      </w:r>
-      <w:proofErr w:type="gramStart"/>
-      <w:r>
-        <w:t>so</w:t>
-      </w:r>
-      <w:proofErr w:type="gramEnd"/>
-      <w:r>
-        <w:t xml:space="preserve"> there is no need to update every frame</w:t>
-      </w:r>
-    </w:p>
-    <w:p>
-      <w:r>
-        <w:t>Corruption</w:t>
-      </w:r>
-    </w:p>
-    <w:p>
-      <w:pPr>
-        <w:pStyle w:val="ListParagraph"/>
-        <w:numPr>
-          <w:ilvl w:val="0"/>
-          <w:numId w:val="9"/>
-        </w:numPr>
-      </w:pPr>
-      <w:r>
-        <w:t>Prevent starting in water</w:t>
-      </w:r>
-    </w:p>
-    <w:p>
-      <w:pPr>
-        <w:pStyle w:val="ListParagraph"/>
-        <w:numPr>
-          <w:ilvl w:val="0"/>
-          <w:numId w:val="9"/>
-        </w:numPr>
-      </w:pPr>
-      <w:r>
         <w:t>Ensure distance to start is greater than minimum value</w:t>
-      </w:r>
-    </w:p>
-    <w:p>
-      <w:pPr>
-        <w:pStyle w:val="ListParagraph"/>
-        <w:numPr>
-          <w:ilvl w:val="0"/>
-          <w:numId w:val="9"/>
-        </w:numPr>
-      </w:pPr>
-      <w:r>
-        <w:t>Fix enemies spawning</w:t>
       </w:r>
     </w:p>
     <w:p>
@@ -1101,6 +988,22 @@
       </w:r>
     </w:p>
     <w:p>
+      <w:pPr>
+        <w:pStyle w:val="ListParagraph"/>
+        <w:numPr>
+          <w:ilvl w:val="0"/>
+          <w:numId w:val="14"/>
+        </w:numPr>
+        <w:rPr>
+          <w:i/>
+          <w:iCs/>
+        </w:rPr>
+      </w:pPr>
+      <w:r>
+        <w:t>Buildings can call nearby followers to defend it?</w:t>
+      </w:r>
+    </w:p>
+    <w:p>
       <w:r>
         <w:t>Worker improvements</w:t>
       </w:r>
@@ -1215,7 +1118,6 @@
         </w:numPr>
       </w:pPr>
       <w:r>
-        <w:lastRenderedPageBreak/>
         <w:t xml:space="preserve">Select multiple tiles </w:t>
       </w:r>
     </w:p>
@@ -1257,6 +1159,7 @@
         </w:numPr>
       </w:pPr>
       <w:r>
+        <w:lastRenderedPageBreak/>
         <w:t>Command to heal followers when not in a squad by right clicking</w:t>
       </w:r>
     </w:p>
@@ -1317,15 +1220,7 @@
         </w:numPr>
       </w:pPr>
       <w:r>
-        <w:t xml:space="preserve">Move away from enemies when too close (find </w:t>
-      </w:r>
-      <w:proofErr w:type="spellStart"/>
-      <w:r>
-        <w:t>pathable</w:t>
-      </w:r>
-      <w:proofErr w:type="spellEnd"/>
-      <w:r>
-        <w:t xml:space="preserve"> tile far enough away)</w:t>
+        <w:t>Move away from enemies when too close (find pathable tile far enough away)</w:t>
       </w:r>
     </w:p>
     <w:p>
@@ -1423,6 +1318,9 @@
           <w:numId w:val="19"/>
         </w:numPr>
       </w:pPr>
+      <w:r>
+        <w:t xml:space="preserve"> </w:t>
+      </w:r>
       <w:r>
         <w:t>Need to be able to replenish</w:t>
       </w:r>

</xml_diff>

<commit_message>
Started implementing save functionality
Tiles, resources and buildings are now saved and loaded
</commit_message>
<xml_diff>
--- a/Base Builder GDD.docx
+++ b/Base Builder GDD.docx
@@ -33,67 +33,7 @@
         </w:numPr>
       </w:pPr>
       <w:r>
-        <w:t>Follower spawn – consume food to spawn a new follower</w:t>
-      </w:r>
-    </w:p>
-    <w:p>
-      <w:pPr>
-        <w:pStyle w:val="ListParagraph"/>
-        <w:numPr>
-          <w:ilvl w:val="0"/>
-          <w:numId w:val="1"/>
-        </w:numPr>
-      </w:pPr>
-      <w:r>
-        <w:t>Follower death – allow followers to die in combat</w:t>
-      </w:r>
-    </w:p>
-    <w:p>
-      <w:pPr>
-        <w:pStyle w:val="ListParagraph"/>
-        <w:numPr>
-          <w:ilvl w:val="0"/>
-          <w:numId w:val="1"/>
-        </w:numPr>
-      </w:pPr>
-      <w:r>
-        <w:t>Building destruction – Buildings take damage and can be destroyed by enemies</w:t>
-      </w:r>
-    </w:p>
-    <w:p>
-      <w:pPr>
-        <w:pStyle w:val="ListParagraph"/>
-        <w:numPr>
-          <w:ilvl w:val="0"/>
-          <w:numId w:val="1"/>
-        </w:numPr>
-      </w:pPr>
-      <w:r>
         <w:t>Building repair – When buildings are destroyed, they can be repaired by followers for a lower resource cost than the full build cost</w:t>
-      </w:r>
-    </w:p>
-    <w:p>
-      <w:pPr>
-        <w:pStyle w:val="ListParagraph"/>
-        <w:numPr>
-          <w:ilvl w:val="0"/>
-          <w:numId w:val="1"/>
-        </w:numPr>
-      </w:pPr>
-      <w:r>
-        <w:t>Pathfinding</w:t>
-      </w:r>
-    </w:p>
-    <w:p>
-      <w:pPr>
-        <w:pStyle w:val="ListParagraph"/>
-        <w:numPr>
-          <w:ilvl w:val="0"/>
-          <w:numId w:val="1"/>
-        </w:numPr>
-      </w:pPr>
-      <w:r>
-        <w:t>Land corruption and healing</w:t>
       </w:r>
     </w:p>
     <w:p>
@@ -189,222 +129,239 @@
         </w:rPr>
       </w:pPr>
       <w:r>
-        <w:t>Priests heal soldiers and archers in combat when added to the squad</w:t>
+        <w:t>Separate world into chunks</w:t>
+      </w:r>
+    </w:p>
+    <w:p>
+      <w:r>
+        <w:t xml:space="preserve">Functionality </w:t>
+      </w:r>
+    </w:p>
+    <w:p>
+      <w:pPr>
+        <w:pStyle w:val="ListParagraph"/>
+        <w:numPr>
+          <w:ilvl w:val="0"/>
+          <w:numId w:val="1"/>
+        </w:numPr>
+      </w:pPr>
+      <w:r>
+        <w:t>Land corruption and healing – healthy land can be corrupted by enemies, and corrupted land can be healed by priests</w:t>
+      </w:r>
+    </w:p>
+    <w:p>
+      <w:pPr>
+        <w:pStyle w:val="ListParagraph"/>
+        <w:numPr>
+          <w:ilvl w:val="0"/>
+          <w:numId w:val="1"/>
+        </w:numPr>
+      </w:pPr>
+      <w:r>
+        <w:t>Resources that are mined in corrupted areas draw more enemies and drop fewer resources</w:t>
+      </w:r>
+    </w:p>
+    <w:p>
+      <w:pPr>
+        <w:pStyle w:val="ListParagraph"/>
+        <w:numPr>
+          <w:ilvl w:val="0"/>
+          <w:numId w:val="1"/>
+        </w:numPr>
+      </w:pPr>
+      <w:r>
+        <w:t>Land healing draws far more enemies (priests must be heavily defended to heal land)</w:t>
+      </w:r>
+    </w:p>
+    <w:p>
+      <w:pPr>
+        <w:pStyle w:val="ListParagraph"/>
+        <w:numPr>
+          <w:ilvl w:val="0"/>
+          <w:numId w:val="1"/>
+        </w:numPr>
+      </w:pPr>
+      <w:r>
+        <w:t>Enemies can only be spawned in corruption</w:t>
+      </w:r>
+    </w:p>
+    <w:p>
+      <w:pPr>
+        <w:pStyle w:val="ListParagraph"/>
+        <w:numPr>
+          <w:ilvl w:val="0"/>
+          <w:numId w:val="1"/>
+        </w:numPr>
+      </w:pPr>
+      <w:r>
+        <w:t xml:space="preserve">Spawners appear in corrupted </w:t>
+      </w:r>
+      <w:proofErr w:type="gramStart"/>
+      <w:r>
+        <w:t>lands,</w:t>
+      </w:r>
+      <w:proofErr w:type="gramEnd"/>
+      <w:r>
+        <w:t xml:space="preserve"> the player must find them and destroy them before they grow</w:t>
+      </w:r>
+    </w:p>
+    <w:p>
+      <w:pPr>
+        <w:pStyle w:val="ListParagraph"/>
+        <w:numPr>
+          <w:ilvl w:val="0"/>
+          <w:numId w:val="1"/>
+        </w:numPr>
+      </w:pPr>
+      <w:r>
+        <w:t>Enemies target the home building (firepit etc.) until they are hit or are blocked by a wall</w:t>
+      </w:r>
+    </w:p>
+    <w:p>
+      <w:pPr>
+        <w:pStyle w:val="ListParagraph"/>
+        <w:numPr>
+          <w:ilvl w:val="0"/>
+          <w:numId w:val="1"/>
+        </w:numPr>
+      </w:pPr>
+      <w:r>
+        <w:t xml:space="preserve">More enemies and tougher enemies spawn as the player </w:t>
+      </w:r>
+      <w:proofErr w:type="gramStart"/>
+      <w:r>
+        <w:t>progresses</w:t>
+      </w:r>
+      <w:proofErr w:type="gramEnd"/>
+    </w:p>
+    <w:p>
+      <w:pPr>
+        <w:pStyle w:val="ListParagraph"/>
+        <w:numPr>
+          <w:ilvl w:val="0"/>
+          <w:numId w:val="1"/>
+        </w:numPr>
+      </w:pPr>
+      <w:r>
+        <w:t xml:space="preserve">Squads – allows soldiers, </w:t>
+      </w:r>
+      <w:proofErr w:type="gramStart"/>
+      <w:r>
+        <w:t>archers</w:t>
+      </w:r>
+      <w:proofErr w:type="gramEnd"/>
+      <w:r>
+        <w:t xml:space="preserve"> and priests to be commanded as groups rather than as single units. Combine squads to create armies</w:t>
       </w:r>
     </w:p>
     <w:p/>
     <w:p>
       <w:r>
-        <w:t xml:space="preserve">Functionality </w:t>
-      </w:r>
-    </w:p>
-    <w:p>
-      <w:pPr>
-        <w:pStyle w:val="ListParagraph"/>
-        <w:numPr>
-          <w:ilvl w:val="0"/>
-          <w:numId w:val="1"/>
-        </w:numPr>
-      </w:pPr>
-      <w:r>
-        <w:t>Land corruption and healing – healthy land can be corrupted by enemies, and corrupted land can be healed by priests</w:t>
-      </w:r>
-    </w:p>
-    <w:p>
-      <w:pPr>
-        <w:pStyle w:val="ListParagraph"/>
-        <w:numPr>
-          <w:ilvl w:val="0"/>
-          <w:numId w:val="1"/>
-        </w:numPr>
-      </w:pPr>
-      <w:r>
-        <w:t>Resources that are mined in corrupted areas draw more enemies and drop fewer resources</w:t>
-      </w:r>
-    </w:p>
-    <w:p>
-      <w:pPr>
-        <w:pStyle w:val="ListParagraph"/>
-        <w:numPr>
-          <w:ilvl w:val="0"/>
-          <w:numId w:val="1"/>
-        </w:numPr>
-      </w:pPr>
-      <w:r>
-        <w:t>Land healing draws far more enemies (priests must be heavily defended to heal land)</w:t>
-      </w:r>
-    </w:p>
-    <w:p>
-      <w:pPr>
-        <w:pStyle w:val="ListParagraph"/>
-        <w:numPr>
-          <w:ilvl w:val="0"/>
-          <w:numId w:val="1"/>
-        </w:numPr>
-      </w:pPr>
-      <w:r>
-        <w:t>Enemies can only be spawned in corruption</w:t>
-      </w:r>
-    </w:p>
-    <w:p>
-      <w:pPr>
-        <w:pStyle w:val="ListParagraph"/>
-        <w:numPr>
-          <w:ilvl w:val="0"/>
-          <w:numId w:val="1"/>
-        </w:numPr>
-      </w:pPr>
-      <w:r>
-        <w:t>Spawners appear in corrupted lands, the player must find them and destroy them before they grow</w:t>
-      </w:r>
-    </w:p>
-    <w:p>
-      <w:pPr>
-        <w:pStyle w:val="ListParagraph"/>
-        <w:numPr>
-          <w:ilvl w:val="0"/>
-          <w:numId w:val="1"/>
-        </w:numPr>
-      </w:pPr>
-      <w:r>
-        <w:t>Enemies target the home building (firepit etc.) until they are hit or are blocked by a wall</w:t>
-      </w:r>
-    </w:p>
-    <w:p>
-      <w:pPr>
-        <w:pStyle w:val="ListParagraph"/>
-        <w:numPr>
-          <w:ilvl w:val="0"/>
-          <w:numId w:val="1"/>
-        </w:numPr>
-      </w:pPr>
-      <w:r>
-        <w:t>More enemies and tougher enemies spawn as the player progresses</w:t>
-      </w:r>
-    </w:p>
-    <w:p>
-      <w:pPr>
-        <w:pStyle w:val="ListParagraph"/>
-        <w:numPr>
-          <w:ilvl w:val="0"/>
-          <w:numId w:val="1"/>
-        </w:numPr>
-      </w:pPr>
-      <w:r>
-        <w:t xml:space="preserve">Squads – allows soldiers, </w:t>
-      </w:r>
-      <w:r>
-        <w:t>archers and priests to be commanded as groups rather than as single units. Combine squads to create armies</w:t>
+        <w:t>Buildings</w:t>
+      </w:r>
+    </w:p>
+    <w:p>
+      <w:pPr>
+        <w:pStyle w:val="ListParagraph"/>
+        <w:numPr>
+          <w:ilvl w:val="0"/>
+          <w:numId w:val="4"/>
+        </w:numPr>
+      </w:pPr>
+      <w:r>
+        <w:t>Guard tower – allows for archers to fire over walls when assigned to the tower</w:t>
+      </w:r>
+    </w:p>
+    <w:p>
+      <w:pPr>
+        <w:pStyle w:val="ListParagraph"/>
+        <w:numPr>
+          <w:ilvl w:val="0"/>
+          <w:numId w:val="4"/>
+        </w:numPr>
+      </w:pPr>
+      <w:r>
+        <w:t>Spikes – deal damage to enemies that walk over them</w:t>
+      </w:r>
+    </w:p>
+    <w:p>
+      <w:pPr>
+        <w:pStyle w:val="ListParagraph"/>
+        <w:numPr>
+          <w:ilvl w:val="0"/>
+          <w:numId w:val="4"/>
+        </w:numPr>
+      </w:pPr>
+      <w:r>
+        <w:t>Barracks – Convert followers to soldiers</w:t>
+      </w:r>
+    </w:p>
+    <w:p>
+      <w:pPr>
+        <w:pStyle w:val="ListParagraph"/>
+        <w:numPr>
+          <w:ilvl w:val="0"/>
+          <w:numId w:val="4"/>
+        </w:numPr>
+      </w:pPr>
+      <w:r>
+        <w:t>Temple – Convert followers to priests</w:t>
+      </w:r>
+    </w:p>
+    <w:p>
+      <w:pPr>
+        <w:pStyle w:val="ListParagraph"/>
+        <w:numPr>
+          <w:ilvl w:val="0"/>
+          <w:numId w:val="4"/>
+        </w:numPr>
+      </w:pPr>
+      <w:r>
+        <w:t>Archery range – Convert followers to archers</w:t>
+      </w:r>
+    </w:p>
+    <w:p>
+      <w:pPr>
+        <w:pStyle w:val="ListParagraph"/>
+        <w:numPr>
+          <w:ilvl w:val="0"/>
+          <w:numId w:val="4"/>
+        </w:numPr>
+      </w:pPr>
+      <w:r>
+        <w:t>Lumberyard/Mine/Farm – allows for resources to be gathered over time indefinitely</w:t>
+      </w:r>
+    </w:p>
+    <w:p>
+      <w:pPr>
+        <w:pStyle w:val="ListParagraph"/>
+        <w:numPr>
+          <w:ilvl w:val="0"/>
+          <w:numId w:val="4"/>
+        </w:numPr>
+      </w:pPr>
+      <w:r>
+        <w:t>Roads</w:t>
+      </w:r>
+      <w:r>
+        <w:t xml:space="preserve"> – Followers move faster on roads</w:t>
+      </w:r>
+    </w:p>
+    <w:p>
+      <w:pPr>
+        <w:pStyle w:val="ListParagraph"/>
+        <w:numPr>
+          <w:ilvl w:val="0"/>
+          <w:numId w:val="4"/>
+        </w:numPr>
+      </w:pPr>
+      <w:r>
+        <w:t>Bridges</w:t>
       </w:r>
     </w:p>
     <w:p/>
     <w:p>
       <w:r>
-        <w:t>Buildings</w:t>
-      </w:r>
-    </w:p>
-    <w:p>
-      <w:pPr>
-        <w:pStyle w:val="ListParagraph"/>
-        <w:numPr>
-          <w:ilvl w:val="0"/>
-          <w:numId w:val="4"/>
-        </w:numPr>
-      </w:pPr>
-      <w:r>
-        <w:t>Guard tower – allows for archers to fire over walls when assigned to the tower</w:t>
-      </w:r>
-    </w:p>
-    <w:p>
-      <w:pPr>
-        <w:pStyle w:val="ListParagraph"/>
-        <w:numPr>
-          <w:ilvl w:val="0"/>
-          <w:numId w:val="4"/>
-        </w:numPr>
-      </w:pPr>
-      <w:r>
-        <w:t>Spikes – deal damage to enemies that walk over them</w:t>
-      </w:r>
-    </w:p>
-    <w:p>
-      <w:pPr>
-        <w:pStyle w:val="ListParagraph"/>
-        <w:numPr>
-          <w:ilvl w:val="0"/>
-          <w:numId w:val="4"/>
-        </w:numPr>
-      </w:pPr>
-      <w:r>
-        <w:t>Barracks – Convert followers to soldiers</w:t>
-      </w:r>
-    </w:p>
-    <w:p>
-      <w:pPr>
-        <w:pStyle w:val="ListParagraph"/>
-        <w:numPr>
-          <w:ilvl w:val="0"/>
-          <w:numId w:val="4"/>
-        </w:numPr>
-      </w:pPr>
-      <w:r>
-        <w:t>Temple – Convert followers to priests</w:t>
-      </w:r>
-    </w:p>
-    <w:p>
-      <w:pPr>
-        <w:pStyle w:val="ListParagraph"/>
-        <w:numPr>
-          <w:ilvl w:val="0"/>
-          <w:numId w:val="4"/>
-        </w:numPr>
-      </w:pPr>
-      <w:r>
-        <w:t>Archery range – Convert followers to archers</w:t>
-      </w:r>
-    </w:p>
-    <w:p>
-      <w:pPr>
-        <w:pStyle w:val="ListParagraph"/>
-        <w:numPr>
-          <w:ilvl w:val="0"/>
-          <w:numId w:val="4"/>
-        </w:numPr>
-      </w:pPr>
-      <w:r>
-        <w:t>Lumberyard/Mine/Farm – allows for resources to be gathered over time indefinitely</w:t>
-      </w:r>
-    </w:p>
-    <w:p>
-      <w:pPr>
-        <w:pStyle w:val="ListParagraph"/>
-        <w:numPr>
-          <w:ilvl w:val="0"/>
-          <w:numId w:val="4"/>
-        </w:numPr>
-      </w:pPr>
-      <w:r>
-        <w:t>Roads</w:t>
-      </w:r>
-      <w:r>
-        <w:t xml:space="preserve"> – Followers move faster on roads</w:t>
-      </w:r>
-    </w:p>
-    <w:p>
-      <w:pPr>
-        <w:pStyle w:val="ListParagraph"/>
-        <w:numPr>
-          <w:ilvl w:val="0"/>
-          <w:numId w:val="4"/>
-        </w:numPr>
-      </w:pPr>
-      <w:r>
-        <w:t>Bridges</w:t>
-      </w:r>
-    </w:p>
-    <w:p/>
-    <w:p>
-      <w:r>
         <w:t>Follower types</w:t>
       </w:r>
     </w:p>
@@ -438,21 +395,33 @@
         </w:numPr>
       </w:pPr>
       <w:r>
+        <w:t>Archers</w:t>
+      </w:r>
+    </w:p>
+    <w:p>
+      <w:pPr>
+        <w:pStyle w:val="ListParagraph"/>
+      </w:pPr>
+    </w:p>
+    <w:p>
+      <w:r>
+        <w:t>Enem</w:t>
+      </w:r>
+      <w:r>
+        <w:t>y types</w:t>
+      </w:r>
+    </w:p>
+    <w:p>
+      <w:pPr>
+        <w:pStyle w:val="ListParagraph"/>
+        <w:numPr>
+          <w:ilvl w:val="0"/>
+          <w:numId w:val="2"/>
+        </w:numPr>
+      </w:pPr>
+      <w:r>
         <w:lastRenderedPageBreak/>
-        <w:t>Archers</w:t>
-      </w:r>
-    </w:p>
-    <w:p>
-      <w:pPr>
-        <w:pStyle w:val="ListParagraph"/>
-      </w:pPr>
-    </w:p>
-    <w:p>
-      <w:r>
-        <w:t>Enem</w:t>
-      </w:r>
-      <w:r>
-        <w:t>y types</w:t>
+        <w:t>Undead – followers and soldiers can be raised from the dead by enemy necromancers. Standard undead followers have low health and damage, but soldiers have higher health and damage</w:t>
       </w:r>
     </w:p>
     <w:p>
@@ -464,7 +433,7 @@
         </w:numPr>
       </w:pPr>
       <w:r>
-        <w:t>Undead – followers and soldiers can be raised from the dead by enemy necromancers. Standard undead followers have low health and damage, but soldiers have higher health and damage</w:t>
+        <w:t>Necromancer – Raises followers and soldiers from the dead in an area around them (can only raise the dead in corrupted land)</w:t>
       </w:r>
     </w:p>
     <w:p>
@@ -476,7 +445,10 @@
         </w:numPr>
       </w:pPr>
       <w:r>
-        <w:t>Necromancer – Raises followers and soldiers from the dead in an area around them (can only raise the dead in corrupted land)</w:t>
+        <w:t>Corruption spreader – Spread corruption to uncorrupted tiles</w:t>
+      </w:r>
+      <w:r>
+        <w:t xml:space="preserve"> </w:t>
       </w:r>
     </w:p>
     <w:p>
@@ -488,22 +460,15 @@
         </w:numPr>
       </w:pPr>
       <w:r>
-        <w:t>Corruption spreader – Spread corruption to uncorrupted tiles</w:t>
-      </w:r>
-      <w:r>
-        <w:t xml:space="preserve"> </w:t>
-      </w:r>
-    </w:p>
-    <w:p>
-      <w:pPr>
-        <w:pStyle w:val="ListParagraph"/>
-        <w:numPr>
-          <w:ilvl w:val="0"/>
-          <w:numId w:val="2"/>
-        </w:numPr>
-      </w:pPr>
-      <w:r>
-        <w:t>Explosive – moves really slowly but deals AOE damage when in range of followers or buildings. They must be killed in time</w:t>
+        <w:t xml:space="preserve">Explosive – moves </w:t>
+      </w:r>
+      <w:proofErr w:type="gramStart"/>
+      <w:r>
+        <w:t>really slowly</w:t>
+      </w:r>
+      <w:proofErr w:type="gramEnd"/>
+      <w:r>
+        <w:t xml:space="preserve"> but deals AOE damage when in range of followers or buildings. They must be killed in time</w:t>
       </w:r>
     </w:p>
     <w:p/>
@@ -586,105 +551,6 @@
       </w:r>
     </w:p>
     <w:p/>
-    <w:p>
-      <w:r>
-        <w:t>To do</w:t>
-      </w:r>
-    </w:p>
-    <w:p>
-      <w:pPr>
-        <w:pStyle w:val="ListParagraph"/>
-        <w:numPr>
-          <w:ilvl w:val="0"/>
-          <w:numId w:val="7"/>
-        </w:numPr>
-      </w:pPr>
-      <w:r>
-        <w:t>Separate tiles into chunks to allow for tiles to be streamed (make it procedural)</w:t>
-      </w:r>
-    </w:p>
-    <w:p>
-      <w:pPr>
-        <w:pStyle w:val="ListParagraph"/>
-        <w:numPr>
-          <w:ilvl w:val="0"/>
-          <w:numId w:val="7"/>
-        </w:numPr>
-      </w:pPr>
-      <w:r>
-        <w:t>Ensure start is on land</w:t>
-      </w:r>
-    </w:p>
-    <w:p>
-      <w:pPr>
-        <w:ind w:left="360"/>
-      </w:pPr>
-    </w:p>
-    <w:p>
-      <w:r>
-        <w:t>Combat</w:t>
-      </w:r>
-    </w:p>
-    <w:p>
-      <w:pPr>
-        <w:pStyle w:val="ListParagraph"/>
-        <w:numPr>
-          <w:ilvl w:val="0"/>
-          <w:numId w:val="12"/>
-        </w:numPr>
-      </w:pPr>
-      <w:r>
-        <w:t>Make undead keep slight distance from soldier</w:t>
-      </w:r>
-    </w:p>
-    <w:p>
-      <w:pPr>
-        <w:pStyle w:val="ListParagraph"/>
-        <w:numPr>
-          <w:ilvl w:val="0"/>
-          <w:numId w:val="12"/>
-        </w:numPr>
-      </w:pPr>
-      <w:r>
-        <w:t>Squads:</w:t>
-      </w:r>
-    </w:p>
-    <w:p>
-      <w:pPr>
-        <w:pStyle w:val="ListParagraph"/>
-        <w:numPr>
-          <w:ilvl w:val="1"/>
-          <w:numId w:val="12"/>
-        </w:numPr>
-      </w:pPr>
-      <w:r>
-        <w:t>Right click on a combat follower with a combat follower selected to either create a new squad or join the existing squad (maybe up to a maximum number of followers ~5)</w:t>
-      </w:r>
-    </w:p>
-    <w:p>
-      <w:pPr>
-        <w:pStyle w:val="ListParagraph"/>
-        <w:numPr>
-          <w:ilvl w:val="1"/>
-          <w:numId w:val="12"/>
-        </w:numPr>
-      </w:pPr>
-      <w:r>
-        <w:t>Once a squad is created, it is selected by clicking on any of the followers within it</w:t>
-      </w:r>
-    </w:p>
-    <w:p>
-      <w:pPr>
-        <w:pStyle w:val="ListParagraph"/>
-        <w:numPr>
-          <w:ilvl w:val="1"/>
-          <w:numId w:val="12"/>
-        </w:numPr>
-      </w:pPr>
-      <w:r>
-        <w:t>Followers in the squad can be directed to locations, to attack enemies or to defend buildings</w:t>
-      </w:r>
-    </w:p>
     <w:p/>
     <w:p>
       <w:r>
@@ -692,27 +558,6 @@
       </w:r>
       <w:r>
         <w:t>nspector</w:t>
-      </w:r>
-    </w:p>
-    <w:p>
-      <w:pPr>
-        <w:pStyle w:val="ListParagraph"/>
-        <w:numPr>
-          <w:ilvl w:val="0"/>
-          <w:numId w:val="8"/>
-        </w:numPr>
-        <w:rPr>
-          <w:i/>
-          <w:iCs/>
-        </w:rPr>
-      </w:pPr>
-      <w:r>
-        <w:rPr>
-          <w:i/>
-          <w:iCs/>
-        </w:rPr>
-        <w:lastRenderedPageBreak/>
-        <w:t>Add follower spawning at fireplace</w:t>
       </w:r>
     </w:p>
     <w:p>
@@ -876,7 +721,15 @@
         </w:numPr>
       </w:pPr>
       <w:r>
-        <w:t>Check if target is static, if so there is no need to update every frame</w:t>
+        <w:t xml:space="preserve">Check if target is static, if </w:t>
+      </w:r>
+      <w:proofErr w:type="gramStart"/>
+      <w:r>
+        <w:t>so</w:t>
+      </w:r>
+      <w:proofErr w:type="gramEnd"/>
+      <w:r>
+        <w:t xml:space="preserve"> there is no need to update every frame</w:t>
       </w:r>
     </w:p>
     <w:p>
@@ -909,6 +762,7 @@
         </w:numPr>
       </w:pPr>
       <w:r>
+        <w:lastRenderedPageBreak/>
         <w:t>Prevent starting in water</w:t>
       </w:r>
     </w:p>
@@ -1000,8 +854,13 @@
         </w:rPr>
       </w:pPr>
       <w:r>
-        <w:t>Buildings can call nearby followers to defend it?</w:t>
-      </w:r>
+        <w:t xml:space="preserve">Buildings can call nearby followers to defend </w:t>
+      </w:r>
+      <w:proofErr w:type="gramStart"/>
+      <w:r>
+        <w:t>it?</w:t>
+      </w:r>
+      <w:proofErr w:type="gramEnd"/>
     </w:p>
     <w:p>
       <w:r>
@@ -1134,18 +993,6 @@
       </w:r>
     </w:p>
     <w:p>
-      <w:pPr>
-        <w:pStyle w:val="ListParagraph"/>
-        <w:numPr>
-          <w:ilvl w:val="0"/>
-          <w:numId w:val="15"/>
-        </w:numPr>
-      </w:pPr>
-      <w:r>
-        <w:t>Grid highlight green when buildable and red when not</w:t>
-      </w:r>
-    </w:p>
-    <w:p>
       <w:r>
         <w:t>Priest</w:t>
       </w:r>
@@ -1159,7 +1006,6 @@
         </w:numPr>
       </w:pPr>
       <w:r>
-        <w:lastRenderedPageBreak/>
         <w:t>Command to heal followers when not in a squad by right clicking</w:t>
       </w:r>
     </w:p>
@@ -1172,7 +1018,7 @@
         </w:numPr>
       </w:pPr>
       <w:r>
-        <w:t>Only heal if someone needs healing</w:t>
+        <w:t>Recharge restoration pillars</w:t>
       </w:r>
     </w:p>
     <w:p>
@@ -1184,7 +1030,7 @@
         </w:numPr>
       </w:pPr>
       <w:r>
-        <w:t>Check before it starts to heal</w:t>
+        <w:t>Pillars lose charge over time</w:t>
       </w:r>
     </w:p>
     <w:p>
@@ -1196,7 +1042,30 @@
         </w:numPr>
       </w:pPr>
       <w:r>
-        <w:t>Recharge restoration pillars</w:t>
+        <w:t xml:space="preserve">Move away from enemies when too close (find </w:t>
+      </w:r>
+      <w:r>
+        <w:t>path able</w:t>
+      </w:r>
+      <w:r>
+        <w:t xml:space="preserve"> tile far enough away)</w:t>
+      </w:r>
+    </w:p>
+    <w:p>
+      <w:r>
+        <w:t>Necromancer</w:t>
+      </w:r>
+    </w:p>
+    <w:p>
+      <w:pPr>
+        <w:pStyle w:val="ListParagraph"/>
+        <w:numPr>
+          <w:ilvl w:val="0"/>
+          <w:numId w:val="18"/>
+        </w:numPr>
+      </w:pPr>
+      <w:r>
+        <w:t>Necromancer movement</w:t>
       </w:r>
     </w:p>
     <w:p>
@@ -1204,40 +1073,19 @@
         <w:pStyle w:val="ListParagraph"/>
         <w:numPr>
           <w:ilvl w:val="1"/>
-          <w:numId w:val="17"/>
-        </w:numPr>
-      </w:pPr>
-      <w:r>
-        <w:t>Pillars lose charge over time</w:t>
-      </w:r>
-    </w:p>
-    <w:p>
-      <w:pPr>
-        <w:pStyle w:val="ListParagraph"/>
-        <w:numPr>
-          <w:ilvl w:val="0"/>
-          <w:numId w:val="17"/>
-        </w:numPr>
-      </w:pPr>
-      <w:r>
-        <w:t>Move away from enemies when too close (find pathable tile far enough away)</w:t>
-      </w:r>
-    </w:p>
-    <w:p>
-      <w:r>
-        <w:t>Necromancer</w:t>
-      </w:r>
-    </w:p>
-    <w:p>
-      <w:pPr>
-        <w:pStyle w:val="ListParagraph"/>
-        <w:numPr>
-          <w:ilvl w:val="0"/>
           <w:numId w:val="18"/>
         </w:numPr>
       </w:pPr>
       <w:r>
-        <w:t>Move towards target, but attempt to keep a safe distance</w:t>
+        <w:t xml:space="preserve">Move towards target unless there are corpses in range and the raise dead ability is off cooldown (if </w:t>
+      </w:r>
+      <w:proofErr w:type="gramStart"/>
+      <w:r>
+        <w:t>so</w:t>
+      </w:r>
+      <w:proofErr w:type="gramEnd"/>
+      <w:r>
+        <w:t xml:space="preserve"> move towards corpses)</w:t>
       </w:r>
     </w:p>
     <w:p>
@@ -1249,30 +1097,6 @@
         </w:numPr>
       </w:pPr>
       <w:r>
-        <w:t>Fire shadow bolts at targets</w:t>
-      </w:r>
-    </w:p>
-    <w:p>
-      <w:pPr>
-        <w:pStyle w:val="ListParagraph"/>
-        <w:numPr>
-          <w:ilvl w:val="0"/>
-          <w:numId w:val="18"/>
-        </w:numPr>
-      </w:pPr>
-      <w:r>
-        <w:t>Move in range of corpses and turn into undead</w:t>
-      </w:r>
-    </w:p>
-    <w:p>
-      <w:pPr>
-        <w:pStyle w:val="ListParagraph"/>
-        <w:numPr>
-          <w:ilvl w:val="0"/>
-          <w:numId w:val="18"/>
-        </w:numPr>
-      </w:pPr>
-      <w:r>
         <w:t>Check if target already has a shadow effect on them, if so attempt to find a new target</w:t>
       </w:r>
     </w:p>
@@ -1294,74 +1118,20 @@
       </w:r>
     </w:p>
     <w:p>
-      <w:r>
-        <w:t>Status Effects</w:t>
-      </w:r>
-    </w:p>
-    <w:p>
-      <w:pPr>
-        <w:pStyle w:val="ListParagraph"/>
-        <w:numPr>
-          <w:ilvl w:val="0"/>
-          <w:numId w:val="19"/>
-        </w:numPr>
-      </w:pPr>
-      <w:r>
-        <w:t>Class that can be added to followers and enemies</w:t>
-      </w:r>
-    </w:p>
-    <w:p>
-      <w:pPr>
-        <w:pStyle w:val="ListParagraph"/>
-        <w:numPr>
-          <w:ilvl w:val="0"/>
-          <w:numId w:val="19"/>
-        </w:numPr>
-      </w:pPr>
-      <w:r>
-        <w:t xml:space="preserve"> </w:t>
-      </w:r>
-      <w:r>
-        <w:t>Need to be able to replenish</w:t>
-      </w:r>
-    </w:p>
-    <w:p>
-      <w:pPr>
-        <w:pStyle w:val="ListParagraph"/>
-        <w:numPr>
-          <w:ilvl w:val="0"/>
-          <w:numId w:val="19"/>
-        </w:numPr>
-      </w:pPr>
-      <w:r>
-        <w:t>Prevent adding status effects that already exist</w:t>
-      </w:r>
-    </w:p>
-    <w:p>
-      <w:pPr>
-        <w:pStyle w:val="ListParagraph"/>
-        <w:numPr>
-          <w:ilvl w:val="0"/>
-          <w:numId w:val="19"/>
-        </w:numPr>
-      </w:pPr>
-      <w:r>
-        <w:t>Need to add status effect visuals</w:t>
-      </w:r>
-    </w:p>
-    <w:p>
-      <w:pPr>
-        <w:pStyle w:val="ListParagraph"/>
-        <w:numPr>
-          <w:ilvl w:val="1"/>
-          <w:numId w:val="19"/>
-        </w:numPr>
-      </w:pPr>
-      <w:r>
-        <w:t>Purple outline for shadow</w:t>
-      </w:r>
+      <w:pPr>
+        <w:pStyle w:val="ListParagraph"/>
+      </w:pPr>
     </w:p>
     <w:p/>
+    <w:p/>
+    <w:p/>
+    <w:p/>
+    <w:p>
+      <w:r>
+        <w:lastRenderedPageBreak/>
+        <w:t>To do:</w:t>
+      </w:r>
+    </w:p>
     <w:p>
       <w:pPr>
         <w:pStyle w:val="ListParagraph"/>
@@ -1408,6 +1178,492 @@
       </w:pPr>
       <w:r>
         <w:t>Fix inspector</w:t>
+      </w:r>
+    </w:p>
+    <w:p>
+      <w:pPr>
+        <w:pStyle w:val="ListParagraph"/>
+        <w:numPr>
+          <w:ilvl w:val="0"/>
+          <w:numId w:val="20"/>
+        </w:numPr>
+      </w:pPr>
+      <w:r>
+        <w:t>Allow destruction of buildings</w:t>
+      </w:r>
+    </w:p>
+    <w:p>
+      <w:pPr>
+        <w:pStyle w:val="ListParagraph"/>
+        <w:numPr>
+          <w:ilvl w:val="0"/>
+          <w:numId w:val="20"/>
+        </w:numPr>
+      </w:pPr>
+      <w:r>
+        <w:t>Prevent starting in water</w:t>
+      </w:r>
+    </w:p>
+    <w:p>
+      <w:pPr>
+        <w:pStyle w:val="ListParagraph"/>
+        <w:numPr>
+          <w:ilvl w:val="0"/>
+          <w:numId w:val="20"/>
+        </w:numPr>
+      </w:pPr>
+      <w:r>
+        <w:t>Save game</w:t>
+      </w:r>
+    </w:p>
+    <w:p>
+      <w:pPr>
+        <w:pStyle w:val="ListParagraph"/>
+        <w:numPr>
+          <w:ilvl w:val="0"/>
+          <w:numId w:val="20"/>
+        </w:numPr>
+      </w:pPr>
+      <w:r>
+        <w:t xml:space="preserve">Bring back rabbits (not spawning </w:t>
+      </w:r>
+      <w:proofErr w:type="gramStart"/>
+      <w:r>
+        <w:t>at the moment</w:t>
+      </w:r>
+      <w:proofErr w:type="gramEnd"/>
+      <w:r>
+        <w:t>)</w:t>
+      </w:r>
+    </w:p>
+    <w:p>
+      <w:pPr>
+        <w:pStyle w:val="ListParagraph"/>
+        <w:numPr>
+          <w:ilvl w:val="0"/>
+          <w:numId w:val="20"/>
+        </w:numPr>
+      </w:pPr>
+      <w:r>
+        <w:t>Find way to show followers behind structures (maybe shader)</w:t>
+      </w:r>
+    </w:p>
+    <w:p/>
+    <w:p>
+      <w:pPr>
+        <w:rPr>
+          <w:b/>
+          <w:bCs/>
+        </w:rPr>
+      </w:pPr>
+      <w:r>
+        <w:rPr>
+          <w:b/>
+          <w:bCs/>
+        </w:rPr>
+        <w:br w:type="page"/>
+      </w:r>
+    </w:p>
+    <w:p>
+      <w:pPr>
+        <w:rPr>
+          <w:b/>
+          <w:bCs/>
+        </w:rPr>
+      </w:pPr>
+      <w:r>
+        <w:rPr>
+          <w:b/>
+          <w:bCs/>
+        </w:rPr>
+        <w:lastRenderedPageBreak/>
+        <w:t>Save</w:t>
+      </w:r>
+    </w:p>
+    <w:p>
+      <w:r>
+        <w:t xml:space="preserve">Less </w:t>
+      </w:r>
+      <w:proofErr w:type="spellStart"/>
+      <w:r>
+        <w:t>cheaty</w:t>
+      </w:r>
+      <w:proofErr w:type="spellEnd"/>
+      <w:r>
+        <w:t xml:space="preserve"> - </w:t>
+      </w:r>
+      <w:proofErr w:type="spellStart"/>
+      <w:r>
+        <w:t>J</w:t>
+      </w:r>
+      <w:r>
+        <w:t>son</w:t>
+      </w:r>
+      <w:r>
+        <w:t>Utility</w:t>
+      </w:r>
+      <w:proofErr w:type="spellEnd"/>
+    </w:p>
+    <w:p>
+      <w:r>
+        <w:t xml:space="preserve">More </w:t>
+      </w:r>
+      <w:proofErr w:type="spellStart"/>
+      <w:r>
+        <w:t>cheaty</w:t>
+      </w:r>
+      <w:proofErr w:type="spellEnd"/>
+      <w:r>
+        <w:t xml:space="preserve"> - </w:t>
+      </w:r>
+      <w:hyperlink r:id="rId5" w:history="1">
+        <w:r>
+          <w:rPr>
+            <w:rStyle w:val="Hyperlink"/>
+          </w:rPr>
+          <w:t>https://github.com/jacobdufault/fullserializer</w:t>
+        </w:r>
+      </w:hyperlink>
+      <w:r>
+        <w:t xml:space="preserve"> </w:t>
+      </w:r>
+    </w:p>
+    <w:p/>
+    <w:p>
+      <w:r>
+        <w:t>Maybe separate saving/loading into separate partial classes (keeps classes tidy)</w:t>
+      </w:r>
+    </w:p>
+    <w:p>
+      <w:r>
+        <w:t>Store each follower in order of the followers list</w:t>
+      </w:r>
+    </w:p>
+    <w:p>
+      <w:r>
+        <w:t>When serializing squads – serialize the index numbers of each of the followers to allow for the correct followers to be selected (same with enemies)</w:t>
+      </w:r>
+    </w:p>
+    <w:p>
+      <w:r>
+        <w:t>Give each object type an index so it can be more easily read and written</w:t>
+      </w:r>
+    </w:p>
+    <w:p>
+      <w:r>
+        <w:t>Any instanced objects need to be indexed so that they can be referenced more easily</w:t>
+      </w:r>
+    </w:p>
+    <w:p>
+      <w:pPr>
+        <w:pStyle w:val="ListParagraph"/>
+        <w:numPr>
+          <w:ilvl w:val="0"/>
+          <w:numId w:val="23"/>
+        </w:numPr>
+      </w:pPr>
+      <w:r>
+        <w:t>Building/resource – tile structure</w:t>
+      </w:r>
+    </w:p>
+    <w:p>
+      <w:pPr>
+        <w:pStyle w:val="ListParagraph"/>
+        <w:numPr>
+          <w:ilvl w:val="0"/>
+          <w:numId w:val="22"/>
+        </w:numPr>
+      </w:pPr>
+      <w:r>
+        <w:t>Squads</w:t>
+      </w:r>
+    </w:p>
+    <w:p>
+      <w:pPr>
+        <w:pStyle w:val="ListParagraph"/>
+        <w:numPr>
+          <w:ilvl w:val="1"/>
+          <w:numId w:val="22"/>
+        </w:numPr>
+      </w:pPr>
+      <w:r>
+        <w:t>target</w:t>
+      </w:r>
+    </w:p>
+    <w:p>
+      <w:pPr>
+        <w:pStyle w:val="ListParagraph"/>
+        <w:numPr>
+          <w:ilvl w:val="1"/>
+          <w:numId w:val="22"/>
+        </w:numPr>
+      </w:pPr>
+      <w:r>
+        <w:t>Member numbers</w:t>
+      </w:r>
+    </w:p>
+    <w:p>
+      <w:pPr>
+        <w:pStyle w:val="ListParagraph"/>
+        <w:numPr>
+          <w:ilvl w:val="0"/>
+          <w:numId w:val="22"/>
+        </w:numPr>
+      </w:pPr>
+      <w:r>
+        <w:t>Enemies</w:t>
+      </w:r>
+    </w:p>
+    <w:p>
+      <w:pPr>
+        <w:pStyle w:val="ListParagraph"/>
+        <w:numPr>
+          <w:ilvl w:val="1"/>
+          <w:numId w:val="22"/>
+        </w:numPr>
+      </w:pPr>
+      <w:r>
+        <w:t>Status effects</w:t>
+      </w:r>
+    </w:p>
+    <w:p>
+      <w:pPr>
+        <w:pStyle w:val="ListParagraph"/>
+        <w:numPr>
+          <w:ilvl w:val="1"/>
+          <w:numId w:val="22"/>
+        </w:numPr>
+      </w:pPr>
+      <w:r>
+        <w:t>Health</w:t>
+      </w:r>
+    </w:p>
+    <w:p>
+      <w:pPr>
+        <w:pStyle w:val="ListParagraph"/>
+        <w:numPr>
+          <w:ilvl w:val="1"/>
+          <w:numId w:val="22"/>
+        </w:numPr>
+      </w:pPr>
+      <w:r>
+        <w:t>Target</w:t>
+      </w:r>
+    </w:p>
+    <w:p>
+      <w:pPr>
+        <w:pStyle w:val="ListParagraph"/>
+        <w:numPr>
+          <w:ilvl w:val="1"/>
+          <w:numId w:val="22"/>
+        </w:numPr>
+      </w:pPr>
+      <w:r>
+        <w:t>Squad</w:t>
+      </w:r>
+    </w:p>
+    <w:p>
+      <w:pPr>
+        <w:pStyle w:val="ListParagraph"/>
+        <w:numPr>
+          <w:ilvl w:val="1"/>
+          <w:numId w:val="22"/>
+        </w:numPr>
+      </w:pPr>
+      <w:r>
+        <w:t>Position</w:t>
+      </w:r>
+    </w:p>
+    <w:p>
+      <w:pPr>
+        <w:pStyle w:val="ListParagraph"/>
+        <w:numPr>
+          <w:ilvl w:val="1"/>
+          <w:numId w:val="22"/>
+        </w:numPr>
+      </w:pPr>
+      <w:r>
+        <w:t>Type</w:t>
+      </w:r>
+    </w:p>
+    <w:p>
+      <w:pPr>
+        <w:pStyle w:val="ListParagraph"/>
+        <w:numPr>
+          <w:ilvl w:val="0"/>
+          <w:numId w:val="22"/>
+        </w:numPr>
+      </w:pPr>
+      <w:r>
+        <w:t>Followers</w:t>
+      </w:r>
+    </w:p>
+    <w:p>
+      <w:pPr>
+        <w:pStyle w:val="ListParagraph"/>
+        <w:numPr>
+          <w:ilvl w:val="1"/>
+          <w:numId w:val="22"/>
+        </w:numPr>
+      </w:pPr>
+      <w:r>
+        <w:t>Status effects</w:t>
+      </w:r>
+    </w:p>
+    <w:p>
+      <w:pPr>
+        <w:pStyle w:val="ListParagraph"/>
+        <w:numPr>
+          <w:ilvl w:val="1"/>
+          <w:numId w:val="22"/>
+        </w:numPr>
+      </w:pPr>
+      <w:r>
+        <w:t>Health</w:t>
+      </w:r>
+    </w:p>
+    <w:p>
+      <w:pPr>
+        <w:pStyle w:val="ListParagraph"/>
+        <w:numPr>
+          <w:ilvl w:val="1"/>
+          <w:numId w:val="22"/>
+        </w:numPr>
+      </w:pPr>
+      <w:r>
+        <w:t>Target</w:t>
+      </w:r>
+    </w:p>
+    <w:p>
+      <w:pPr>
+        <w:pStyle w:val="ListParagraph"/>
+        <w:numPr>
+          <w:ilvl w:val="1"/>
+          <w:numId w:val="22"/>
+        </w:numPr>
+      </w:pPr>
+      <w:r>
+        <w:t>Squad</w:t>
+      </w:r>
+    </w:p>
+    <w:p>
+      <w:pPr>
+        <w:pStyle w:val="ListParagraph"/>
+        <w:numPr>
+          <w:ilvl w:val="1"/>
+          <w:numId w:val="22"/>
+        </w:numPr>
+      </w:pPr>
+      <w:r>
+        <w:t>Position</w:t>
+      </w:r>
+    </w:p>
+    <w:p>
+      <w:pPr>
+        <w:pStyle w:val="ListParagraph"/>
+        <w:numPr>
+          <w:ilvl w:val="1"/>
+          <w:numId w:val="22"/>
+        </w:numPr>
+      </w:pPr>
+      <w:r>
+        <w:t>Type</w:t>
+      </w:r>
+    </w:p>
+    <w:p>
+      <w:pPr>
+        <w:pStyle w:val="ListParagraph"/>
+        <w:numPr>
+          <w:ilvl w:val="0"/>
+          <w:numId w:val="22"/>
+        </w:numPr>
+      </w:pPr>
+      <w:r>
+        <w:t>Structures</w:t>
+      </w:r>
+    </w:p>
+    <w:p>
+      <w:pPr>
+        <w:pStyle w:val="ListParagraph"/>
+        <w:numPr>
+          <w:ilvl w:val="1"/>
+          <w:numId w:val="22"/>
+        </w:numPr>
+      </w:pPr>
+      <w:r>
+        <w:t>Health</w:t>
+      </w:r>
+    </w:p>
+    <w:p>
+      <w:pPr>
+        <w:pStyle w:val="ListParagraph"/>
+        <w:numPr>
+          <w:ilvl w:val="1"/>
+          <w:numId w:val="22"/>
+        </w:numPr>
+      </w:pPr>
+      <w:r>
+        <w:t>Position</w:t>
+      </w:r>
+    </w:p>
+    <w:p>
+      <w:pPr>
+        <w:pStyle w:val="ListParagraph"/>
+        <w:numPr>
+          <w:ilvl w:val="1"/>
+          <w:numId w:val="22"/>
+        </w:numPr>
+      </w:pPr>
+      <w:r>
+        <w:t>Type</w:t>
+      </w:r>
+    </w:p>
+    <w:p>
+      <w:pPr>
+        <w:pStyle w:val="ListParagraph"/>
+        <w:numPr>
+          <w:ilvl w:val="0"/>
+          <w:numId w:val="22"/>
+        </w:numPr>
+      </w:pPr>
+      <w:r>
+        <w:t>Tiles</w:t>
+      </w:r>
+    </w:p>
+    <w:p>
+      <w:pPr>
+        <w:pStyle w:val="ListParagraph"/>
+        <w:numPr>
+          <w:ilvl w:val="1"/>
+          <w:numId w:val="22"/>
+        </w:numPr>
+      </w:pPr>
+      <w:r>
+        <w:t>Corruption</w:t>
+      </w:r>
+    </w:p>
+    <w:p>
+      <w:pPr>
+        <w:pStyle w:val="ListParagraph"/>
+        <w:numPr>
+          <w:ilvl w:val="1"/>
+          <w:numId w:val="22"/>
+        </w:numPr>
+      </w:pPr>
+      <w:r>
+        <w:t>Location</w:t>
+      </w:r>
+    </w:p>
+    <w:p>
+      <w:pPr>
+        <w:pStyle w:val="ListParagraph"/>
+        <w:numPr>
+          <w:ilvl w:val="1"/>
+          <w:numId w:val="22"/>
+        </w:numPr>
+      </w:pPr>
+      <w:r>
+        <w:t>Type</w:t>
       </w:r>
     </w:p>
     <w:sectPr>
@@ -1536,6 +1792,119 @@
     </w:lvl>
   </w:abstractNum>
   <w:abstractNum w:abstractNumId="1" w15:restartNumberingAfterBreak="0">
+    <w:nsid w:val="052756A7"/>
+    <w:multiLevelType w:val="hybridMultilevel"/>
+    <w:tmpl w:val="1012C822"/>
+    <w:lvl w:ilvl="0" w:tplc="08090001">
+      <w:start w:val="1"/>
+      <w:numFmt w:val="bullet"/>
+      <w:lvlText w:val=""/>
+      <w:lvlJc w:val="left"/>
+      <w:pPr>
+        <w:ind w:left="720" w:hanging="360"/>
+      </w:pPr>
+      <w:rPr>
+        <w:rFonts w:ascii="Symbol" w:hAnsi="Symbol" w:hint="default"/>
+      </w:rPr>
+    </w:lvl>
+    <w:lvl w:ilvl="1" w:tplc="08090003" w:tentative="1">
+      <w:start w:val="1"/>
+      <w:numFmt w:val="bullet"/>
+      <w:lvlText w:val="o"/>
+      <w:lvlJc w:val="left"/>
+      <w:pPr>
+        <w:ind w:left="1440" w:hanging="360"/>
+      </w:pPr>
+      <w:rPr>
+        <w:rFonts w:ascii="Courier New" w:hAnsi="Courier New" w:cs="Courier New" w:hint="default"/>
+      </w:rPr>
+    </w:lvl>
+    <w:lvl w:ilvl="2" w:tplc="08090005" w:tentative="1">
+      <w:start w:val="1"/>
+      <w:numFmt w:val="bullet"/>
+      <w:lvlText w:val=""/>
+      <w:lvlJc w:val="left"/>
+      <w:pPr>
+        <w:ind w:left="2160" w:hanging="360"/>
+      </w:pPr>
+      <w:rPr>
+        <w:rFonts w:ascii="Wingdings" w:hAnsi="Wingdings" w:hint="default"/>
+      </w:rPr>
+    </w:lvl>
+    <w:lvl w:ilvl="3" w:tplc="08090001" w:tentative="1">
+      <w:start w:val="1"/>
+      <w:numFmt w:val="bullet"/>
+      <w:lvlText w:val=""/>
+      <w:lvlJc w:val="left"/>
+      <w:pPr>
+        <w:ind w:left="2880" w:hanging="360"/>
+      </w:pPr>
+      <w:rPr>
+        <w:rFonts w:ascii="Symbol" w:hAnsi="Symbol" w:hint="default"/>
+      </w:rPr>
+    </w:lvl>
+    <w:lvl w:ilvl="4" w:tplc="08090003" w:tentative="1">
+      <w:start w:val="1"/>
+      <w:numFmt w:val="bullet"/>
+      <w:lvlText w:val="o"/>
+      <w:lvlJc w:val="left"/>
+      <w:pPr>
+        <w:ind w:left="3600" w:hanging="360"/>
+      </w:pPr>
+      <w:rPr>
+        <w:rFonts w:ascii="Courier New" w:hAnsi="Courier New" w:cs="Courier New" w:hint="default"/>
+      </w:rPr>
+    </w:lvl>
+    <w:lvl w:ilvl="5" w:tplc="08090005" w:tentative="1">
+      <w:start w:val="1"/>
+      <w:numFmt w:val="bullet"/>
+      <w:lvlText w:val=""/>
+      <w:lvlJc w:val="left"/>
+      <w:pPr>
+        <w:ind w:left="4320" w:hanging="360"/>
+      </w:pPr>
+      <w:rPr>
+        <w:rFonts w:ascii="Wingdings" w:hAnsi="Wingdings" w:hint="default"/>
+      </w:rPr>
+    </w:lvl>
+    <w:lvl w:ilvl="6" w:tplc="08090001" w:tentative="1">
+      <w:start w:val="1"/>
+      <w:numFmt w:val="bullet"/>
+      <w:lvlText w:val=""/>
+      <w:lvlJc w:val="left"/>
+      <w:pPr>
+        <w:ind w:left="5040" w:hanging="360"/>
+      </w:pPr>
+      <w:rPr>
+        <w:rFonts w:ascii="Symbol" w:hAnsi="Symbol" w:hint="default"/>
+      </w:rPr>
+    </w:lvl>
+    <w:lvl w:ilvl="7" w:tplc="08090003" w:tentative="1">
+      <w:start w:val="1"/>
+      <w:numFmt w:val="bullet"/>
+      <w:lvlText w:val="o"/>
+      <w:lvlJc w:val="left"/>
+      <w:pPr>
+        <w:ind w:left="5760" w:hanging="360"/>
+      </w:pPr>
+      <w:rPr>
+        <w:rFonts w:ascii="Courier New" w:hAnsi="Courier New" w:cs="Courier New" w:hint="default"/>
+      </w:rPr>
+    </w:lvl>
+    <w:lvl w:ilvl="8" w:tplc="08090005" w:tentative="1">
+      <w:start w:val="1"/>
+      <w:numFmt w:val="bullet"/>
+      <w:lvlText w:val=""/>
+      <w:lvlJc w:val="left"/>
+      <w:pPr>
+        <w:ind w:left="6480" w:hanging="360"/>
+      </w:pPr>
+      <w:rPr>
+        <w:rFonts w:ascii="Wingdings" w:hAnsi="Wingdings" w:hint="default"/>
+      </w:rPr>
+    </w:lvl>
+  </w:abstractNum>
+  <w:abstractNum w:abstractNumId="2" w15:restartNumberingAfterBreak="0">
     <w:nsid w:val="05734BCF"/>
     <w:multiLevelType w:val="hybridMultilevel"/>
     <w:tmpl w:val="EF60D51C"/>
@@ -1648,7 +2017,7 @@
       </w:rPr>
     </w:lvl>
   </w:abstractNum>
-  <w:abstractNum w:abstractNumId="2" w15:restartNumberingAfterBreak="0">
+  <w:abstractNum w:abstractNumId="3" w15:restartNumberingAfterBreak="0">
     <w:nsid w:val="0D465D11"/>
     <w:multiLevelType w:val="hybridMultilevel"/>
     <w:tmpl w:val="DA14F34A"/>
@@ -1761,7 +2130,7 @@
       </w:rPr>
     </w:lvl>
   </w:abstractNum>
-  <w:abstractNum w:abstractNumId="3" w15:restartNumberingAfterBreak="0">
+  <w:abstractNum w:abstractNumId="4" w15:restartNumberingAfterBreak="0">
     <w:nsid w:val="0ED544A6"/>
     <w:multiLevelType w:val="hybridMultilevel"/>
     <w:tmpl w:val="CD3C0804"/>
@@ -1874,7 +2243,7 @@
       </w:rPr>
     </w:lvl>
   </w:abstractNum>
-  <w:abstractNum w:abstractNumId="4" w15:restartNumberingAfterBreak="0">
+  <w:abstractNum w:abstractNumId="5" w15:restartNumberingAfterBreak="0">
     <w:nsid w:val="1730421D"/>
     <w:multiLevelType w:val="hybridMultilevel"/>
     <w:tmpl w:val="342273DA"/>
@@ -1987,7 +2356,7 @@
       </w:rPr>
     </w:lvl>
   </w:abstractNum>
-  <w:abstractNum w:abstractNumId="5" w15:restartNumberingAfterBreak="0">
+  <w:abstractNum w:abstractNumId="6" w15:restartNumberingAfterBreak="0">
     <w:nsid w:val="1A0851EC"/>
     <w:multiLevelType w:val="hybridMultilevel"/>
     <w:tmpl w:val="FFFC32B8"/>
@@ -2100,7 +2469,93 @@
       </w:rPr>
     </w:lvl>
   </w:abstractNum>
-  <w:abstractNum w:abstractNumId="6" w15:restartNumberingAfterBreak="0">
+  <w:abstractNum w:abstractNumId="7" w15:restartNumberingAfterBreak="0">
+    <w:nsid w:val="1C117784"/>
+    <w:multiLevelType w:val="hybridMultilevel"/>
+    <w:tmpl w:val="8B5A7194"/>
+    <w:lvl w:ilvl="0" w:tplc="0809000F">
+      <w:start w:val="1"/>
+      <w:numFmt w:val="decimal"/>
+      <w:lvlText w:val="%1."/>
+      <w:lvlJc w:val="left"/>
+      <w:pPr>
+        <w:ind w:left="720" w:hanging="360"/>
+      </w:pPr>
+    </w:lvl>
+    <w:lvl w:ilvl="1" w:tplc="08090019">
+      <w:start w:val="1"/>
+      <w:numFmt w:val="lowerLetter"/>
+      <w:lvlText w:val="%2."/>
+      <w:lvlJc w:val="left"/>
+      <w:pPr>
+        <w:ind w:left="1440" w:hanging="360"/>
+      </w:pPr>
+    </w:lvl>
+    <w:lvl w:ilvl="2" w:tplc="0809001B" w:tentative="1">
+      <w:start w:val="1"/>
+      <w:numFmt w:val="lowerRoman"/>
+      <w:lvlText w:val="%3."/>
+      <w:lvlJc w:val="right"/>
+      <w:pPr>
+        <w:ind w:left="2160" w:hanging="180"/>
+      </w:pPr>
+    </w:lvl>
+    <w:lvl w:ilvl="3" w:tplc="0809000F" w:tentative="1">
+      <w:start w:val="1"/>
+      <w:numFmt w:val="decimal"/>
+      <w:lvlText w:val="%4."/>
+      <w:lvlJc w:val="left"/>
+      <w:pPr>
+        <w:ind w:left="2880" w:hanging="360"/>
+      </w:pPr>
+    </w:lvl>
+    <w:lvl w:ilvl="4" w:tplc="08090019" w:tentative="1">
+      <w:start w:val="1"/>
+      <w:numFmt w:val="lowerLetter"/>
+      <w:lvlText w:val="%5."/>
+      <w:lvlJc w:val="left"/>
+      <w:pPr>
+        <w:ind w:left="3600" w:hanging="360"/>
+      </w:pPr>
+    </w:lvl>
+    <w:lvl w:ilvl="5" w:tplc="0809001B" w:tentative="1">
+      <w:start w:val="1"/>
+      <w:numFmt w:val="lowerRoman"/>
+      <w:lvlText w:val="%6."/>
+      <w:lvlJc w:val="right"/>
+      <w:pPr>
+        <w:ind w:left="4320" w:hanging="180"/>
+      </w:pPr>
+    </w:lvl>
+    <w:lvl w:ilvl="6" w:tplc="0809000F" w:tentative="1">
+      <w:start w:val="1"/>
+      <w:numFmt w:val="decimal"/>
+      <w:lvlText w:val="%7."/>
+      <w:lvlJc w:val="left"/>
+      <w:pPr>
+        <w:ind w:left="5040" w:hanging="360"/>
+      </w:pPr>
+    </w:lvl>
+    <w:lvl w:ilvl="7" w:tplc="08090019" w:tentative="1">
+      <w:start w:val="1"/>
+      <w:numFmt w:val="lowerLetter"/>
+      <w:lvlText w:val="%8."/>
+      <w:lvlJc w:val="left"/>
+      <w:pPr>
+        <w:ind w:left="5760" w:hanging="360"/>
+      </w:pPr>
+    </w:lvl>
+    <w:lvl w:ilvl="8" w:tplc="0809001B" w:tentative="1">
+      <w:start w:val="1"/>
+      <w:numFmt w:val="lowerRoman"/>
+      <w:lvlText w:val="%9."/>
+      <w:lvlJc w:val="right"/>
+      <w:pPr>
+        <w:ind w:left="6480" w:hanging="180"/>
+      </w:pPr>
+    </w:lvl>
+  </w:abstractNum>
+  <w:abstractNum w:abstractNumId="8" w15:restartNumberingAfterBreak="0">
     <w:nsid w:val="1F4C553F"/>
     <w:multiLevelType w:val="hybridMultilevel"/>
     <w:tmpl w:val="46D82A8A"/>
@@ -2213,7 +2668,7 @@
       </w:rPr>
     </w:lvl>
   </w:abstractNum>
-  <w:abstractNum w:abstractNumId="7" w15:restartNumberingAfterBreak="0">
+  <w:abstractNum w:abstractNumId="9" w15:restartNumberingAfterBreak="0">
     <w:nsid w:val="24307B7E"/>
     <w:multiLevelType w:val="hybridMultilevel"/>
     <w:tmpl w:val="C0AE6E88"/>
@@ -2229,7 +2684,7 @@
         <w:rFonts w:ascii="Symbol" w:hAnsi="Symbol" w:hint="default"/>
       </w:rPr>
     </w:lvl>
-    <w:lvl w:ilvl="1" w:tplc="08090003" w:tentative="1">
+    <w:lvl w:ilvl="1" w:tplc="08090003">
       <w:start w:val="1"/>
       <w:numFmt w:val="bullet"/>
       <w:lvlText w:val="o"/>
@@ -2326,7 +2781,7 @@
       </w:rPr>
     </w:lvl>
   </w:abstractNum>
-  <w:abstractNum w:abstractNumId="8" w15:restartNumberingAfterBreak="0">
+  <w:abstractNum w:abstractNumId="10" w15:restartNumberingAfterBreak="0">
     <w:nsid w:val="2E5F4067"/>
     <w:multiLevelType w:val="hybridMultilevel"/>
     <w:tmpl w:val="E85210F2"/>
@@ -2439,7 +2894,7 @@
       </w:rPr>
     </w:lvl>
   </w:abstractNum>
-  <w:abstractNum w:abstractNumId="9" w15:restartNumberingAfterBreak="0">
+  <w:abstractNum w:abstractNumId="11" w15:restartNumberingAfterBreak="0">
     <w:nsid w:val="38C35FF1"/>
     <w:multiLevelType w:val="hybridMultilevel"/>
     <w:tmpl w:val="D1D45FE8"/>
@@ -2552,7 +3007,7 @@
       </w:rPr>
     </w:lvl>
   </w:abstractNum>
-  <w:abstractNum w:abstractNumId="10" w15:restartNumberingAfterBreak="0">
+  <w:abstractNum w:abstractNumId="12" w15:restartNumberingAfterBreak="0">
     <w:nsid w:val="38F70E13"/>
     <w:multiLevelType w:val="hybridMultilevel"/>
     <w:tmpl w:val="33F6F332"/>
@@ -2665,7 +3120,7 @@
       </w:rPr>
     </w:lvl>
   </w:abstractNum>
-  <w:abstractNum w:abstractNumId="11" w15:restartNumberingAfterBreak="0">
+  <w:abstractNum w:abstractNumId="13" w15:restartNumberingAfterBreak="0">
     <w:nsid w:val="3ED7758E"/>
     <w:multiLevelType w:val="hybridMultilevel"/>
     <w:tmpl w:val="55F05E44"/>
@@ -2778,7 +3233,7 @@
       </w:rPr>
     </w:lvl>
   </w:abstractNum>
-  <w:abstractNum w:abstractNumId="12" w15:restartNumberingAfterBreak="0">
+  <w:abstractNum w:abstractNumId="14" w15:restartNumberingAfterBreak="0">
     <w:nsid w:val="3FD63C1E"/>
     <w:multiLevelType w:val="hybridMultilevel"/>
     <w:tmpl w:val="1A5E0956"/>
@@ -2891,7 +3346,7 @@
       </w:rPr>
     </w:lvl>
   </w:abstractNum>
-  <w:abstractNum w:abstractNumId="13" w15:restartNumberingAfterBreak="0">
+  <w:abstractNum w:abstractNumId="15" w15:restartNumberingAfterBreak="0">
     <w:nsid w:val="52D90BC1"/>
     <w:multiLevelType w:val="hybridMultilevel"/>
     <w:tmpl w:val="52EED44E"/>
@@ -3004,7 +3459,120 @@
       </w:rPr>
     </w:lvl>
   </w:abstractNum>
-  <w:abstractNum w:abstractNumId="14" w15:restartNumberingAfterBreak="0">
+  <w:abstractNum w:abstractNumId="16" w15:restartNumberingAfterBreak="0">
+    <w:nsid w:val="563733BB"/>
+    <w:multiLevelType w:val="hybridMultilevel"/>
+    <w:tmpl w:val="9650259A"/>
+    <w:lvl w:ilvl="0" w:tplc="08090001">
+      <w:start w:val="1"/>
+      <w:numFmt w:val="bullet"/>
+      <w:lvlText w:val=""/>
+      <w:lvlJc w:val="left"/>
+      <w:pPr>
+        <w:ind w:left="720" w:hanging="360"/>
+      </w:pPr>
+      <w:rPr>
+        <w:rFonts w:ascii="Symbol" w:hAnsi="Symbol" w:hint="default"/>
+      </w:rPr>
+    </w:lvl>
+    <w:lvl w:ilvl="1" w:tplc="08090003" w:tentative="1">
+      <w:start w:val="1"/>
+      <w:numFmt w:val="bullet"/>
+      <w:lvlText w:val="o"/>
+      <w:lvlJc w:val="left"/>
+      <w:pPr>
+        <w:ind w:left="1440" w:hanging="360"/>
+      </w:pPr>
+      <w:rPr>
+        <w:rFonts w:ascii="Courier New" w:hAnsi="Courier New" w:cs="Courier New" w:hint="default"/>
+      </w:rPr>
+    </w:lvl>
+    <w:lvl w:ilvl="2" w:tplc="08090005" w:tentative="1">
+      <w:start w:val="1"/>
+      <w:numFmt w:val="bullet"/>
+      <w:lvlText w:val=""/>
+      <w:lvlJc w:val="left"/>
+      <w:pPr>
+        <w:ind w:left="2160" w:hanging="360"/>
+      </w:pPr>
+      <w:rPr>
+        <w:rFonts w:ascii="Wingdings" w:hAnsi="Wingdings" w:hint="default"/>
+      </w:rPr>
+    </w:lvl>
+    <w:lvl w:ilvl="3" w:tplc="08090001" w:tentative="1">
+      <w:start w:val="1"/>
+      <w:numFmt w:val="bullet"/>
+      <w:lvlText w:val=""/>
+      <w:lvlJc w:val="left"/>
+      <w:pPr>
+        <w:ind w:left="2880" w:hanging="360"/>
+      </w:pPr>
+      <w:rPr>
+        <w:rFonts w:ascii="Symbol" w:hAnsi="Symbol" w:hint="default"/>
+      </w:rPr>
+    </w:lvl>
+    <w:lvl w:ilvl="4" w:tplc="08090003" w:tentative="1">
+      <w:start w:val="1"/>
+      <w:numFmt w:val="bullet"/>
+      <w:lvlText w:val="o"/>
+      <w:lvlJc w:val="left"/>
+      <w:pPr>
+        <w:ind w:left="3600" w:hanging="360"/>
+      </w:pPr>
+      <w:rPr>
+        <w:rFonts w:ascii="Courier New" w:hAnsi="Courier New" w:cs="Courier New" w:hint="default"/>
+      </w:rPr>
+    </w:lvl>
+    <w:lvl w:ilvl="5" w:tplc="08090005" w:tentative="1">
+      <w:start w:val="1"/>
+      <w:numFmt w:val="bullet"/>
+      <w:lvlText w:val=""/>
+      <w:lvlJc w:val="left"/>
+      <w:pPr>
+        <w:ind w:left="4320" w:hanging="360"/>
+      </w:pPr>
+      <w:rPr>
+        <w:rFonts w:ascii="Wingdings" w:hAnsi="Wingdings" w:hint="default"/>
+      </w:rPr>
+    </w:lvl>
+    <w:lvl w:ilvl="6" w:tplc="08090001" w:tentative="1">
+      <w:start w:val="1"/>
+      <w:numFmt w:val="bullet"/>
+      <w:lvlText w:val=""/>
+      <w:lvlJc w:val="left"/>
+      <w:pPr>
+        <w:ind w:left="5040" w:hanging="360"/>
+      </w:pPr>
+      <w:rPr>
+        <w:rFonts w:ascii="Symbol" w:hAnsi="Symbol" w:hint="default"/>
+      </w:rPr>
+    </w:lvl>
+    <w:lvl w:ilvl="7" w:tplc="08090003" w:tentative="1">
+      <w:start w:val="1"/>
+      <w:numFmt w:val="bullet"/>
+      <w:lvlText w:val="o"/>
+      <w:lvlJc w:val="left"/>
+      <w:pPr>
+        <w:ind w:left="5760" w:hanging="360"/>
+      </w:pPr>
+      <w:rPr>
+        <w:rFonts w:ascii="Courier New" w:hAnsi="Courier New" w:cs="Courier New" w:hint="default"/>
+      </w:rPr>
+    </w:lvl>
+    <w:lvl w:ilvl="8" w:tplc="08090005" w:tentative="1">
+      <w:start w:val="1"/>
+      <w:numFmt w:val="bullet"/>
+      <w:lvlText w:val=""/>
+      <w:lvlJc w:val="left"/>
+      <w:pPr>
+        <w:ind w:left="6480" w:hanging="360"/>
+      </w:pPr>
+      <w:rPr>
+        <w:rFonts w:ascii="Wingdings" w:hAnsi="Wingdings" w:hint="default"/>
+      </w:rPr>
+    </w:lvl>
+  </w:abstractNum>
+  <w:abstractNum w:abstractNumId="17" w15:restartNumberingAfterBreak="0">
     <w:nsid w:val="64071F93"/>
     <w:multiLevelType w:val="hybridMultilevel"/>
     <w:tmpl w:val="E6168B7C"/>
@@ -3090,7 +3658,7 @@
       </w:pPr>
     </w:lvl>
   </w:abstractNum>
-  <w:abstractNum w:abstractNumId="15" w15:restartNumberingAfterBreak="0">
+  <w:abstractNum w:abstractNumId="18" w15:restartNumberingAfterBreak="0">
     <w:nsid w:val="64893284"/>
     <w:multiLevelType w:val="hybridMultilevel"/>
     <w:tmpl w:val="4F8AF6FC"/>
@@ -3203,7 +3771,7 @@
       </w:rPr>
     </w:lvl>
   </w:abstractNum>
-  <w:abstractNum w:abstractNumId="16" w15:restartNumberingAfterBreak="0">
+  <w:abstractNum w:abstractNumId="19" w15:restartNumberingAfterBreak="0">
     <w:nsid w:val="656E7336"/>
     <w:multiLevelType w:val="hybridMultilevel"/>
     <w:tmpl w:val="50E0FC04"/>
@@ -3316,7 +3884,7 @@
       </w:rPr>
     </w:lvl>
   </w:abstractNum>
-  <w:abstractNum w:abstractNumId="17" w15:restartNumberingAfterBreak="0">
+  <w:abstractNum w:abstractNumId="20" w15:restartNumberingAfterBreak="0">
     <w:nsid w:val="6F205DF3"/>
     <w:multiLevelType w:val="hybridMultilevel"/>
     <w:tmpl w:val="D64495EE"/>
@@ -3429,7 +3997,7 @@
       </w:rPr>
     </w:lvl>
   </w:abstractNum>
-  <w:abstractNum w:abstractNumId="18" w15:restartNumberingAfterBreak="0">
+  <w:abstractNum w:abstractNumId="21" w15:restartNumberingAfterBreak="0">
     <w:nsid w:val="77636DAA"/>
     <w:multiLevelType w:val="hybridMultilevel"/>
     <w:tmpl w:val="D954F4AA"/>
@@ -3542,7 +4110,7 @@
       </w:rPr>
     </w:lvl>
   </w:abstractNum>
-  <w:abstractNum w:abstractNumId="19" w15:restartNumberingAfterBreak="0">
+  <w:abstractNum w:abstractNumId="22" w15:restartNumberingAfterBreak="0">
     <w:nsid w:val="7D712E4C"/>
     <w:multiLevelType w:val="hybridMultilevel"/>
     <w:tmpl w:val="A7EC9300"/>
@@ -3656,64 +4224,73 @@
     </w:lvl>
   </w:abstractNum>
   <w:num w:numId="1">
+    <w:abstractNumId w:val="12"/>
+  </w:num>
+  <w:num w:numId="2">
+    <w:abstractNumId w:val="5"/>
+  </w:num>
+  <w:num w:numId="3">
+    <w:abstractNumId w:val="8"/>
+  </w:num>
+  <w:num w:numId="4">
+    <w:abstractNumId w:val="21"/>
+  </w:num>
+  <w:num w:numId="5">
+    <w:abstractNumId w:val="22"/>
+  </w:num>
+  <w:num w:numId="6">
+    <w:abstractNumId w:val="3"/>
+  </w:num>
+  <w:num w:numId="7">
+    <w:abstractNumId w:val="17"/>
+  </w:num>
+  <w:num w:numId="8">
+    <w:abstractNumId w:val="20"/>
+  </w:num>
+  <w:num w:numId="9">
     <w:abstractNumId w:val="10"/>
   </w:num>
-  <w:num w:numId="2">
-    <w:abstractNumId w:val="4"/>
+  <w:num w:numId="10">
+    <w:abstractNumId w:val="2"/>
   </w:num>
-  <w:num w:numId="3">
-    <w:abstractNumId w:val="6"/>
+  <w:num w:numId="11">
+    <w:abstractNumId w:val="11"/>
   </w:num>
-  <w:num w:numId="4">
+  <w:num w:numId="12">
+    <w:abstractNumId w:val="13"/>
+  </w:num>
+  <w:num w:numId="13">
+    <w:abstractNumId w:val="14"/>
+  </w:num>
+  <w:num w:numId="14">
     <w:abstractNumId w:val="18"/>
   </w:num>
-  <w:num w:numId="5">
+  <w:num w:numId="15">
     <w:abstractNumId w:val="19"/>
   </w:num>
-  <w:num w:numId="6">
-    <w:abstractNumId w:val="2"/>
-  </w:num>
-  <w:num w:numId="7">
-    <w:abstractNumId w:val="14"/>
-  </w:num>
-  <w:num w:numId="8">
-    <w:abstractNumId w:val="17"/>
-  </w:num>
-  <w:num w:numId="9">
-    <w:abstractNumId w:val="8"/>
-  </w:num>
-  <w:num w:numId="10">
-    <w:abstractNumId w:val="1"/>
-  </w:num>
-  <w:num w:numId="11">
-    <w:abstractNumId w:val="9"/>
-  </w:num>
-  <w:num w:numId="12">
-    <w:abstractNumId w:val="11"/>
-  </w:num>
-  <w:num w:numId="13">
-    <w:abstractNumId w:val="12"/>
-  </w:num>
-  <w:num w:numId="14">
+  <w:num w:numId="16">
     <w:abstractNumId w:val="15"/>
-  </w:num>
-  <w:num w:numId="15">
-    <w:abstractNumId w:val="16"/>
-  </w:num>
-  <w:num w:numId="16">
-    <w:abstractNumId w:val="13"/>
   </w:num>
   <w:num w:numId="17">
     <w:abstractNumId w:val="0"/>
   </w:num>
   <w:num w:numId="18">
+    <w:abstractNumId w:val="9"/>
+  </w:num>
+  <w:num w:numId="19">
+    <w:abstractNumId w:val="4"/>
+  </w:num>
+  <w:num w:numId="20">
+    <w:abstractNumId w:val="6"/>
+  </w:num>
+  <w:num w:numId="21">
+    <w:abstractNumId w:val="1"/>
+  </w:num>
+  <w:num w:numId="22">
     <w:abstractNumId w:val="7"/>
   </w:num>
-  <w:num w:numId="19">
-    <w:abstractNumId w:val="3"/>
-  </w:num>
-  <w:num w:numId="20">
-    <w:abstractNumId w:val="5"/>
+  <w:num w:numId="23">
+    <w:abstractNumId w:val="16"/>
   </w:num>
 </w:numbering>
 </file>
@@ -4155,6 +4732,29 @@
       <w:contextualSpacing/>
     </w:pPr>
   </w:style>
+  <w:style w:type="character" w:styleId="Hyperlink">
+    <w:name w:val="Hyperlink"/>
+    <w:basedOn w:val="DefaultParagraphFont"/>
+    <w:uiPriority w:val="99"/>
+    <w:unhideWhenUsed/>
+    <w:rsid w:val="0066319E"/>
+    <w:rPr>
+      <w:color w:val="0563C1" w:themeColor="hyperlink"/>
+      <w:u w:val="single"/>
+    </w:rPr>
+  </w:style>
+  <w:style w:type="character" w:styleId="UnresolvedMention">
+    <w:name w:val="Unresolved Mention"/>
+    <w:basedOn w:val="DefaultParagraphFont"/>
+    <w:uiPriority w:val="99"/>
+    <w:semiHidden/>
+    <w:unhideWhenUsed/>
+    <w:rsid w:val="0066319E"/>
+    <w:rPr>
+      <w:color w:val="605E5C"/>
+      <w:shd w:val="clear" w:color="auto" w:fill="E1DFDD"/>
+    </w:rPr>
+  </w:style>
 </w:styles>
 </file>
 

</xml_diff>

<commit_message>
Added save/load functionality for resource storage, creatures and cam pos
Also fixed various save/load bugs
</commit_message>
<xml_diff>
--- a/Base Builder GDD.docx
+++ b/Base Builder GDD.docx
@@ -61,11 +61,23 @@
         </w:rPr>
       </w:pPr>
       <w:r>
+        <w:t>Fog of war</w:t>
+      </w:r>
+    </w:p>
+    <w:p>
+      <w:pPr>
+        <w:pStyle w:val="ListParagraph"/>
+        <w:numPr>
+          <w:ilvl w:val="0"/>
+          <w:numId w:val="1"/>
+        </w:numPr>
         <w:rPr>
           <w:b/>
           <w:bCs/>
         </w:rPr>
-        <w:t>Save game</w:t>
+      </w:pPr>
+      <w:r>
+        <w:t>Focus on selected follower with F key</w:t>
       </w:r>
     </w:p>
     <w:p>
@@ -81,7 +93,7 @@
         </w:rPr>
       </w:pPr>
       <w:r>
-        <w:t>Fog of war</w:t>
+        <w:t>Spawn creatures over time (up to a maximum number)</w:t>
       </w:r>
     </w:p>
     <w:p>
@@ -97,7 +109,12 @@
         </w:rPr>
       </w:pPr>
       <w:r>
-        <w:t>Focus on selected follower with F key</w:t>
+        <w:t>Separate world into chunks</w:t>
+      </w:r>
+    </w:p>
+    <w:p>
+      <w:r>
+        <w:t xml:space="preserve">Functionality </w:t>
       </w:r>
     </w:p>
     <w:p>
@@ -107,13 +124,9 @@
           <w:ilvl w:val="0"/>
           <w:numId w:val="1"/>
         </w:numPr>
-        <w:rPr>
-          <w:b/>
-          <w:bCs/>
-        </w:rPr>
-      </w:pPr>
-      <w:r>
-        <w:t>Spawn creatures over time (up to a maximum number)</w:t>
+      </w:pPr>
+      <w:r>
+        <w:t>Land corruption and healing – healthy land can be corrupted by enemies, and corrupted land can be healed by priests</w:t>
       </w:r>
     </w:p>
     <w:p>
@@ -123,18 +136,9 @@
           <w:ilvl w:val="0"/>
           <w:numId w:val="1"/>
         </w:numPr>
-        <w:rPr>
-          <w:b/>
-          <w:bCs/>
-        </w:rPr>
-      </w:pPr>
-      <w:r>
-        <w:t>Separate world into chunks</w:t>
-      </w:r>
-    </w:p>
-    <w:p>
-      <w:r>
-        <w:t xml:space="preserve">Functionality </w:t>
+      </w:pPr>
+      <w:r>
+        <w:t>Resources that are mined in corrupted areas draw more enemies and drop fewer resources</w:t>
       </w:r>
     </w:p>
     <w:p>
@@ -146,7 +150,7 @@
         </w:numPr>
       </w:pPr>
       <w:r>
-        <w:t>Land corruption and healing – healthy land can be corrupted by enemies, and corrupted land can be healed by priests</w:t>
+        <w:t>Land healing draws far more enemies (priests must be heavily defended to heal land)</w:t>
       </w:r>
     </w:p>
     <w:p>
@@ -158,7 +162,7 @@
         </w:numPr>
       </w:pPr>
       <w:r>
-        <w:t>Resources that are mined in corrupted areas draw more enemies and drop fewer resources</w:t>
+        <w:t>Enemies can only be spawned in corruption</w:t>
       </w:r>
     </w:p>
     <w:p>
@@ -170,7 +174,7 @@
         </w:numPr>
       </w:pPr>
       <w:r>
-        <w:t>Land healing draws far more enemies (priests must be heavily defended to heal land)</w:t>
+        <w:t>Spawners appear in corrupted lands, the player must find them and destroy them before they grow</w:t>
       </w:r>
     </w:p>
     <w:p>
@@ -182,7 +186,7 @@
         </w:numPr>
       </w:pPr>
       <w:r>
-        <w:t>Enemies can only be spawned in corruption</w:t>
+        <w:t>Enemies target the home building (firepit etc.) until they are hit or are blocked by a wall</w:t>
       </w:r>
     </w:p>
     <w:p>
@@ -194,15 +198,7 @@
         </w:numPr>
       </w:pPr>
       <w:r>
-        <w:t xml:space="preserve">Spawners appear in corrupted </w:t>
-      </w:r>
-      <w:proofErr w:type="gramStart"/>
-      <w:r>
-        <w:t>lands,</w:t>
-      </w:r>
-      <w:proofErr w:type="gramEnd"/>
-      <w:r>
-        <w:t xml:space="preserve"> the player must find them and destroy them before they grow</w:t>
+        <w:t>More enemies and tougher enemies spawn as the player progresses</w:t>
       </w:r>
     </w:p>
     <w:p>
@@ -214,44 +210,10 @@
         </w:numPr>
       </w:pPr>
       <w:r>
-        <w:t>Enemies target the home building (firepit etc.) until they are hit or are blocked by a wall</w:t>
-      </w:r>
-    </w:p>
-    <w:p>
-      <w:pPr>
-        <w:pStyle w:val="ListParagraph"/>
-        <w:numPr>
-          <w:ilvl w:val="0"/>
-          <w:numId w:val="1"/>
-        </w:numPr>
-      </w:pPr>
-      <w:r>
-        <w:t xml:space="preserve">More enemies and tougher enemies spawn as the player </w:t>
-      </w:r>
-      <w:proofErr w:type="gramStart"/>
-      <w:r>
-        <w:t>progresses</w:t>
-      </w:r>
-      <w:proofErr w:type="gramEnd"/>
-    </w:p>
-    <w:p>
-      <w:pPr>
-        <w:pStyle w:val="ListParagraph"/>
-        <w:numPr>
-          <w:ilvl w:val="0"/>
-          <w:numId w:val="1"/>
-        </w:numPr>
-      </w:pPr>
-      <w:r>
         <w:t xml:space="preserve">Squads – allows soldiers, </w:t>
       </w:r>
-      <w:proofErr w:type="gramStart"/>
-      <w:r>
-        <w:t>archers</w:t>
-      </w:r>
-      <w:proofErr w:type="gramEnd"/>
-      <w:r>
-        <w:t xml:space="preserve"> and priests to be commanded as groups rather than as single units. Combine squads to create armies</w:t>
+      <w:r>
+        <w:t>archers and priests to be commanded as groups rather than as single units. Combine squads to create armies</w:t>
       </w:r>
     </w:p>
     <w:p/>
@@ -420,8 +382,20 @@
         </w:numPr>
       </w:pPr>
       <w:r>
+        <w:t>Undead – followers and soldiers can be raised from the dead by enemy necromancers. Standard undead followers have low health and damage, but soldiers have higher health and damage</w:t>
+      </w:r>
+    </w:p>
+    <w:p>
+      <w:pPr>
+        <w:pStyle w:val="ListParagraph"/>
+        <w:numPr>
+          <w:ilvl w:val="0"/>
+          <w:numId w:val="2"/>
+        </w:numPr>
+      </w:pPr>
+      <w:r>
         <w:lastRenderedPageBreak/>
-        <w:t>Undead – followers and soldiers can be raised from the dead by enemy necromancers. Standard undead followers have low health and damage, but soldiers have higher health and damage</w:t>
+        <w:t>Necromancer – Raises followers and soldiers from the dead in an area around them (can only raise the dead in corrupted land)</w:t>
       </w:r>
     </w:p>
     <w:p>
@@ -433,7 +407,10 @@
         </w:numPr>
       </w:pPr>
       <w:r>
-        <w:t>Necromancer – Raises followers and soldiers from the dead in an area around them (can only raise the dead in corrupted land)</w:t>
+        <w:t>Corruption spreader – Spread corruption to uncorrupted tiles</w:t>
+      </w:r>
+      <w:r>
+        <w:t xml:space="preserve"> </w:t>
       </w:r>
     </w:p>
     <w:p>
@@ -445,30 +422,7 @@
         </w:numPr>
       </w:pPr>
       <w:r>
-        <w:t>Corruption spreader – Spread corruption to uncorrupted tiles</w:t>
-      </w:r>
-      <w:r>
-        <w:t xml:space="preserve"> </w:t>
-      </w:r>
-    </w:p>
-    <w:p>
-      <w:pPr>
-        <w:pStyle w:val="ListParagraph"/>
-        <w:numPr>
-          <w:ilvl w:val="0"/>
-          <w:numId w:val="2"/>
-        </w:numPr>
-      </w:pPr>
-      <w:r>
-        <w:t xml:space="preserve">Explosive – moves </w:t>
-      </w:r>
-      <w:proofErr w:type="gramStart"/>
-      <w:r>
-        <w:t>really slowly</w:t>
-      </w:r>
-      <w:proofErr w:type="gramEnd"/>
-      <w:r>
-        <w:t xml:space="preserve"> but deals AOE damage when in range of followers or buildings. They must be killed in time</w:t>
+        <w:t>Explosive – moves really slowly but deals AOE damage when in range of followers or buildings. They must be killed in time</w:t>
       </w:r>
     </w:p>
     <w:p/>
@@ -721,15 +675,7 @@
         </w:numPr>
       </w:pPr>
       <w:r>
-        <w:t xml:space="preserve">Check if target is static, if </w:t>
-      </w:r>
-      <w:proofErr w:type="gramStart"/>
-      <w:r>
-        <w:t>so</w:t>
-      </w:r>
-      <w:proofErr w:type="gramEnd"/>
-      <w:r>
-        <w:t xml:space="preserve"> there is no need to update every frame</w:t>
+        <w:t>Check if target is static, if so there is no need to update every frame</w:t>
       </w:r>
     </w:p>
     <w:p>
@@ -762,42 +708,42 @@
         </w:numPr>
       </w:pPr>
       <w:r>
+        <w:t>Prevent starting in water</w:t>
+      </w:r>
+    </w:p>
+    <w:p>
+      <w:pPr>
+        <w:pStyle w:val="ListParagraph"/>
+        <w:numPr>
+          <w:ilvl w:val="0"/>
+          <w:numId w:val="9"/>
+        </w:numPr>
+      </w:pPr>
+      <w:r>
+        <w:t>Ensure distance to start is greater than minimum value</w:t>
+      </w:r>
+    </w:p>
+    <w:p>
+      <w:pPr>
+        <w:pStyle w:val="ListParagraph"/>
+        <w:numPr>
+          <w:ilvl w:val="0"/>
+          <w:numId w:val="9"/>
+        </w:numPr>
+      </w:pPr>
+      <w:r>
+        <w:t xml:space="preserve">Add </w:t>
+      </w:r>
+      <w:r>
+        <w:t xml:space="preserve">enemy </w:t>
+      </w:r>
+      <w:r>
+        <w:t>squad spawning in corruption</w:t>
+      </w:r>
+    </w:p>
+    <w:p>
+      <w:r>
         <w:lastRenderedPageBreak/>
-        <w:t>Prevent starting in water</w:t>
-      </w:r>
-    </w:p>
-    <w:p>
-      <w:pPr>
-        <w:pStyle w:val="ListParagraph"/>
-        <w:numPr>
-          <w:ilvl w:val="0"/>
-          <w:numId w:val="9"/>
-        </w:numPr>
-      </w:pPr>
-      <w:r>
-        <w:t>Ensure distance to start is greater than minimum value</w:t>
-      </w:r>
-    </w:p>
-    <w:p>
-      <w:pPr>
-        <w:pStyle w:val="ListParagraph"/>
-        <w:numPr>
-          <w:ilvl w:val="0"/>
-          <w:numId w:val="9"/>
-        </w:numPr>
-      </w:pPr>
-      <w:r>
-        <w:t xml:space="preserve">Add </w:t>
-      </w:r>
-      <w:r>
-        <w:t xml:space="preserve">enemy </w:t>
-      </w:r>
-      <w:r>
-        <w:t>squad spawning in corruption</w:t>
-      </w:r>
-    </w:p>
-    <w:p>
-      <w:r>
         <w:t>Followers/Squads</w:t>
       </w:r>
     </w:p>
@@ -854,13 +800,8 @@
         </w:rPr>
       </w:pPr>
       <w:r>
-        <w:t xml:space="preserve">Buildings can call nearby followers to defend </w:t>
-      </w:r>
-      <w:proofErr w:type="gramStart"/>
-      <w:r>
-        <w:t>it?</w:t>
-      </w:r>
-      <w:proofErr w:type="gramEnd"/>
+        <w:t>Buildings can call nearby followers to defend it?</w:t>
+      </w:r>
     </w:p>
     <w:p>
       <w:r>
@@ -1077,15 +1018,7 @@
         </w:numPr>
       </w:pPr>
       <w:r>
-        <w:t xml:space="preserve">Move towards target unless there are corpses in range and the raise dead ability is off cooldown (if </w:t>
-      </w:r>
-      <w:proofErr w:type="gramStart"/>
-      <w:r>
-        <w:t>so</w:t>
-      </w:r>
-      <w:proofErr w:type="gramEnd"/>
-      <w:r>
-        <w:t xml:space="preserve"> move towards corpses)</w:t>
+        <w:t>Move towards target unless there are corpses in range and the raise dead ability is off cooldown (if so move towards corpses)</w:t>
       </w:r>
     </w:p>
     <w:p>
@@ -1128,7 +1061,6 @@
     <w:p/>
     <w:p>
       <w:r>
-        <w:lastRenderedPageBreak/>
         <w:t>To do:</w:t>
       </w:r>
     </w:p>
@@ -1153,6 +1085,7 @@
         </w:numPr>
       </w:pPr>
       <w:r>
+        <w:lastRenderedPageBreak/>
         <w:t>Think it happens because follower’s start position when pathing IS the wall position, so it doesn’t check it for obstacle</w:t>
       </w:r>
     </w:p>
@@ -1213,7 +1146,7 @@
         </w:numPr>
       </w:pPr>
       <w:r>
-        <w:t>Save game</w:t>
+        <w:t>Bring back rabbits (not spawning at the moment)</w:t>
       </w:r>
     </w:p>
     <w:p>
@@ -1225,15 +1158,7 @@
         </w:numPr>
       </w:pPr>
       <w:r>
-        <w:t xml:space="preserve">Bring back rabbits (not spawning </w:t>
-      </w:r>
-      <w:proofErr w:type="gramStart"/>
-      <w:r>
-        <w:t>at the moment</w:t>
-      </w:r>
-      <w:proofErr w:type="gramEnd"/>
-      <w:r>
-        <w:t>)</w:t>
+        <w:t>Find way to show followers behind structures (maybe shader)</w:t>
       </w:r>
     </w:p>
     <w:p>
@@ -1245,7 +1170,118 @@
         </w:numPr>
       </w:pPr>
       <w:r>
-        <w:t>Find way to show followers behind structures (maybe shader)</w:t>
+        <w:t>Creature spawning and saving/loading</w:t>
+      </w:r>
+    </w:p>
+    <w:p>
+      <w:pPr>
+        <w:pStyle w:val="ListParagraph"/>
+        <w:numPr>
+          <w:ilvl w:val="0"/>
+          <w:numId w:val="20"/>
+        </w:numPr>
+      </w:pPr>
+      <w:r>
+        <w:t>Resources saving/loading</w:t>
+      </w:r>
+    </w:p>
+    <w:p>
+      <w:pPr>
+        <w:pStyle w:val="ListParagraph"/>
+        <w:numPr>
+          <w:ilvl w:val="0"/>
+          <w:numId w:val="20"/>
+        </w:numPr>
+      </w:pPr>
+      <w:r>
+        <w:t>Save cooldown positions (maybe serialize the whole cooldown class object)</w:t>
+      </w:r>
+    </w:p>
+    <w:p>
+      <w:pPr>
+        <w:pStyle w:val="ListParagraph"/>
+        <w:numPr>
+          <w:ilvl w:val="0"/>
+          <w:numId w:val="20"/>
+        </w:numPr>
+      </w:pPr>
+      <w:r>
+        <w:t xml:space="preserve">Serialize worker </w:t>
+      </w:r>
+      <w:r>
+        <w:t>inventory</w:t>
+      </w:r>
+    </w:p>
+    <w:p>
+      <w:pPr>
+        <w:pStyle w:val="ListParagraph"/>
+        <w:numPr>
+          <w:ilvl w:val="0"/>
+          <w:numId w:val="20"/>
+        </w:numPr>
+      </w:pPr>
+      <w:r>
+        <w:t xml:space="preserve">Store status effects </w:t>
+      </w:r>
+    </w:p>
+    <w:p>
+      <w:pPr>
+        <w:pStyle w:val="ListParagraph"/>
+        <w:numPr>
+          <w:ilvl w:val="1"/>
+          <w:numId w:val="20"/>
+        </w:numPr>
+      </w:pPr>
+      <w:r>
+        <w:t>Maybe instead of having the status effect be as part of a coroutine, instead set it up with a tick function (similar to the cooldown class) so that the whole status effect can be easily added to follower and enemy data classes.</w:t>
+      </w:r>
+    </w:p>
+    <w:p>
+      <w:pPr>
+        <w:pStyle w:val="ListParagraph"/>
+        <w:numPr>
+          <w:ilvl w:val="0"/>
+          <w:numId w:val="20"/>
+        </w:numPr>
+      </w:pPr>
+      <w:r>
+        <w:t>Rework resources system (very unnecessarily confusing)</w:t>
+      </w:r>
+    </w:p>
+    <w:p>
+      <w:pPr>
+        <w:pStyle w:val="ListParagraph"/>
+        <w:numPr>
+          <w:ilvl w:val="0"/>
+          <w:numId w:val="20"/>
+        </w:numPr>
+      </w:pPr>
+      <w:r>
+        <w:t>Rework HUD (needs to be easier to update intuitively (finds all of the data from static classes etc.)</w:t>
+      </w:r>
+    </w:p>
+    <w:p>
+      <w:pPr>
+        <w:pStyle w:val="ListParagraph"/>
+        <w:numPr>
+          <w:ilvl w:val="0"/>
+          <w:numId w:val="20"/>
+        </w:numPr>
+      </w:pPr>
+      <w:r>
+        <w:t>Fix/improve inspector</w:t>
+      </w:r>
+    </w:p>
+    <w:p>
+      <w:pPr>
+        <w:pStyle w:val="ListParagraph"/>
+        <w:numPr>
+          <w:ilvl w:val="0"/>
+          <w:numId w:val="20"/>
+        </w:numPr>
+      </w:pPr>
+      <w:r>
+        <w:t>Need to add protected functionality for tiles (purification pillar)</w:t>
       </w:r>
     </w:p>
     <w:p/>
@@ -1262,408 +1298,6 @@
           <w:bCs/>
         </w:rPr>
         <w:br w:type="page"/>
-      </w:r>
-    </w:p>
-    <w:p>
-      <w:pPr>
-        <w:rPr>
-          <w:b/>
-          <w:bCs/>
-        </w:rPr>
-      </w:pPr>
-      <w:r>
-        <w:rPr>
-          <w:b/>
-          <w:bCs/>
-        </w:rPr>
-        <w:lastRenderedPageBreak/>
-        <w:t>Save</w:t>
-      </w:r>
-    </w:p>
-    <w:p>
-      <w:r>
-        <w:t xml:space="preserve">Less </w:t>
-      </w:r>
-      <w:proofErr w:type="spellStart"/>
-      <w:r>
-        <w:t>cheaty</w:t>
-      </w:r>
-      <w:proofErr w:type="spellEnd"/>
-      <w:r>
-        <w:t xml:space="preserve"> - </w:t>
-      </w:r>
-      <w:proofErr w:type="spellStart"/>
-      <w:r>
-        <w:t>J</w:t>
-      </w:r>
-      <w:r>
-        <w:t>son</w:t>
-      </w:r>
-      <w:r>
-        <w:t>Utility</w:t>
-      </w:r>
-      <w:proofErr w:type="spellEnd"/>
-    </w:p>
-    <w:p>
-      <w:r>
-        <w:t xml:space="preserve">More </w:t>
-      </w:r>
-      <w:proofErr w:type="spellStart"/>
-      <w:r>
-        <w:t>cheaty</w:t>
-      </w:r>
-      <w:proofErr w:type="spellEnd"/>
-      <w:r>
-        <w:t xml:space="preserve"> - </w:t>
-      </w:r>
-      <w:hyperlink r:id="rId5" w:history="1">
-        <w:r>
-          <w:rPr>
-            <w:rStyle w:val="Hyperlink"/>
-          </w:rPr>
-          <w:t>https://github.com/jacobdufault/fullserializer</w:t>
-        </w:r>
-      </w:hyperlink>
-      <w:r>
-        <w:t xml:space="preserve"> </w:t>
-      </w:r>
-    </w:p>
-    <w:p/>
-    <w:p>
-      <w:r>
-        <w:t>Maybe separate saving/loading into separate partial classes (keeps classes tidy)</w:t>
-      </w:r>
-    </w:p>
-    <w:p>
-      <w:r>
-        <w:t>Store each follower in order of the followers list</w:t>
-      </w:r>
-    </w:p>
-    <w:p>
-      <w:r>
-        <w:t>When serializing squads – serialize the index numbers of each of the followers to allow for the correct followers to be selected (same with enemies)</w:t>
-      </w:r>
-    </w:p>
-    <w:p>
-      <w:r>
-        <w:t>Give each object type an index so it can be more easily read and written</w:t>
-      </w:r>
-    </w:p>
-    <w:p>
-      <w:r>
-        <w:t>Any instanced objects need to be indexed so that they can be referenced more easily</w:t>
-      </w:r>
-    </w:p>
-    <w:p>
-      <w:pPr>
-        <w:pStyle w:val="ListParagraph"/>
-        <w:numPr>
-          <w:ilvl w:val="0"/>
-          <w:numId w:val="23"/>
-        </w:numPr>
-      </w:pPr>
-      <w:r>
-        <w:t>Building/resource – tile structure</w:t>
-      </w:r>
-    </w:p>
-    <w:p>
-      <w:pPr>
-        <w:pStyle w:val="ListParagraph"/>
-        <w:numPr>
-          <w:ilvl w:val="0"/>
-          <w:numId w:val="22"/>
-        </w:numPr>
-      </w:pPr>
-      <w:r>
-        <w:t>Squads</w:t>
-      </w:r>
-    </w:p>
-    <w:p>
-      <w:pPr>
-        <w:pStyle w:val="ListParagraph"/>
-        <w:numPr>
-          <w:ilvl w:val="1"/>
-          <w:numId w:val="22"/>
-        </w:numPr>
-      </w:pPr>
-      <w:r>
-        <w:t>target</w:t>
-      </w:r>
-    </w:p>
-    <w:p>
-      <w:pPr>
-        <w:pStyle w:val="ListParagraph"/>
-        <w:numPr>
-          <w:ilvl w:val="1"/>
-          <w:numId w:val="22"/>
-        </w:numPr>
-      </w:pPr>
-      <w:r>
-        <w:t>Member numbers</w:t>
-      </w:r>
-    </w:p>
-    <w:p>
-      <w:pPr>
-        <w:pStyle w:val="ListParagraph"/>
-        <w:numPr>
-          <w:ilvl w:val="0"/>
-          <w:numId w:val="22"/>
-        </w:numPr>
-      </w:pPr>
-      <w:r>
-        <w:t>Enemies</w:t>
-      </w:r>
-    </w:p>
-    <w:p>
-      <w:pPr>
-        <w:pStyle w:val="ListParagraph"/>
-        <w:numPr>
-          <w:ilvl w:val="1"/>
-          <w:numId w:val="22"/>
-        </w:numPr>
-      </w:pPr>
-      <w:r>
-        <w:t>Status effects</w:t>
-      </w:r>
-    </w:p>
-    <w:p>
-      <w:pPr>
-        <w:pStyle w:val="ListParagraph"/>
-        <w:numPr>
-          <w:ilvl w:val="1"/>
-          <w:numId w:val="22"/>
-        </w:numPr>
-      </w:pPr>
-      <w:r>
-        <w:t>Health</w:t>
-      </w:r>
-    </w:p>
-    <w:p>
-      <w:pPr>
-        <w:pStyle w:val="ListParagraph"/>
-        <w:numPr>
-          <w:ilvl w:val="1"/>
-          <w:numId w:val="22"/>
-        </w:numPr>
-      </w:pPr>
-      <w:r>
-        <w:t>Target</w:t>
-      </w:r>
-    </w:p>
-    <w:p>
-      <w:pPr>
-        <w:pStyle w:val="ListParagraph"/>
-        <w:numPr>
-          <w:ilvl w:val="1"/>
-          <w:numId w:val="22"/>
-        </w:numPr>
-      </w:pPr>
-      <w:r>
-        <w:t>Squad</w:t>
-      </w:r>
-    </w:p>
-    <w:p>
-      <w:pPr>
-        <w:pStyle w:val="ListParagraph"/>
-        <w:numPr>
-          <w:ilvl w:val="1"/>
-          <w:numId w:val="22"/>
-        </w:numPr>
-      </w:pPr>
-      <w:r>
-        <w:t>Position</w:t>
-      </w:r>
-    </w:p>
-    <w:p>
-      <w:pPr>
-        <w:pStyle w:val="ListParagraph"/>
-        <w:numPr>
-          <w:ilvl w:val="1"/>
-          <w:numId w:val="22"/>
-        </w:numPr>
-      </w:pPr>
-      <w:r>
-        <w:t>Type</w:t>
-      </w:r>
-    </w:p>
-    <w:p>
-      <w:pPr>
-        <w:pStyle w:val="ListParagraph"/>
-        <w:numPr>
-          <w:ilvl w:val="0"/>
-          <w:numId w:val="22"/>
-        </w:numPr>
-      </w:pPr>
-      <w:r>
-        <w:t>Followers</w:t>
-      </w:r>
-    </w:p>
-    <w:p>
-      <w:pPr>
-        <w:pStyle w:val="ListParagraph"/>
-        <w:numPr>
-          <w:ilvl w:val="1"/>
-          <w:numId w:val="22"/>
-        </w:numPr>
-      </w:pPr>
-      <w:r>
-        <w:t>Status effects</w:t>
-      </w:r>
-    </w:p>
-    <w:p>
-      <w:pPr>
-        <w:pStyle w:val="ListParagraph"/>
-        <w:numPr>
-          <w:ilvl w:val="1"/>
-          <w:numId w:val="22"/>
-        </w:numPr>
-      </w:pPr>
-      <w:r>
-        <w:t>Health</w:t>
-      </w:r>
-    </w:p>
-    <w:p>
-      <w:pPr>
-        <w:pStyle w:val="ListParagraph"/>
-        <w:numPr>
-          <w:ilvl w:val="1"/>
-          <w:numId w:val="22"/>
-        </w:numPr>
-      </w:pPr>
-      <w:r>
-        <w:t>Target</w:t>
-      </w:r>
-    </w:p>
-    <w:p>
-      <w:pPr>
-        <w:pStyle w:val="ListParagraph"/>
-        <w:numPr>
-          <w:ilvl w:val="1"/>
-          <w:numId w:val="22"/>
-        </w:numPr>
-      </w:pPr>
-      <w:r>
-        <w:t>Squad</w:t>
-      </w:r>
-    </w:p>
-    <w:p>
-      <w:pPr>
-        <w:pStyle w:val="ListParagraph"/>
-        <w:numPr>
-          <w:ilvl w:val="1"/>
-          <w:numId w:val="22"/>
-        </w:numPr>
-      </w:pPr>
-      <w:r>
-        <w:t>Position</w:t>
-      </w:r>
-    </w:p>
-    <w:p>
-      <w:pPr>
-        <w:pStyle w:val="ListParagraph"/>
-        <w:numPr>
-          <w:ilvl w:val="1"/>
-          <w:numId w:val="22"/>
-        </w:numPr>
-      </w:pPr>
-      <w:r>
-        <w:t>Type</w:t>
-      </w:r>
-    </w:p>
-    <w:p>
-      <w:pPr>
-        <w:pStyle w:val="ListParagraph"/>
-        <w:numPr>
-          <w:ilvl w:val="0"/>
-          <w:numId w:val="22"/>
-        </w:numPr>
-      </w:pPr>
-      <w:r>
-        <w:t>Structures</w:t>
-      </w:r>
-    </w:p>
-    <w:p>
-      <w:pPr>
-        <w:pStyle w:val="ListParagraph"/>
-        <w:numPr>
-          <w:ilvl w:val="1"/>
-          <w:numId w:val="22"/>
-        </w:numPr>
-      </w:pPr>
-      <w:r>
-        <w:t>Health</w:t>
-      </w:r>
-    </w:p>
-    <w:p>
-      <w:pPr>
-        <w:pStyle w:val="ListParagraph"/>
-        <w:numPr>
-          <w:ilvl w:val="1"/>
-          <w:numId w:val="22"/>
-        </w:numPr>
-      </w:pPr>
-      <w:r>
-        <w:t>Position</w:t>
-      </w:r>
-    </w:p>
-    <w:p>
-      <w:pPr>
-        <w:pStyle w:val="ListParagraph"/>
-        <w:numPr>
-          <w:ilvl w:val="1"/>
-          <w:numId w:val="22"/>
-        </w:numPr>
-      </w:pPr>
-      <w:r>
-        <w:t>Type</w:t>
-      </w:r>
-    </w:p>
-    <w:p>
-      <w:pPr>
-        <w:pStyle w:val="ListParagraph"/>
-        <w:numPr>
-          <w:ilvl w:val="0"/>
-          <w:numId w:val="22"/>
-        </w:numPr>
-      </w:pPr>
-      <w:r>
-        <w:t>Tiles</w:t>
-      </w:r>
-    </w:p>
-    <w:p>
-      <w:pPr>
-        <w:pStyle w:val="ListParagraph"/>
-        <w:numPr>
-          <w:ilvl w:val="1"/>
-          <w:numId w:val="22"/>
-        </w:numPr>
-      </w:pPr>
-      <w:r>
-        <w:t>Corruption</w:t>
-      </w:r>
-    </w:p>
-    <w:p>
-      <w:pPr>
-        <w:pStyle w:val="ListParagraph"/>
-        <w:numPr>
-          <w:ilvl w:val="1"/>
-          <w:numId w:val="22"/>
-        </w:numPr>
-      </w:pPr>
-      <w:r>
-        <w:t>Location</w:t>
-      </w:r>
-    </w:p>
-    <w:p>
-      <w:pPr>
-        <w:pStyle w:val="ListParagraph"/>
-        <w:numPr>
-          <w:ilvl w:val="1"/>
-          <w:numId w:val="22"/>
-        </w:numPr>
-      </w:pPr>
-      <w:r>
-        <w:t>Type</w:t>
       </w:r>
     </w:p>
     <w:sectPr>
@@ -2782,6 +2416,119 @@
     </w:lvl>
   </w:abstractNum>
   <w:abstractNum w:abstractNumId="10" w15:restartNumberingAfterBreak="0">
+    <w:nsid w:val="2A7B6725"/>
+    <w:multiLevelType w:val="hybridMultilevel"/>
+    <w:tmpl w:val="8C7AC82A"/>
+    <w:lvl w:ilvl="0" w:tplc="08090001">
+      <w:start w:val="1"/>
+      <w:numFmt w:val="bullet"/>
+      <w:lvlText w:val=""/>
+      <w:lvlJc w:val="left"/>
+      <w:pPr>
+        <w:ind w:left="720" w:hanging="360"/>
+      </w:pPr>
+      <w:rPr>
+        <w:rFonts w:ascii="Symbol" w:hAnsi="Symbol" w:hint="default"/>
+      </w:rPr>
+    </w:lvl>
+    <w:lvl w:ilvl="1" w:tplc="08090003" w:tentative="1">
+      <w:start w:val="1"/>
+      <w:numFmt w:val="bullet"/>
+      <w:lvlText w:val="o"/>
+      <w:lvlJc w:val="left"/>
+      <w:pPr>
+        <w:ind w:left="1440" w:hanging="360"/>
+      </w:pPr>
+      <w:rPr>
+        <w:rFonts w:ascii="Courier New" w:hAnsi="Courier New" w:cs="Courier New" w:hint="default"/>
+      </w:rPr>
+    </w:lvl>
+    <w:lvl w:ilvl="2" w:tplc="08090005" w:tentative="1">
+      <w:start w:val="1"/>
+      <w:numFmt w:val="bullet"/>
+      <w:lvlText w:val=""/>
+      <w:lvlJc w:val="left"/>
+      <w:pPr>
+        <w:ind w:left="2160" w:hanging="360"/>
+      </w:pPr>
+      <w:rPr>
+        <w:rFonts w:ascii="Wingdings" w:hAnsi="Wingdings" w:hint="default"/>
+      </w:rPr>
+    </w:lvl>
+    <w:lvl w:ilvl="3" w:tplc="08090001" w:tentative="1">
+      <w:start w:val="1"/>
+      <w:numFmt w:val="bullet"/>
+      <w:lvlText w:val=""/>
+      <w:lvlJc w:val="left"/>
+      <w:pPr>
+        <w:ind w:left="2880" w:hanging="360"/>
+      </w:pPr>
+      <w:rPr>
+        <w:rFonts w:ascii="Symbol" w:hAnsi="Symbol" w:hint="default"/>
+      </w:rPr>
+    </w:lvl>
+    <w:lvl w:ilvl="4" w:tplc="08090003" w:tentative="1">
+      <w:start w:val="1"/>
+      <w:numFmt w:val="bullet"/>
+      <w:lvlText w:val="o"/>
+      <w:lvlJc w:val="left"/>
+      <w:pPr>
+        <w:ind w:left="3600" w:hanging="360"/>
+      </w:pPr>
+      <w:rPr>
+        <w:rFonts w:ascii="Courier New" w:hAnsi="Courier New" w:cs="Courier New" w:hint="default"/>
+      </w:rPr>
+    </w:lvl>
+    <w:lvl w:ilvl="5" w:tplc="08090005" w:tentative="1">
+      <w:start w:val="1"/>
+      <w:numFmt w:val="bullet"/>
+      <w:lvlText w:val=""/>
+      <w:lvlJc w:val="left"/>
+      <w:pPr>
+        <w:ind w:left="4320" w:hanging="360"/>
+      </w:pPr>
+      <w:rPr>
+        <w:rFonts w:ascii="Wingdings" w:hAnsi="Wingdings" w:hint="default"/>
+      </w:rPr>
+    </w:lvl>
+    <w:lvl w:ilvl="6" w:tplc="08090001" w:tentative="1">
+      <w:start w:val="1"/>
+      <w:numFmt w:val="bullet"/>
+      <w:lvlText w:val=""/>
+      <w:lvlJc w:val="left"/>
+      <w:pPr>
+        <w:ind w:left="5040" w:hanging="360"/>
+      </w:pPr>
+      <w:rPr>
+        <w:rFonts w:ascii="Symbol" w:hAnsi="Symbol" w:hint="default"/>
+      </w:rPr>
+    </w:lvl>
+    <w:lvl w:ilvl="7" w:tplc="08090003" w:tentative="1">
+      <w:start w:val="1"/>
+      <w:numFmt w:val="bullet"/>
+      <w:lvlText w:val="o"/>
+      <w:lvlJc w:val="left"/>
+      <w:pPr>
+        <w:ind w:left="5760" w:hanging="360"/>
+      </w:pPr>
+      <w:rPr>
+        <w:rFonts w:ascii="Courier New" w:hAnsi="Courier New" w:cs="Courier New" w:hint="default"/>
+      </w:rPr>
+    </w:lvl>
+    <w:lvl w:ilvl="8" w:tplc="08090005" w:tentative="1">
+      <w:start w:val="1"/>
+      <w:numFmt w:val="bullet"/>
+      <w:lvlText w:val=""/>
+      <w:lvlJc w:val="left"/>
+      <w:pPr>
+        <w:ind w:left="6480" w:hanging="360"/>
+      </w:pPr>
+      <w:rPr>
+        <w:rFonts w:ascii="Wingdings" w:hAnsi="Wingdings" w:hint="default"/>
+      </w:rPr>
+    </w:lvl>
+  </w:abstractNum>
+  <w:abstractNum w:abstractNumId="11" w15:restartNumberingAfterBreak="0">
     <w:nsid w:val="2E5F4067"/>
     <w:multiLevelType w:val="hybridMultilevel"/>
     <w:tmpl w:val="E85210F2"/>
@@ -2894,7 +2641,7 @@
       </w:rPr>
     </w:lvl>
   </w:abstractNum>
-  <w:abstractNum w:abstractNumId="11" w15:restartNumberingAfterBreak="0">
+  <w:abstractNum w:abstractNumId="12" w15:restartNumberingAfterBreak="0">
     <w:nsid w:val="38C35FF1"/>
     <w:multiLevelType w:val="hybridMultilevel"/>
     <w:tmpl w:val="D1D45FE8"/>
@@ -3007,7 +2754,7 @@
       </w:rPr>
     </w:lvl>
   </w:abstractNum>
-  <w:abstractNum w:abstractNumId="12" w15:restartNumberingAfterBreak="0">
+  <w:abstractNum w:abstractNumId="13" w15:restartNumberingAfterBreak="0">
     <w:nsid w:val="38F70E13"/>
     <w:multiLevelType w:val="hybridMultilevel"/>
     <w:tmpl w:val="33F6F332"/>
@@ -3120,7 +2867,7 @@
       </w:rPr>
     </w:lvl>
   </w:abstractNum>
-  <w:abstractNum w:abstractNumId="13" w15:restartNumberingAfterBreak="0">
+  <w:abstractNum w:abstractNumId="14" w15:restartNumberingAfterBreak="0">
     <w:nsid w:val="3ED7758E"/>
     <w:multiLevelType w:val="hybridMultilevel"/>
     <w:tmpl w:val="55F05E44"/>
@@ -3233,7 +2980,7 @@
       </w:rPr>
     </w:lvl>
   </w:abstractNum>
-  <w:abstractNum w:abstractNumId="14" w15:restartNumberingAfterBreak="0">
+  <w:abstractNum w:abstractNumId="15" w15:restartNumberingAfterBreak="0">
     <w:nsid w:val="3FD63C1E"/>
     <w:multiLevelType w:val="hybridMultilevel"/>
     <w:tmpl w:val="1A5E0956"/>
@@ -3346,7 +3093,120 @@
       </w:rPr>
     </w:lvl>
   </w:abstractNum>
-  <w:abstractNum w:abstractNumId="15" w15:restartNumberingAfterBreak="0">
+  <w:abstractNum w:abstractNumId="16" w15:restartNumberingAfterBreak="0">
+    <w:nsid w:val="4F6E667A"/>
+    <w:multiLevelType w:val="hybridMultilevel"/>
+    <w:tmpl w:val="47120966"/>
+    <w:lvl w:ilvl="0" w:tplc="08090001">
+      <w:start w:val="1"/>
+      <w:numFmt w:val="bullet"/>
+      <w:lvlText w:val=""/>
+      <w:lvlJc w:val="left"/>
+      <w:pPr>
+        <w:ind w:left="720" w:hanging="360"/>
+      </w:pPr>
+      <w:rPr>
+        <w:rFonts w:ascii="Symbol" w:hAnsi="Symbol" w:hint="default"/>
+      </w:rPr>
+    </w:lvl>
+    <w:lvl w:ilvl="1" w:tplc="08090003" w:tentative="1">
+      <w:start w:val="1"/>
+      <w:numFmt w:val="bullet"/>
+      <w:lvlText w:val="o"/>
+      <w:lvlJc w:val="left"/>
+      <w:pPr>
+        <w:ind w:left="1440" w:hanging="360"/>
+      </w:pPr>
+      <w:rPr>
+        <w:rFonts w:ascii="Courier New" w:hAnsi="Courier New" w:cs="Courier New" w:hint="default"/>
+      </w:rPr>
+    </w:lvl>
+    <w:lvl w:ilvl="2" w:tplc="08090005" w:tentative="1">
+      <w:start w:val="1"/>
+      <w:numFmt w:val="bullet"/>
+      <w:lvlText w:val=""/>
+      <w:lvlJc w:val="left"/>
+      <w:pPr>
+        <w:ind w:left="2160" w:hanging="360"/>
+      </w:pPr>
+      <w:rPr>
+        <w:rFonts w:ascii="Wingdings" w:hAnsi="Wingdings" w:hint="default"/>
+      </w:rPr>
+    </w:lvl>
+    <w:lvl w:ilvl="3" w:tplc="08090001" w:tentative="1">
+      <w:start w:val="1"/>
+      <w:numFmt w:val="bullet"/>
+      <w:lvlText w:val=""/>
+      <w:lvlJc w:val="left"/>
+      <w:pPr>
+        <w:ind w:left="2880" w:hanging="360"/>
+      </w:pPr>
+      <w:rPr>
+        <w:rFonts w:ascii="Symbol" w:hAnsi="Symbol" w:hint="default"/>
+      </w:rPr>
+    </w:lvl>
+    <w:lvl w:ilvl="4" w:tplc="08090003" w:tentative="1">
+      <w:start w:val="1"/>
+      <w:numFmt w:val="bullet"/>
+      <w:lvlText w:val="o"/>
+      <w:lvlJc w:val="left"/>
+      <w:pPr>
+        <w:ind w:left="3600" w:hanging="360"/>
+      </w:pPr>
+      <w:rPr>
+        <w:rFonts w:ascii="Courier New" w:hAnsi="Courier New" w:cs="Courier New" w:hint="default"/>
+      </w:rPr>
+    </w:lvl>
+    <w:lvl w:ilvl="5" w:tplc="08090005" w:tentative="1">
+      <w:start w:val="1"/>
+      <w:numFmt w:val="bullet"/>
+      <w:lvlText w:val=""/>
+      <w:lvlJc w:val="left"/>
+      <w:pPr>
+        <w:ind w:left="4320" w:hanging="360"/>
+      </w:pPr>
+      <w:rPr>
+        <w:rFonts w:ascii="Wingdings" w:hAnsi="Wingdings" w:hint="default"/>
+      </w:rPr>
+    </w:lvl>
+    <w:lvl w:ilvl="6" w:tplc="08090001" w:tentative="1">
+      <w:start w:val="1"/>
+      <w:numFmt w:val="bullet"/>
+      <w:lvlText w:val=""/>
+      <w:lvlJc w:val="left"/>
+      <w:pPr>
+        <w:ind w:left="5040" w:hanging="360"/>
+      </w:pPr>
+      <w:rPr>
+        <w:rFonts w:ascii="Symbol" w:hAnsi="Symbol" w:hint="default"/>
+      </w:rPr>
+    </w:lvl>
+    <w:lvl w:ilvl="7" w:tplc="08090003" w:tentative="1">
+      <w:start w:val="1"/>
+      <w:numFmt w:val="bullet"/>
+      <w:lvlText w:val="o"/>
+      <w:lvlJc w:val="left"/>
+      <w:pPr>
+        <w:ind w:left="5760" w:hanging="360"/>
+      </w:pPr>
+      <w:rPr>
+        <w:rFonts w:ascii="Courier New" w:hAnsi="Courier New" w:cs="Courier New" w:hint="default"/>
+      </w:rPr>
+    </w:lvl>
+    <w:lvl w:ilvl="8" w:tplc="08090005" w:tentative="1">
+      <w:start w:val="1"/>
+      <w:numFmt w:val="bullet"/>
+      <w:lvlText w:val=""/>
+      <w:lvlJc w:val="left"/>
+      <w:pPr>
+        <w:ind w:left="6480" w:hanging="360"/>
+      </w:pPr>
+      <w:rPr>
+        <w:rFonts w:ascii="Wingdings" w:hAnsi="Wingdings" w:hint="default"/>
+      </w:rPr>
+    </w:lvl>
+  </w:abstractNum>
+  <w:abstractNum w:abstractNumId="17" w15:restartNumberingAfterBreak="0">
     <w:nsid w:val="52D90BC1"/>
     <w:multiLevelType w:val="hybridMultilevel"/>
     <w:tmpl w:val="52EED44E"/>
@@ -3459,7 +3319,7 @@
       </w:rPr>
     </w:lvl>
   </w:abstractNum>
-  <w:abstractNum w:abstractNumId="16" w15:restartNumberingAfterBreak="0">
+  <w:abstractNum w:abstractNumId="18" w15:restartNumberingAfterBreak="0">
     <w:nsid w:val="563733BB"/>
     <w:multiLevelType w:val="hybridMultilevel"/>
     <w:tmpl w:val="9650259A"/>
@@ -3572,7 +3432,7 @@
       </w:rPr>
     </w:lvl>
   </w:abstractNum>
-  <w:abstractNum w:abstractNumId="17" w15:restartNumberingAfterBreak="0">
+  <w:abstractNum w:abstractNumId="19" w15:restartNumberingAfterBreak="0">
     <w:nsid w:val="64071F93"/>
     <w:multiLevelType w:val="hybridMultilevel"/>
     <w:tmpl w:val="E6168B7C"/>
@@ -3658,7 +3518,7 @@
       </w:pPr>
     </w:lvl>
   </w:abstractNum>
-  <w:abstractNum w:abstractNumId="18" w15:restartNumberingAfterBreak="0">
+  <w:abstractNum w:abstractNumId="20" w15:restartNumberingAfterBreak="0">
     <w:nsid w:val="64893284"/>
     <w:multiLevelType w:val="hybridMultilevel"/>
     <w:tmpl w:val="4F8AF6FC"/>
@@ -3771,7 +3631,7 @@
       </w:rPr>
     </w:lvl>
   </w:abstractNum>
-  <w:abstractNum w:abstractNumId="19" w15:restartNumberingAfterBreak="0">
+  <w:abstractNum w:abstractNumId="21" w15:restartNumberingAfterBreak="0">
     <w:nsid w:val="656E7336"/>
     <w:multiLevelType w:val="hybridMultilevel"/>
     <w:tmpl w:val="50E0FC04"/>
@@ -3884,7 +3744,7 @@
       </w:rPr>
     </w:lvl>
   </w:abstractNum>
-  <w:abstractNum w:abstractNumId="20" w15:restartNumberingAfterBreak="0">
+  <w:abstractNum w:abstractNumId="22" w15:restartNumberingAfterBreak="0">
     <w:nsid w:val="6F205DF3"/>
     <w:multiLevelType w:val="hybridMultilevel"/>
     <w:tmpl w:val="D64495EE"/>
@@ -3997,7 +3857,7 @@
       </w:rPr>
     </w:lvl>
   </w:abstractNum>
-  <w:abstractNum w:abstractNumId="21" w15:restartNumberingAfterBreak="0">
+  <w:abstractNum w:abstractNumId="23" w15:restartNumberingAfterBreak="0">
     <w:nsid w:val="77636DAA"/>
     <w:multiLevelType w:val="hybridMultilevel"/>
     <w:tmpl w:val="D954F4AA"/>
@@ -4110,7 +3970,7 @@
       </w:rPr>
     </w:lvl>
   </w:abstractNum>
-  <w:abstractNum w:abstractNumId="22" w15:restartNumberingAfterBreak="0">
+  <w:abstractNum w:abstractNumId="24" w15:restartNumberingAfterBreak="0">
     <w:nsid w:val="7D712E4C"/>
     <w:multiLevelType w:val="hybridMultilevel"/>
     <w:tmpl w:val="A7EC9300"/>
@@ -4224,7 +4084,7 @@
     </w:lvl>
   </w:abstractNum>
   <w:num w:numId="1">
-    <w:abstractNumId w:val="12"/>
+    <w:abstractNumId w:val="13"/>
   </w:num>
   <w:num w:numId="2">
     <w:abstractNumId w:val="5"/>
@@ -4233,43 +4093,43 @@
     <w:abstractNumId w:val="8"/>
   </w:num>
   <w:num w:numId="4">
-    <w:abstractNumId w:val="21"/>
+    <w:abstractNumId w:val="23"/>
   </w:num>
   <w:num w:numId="5">
-    <w:abstractNumId w:val="22"/>
+    <w:abstractNumId w:val="24"/>
   </w:num>
   <w:num w:numId="6">
     <w:abstractNumId w:val="3"/>
   </w:num>
   <w:num w:numId="7">
-    <w:abstractNumId w:val="17"/>
+    <w:abstractNumId w:val="19"/>
   </w:num>
   <w:num w:numId="8">
-    <w:abstractNumId w:val="20"/>
+    <w:abstractNumId w:val="22"/>
   </w:num>
   <w:num w:numId="9">
-    <w:abstractNumId w:val="10"/>
+    <w:abstractNumId w:val="11"/>
   </w:num>
   <w:num w:numId="10">
     <w:abstractNumId w:val="2"/>
   </w:num>
   <w:num w:numId="11">
-    <w:abstractNumId w:val="11"/>
+    <w:abstractNumId w:val="12"/>
   </w:num>
   <w:num w:numId="12">
-    <w:abstractNumId w:val="13"/>
+    <w:abstractNumId w:val="14"/>
   </w:num>
   <w:num w:numId="13">
-    <w:abstractNumId w:val="14"/>
+    <w:abstractNumId w:val="15"/>
   </w:num>
   <w:num w:numId="14">
-    <w:abstractNumId w:val="18"/>
+    <w:abstractNumId w:val="20"/>
   </w:num>
   <w:num w:numId="15">
-    <w:abstractNumId w:val="19"/>
+    <w:abstractNumId w:val="21"/>
   </w:num>
   <w:num w:numId="16">
-    <w:abstractNumId w:val="15"/>
+    <w:abstractNumId w:val="17"/>
   </w:num>
   <w:num w:numId="17">
     <w:abstractNumId w:val="0"/>
@@ -4290,7 +4150,13 @@
     <w:abstractNumId w:val="7"/>
   </w:num>
   <w:num w:numId="23">
+    <w:abstractNumId w:val="18"/>
+  </w:num>
+  <w:num w:numId="24">
     <w:abstractNumId w:val="16"/>
+  </w:num>
+  <w:num w:numId="25">
+    <w:abstractNumId w:val="10"/>
   </w:num>
 </w:numbering>
 </file>

</xml_diff>

<commit_message>
Worker inventory is now serialized so that it can be saved between game sessions
</commit_message>
<xml_diff>
--- a/Base Builder GDD.docx
+++ b/Base Builder GDD.docx
@@ -174,7 +174,15 @@
         </w:numPr>
       </w:pPr>
       <w:r>
-        <w:t>Spawners appear in corrupted lands, the player must find them and destroy them before they grow</w:t>
+        <w:t xml:space="preserve">Spawners appear in corrupted </w:t>
+      </w:r>
+      <w:proofErr w:type="gramStart"/>
+      <w:r>
+        <w:t>lands,</w:t>
+      </w:r>
+      <w:proofErr w:type="gramEnd"/>
+      <w:r>
+        <w:t xml:space="preserve"> the player must find them and destroy them before they grow</w:t>
       </w:r>
     </w:p>
     <w:p>
@@ -198,8 +206,13 @@
         </w:numPr>
       </w:pPr>
       <w:r>
-        <w:t>More enemies and tougher enemies spawn as the player progresses</w:t>
-      </w:r>
+        <w:t xml:space="preserve">More enemies and tougher enemies spawn as the player </w:t>
+      </w:r>
+      <w:proofErr w:type="gramStart"/>
+      <w:r>
+        <w:t>progresses</w:t>
+      </w:r>
+      <w:proofErr w:type="gramEnd"/>
     </w:p>
     <w:p>
       <w:pPr>
@@ -212,8 +225,13 @@
       <w:r>
         <w:t xml:space="preserve">Squads – allows soldiers, </w:t>
       </w:r>
-      <w:r>
-        <w:t>archers and priests to be commanded as groups rather than as single units. Combine squads to create armies</w:t>
+      <w:proofErr w:type="gramStart"/>
+      <w:r>
+        <w:t>archers</w:t>
+      </w:r>
+      <w:proofErr w:type="gramEnd"/>
+      <w:r>
+        <w:t xml:space="preserve"> and priests to be commanded as groups rather than as single units. Combine squads to create armies</w:t>
       </w:r>
     </w:p>
     <w:p/>
@@ -422,7 +440,15 @@
         </w:numPr>
       </w:pPr>
       <w:r>
-        <w:t>Explosive – moves really slowly but deals AOE damage when in range of followers or buildings. They must be killed in time</w:t>
+        <w:t xml:space="preserve">Explosive – moves </w:t>
+      </w:r>
+      <w:proofErr w:type="gramStart"/>
+      <w:r>
+        <w:t>really slowly</w:t>
+      </w:r>
+      <w:proofErr w:type="gramEnd"/>
+      <w:r>
+        <w:t xml:space="preserve"> but deals AOE damage when in range of followers or buildings. They must be killed in time</w:t>
       </w:r>
     </w:p>
     <w:p/>
@@ -675,7 +701,15 @@
         </w:numPr>
       </w:pPr>
       <w:r>
-        <w:t>Check if target is static, if so there is no need to update every frame</w:t>
+        <w:t xml:space="preserve">Check if target is static, if </w:t>
+      </w:r>
+      <w:proofErr w:type="gramStart"/>
+      <w:r>
+        <w:t>so</w:t>
+      </w:r>
+      <w:proofErr w:type="gramEnd"/>
+      <w:r>
+        <w:t xml:space="preserve"> there is no need to update every frame</w:t>
       </w:r>
     </w:p>
     <w:p>
@@ -800,8 +834,13 @@
         </w:rPr>
       </w:pPr>
       <w:r>
-        <w:t>Buildings can call nearby followers to defend it?</w:t>
-      </w:r>
+        <w:t xml:space="preserve">Buildings can call nearby followers to defend </w:t>
+      </w:r>
+      <w:proofErr w:type="gramStart"/>
+      <w:r>
+        <w:t>it?</w:t>
+      </w:r>
+      <w:proofErr w:type="gramEnd"/>
     </w:p>
     <w:p>
       <w:r>
@@ -1018,7 +1057,15 @@
         </w:numPr>
       </w:pPr>
       <w:r>
-        <w:t>Move towards target unless there are corpses in range and the raise dead ability is off cooldown (if so move towards corpses)</w:t>
+        <w:t xml:space="preserve">Move towards target unless there are corpses in range and the raise dead ability is off cooldown (if </w:t>
+      </w:r>
+      <w:proofErr w:type="gramStart"/>
+      <w:r>
+        <w:t>so</w:t>
+      </w:r>
+      <w:proofErr w:type="gramEnd"/>
+      <w:r>
+        <w:t xml:space="preserve"> move towards corpses)</w:t>
       </w:r>
     </w:p>
     <w:p>
@@ -1059,8 +1106,11 @@
     <w:p/>
     <w:p/>
     <w:p/>
-    <w:p>
-      <w:r>
+    <w:p/>
+    <w:p/>
+    <w:p>
+      <w:r>
+        <w:lastRenderedPageBreak/>
         <w:t>To do:</w:t>
       </w:r>
     </w:p>
@@ -1085,7 +1135,6 @@
         </w:numPr>
       </w:pPr>
       <w:r>
-        <w:lastRenderedPageBreak/>
         <w:t>Think it happens because follower’s start position when pathing IS the wall position, so it doesn’t check it for obstacle</w:t>
       </w:r>
     </w:p>
@@ -1110,7 +1159,10 @@
         </w:numPr>
       </w:pPr>
       <w:r>
-        <w:t>Fix inspector</w:t>
+        <w:t>Allow destruction of buildings</w:t>
+      </w:r>
+      <w:r>
+        <w:t xml:space="preserve"> (from building menu)</w:t>
       </w:r>
     </w:p>
     <w:p>
@@ -1122,7 +1174,7 @@
         </w:numPr>
       </w:pPr>
       <w:r>
-        <w:t>Allow destruction of buildings</w:t>
+        <w:t>Prevent starting in water</w:t>
       </w:r>
     </w:p>
     <w:p>
@@ -1134,7 +1186,7 @@
         </w:numPr>
       </w:pPr>
       <w:r>
-        <w:t>Prevent starting in water</w:t>
+        <w:t>Find way to show followers behind structures (maybe shader)</w:t>
       </w:r>
     </w:p>
     <w:p>
@@ -1146,70 +1198,7 @@
         </w:numPr>
       </w:pPr>
       <w:r>
-        <w:t>Bring back rabbits (not spawning at the moment)</w:t>
-      </w:r>
-    </w:p>
-    <w:p>
-      <w:pPr>
-        <w:pStyle w:val="ListParagraph"/>
-        <w:numPr>
-          <w:ilvl w:val="0"/>
-          <w:numId w:val="20"/>
-        </w:numPr>
-      </w:pPr>
-      <w:r>
-        <w:t>Find way to show followers behind structures (maybe shader)</w:t>
-      </w:r>
-    </w:p>
-    <w:p>
-      <w:pPr>
-        <w:pStyle w:val="ListParagraph"/>
-        <w:numPr>
-          <w:ilvl w:val="0"/>
-          <w:numId w:val="20"/>
-        </w:numPr>
-      </w:pPr>
-      <w:r>
-        <w:t>Creature spawning and saving/loading</w:t>
-      </w:r>
-    </w:p>
-    <w:p>
-      <w:pPr>
-        <w:pStyle w:val="ListParagraph"/>
-        <w:numPr>
-          <w:ilvl w:val="0"/>
-          <w:numId w:val="20"/>
-        </w:numPr>
-      </w:pPr>
-      <w:r>
-        <w:t>Resources saving/loading</w:t>
-      </w:r>
-    </w:p>
-    <w:p>
-      <w:pPr>
-        <w:pStyle w:val="ListParagraph"/>
-        <w:numPr>
-          <w:ilvl w:val="0"/>
-          <w:numId w:val="20"/>
-        </w:numPr>
-      </w:pPr>
-      <w:r>
         <w:t>Save cooldown positions (maybe serialize the whole cooldown class object)</w:t>
-      </w:r>
-    </w:p>
-    <w:p>
-      <w:pPr>
-        <w:pStyle w:val="ListParagraph"/>
-        <w:numPr>
-          <w:ilvl w:val="0"/>
-          <w:numId w:val="20"/>
-        </w:numPr>
-      </w:pPr>
-      <w:r>
-        <w:t xml:space="preserve">Serialize worker </w:t>
-      </w:r>
-      <w:r>
-        <w:t>inventory</w:t>
       </w:r>
     </w:p>
     <w:p>
@@ -1257,18 +1246,38 @@
         </w:numPr>
       </w:pPr>
       <w:r>
-        <w:t>Rework HUD (needs to be easier to update intuitively (finds all of the data from static classes etc.)</w:t>
-      </w:r>
-    </w:p>
-    <w:p>
-      <w:pPr>
-        <w:pStyle w:val="ListParagraph"/>
-        <w:numPr>
-          <w:ilvl w:val="0"/>
+        <w:t xml:space="preserve">Rework HUD (needs to be easier to update intuitively (finds </w:t>
+      </w:r>
+      <w:proofErr w:type="gramStart"/>
+      <w:r>
+        <w:t>all of</w:t>
+      </w:r>
+      <w:proofErr w:type="gramEnd"/>
+      <w:r>
+        <w:t xml:space="preserve"> the data from static classes etc.)</w:t>
+      </w:r>
+    </w:p>
+    <w:p>
+      <w:pPr>
+        <w:pStyle w:val="ListParagraph"/>
+        <w:numPr>
+          <w:ilvl w:val="1"/>
           <w:numId w:val="20"/>
         </w:numPr>
       </w:pPr>
       <w:r>
+        <w:t>Toggle between followers by clicking on the HUD icon</w:t>
+      </w:r>
+    </w:p>
+    <w:p>
+      <w:pPr>
+        <w:pStyle w:val="ListParagraph"/>
+        <w:numPr>
+          <w:ilvl w:val="0"/>
+          <w:numId w:val="20"/>
+        </w:numPr>
+      </w:pPr>
+      <w:r>
         <w:t>Fix/improve inspector</w:t>
       </w:r>
     </w:p>
@@ -1276,28 +1285,36 @@
       <w:pPr>
         <w:pStyle w:val="ListParagraph"/>
         <w:numPr>
-          <w:ilvl w:val="0"/>
+          <w:ilvl w:val="1"/>
           <w:numId w:val="20"/>
         </w:numPr>
       </w:pPr>
       <w:r>
-        <w:t>Need to add protected functionality for tiles (purification pillar)</w:t>
-      </w:r>
-    </w:p>
-    <w:p/>
-    <w:p>
-      <w:pPr>
-        <w:rPr>
-          <w:b/>
-          <w:bCs/>
-        </w:rPr>
-      </w:pPr>
-      <w:r>
-        <w:rPr>
-          <w:b/>
-          <w:bCs/>
-        </w:rPr>
-        <w:br w:type="page"/>
+        <w:t>Add toggle button</w:t>
+      </w:r>
+    </w:p>
+    <w:p>
+      <w:pPr>
+        <w:pStyle w:val="ListParagraph"/>
+        <w:numPr>
+          <w:ilvl w:val="1"/>
+          <w:numId w:val="20"/>
+        </w:numPr>
+      </w:pPr>
+      <w:r>
+        <w:t xml:space="preserve">Add follower inspector </w:t>
+      </w:r>
+    </w:p>
+    <w:p>
+      <w:pPr>
+        <w:pStyle w:val="ListParagraph"/>
+        <w:numPr>
+          <w:ilvl w:val="0"/>
+          <w:numId w:val="20"/>
+        </w:numPr>
+      </w:pPr>
+      <w:r>
+        <w:t>Separate load functionality into virtual/override function within the corresponding class rather than within the load class (allows for different things to load different data)</w:t>
       </w:r>
     </w:p>
     <w:sectPr>

</xml_diff>

<commit_message>
Added blood splatter when follower or undead enemy is hit
</commit_message>
<xml_diff>
--- a/Base Builder GDD.docx
+++ b/Base Builder GDD.docx
@@ -1102,6 +1102,35 @@
         <w:pStyle w:val="ListParagraph"/>
       </w:pPr>
     </w:p>
+    <w:p>
+      <w:r>
+        <w:t>Possible roguelike elements</w:t>
+      </w:r>
+    </w:p>
+    <w:p>
+      <w:pPr>
+        <w:pStyle w:val="ListParagraph"/>
+        <w:numPr>
+          <w:ilvl w:val="0"/>
+          <w:numId w:val="19"/>
+        </w:numPr>
+      </w:pPr>
+      <w:r>
+        <w:t xml:space="preserve">Infinite procedurally generated dungeons </w:t>
+      </w:r>
+    </w:p>
+    <w:p>
+      <w:pPr>
+        <w:pStyle w:val="ListParagraph"/>
+        <w:numPr>
+          <w:ilvl w:val="0"/>
+          <w:numId w:val="19"/>
+        </w:numPr>
+      </w:pPr>
+      <w:r>
+        <w:t>Unlock new followers, enemies and buildings between ‘runs’</w:t>
+      </w:r>
+    </w:p>
     <w:p/>
     <w:p/>
     <w:p/>
@@ -1110,7 +1139,6 @@
     <w:p/>
     <w:p>
       <w:r>
-        <w:lastRenderedPageBreak/>
         <w:t>To do:</w:t>
       </w:r>
     </w:p>
@@ -1315,6 +1343,42 @@
       </w:pPr>
       <w:r>
         <w:t>Separate load functionality into virtual/override function within the corresponding class rather than within the load class (allows for different things to load different data)</w:t>
+      </w:r>
+    </w:p>
+    <w:p>
+      <w:pPr>
+        <w:pStyle w:val="ListParagraph"/>
+        <w:numPr>
+          <w:ilvl w:val="0"/>
+          <w:numId w:val="20"/>
+        </w:numPr>
+      </w:pPr>
+      <w:r>
+        <w:t>Go through the codebase improving readability</w:t>
+      </w:r>
+    </w:p>
+    <w:p>
+      <w:pPr>
+        <w:pStyle w:val="ListParagraph"/>
+        <w:numPr>
+          <w:ilvl w:val="1"/>
+          <w:numId w:val="20"/>
+        </w:numPr>
+      </w:pPr>
+      <w:r>
+        <w:t>Comment functions</w:t>
+      </w:r>
+    </w:p>
+    <w:p>
+      <w:pPr>
+        <w:pStyle w:val="ListParagraph"/>
+        <w:numPr>
+          <w:ilvl w:val="1"/>
+          <w:numId w:val="20"/>
+        </w:numPr>
+      </w:pPr>
+      <w:r>
+        <w:t>Add comment headers to separate sections in classes</w:t>
       </w:r>
     </w:p>
     <w:sectPr>
@@ -1784,7 +1848,7 @@
   <w:abstractNum w:abstractNumId="4" w15:restartNumberingAfterBreak="0">
     <w:nsid w:val="0ED544A6"/>
     <w:multiLevelType w:val="hybridMultilevel"/>
-    <w:tmpl w:val="CD3C0804"/>
+    <w:tmpl w:val="E3664D40"/>
     <w:lvl w:ilvl="0" w:tplc="08090001">
       <w:start w:val="1"/>
       <w:numFmt w:val="bullet"/>

</xml_diff>

<commit_message>
Added 2D Lighting (Also URP)
</commit_message>
<xml_diff>
--- a/Base Builder GDD.docx
+++ b/Base Builder GDD.docx
@@ -174,15 +174,7 @@
         </w:numPr>
       </w:pPr>
       <w:r>
-        <w:t xml:space="preserve">Spawners appear in corrupted </w:t>
-      </w:r>
-      <w:proofErr w:type="gramStart"/>
-      <w:r>
-        <w:t>lands,</w:t>
-      </w:r>
-      <w:proofErr w:type="gramEnd"/>
-      <w:r>
-        <w:t xml:space="preserve"> the player must find them and destroy them before they grow</w:t>
+        <w:t>Spawners appear in corrupted lands, the player must find them and destroy them before they grow</w:t>
       </w:r>
     </w:p>
     <w:p>
@@ -206,13 +198,8 @@
         </w:numPr>
       </w:pPr>
       <w:r>
-        <w:t xml:space="preserve">More enemies and tougher enemies spawn as the player </w:t>
-      </w:r>
-      <w:proofErr w:type="gramStart"/>
-      <w:r>
-        <w:t>progresses</w:t>
-      </w:r>
-      <w:proofErr w:type="gramEnd"/>
+        <w:t>More enemies and tougher enemies spawn as the player progresses</w:t>
+      </w:r>
     </w:p>
     <w:p>
       <w:pPr>
@@ -225,13 +212,8 @@
       <w:r>
         <w:t xml:space="preserve">Squads – allows soldiers, </w:t>
       </w:r>
-      <w:proofErr w:type="gramStart"/>
-      <w:r>
-        <w:t>archers</w:t>
-      </w:r>
-      <w:proofErr w:type="gramEnd"/>
-      <w:r>
-        <w:t xml:space="preserve"> and priests to be commanded as groups rather than as single units. Combine squads to create armies</w:t>
+      <w:r>
+        <w:t>archers and priests to be commanded as groups rather than as single units. Combine squads to create armies</w:t>
       </w:r>
     </w:p>
     <w:p/>
@@ -440,15 +422,7 @@
         </w:numPr>
       </w:pPr>
       <w:r>
-        <w:t xml:space="preserve">Explosive – moves </w:t>
-      </w:r>
-      <w:proofErr w:type="gramStart"/>
-      <w:r>
-        <w:t>really slowly</w:t>
-      </w:r>
-      <w:proofErr w:type="gramEnd"/>
-      <w:r>
-        <w:t xml:space="preserve"> but deals AOE damage when in range of followers or buildings. They must be killed in time</w:t>
+        <w:t>Explosive – moves really slowly but deals AOE damage when in range of followers or buildings. They must be killed in time</w:t>
       </w:r>
     </w:p>
     <w:p/>
@@ -701,15 +675,7 @@
         </w:numPr>
       </w:pPr>
       <w:r>
-        <w:t xml:space="preserve">Check if target is static, if </w:t>
-      </w:r>
-      <w:proofErr w:type="gramStart"/>
-      <w:r>
-        <w:t>so</w:t>
-      </w:r>
-      <w:proofErr w:type="gramEnd"/>
-      <w:r>
-        <w:t xml:space="preserve"> there is no need to update every frame</w:t>
+        <w:t>Check if target is static, if so there is no need to update every frame</w:t>
       </w:r>
     </w:p>
     <w:p>
@@ -834,13 +800,8 @@
         </w:rPr>
       </w:pPr>
       <w:r>
-        <w:t xml:space="preserve">Buildings can call nearby followers to defend </w:t>
-      </w:r>
-      <w:proofErr w:type="gramStart"/>
-      <w:r>
-        <w:t>it?</w:t>
-      </w:r>
-      <w:proofErr w:type="gramEnd"/>
+        <w:t>Buildings can call nearby followers to defend it?</w:t>
+      </w:r>
     </w:p>
     <w:p>
       <w:r>
@@ -1057,15 +1018,7 @@
         </w:numPr>
       </w:pPr>
       <w:r>
-        <w:t xml:space="preserve">Move towards target unless there are corpses in range and the raise dead ability is off cooldown (if </w:t>
-      </w:r>
-      <w:proofErr w:type="gramStart"/>
-      <w:r>
-        <w:t>so</w:t>
-      </w:r>
-      <w:proofErr w:type="gramEnd"/>
-      <w:r>
-        <w:t xml:space="preserve"> move towards corpses)</w:t>
+        <w:t>Move towards target unless there are corpses in range and the raise dead ability is off cooldown (if so move towards corpses)</w:t>
       </w:r>
     </w:p>
     <w:p>
@@ -1238,6 +1191,18 @@
         </w:numPr>
       </w:pPr>
       <w:r>
+        <w:t>Save corpses</w:t>
+      </w:r>
+    </w:p>
+    <w:p>
+      <w:pPr>
+        <w:pStyle w:val="ListParagraph"/>
+        <w:numPr>
+          <w:ilvl w:val="0"/>
+          <w:numId w:val="20"/>
+        </w:numPr>
+      </w:pPr>
+      <w:r>
         <w:t xml:space="preserve">Store status effects </w:t>
       </w:r>
     </w:p>
@@ -1274,15 +1239,7 @@
         </w:numPr>
       </w:pPr>
       <w:r>
-        <w:t xml:space="preserve">Rework HUD (needs to be easier to update intuitively (finds </w:t>
-      </w:r>
-      <w:proofErr w:type="gramStart"/>
-      <w:r>
-        <w:t>all of</w:t>
-      </w:r>
-      <w:proofErr w:type="gramEnd"/>
-      <w:r>
-        <w:t xml:space="preserve"> the data from static classes etc.)</w:t>
+        <w:t>Rework HUD (needs to be easier to update intuitively (finds all of the data from static classes etc.)</w:t>
       </w:r>
     </w:p>
     <w:p>
@@ -1379,6 +1336,18 @@
       </w:pPr>
       <w:r>
         <w:t>Add comment headers to separate sections in classes</w:t>
+      </w:r>
+    </w:p>
+    <w:p>
+      <w:pPr>
+        <w:pStyle w:val="ListParagraph"/>
+        <w:numPr>
+          <w:ilvl w:val="0"/>
+          <w:numId w:val="20"/>
+        </w:numPr>
+      </w:pPr>
+      <w:r>
+        <w:t>Day/night cycle</w:t>
       </w:r>
     </w:p>
     <w:sectPr>

</xml_diff>

<commit_message>
Added health bars and toggle button to inspector
</commit_message>
<xml_diff>
--- a/Base Builder GDD.docx
+++ b/Base Builder GDD.docx
@@ -1085,6 +1085,58 @@
       </w:r>
     </w:p>
     <w:p/>
+    <w:p>
+      <w:pPr>
+        <w:rPr>
+          <w:b/>
+          <w:bCs/>
+        </w:rPr>
+      </w:pPr>
+      <w:r>
+        <w:rPr>
+          <w:b/>
+          <w:bCs/>
+        </w:rPr>
+        <w:t>Day/night cycle</w:t>
+      </w:r>
+    </w:p>
+    <w:p>
+      <w:pPr>
+        <w:pStyle w:val="ListParagraph"/>
+        <w:numPr>
+          <w:ilvl w:val="0"/>
+          <w:numId w:val="26"/>
+        </w:numPr>
+      </w:pPr>
+      <w:r>
+        <w:t xml:space="preserve">Gets dark at night, limiting vision </w:t>
+      </w:r>
+    </w:p>
+    <w:p>
+      <w:pPr>
+        <w:pStyle w:val="ListParagraph"/>
+        <w:numPr>
+          <w:ilvl w:val="0"/>
+          <w:numId w:val="26"/>
+        </w:numPr>
+      </w:pPr>
+      <w:r>
+        <w:t>Corruption spreads faster at night?</w:t>
+      </w:r>
+    </w:p>
+    <w:p>
+      <w:pPr>
+        <w:pStyle w:val="ListParagraph"/>
+        <w:numPr>
+          <w:ilvl w:val="0"/>
+          <w:numId w:val="26"/>
+        </w:numPr>
+      </w:pPr>
+      <w:r>
+        <w:lastRenderedPageBreak/>
+        <w:t>Maybe more enemies spawn at night</w:t>
+      </w:r>
+    </w:p>
     <w:p/>
     <w:p/>
     <w:p/>
@@ -1203,6 +1255,18 @@
         </w:numPr>
       </w:pPr>
       <w:r>
+        <w:t>Save projectiles</w:t>
+      </w:r>
+    </w:p>
+    <w:p>
+      <w:pPr>
+        <w:pStyle w:val="ListParagraph"/>
+        <w:numPr>
+          <w:ilvl w:val="0"/>
+          <w:numId w:val="20"/>
+        </w:numPr>
+      </w:pPr>
+      <w:r>
         <w:t xml:space="preserve">Store status effects </w:t>
       </w:r>
     </w:p>
@@ -1299,18 +1363,6 @@
         </w:numPr>
       </w:pPr>
       <w:r>
-        <w:t>Separate load functionality into virtual/override function within the corresponding class rather than within the load class (allows for different things to load different data)</w:t>
-      </w:r>
-    </w:p>
-    <w:p>
-      <w:pPr>
-        <w:pStyle w:val="ListParagraph"/>
-        <w:numPr>
-          <w:ilvl w:val="0"/>
-          <w:numId w:val="20"/>
-        </w:numPr>
-      </w:pPr>
-      <w:r>
         <w:t>Go through the codebase improving readability</w:t>
       </w:r>
     </w:p>
@@ -1347,7 +1399,7 @@
         </w:numPr>
       </w:pPr>
       <w:r>
-        <w:t>Day/night cycle</w:t>
+        <w:t>Somehow update squad inspector without deleting and instantiating icons and health bars every time</w:t>
       </w:r>
     </w:p>
     <w:sectPr>
@@ -2041,6 +2093,119 @@
     </w:lvl>
   </w:abstractNum>
   <w:abstractNum w:abstractNumId="6" w15:restartNumberingAfterBreak="0">
+    <w:nsid w:val="19201520"/>
+    <w:multiLevelType w:val="hybridMultilevel"/>
+    <w:tmpl w:val="2E305BA6"/>
+    <w:lvl w:ilvl="0" w:tplc="08090001">
+      <w:start w:val="1"/>
+      <w:numFmt w:val="bullet"/>
+      <w:lvlText w:val=""/>
+      <w:lvlJc w:val="left"/>
+      <w:pPr>
+        <w:ind w:left="720" w:hanging="360"/>
+      </w:pPr>
+      <w:rPr>
+        <w:rFonts w:ascii="Symbol" w:hAnsi="Symbol" w:hint="default"/>
+      </w:rPr>
+    </w:lvl>
+    <w:lvl w:ilvl="1" w:tplc="08090003" w:tentative="1">
+      <w:start w:val="1"/>
+      <w:numFmt w:val="bullet"/>
+      <w:lvlText w:val="o"/>
+      <w:lvlJc w:val="left"/>
+      <w:pPr>
+        <w:ind w:left="1440" w:hanging="360"/>
+      </w:pPr>
+      <w:rPr>
+        <w:rFonts w:ascii="Courier New" w:hAnsi="Courier New" w:cs="Courier New" w:hint="default"/>
+      </w:rPr>
+    </w:lvl>
+    <w:lvl w:ilvl="2" w:tplc="08090005" w:tentative="1">
+      <w:start w:val="1"/>
+      <w:numFmt w:val="bullet"/>
+      <w:lvlText w:val=""/>
+      <w:lvlJc w:val="left"/>
+      <w:pPr>
+        <w:ind w:left="2160" w:hanging="360"/>
+      </w:pPr>
+      <w:rPr>
+        <w:rFonts w:ascii="Wingdings" w:hAnsi="Wingdings" w:hint="default"/>
+      </w:rPr>
+    </w:lvl>
+    <w:lvl w:ilvl="3" w:tplc="08090001" w:tentative="1">
+      <w:start w:val="1"/>
+      <w:numFmt w:val="bullet"/>
+      <w:lvlText w:val=""/>
+      <w:lvlJc w:val="left"/>
+      <w:pPr>
+        <w:ind w:left="2880" w:hanging="360"/>
+      </w:pPr>
+      <w:rPr>
+        <w:rFonts w:ascii="Symbol" w:hAnsi="Symbol" w:hint="default"/>
+      </w:rPr>
+    </w:lvl>
+    <w:lvl w:ilvl="4" w:tplc="08090003" w:tentative="1">
+      <w:start w:val="1"/>
+      <w:numFmt w:val="bullet"/>
+      <w:lvlText w:val="o"/>
+      <w:lvlJc w:val="left"/>
+      <w:pPr>
+        <w:ind w:left="3600" w:hanging="360"/>
+      </w:pPr>
+      <w:rPr>
+        <w:rFonts w:ascii="Courier New" w:hAnsi="Courier New" w:cs="Courier New" w:hint="default"/>
+      </w:rPr>
+    </w:lvl>
+    <w:lvl w:ilvl="5" w:tplc="08090005" w:tentative="1">
+      <w:start w:val="1"/>
+      <w:numFmt w:val="bullet"/>
+      <w:lvlText w:val=""/>
+      <w:lvlJc w:val="left"/>
+      <w:pPr>
+        <w:ind w:left="4320" w:hanging="360"/>
+      </w:pPr>
+      <w:rPr>
+        <w:rFonts w:ascii="Wingdings" w:hAnsi="Wingdings" w:hint="default"/>
+      </w:rPr>
+    </w:lvl>
+    <w:lvl w:ilvl="6" w:tplc="08090001" w:tentative="1">
+      <w:start w:val="1"/>
+      <w:numFmt w:val="bullet"/>
+      <w:lvlText w:val=""/>
+      <w:lvlJc w:val="left"/>
+      <w:pPr>
+        <w:ind w:left="5040" w:hanging="360"/>
+      </w:pPr>
+      <w:rPr>
+        <w:rFonts w:ascii="Symbol" w:hAnsi="Symbol" w:hint="default"/>
+      </w:rPr>
+    </w:lvl>
+    <w:lvl w:ilvl="7" w:tplc="08090003" w:tentative="1">
+      <w:start w:val="1"/>
+      <w:numFmt w:val="bullet"/>
+      <w:lvlText w:val="o"/>
+      <w:lvlJc w:val="left"/>
+      <w:pPr>
+        <w:ind w:left="5760" w:hanging="360"/>
+      </w:pPr>
+      <w:rPr>
+        <w:rFonts w:ascii="Courier New" w:hAnsi="Courier New" w:cs="Courier New" w:hint="default"/>
+      </w:rPr>
+    </w:lvl>
+    <w:lvl w:ilvl="8" w:tplc="08090005" w:tentative="1">
+      <w:start w:val="1"/>
+      <w:numFmt w:val="bullet"/>
+      <w:lvlText w:val=""/>
+      <w:lvlJc w:val="left"/>
+      <w:pPr>
+        <w:ind w:left="6480" w:hanging="360"/>
+      </w:pPr>
+      <w:rPr>
+        <w:rFonts w:ascii="Wingdings" w:hAnsi="Wingdings" w:hint="default"/>
+      </w:rPr>
+    </w:lvl>
+  </w:abstractNum>
+  <w:abstractNum w:abstractNumId="7" w15:restartNumberingAfterBreak="0">
     <w:nsid w:val="1A0851EC"/>
     <w:multiLevelType w:val="hybridMultilevel"/>
     <w:tmpl w:val="FFFC32B8"/>
@@ -2153,7 +2318,7 @@
       </w:rPr>
     </w:lvl>
   </w:abstractNum>
-  <w:abstractNum w:abstractNumId="7" w15:restartNumberingAfterBreak="0">
+  <w:abstractNum w:abstractNumId="8" w15:restartNumberingAfterBreak="0">
     <w:nsid w:val="1C117784"/>
     <w:multiLevelType w:val="hybridMultilevel"/>
     <w:tmpl w:val="8B5A7194"/>
@@ -2239,7 +2404,7 @@
       </w:pPr>
     </w:lvl>
   </w:abstractNum>
-  <w:abstractNum w:abstractNumId="8" w15:restartNumberingAfterBreak="0">
+  <w:abstractNum w:abstractNumId="9" w15:restartNumberingAfterBreak="0">
     <w:nsid w:val="1F4C553F"/>
     <w:multiLevelType w:val="hybridMultilevel"/>
     <w:tmpl w:val="46D82A8A"/>
@@ -2352,7 +2517,7 @@
       </w:rPr>
     </w:lvl>
   </w:abstractNum>
-  <w:abstractNum w:abstractNumId="9" w15:restartNumberingAfterBreak="0">
+  <w:abstractNum w:abstractNumId="10" w15:restartNumberingAfterBreak="0">
     <w:nsid w:val="24307B7E"/>
     <w:multiLevelType w:val="hybridMultilevel"/>
     <w:tmpl w:val="C0AE6E88"/>
@@ -2465,7 +2630,7 @@
       </w:rPr>
     </w:lvl>
   </w:abstractNum>
-  <w:abstractNum w:abstractNumId="10" w15:restartNumberingAfterBreak="0">
+  <w:abstractNum w:abstractNumId="11" w15:restartNumberingAfterBreak="0">
     <w:nsid w:val="2A7B6725"/>
     <w:multiLevelType w:val="hybridMultilevel"/>
     <w:tmpl w:val="8C7AC82A"/>
@@ -2578,7 +2743,7 @@
       </w:rPr>
     </w:lvl>
   </w:abstractNum>
-  <w:abstractNum w:abstractNumId="11" w15:restartNumberingAfterBreak="0">
+  <w:abstractNum w:abstractNumId="12" w15:restartNumberingAfterBreak="0">
     <w:nsid w:val="2E5F4067"/>
     <w:multiLevelType w:val="hybridMultilevel"/>
     <w:tmpl w:val="E85210F2"/>
@@ -2691,7 +2856,7 @@
       </w:rPr>
     </w:lvl>
   </w:abstractNum>
-  <w:abstractNum w:abstractNumId="12" w15:restartNumberingAfterBreak="0">
+  <w:abstractNum w:abstractNumId="13" w15:restartNumberingAfterBreak="0">
     <w:nsid w:val="38C35FF1"/>
     <w:multiLevelType w:val="hybridMultilevel"/>
     <w:tmpl w:val="D1D45FE8"/>
@@ -2804,7 +2969,7 @@
       </w:rPr>
     </w:lvl>
   </w:abstractNum>
-  <w:abstractNum w:abstractNumId="13" w15:restartNumberingAfterBreak="0">
+  <w:abstractNum w:abstractNumId="14" w15:restartNumberingAfterBreak="0">
     <w:nsid w:val="38F70E13"/>
     <w:multiLevelType w:val="hybridMultilevel"/>
     <w:tmpl w:val="33F6F332"/>
@@ -2917,7 +3082,7 @@
       </w:rPr>
     </w:lvl>
   </w:abstractNum>
-  <w:abstractNum w:abstractNumId="14" w15:restartNumberingAfterBreak="0">
+  <w:abstractNum w:abstractNumId="15" w15:restartNumberingAfterBreak="0">
     <w:nsid w:val="3ED7758E"/>
     <w:multiLevelType w:val="hybridMultilevel"/>
     <w:tmpl w:val="55F05E44"/>
@@ -3030,7 +3195,7 @@
       </w:rPr>
     </w:lvl>
   </w:abstractNum>
-  <w:abstractNum w:abstractNumId="15" w15:restartNumberingAfterBreak="0">
+  <w:abstractNum w:abstractNumId="16" w15:restartNumberingAfterBreak="0">
     <w:nsid w:val="3FD63C1E"/>
     <w:multiLevelType w:val="hybridMultilevel"/>
     <w:tmpl w:val="1A5E0956"/>
@@ -3143,7 +3308,7 @@
       </w:rPr>
     </w:lvl>
   </w:abstractNum>
-  <w:abstractNum w:abstractNumId="16" w15:restartNumberingAfterBreak="0">
+  <w:abstractNum w:abstractNumId="17" w15:restartNumberingAfterBreak="0">
     <w:nsid w:val="4F6E667A"/>
     <w:multiLevelType w:val="hybridMultilevel"/>
     <w:tmpl w:val="47120966"/>
@@ -3256,7 +3421,7 @@
       </w:rPr>
     </w:lvl>
   </w:abstractNum>
-  <w:abstractNum w:abstractNumId="17" w15:restartNumberingAfterBreak="0">
+  <w:abstractNum w:abstractNumId="18" w15:restartNumberingAfterBreak="0">
     <w:nsid w:val="52D90BC1"/>
     <w:multiLevelType w:val="hybridMultilevel"/>
     <w:tmpl w:val="52EED44E"/>
@@ -3369,7 +3534,7 @@
       </w:rPr>
     </w:lvl>
   </w:abstractNum>
-  <w:abstractNum w:abstractNumId="18" w15:restartNumberingAfterBreak="0">
+  <w:abstractNum w:abstractNumId="19" w15:restartNumberingAfterBreak="0">
     <w:nsid w:val="563733BB"/>
     <w:multiLevelType w:val="hybridMultilevel"/>
     <w:tmpl w:val="9650259A"/>
@@ -3482,7 +3647,7 @@
       </w:rPr>
     </w:lvl>
   </w:abstractNum>
-  <w:abstractNum w:abstractNumId="19" w15:restartNumberingAfterBreak="0">
+  <w:abstractNum w:abstractNumId="20" w15:restartNumberingAfterBreak="0">
     <w:nsid w:val="64071F93"/>
     <w:multiLevelType w:val="hybridMultilevel"/>
     <w:tmpl w:val="E6168B7C"/>
@@ -3568,7 +3733,7 @@
       </w:pPr>
     </w:lvl>
   </w:abstractNum>
-  <w:abstractNum w:abstractNumId="20" w15:restartNumberingAfterBreak="0">
+  <w:abstractNum w:abstractNumId="21" w15:restartNumberingAfterBreak="0">
     <w:nsid w:val="64893284"/>
     <w:multiLevelType w:val="hybridMultilevel"/>
     <w:tmpl w:val="4F8AF6FC"/>
@@ -3681,7 +3846,7 @@
       </w:rPr>
     </w:lvl>
   </w:abstractNum>
-  <w:abstractNum w:abstractNumId="21" w15:restartNumberingAfterBreak="0">
+  <w:abstractNum w:abstractNumId="22" w15:restartNumberingAfterBreak="0">
     <w:nsid w:val="656E7336"/>
     <w:multiLevelType w:val="hybridMultilevel"/>
     <w:tmpl w:val="50E0FC04"/>
@@ -3794,7 +3959,7 @@
       </w:rPr>
     </w:lvl>
   </w:abstractNum>
-  <w:abstractNum w:abstractNumId="22" w15:restartNumberingAfterBreak="0">
+  <w:abstractNum w:abstractNumId="23" w15:restartNumberingAfterBreak="0">
     <w:nsid w:val="6F205DF3"/>
     <w:multiLevelType w:val="hybridMultilevel"/>
     <w:tmpl w:val="D64495EE"/>
@@ -3907,7 +4072,7 @@
       </w:rPr>
     </w:lvl>
   </w:abstractNum>
-  <w:abstractNum w:abstractNumId="23" w15:restartNumberingAfterBreak="0">
+  <w:abstractNum w:abstractNumId="24" w15:restartNumberingAfterBreak="0">
     <w:nsid w:val="77636DAA"/>
     <w:multiLevelType w:val="hybridMultilevel"/>
     <w:tmpl w:val="D954F4AA"/>
@@ -4020,7 +4185,7 @@
       </w:rPr>
     </w:lvl>
   </w:abstractNum>
-  <w:abstractNum w:abstractNumId="24" w15:restartNumberingAfterBreak="0">
+  <w:abstractNum w:abstractNumId="25" w15:restartNumberingAfterBreak="0">
     <w:nsid w:val="7D712E4C"/>
     <w:multiLevelType w:val="hybridMultilevel"/>
     <w:tmpl w:val="A7EC9300"/>
@@ -4134,79 +4299,82 @@
     </w:lvl>
   </w:abstractNum>
   <w:num w:numId="1">
-    <w:abstractNumId w:val="13"/>
+    <w:abstractNumId w:val="14"/>
   </w:num>
   <w:num w:numId="2">
     <w:abstractNumId w:val="5"/>
   </w:num>
   <w:num w:numId="3">
-    <w:abstractNumId w:val="8"/>
+    <w:abstractNumId w:val="9"/>
   </w:num>
   <w:num w:numId="4">
-    <w:abstractNumId w:val="23"/>
+    <w:abstractNumId w:val="24"/>
   </w:num>
   <w:num w:numId="5">
-    <w:abstractNumId w:val="24"/>
+    <w:abstractNumId w:val="25"/>
   </w:num>
   <w:num w:numId="6">
     <w:abstractNumId w:val="3"/>
   </w:num>
   <w:num w:numId="7">
-    <w:abstractNumId w:val="19"/>
+    <w:abstractNumId w:val="20"/>
   </w:num>
   <w:num w:numId="8">
-    <w:abstractNumId w:val="22"/>
+    <w:abstractNumId w:val="23"/>
   </w:num>
   <w:num w:numId="9">
-    <w:abstractNumId w:val="11"/>
+    <w:abstractNumId w:val="12"/>
   </w:num>
   <w:num w:numId="10">
     <w:abstractNumId w:val="2"/>
   </w:num>
   <w:num w:numId="11">
-    <w:abstractNumId w:val="12"/>
+    <w:abstractNumId w:val="13"/>
   </w:num>
   <w:num w:numId="12">
-    <w:abstractNumId w:val="14"/>
+    <w:abstractNumId w:val="15"/>
   </w:num>
   <w:num w:numId="13">
-    <w:abstractNumId w:val="15"/>
+    <w:abstractNumId w:val="16"/>
   </w:num>
   <w:num w:numId="14">
-    <w:abstractNumId w:val="20"/>
+    <w:abstractNumId w:val="21"/>
   </w:num>
   <w:num w:numId="15">
-    <w:abstractNumId w:val="21"/>
+    <w:abstractNumId w:val="22"/>
   </w:num>
   <w:num w:numId="16">
-    <w:abstractNumId w:val="17"/>
+    <w:abstractNumId w:val="18"/>
   </w:num>
   <w:num w:numId="17">
     <w:abstractNumId w:val="0"/>
   </w:num>
   <w:num w:numId="18">
-    <w:abstractNumId w:val="9"/>
+    <w:abstractNumId w:val="10"/>
   </w:num>
   <w:num w:numId="19">
     <w:abstractNumId w:val="4"/>
   </w:num>
   <w:num w:numId="20">
-    <w:abstractNumId w:val="6"/>
+    <w:abstractNumId w:val="7"/>
   </w:num>
   <w:num w:numId="21">
     <w:abstractNumId w:val="1"/>
   </w:num>
   <w:num w:numId="22">
-    <w:abstractNumId w:val="7"/>
+    <w:abstractNumId w:val="8"/>
   </w:num>
   <w:num w:numId="23">
-    <w:abstractNumId w:val="18"/>
+    <w:abstractNumId w:val="19"/>
   </w:num>
   <w:num w:numId="24">
-    <w:abstractNumId w:val="16"/>
+    <w:abstractNumId w:val="17"/>
   </w:num>
   <w:num w:numId="25">
-    <w:abstractNumId w:val="10"/>
+    <w:abstractNumId w:val="11"/>
+  </w:num>
+  <w:num w:numId="26">
+    <w:abstractNumId w:val="6"/>
   </w:num>
 </w:numbering>
 </file>

</xml_diff>

<commit_message>
Implemented 2x2 tile selection for larger buildings and added new icons for resources and followers
</commit_message>
<xml_diff>
--- a/Base Builder GDD.docx
+++ b/Base Builder GDD.docx
@@ -934,6 +934,30 @@
       </w:r>
     </w:p>
     <w:p>
+      <w:pPr>
+        <w:pStyle w:val="ListParagraph"/>
+        <w:numPr>
+          <w:ilvl w:val="1"/>
+          <w:numId w:val="15"/>
+        </w:numPr>
+      </w:pPr>
+      <w:r>
+        <w:t>Get mouse pos and select tile under it</w:t>
+      </w:r>
+    </w:p>
+    <w:p>
+      <w:pPr>
+        <w:pStyle w:val="ListParagraph"/>
+        <w:numPr>
+          <w:ilvl w:val="1"/>
+          <w:numId w:val="15"/>
+        </w:numPr>
+      </w:pPr>
+      <w:r>
+        <w:t>If mouse x remainder (%) is greater than .5, add the tile to the right else add the tile to the left</w:t>
+      </w:r>
+    </w:p>
+    <w:p>
       <w:r>
         <w:t>Priest</w:t>
       </w:r>
@@ -1109,6 +1133,7 @@
         </w:numPr>
       </w:pPr>
       <w:r>
+        <w:lastRenderedPageBreak/>
         <w:t xml:space="preserve">Gets dark at night, limiting vision </w:t>
       </w:r>
     </w:p>
@@ -1133,18 +1158,12 @@
         </w:numPr>
       </w:pPr>
       <w:r>
-        <w:lastRenderedPageBreak/>
         <w:t>Maybe more enemies spawn at night</w:t>
       </w:r>
     </w:p>
-    <w:p/>
-    <w:p/>
-    <w:p/>
-    <w:p/>
-    <w:p/>
-    <w:p>
-      <w:r>
-        <w:t>To do:</w:t>
+    <w:p>
+      <w:r>
+        <w:t>UI</w:t>
       </w:r>
     </w:p>
     <w:p>
@@ -1156,7 +1175,35 @@
         </w:numPr>
       </w:pPr>
       <w:r>
-        <w:t>Fix followers (and enemies) walking through wall corners in 8D pathfinding</w:t>
+        <w:t>Somehow update squad inspector without deleting and instantiating icons and health bars every time</w:t>
+      </w:r>
+    </w:p>
+    <w:p>
+      <w:pPr>
+        <w:pStyle w:val="ListParagraph"/>
+        <w:numPr>
+          <w:ilvl w:val="0"/>
+          <w:numId w:val="20"/>
+        </w:numPr>
+      </w:pPr>
+      <w:r>
+        <w:t>Make sprites for Follower UI that is the same scale as the resource icons (standardised icon size)</w:t>
+      </w:r>
+    </w:p>
+    <w:p>
+      <w:pPr>
+        <w:pStyle w:val="ListParagraph"/>
+        <w:numPr>
+          <w:ilvl w:val="0"/>
+          <w:numId w:val="20"/>
+        </w:numPr>
+        <w:rPr>
+          <w:b/>
+          <w:bCs/>
+        </w:rPr>
+      </w:pPr>
+      <w:r>
+        <w:t>Description box</w:t>
       </w:r>
     </w:p>
     <w:p>
@@ -1166,9 +1213,63 @@
           <w:ilvl w:val="1"/>
           <w:numId w:val="20"/>
         </w:numPr>
-      </w:pPr>
-      <w:r>
-        <w:t>Think it happens because follower’s start position when pathing IS the wall position, so it doesn’t check it for obstacle</w:t>
+        <w:rPr>
+          <w:b/>
+          <w:bCs/>
+        </w:rPr>
+      </w:pPr>
+      <w:r>
+        <w:t>Explains the building/follower when hovering over a button (e.g. button in building menu will give building explanation and resource cost)</w:t>
+      </w:r>
+    </w:p>
+    <w:p>
+      <w:pPr>
+        <w:pStyle w:val="ListParagraph"/>
+        <w:numPr>
+          <w:ilvl w:val="0"/>
+          <w:numId w:val="20"/>
+        </w:numPr>
+        <w:rPr>
+          <w:b/>
+          <w:bCs/>
+        </w:rPr>
+      </w:pPr>
+      <w:r>
+        <w:t>Squad management in inspector (remove, reorder and separate followers in squad)</w:t>
+      </w:r>
+    </w:p>
+    <w:p>
+      <w:pPr>
+        <w:pStyle w:val="ListParagraph"/>
+        <w:numPr>
+          <w:ilvl w:val="0"/>
+          <w:numId w:val="20"/>
+        </w:numPr>
+        <w:rPr>
+          <w:b/>
+          <w:bCs/>
+        </w:rPr>
+      </w:pPr>
+      <w:r>
+        <w:t>Toggleable building menu</w:t>
+      </w:r>
+    </w:p>
+    <w:p/>
+    <w:p>
+      <w:r>
+        <w:t>To do:</w:t>
+      </w:r>
+    </w:p>
+    <w:p>
+      <w:pPr>
+        <w:pStyle w:val="ListParagraph"/>
+        <w:numPr>
+          <w:ilvl w:val="0"/>
+          <w:numId w:val="20"/>
+        </w:numPr>
+      </w:pPr>
+      <w:r>
+        <w:t>Fix followers (and enemies) walking through wall corners in 8D pathfinding</w:t>
       </w:r>
     </w:p>
     <w:p>
@@ -1180,94 +1281,7 @@
         </w:numPr>
       </w:pPr>
       <w:r>
-        <w:t>Need to ensure follower is always pathing from the correct place</w:t>
-      </w:r>
-    </w:p>
-    <w:p>
-      <w:pPr>
-        <w:pStyle w:val="ListParagraph"/>
-        <w:numPr>
-          <w:ilvl w:val="0"/>
-          <w:numId w:val="20"/>
-        </w:numPr>
-      </w:pPr>
-      <w:r>
-        <w:t>Allow destruction of buildings</w:t>
-      </w:r>
-      <w:r>
-        <w:t xml:space="preserve"> (from building menu)</w:t>
-      </w:r>
-    </w:p>
-    <w:p>
-      <w:pPr>
-        <w:pStyle w:val="ListParagraph"/>
-        <w:numPr>
-          <w:ilvl w:val="0"/>
-          <w:numId w:val="20"/>
-        </w:numPr>
-      </w:pPr>
-      <w:r>
-        <w:t>Prevent starting in water</w:t>
-      </w:r>
-    </w:p>
-    <w:p>
-      <w:pPr>
-        <w:pStyle w:val="ListParagraph"/>
-        <w:numPr>
-          <w:ilvl w:val="0"/>
-          <w:numId w:val="20"/>
-        </w:numPr>
-      </w:pPr>
-      <w:r>
-        <w:t>Find way to show followers behind structures (maybe shader)</w:t>
-      </w:r>
-    </w:p>
-    <w:p>
-      <w:pPr>
-        <w:pStyle w:val="ListParagraph"/>
-        <w:numPr>
-          <w:ilvl w:val="0"/>
-          <w:numId w:val="20"/>
-        </w:numPr>
-      </w:pPr>
-      <w:r>
-        <w:t>Save cooldown positions (maybe serialize the whole cooldown class object)</w:t>
-      </w:r>
-    </w:p>
-    <w:p>
-      <w:pPr>
-        <w:pStyle w:val="ListParagraph"/>
-        <w:numPr>
-          <w:ilvl w:val="0"/>
-          <w:numId w:val="20"/>
-        </w:numPr>
-      </w:pPr>
-      <w:r>
-        <w:t>Save corpses</w:t>
-      </w:r>
-    </w:p>
-    <w:p>
-      <w:pPr>
-        <w:pStyle w:val="ListParagraph"/>
-        <w:numPr>
-          <w:ilvl w:val="0"/>
-          <w:numId w:val="20"/>
-        </w:numPr>
-      </w:pPr>
-      <w:r>
-        <w:t>Save projectiles</w:t>
-      </w:r>
-    </w:p>
-    <w:p>
-      <w:pPr>
-        <w:pStyle w:val="ListParagraph"/>
-        <w:numPr>
-          <w:ilvl w:val="0"/>
-          <w:numId w:val="20"/>
-        </w:numPr>
-      </w:pPr>
-      <w:r>
-        <w:t xml:space="preserve">Store status effects </w:t>
+        <w:t>Think it happens because follower’s start position when pathing IS the wall position, so it doesn’t check it for obstacle</w:t>
       </w:r>
     </w:p>
     <w:p>
@@ -1279,7 +1293,7 @@
         </w:numPr>
       </w:pPr>
       <w:r>
-        <w:t>Maybe instead of having the status effect be as part of a coroutine, instead set it up with a tick function (similar to the cooldown class) so that the whole status effect can be easily added to follower and enemy data classes.</w:t>
+        <w:t>Need to ensure follower is always pathing from the correct place</w:t>
       </w:r>
     </w:p>
     <w:p>
@@ -1291,7 +1305,7 @@
         </w:numPr>
       </w:pPr>
       <w:r>
-        <w:t>Rework resources system (very unnecessarily confusing)</w:t>
+        <w:t>Prevent starting in water</w:t>
       </w:r>
     </w:p>
     <w:p>
@@ -1303,7 +1317,58 @@
         </w:numPr>
       </w:pPr>
       <w:r>
-        <w:t>Rework HUD (needs to be easier to update intuitively (finds all of the data from static classes etc.)</w:t>
+        <w:t>Find way to show followers behind structures (maybe shader)</w:t>
+      </w:r>
+    </w:p>
+    <w:p>
+      <w:pPr>
+        <w:pStyle w:val="ListParagraph"/>
+        <w:numPr>
+          <w:ilvl w:val="0"/>
+          <w:numId w:val="20"/>
+        </w:numPr>
+      </w:pPr>
+      <w:r>
+        <w:t>Save cooldown positions (maybe serialize the whole cooldown class object)</w:t>
+      </w:r>
+    </w:p>
+    <w:p>
+      <w:pPr>
+        <w:pStyle w:val="ListParagraph"/>
+        <w:numPr>
+          <w:ilvl w:val="0"/>
+          <w:numId w:val="20"/>
+        </w:numPr>
+      </w:pPr>
+      <w:r>
+        <w:t>Save corpses</w:t>
+      </w:r>
+    </w:p>
+    <w:p>
+      <w:pPr>
+        <w:pStyle w:val="ListParagraph"/>
+        <w:numPr>
+          <w:ilvl w:val="0"/>
+          <w:numId w:val="20"/>
+        </w:numPr>
+      </w:pPr>
+      <w:r>
+        <w:t>Save projectiles</w:t>
+      </w:r>
+    </w:p>
+    <w:p>
+      <w:pPr>
+        <w:pStyle w:val="ListParagraph"/>
+        <w:numPr>
+          <w:ilvl w:val="0"/>
+          <w:numId w:val="20"/>
+        </w:numPr>
+      </w:pPr>
+      <w:r>
+        <w:t>Save</w:t>
+      </w:r>
+      <w:r>
+        <w:t xml:space="preserve"> status effects </w:t>
       </w:r>
     </w:p>
     <w:p>
@@ -1315,7 +1380,7 @@
         </w:numPr>
       </w:pPr>
       <w:r>
-        <w:t>Toggle between followers by clicking on the HUD icon</w:t>
+        <w:t>Maybe instead of having the status effect be as part of a coroutine, instead set it up with a tick function (similar to the cooldown class) so that the whole status effect can be easily added to follower and enemy data classes.</w:t>
       </w:r>
     </w:p>
     <w:p>
@@ -1327,7 +1392,19 @@
         </w:numPr>
       </w:pPr>
       <w:r>
-        <w:t>Fix/improve inspector</w:t>
+        <w:t>Rework resources system (very unnecessarily confusing)</w:t>
+      </w:r>
+    </w:p>
+    <w:p>
+      <w:pPr>
+        <w:pStyle w:val="ListParagraph"/>
+        <w:numPr>
+          <w:ilvl w:val="0"/>
+          <w:numId w:val="20"/>
+        </w:numPr>
+      </w:pPr>
+      <w:r>
+        <w:t>Rework HUD (needs to be easier to update intuitively (finds all of the data from static classes etc.)</w:t>
       </w:r>
     </w:p>
     <w:p>
@@ -1339,7 +1416,19 @@
         </w:numPr>
       </w:pPr>
       <w:r>
-        <w:t>Add toggle button</w:t>
+        <w:t>Toggle between followers by clicking on the HUD icon</w:t>
+      </w:r>
+    </w:p>
+    <w:p>
+      <w:pPr>
+        <w:pStyle w:val="ListParagraph"/>
+        <w:numPr>
+          <w:ilvl w:val="0"/>
+          <w:numId w:val="20"/>
+        </w:numPr>
+      </w:pPr>
+      <w:r>
+        <w:t>Go through the codebase improving readability</w:t>
       </w:r>
     </w:p>
     <w:p>
@@ -1351,19 +1440,7 @@
         </w:numPr>
       </w:pPr>
       <w:r>
-        <w:t xml:space="preserve">Add follower inspector </w:t>
-      </w:r>
-    </w:p>
-    <w:p>
-      <w:pPr>
-        <w:pStyle w:val="ListParagraph"/>
-        <w:numPr>
-          <w:ilvl w:val="0"/>
-          <w:numId w:val="20"/>
-        </w:numPr>
-      </w:pPr>
-      <w:r>
-        <w:t>Go through the codebase improving readability</w:t>
+        <w:t>Comment functions</w:t>
       </w:r>
     </w:p>
     <w:p>
@@ -1375,19 +1452,19 @@
         </w:numPr>
       </w:pPr>
       <w:r>
-        <w:t>Comment functions</w:t>
-      </w:r>
-    </w:p>
-    <w:p>
-      <w:pPr>
-        <w:pStyle w:val="ListParagraph"/>
-        <w:numPr>
-          <w:ilvl w:val="1"/>
+        <w:t>Add comment headers to separate sections in classes</w:t>
+      </w:r>
+    </w:p>
+    <w:p>
+      <w:pPr>
+        <w:pStyle w:val="ListParagraph"/>
+        <w:numPr>
+          <w:ilvl w:val="0"/>
           <w:numId w:val="20"/>
         </w:numPr>
       </w:pPr>
       <w:r>
-        <w:t>Add comment headers to separate sections in classes</w:t>
+        <w:t>Clear building functionality (i.e. storage) when destroyed</w:t>
       </w:r>
     </w:p>
     <w:p>
@@ -1399,8 +1476,28 @@
         </w:numPr>
       </w:pPr>
       <w:r>
-        <w:t>Somehow update squad inspector without deleting and instantiating icons and health bars every time</w:t>
-      </w:r>
+        <w:t>Fix enemy pathing lag</w:t>
+      </w:r>
+    </w:p>
+    <w:p>
+      <w:pPr>
+        <w:pStyle w:val="ListParagraph"/>
+        <w:numPr>
+          <w:ilvl w:val="0"/>
+          <w:numId w:val="20"/>
+        </w:numPr>
+      </w:pPr>
+      <w:r>
+        <w:t xml:space="preserve">Fix followers not </w:t>
+      </w:r>
+      <w:r>
+        <w:t>facing target</w:t>
+      </w:r>
+    </w:p>
+    <w:p>
+      <w:pPr>
+        <w:ind w:left="360"/>
+      </w:pPr>
     </w:p>
     <w:sectPr>
       <w:pgSz w:w="11906" w:h="16838"/>
@@ -2985,7 +3082,7 @@
         <w:rFonts w:ascii="Symbol" w:hAnsi="Symbol" w:hint="default"/>
       </w:rPr>
     </w:lvl>
-    <w:lvl w:ilvl="1" w:tplc="08090003" w:tentative="1">
+    <w:lvl w:ilvl="1" w:tplc="08090003">
       <w:start w:val="1"/>
       <w:numFmt w:val="bullet"/>
       <w:lvlText w:val="o"/>

</xml_diff>

<commit_message>
Improved on inspector (re-added improved home base and construction details)
Re-added home base and construction details to the inspector
</commit_message>
<xml_diff>
--- a/Base Builder GDD.docx
+++ b/Base Builder GDD.docx
@@ -1492,6 +1492,30 @@
       </w:r>
       <w:r>
         <w:t>facing target</w:t>
+      </w:r>
+    </w:p>
+    <w:p>
+      <w:pPr>
+        <w:pStyle w:val="ListParagraph"/>
+        <w:numPr>
+          <w:ilvl w:val="0"/>
+          <w:numId w:val="20"/>
+        </w:numPr>
+      </w:pPr>
+      <w:r>
+        <w:t>If directing follower with red hit colour – does not reset as all coroutines are stopped</w:t>
+      </w:r>
+    </w:p>
+    <w:p>
+      <w:pPr>
+        <w:pStyle w:val="ListParagraph"/>
+        <w:numPr>
+          <w:ilvl w:val="1"/>
+          <w:numId w:val="20"/>
+        </w:numPr>
+      </w:pPr>
+      <w:r>
+        <w:t>Instead store current action as coroutine then stop it when directing rather than stopping all coroutines</w:t>
       </w:r>
     </w:p>
     <w:p>

</xml_diff>

<commit_message>
Created 'Target' class to allow for paths to only update if the target has moved from their last position
</commit_message>
<xml_diff>
--- a/Base Builder GDD.docx
+++ b/Base Builder GDD.docx
@@ -174,7 +174,15 @@
         </w:numPr>
       </w:pPr>
       <w:r>
-        <w:t>Spawners appear in corrupted lands, the player must find them and destroy them before they grow</w:t>
+        <w:t xml:space="preserve">Spawners appear in corrupted </w:t>
+      </w:r>
+      <w:proofErr w:type="gramStart"/>
+      <w:r>
+        <w:t>lands,</w:t>
+      </w:r>
+      <w:proofErr w:type="gramEnd"/>
+      <w:r>
+        <w:t xml:space="preserve"> the player must find them and destroy them before they grow</w:t>
       </w:r>
     </w:p>
     <w:p>
@@ -198,8 +206,13 @@
         </w:numPr>
       </w:pPr>
       <w:r>
-        <w:t>More enemies and tougher enemies spawn as the player progresses</w:t>
-      </w:r>
+        <w:t xml:space="preserve">More enemies and tougher enemies spawn as the player </w:t>
+      </w:r>
+      <w:proofErr w:type="gramStart"/>
+      <w:r>
+        <w:t>progresses</w:t>
+      </w:r>
+      <w:proofErr w:type="gramEnd"/>
     </w:p>
     <w:p>
       <w:pPr>
@@ -212,8 +225,13 @@
       <w:r>
         <w:t xml:space="preserve">Squads – allows soldiers, </w:t>
       </w:r>
-      <w:r>
-        <w:t>archers and priests to be commanded as groups rather than as single units. Combine squads to create armies</w:t>
+      <w:proofErr w:type="gramStart"/>
+      <w:r>
+        <w:t>archers</w:t>
+      </w:r>
+      <w:proofErr w:type="gramEnd"/>
+      <w:r>
+        <w:t xml:space="preserve"> and priests to be commanded as groups rather than as single units. Combine squads to create armies</w:t>
       </w:r>
     </w:p>
     <w:p/>
@@ -422,7 +440,15 @@
         </w:numPr>
       </w:pPr>
       <w:r>
-        <w:t>Explosive – moves really slowly but deals AOE damage when in range of followers or buildings. They must be killed in time</w:t>
+        <w:t xml:space="preserve">Explosive – moves </w:t>
+      </w:r>
+      <w:proofErr w:type="gramStart"/>
+      <w:r>
+        <w:t>really slowly</w:t>
+      </w:r>
+      <w:proofErr w:type="gramEnd"/>
+      <w:r>
+        <w:t xml:space="preserve"> but deals AOE damage when in range of followers or buildings. They must be killed in time</w:t>
       </w:r>
     </w:p>
     <w:p/>
@@ -675,7 +701,15 @@
         </w:numPr>
       </w:pPr>
       <w:r>
-        <w:t>Check if target is static, if so there is no need to update every frame</w:t>
+        <w:t xml:space="preserve">Check if target is static, if </w:t>
+      </w:r>
+      <w:proofErr w:type="gramStart"/>
+      <w:r>
+        <w:t>so</w:t>
+      </w:r>
+      <w:proofErr w:type="gramEnd"/>
+      <w:r>
+        <w:t xml:space="preserve"> there is no need to update every frame</w:t>
       </w:r>
     </w:p>
     <w:p>
@@ -800,8 +834,13 @@
         </w:rPr>
       </w:pPr>
       <w:r>
-        <w:t>Buildings can call nearby followers to defend it?</w:t>
-      </w:r>
+        <w:t xml:space="preserve">Buildings can call nearby followers to defend </w:t>
+      </w:r>
+      <w:proofErr w:type="gramStart"/>
+      <w:r>
+        <w:t>it?</w:t>
+      </w:r>
+      <w:proofErr w:type="gramEnd"/>
     </w:p>
     <w:p>
       <w:r>
@@ -1042,7 +1081,15 @@
         </w:numPr>
       </w:pPr>
       <w:r>
-        <w:t>Move towards target unless there are corpses in range and the raise dead ability is off cooldown (if so move towards corpses)</w:t>
+        <w:t xml:space="preserve">Move towards target unless there are corpses in range and the raise dead ability is off cooldown (if </w:t>
+      </w:r>
+      <w:proofErr w:type="gramStart"/>
+      <w:r>
+        <w:t>so</w:t>
+      </w:r>
+      <w:proofErr w:type="gramEnd"/>
+      <w:r>
+        <w:t xml:space="preserve"> move towards corpses)</w:t>
       </w:r>
     </w:p>
     <w:p>
@@ -1404,7 +1451,15 @@
         </w:numPr>
       </w:pPr>
       <w:r>
-        <w:t>Rework HUD (needs to be easier to update intuitively (finds all of the data from static classes etc.)</w:t>
+        <w:t xml:space="preserve">Rework HUD (needs to be easier to update intuitively (finds </w:t>
+      </w:r>
+      <w:proofErr w:type="gramStart"/>
+      <w:r>
+        <w:t>all of</w:t>
+      </w:r>
+      <w:proofErr w:type="gramEnd"/>
+      <w:r>
+        <w:t xml:space="preserve"> the data from static classes etc.)</w:t>
       </w:r>
     </w:p>
     <w:p>
@@ -1516,6 +1571,35 @@
       </w:pPr>
       <w:r>
         <w:t>Instead store current action as coroutine then stop it when directing rather than stopping all coroutines</w:t>
+      </w:r>
+    </w:p>
+    <w:p>
+      <w:pPr>
+        <w:pStyle w:val="ListParagraph"/>
+        <w:numPr>
+          <w:ilvl w:val="0"/>
+          <w:numId w:val="20"/>
+        </w:numPr>
+      </w:pPr>
+      <w:r>
+        <w:t xml:space="preserve">Have some buildings open a default building </w:t>
+      </w:r>
+      <w:proofErr w:type="gramStart"/>
+      <w:r>
+        <w:t>inspector</w:t>
+      </w:r>
+      <w:proofErr w:type="gramEnd"/>
+    </w:p>
+    <w:p>
+      <w:pPr>
+        <w:pStyle w:val="ListParagraph"/>
+        <w:numPr>
+          <w:ilvl w:val="1"/>
+          <w:numId w:val="20"/>
+        </w:numPr>
+      </w:pPr>
+      <w:r>
+        <w:t>Just shows health bar and building name</w:t>
       </w:r>
     </w:p>
     <w:p>

</xml_diff>

<commit_message>
Implemented status effect serialization (+ other improvements)
Status effects are now serialized along with followers/enemies.

Also made followers/enemies path from current path position rather than world location (prevents pathing through obstacles if swarmed into obstacle location)

Also ensures that corruption starts on land, quarter of the map size away from the base
</commit_message>
<xml_diff>
--- a/Base Builder GDD.docx
+++ b/Base Builder GDD.docx
@@ -174,15 +174,7 @@
         </w:numPr>
       </w:pPr>
       <w:r>
-        <w:t xml:space="preserve">Spawners appear in corrupted </w:t>
-      </w:r>
-      <w:proofErr w:type="gramStart"/>
-      <w:r>
-        <w:t>lands,</w:t>
-      </w:r>
-      <w:proofErr w:type="gramEnd"/>
-      <w:r>
-        <w:t xml:space="preserve"> the player must find them and destroy them before they grow</w:t>
+        <w:t>Spawners appear in corrupted lands, the player must find them and destroy them before they grow</w:t>
       </w:r>
     </w:p>
     <w:p>
@@ -206,13 +198,8 @@
         </w:numPr>
       </w:pPr>
       <w:r>
-        <w:t xml:space="preserve">More enemies and tougher enemies spawn as the player </w:t>
-      </w:r>
-      <w:proofErr w:type="gramStart"/>
-      <w:r>
-        <w:t>progresses</w:t>
-      </w:r>
-      <w:proofErr w:type="gramEnd"/>
+        <w:t>More enemies and tougher enemies spawn as the player progresses</w:t>
+      </w:r>
     </w:p>
     <w:p>
       <w:pPr>
@@ -225,16 +212,10 @@
       <w:r>
         <w:t xml:space="preserve">Squads – allows soldiers, </w:t>
       </w:r>
-      <w:proofErr w:type="gramStart"/>
-      <w:r>
-        <w:t>archers</w:t>
-      </w:r>
-      <w:proofErr w:type="gramEnd"/>
-      <w:r>
-        <w:t xml:space="preserve"> and priests to be commanded as groups rather than as single units. Combine squads to create armies</w:t>
-      </w:r>
-    </w:p>
-    <w:p/>
+      <w:r>
+        <w:t>archers and priests to be commanded as groups rather than as single units. Combine squads to create armies</w:t>
+      </w:r>
+    </w:p>
     <w:p>
       <w:r>
         <w:t>Buildings</w:t>
@@ -339,7 +320,6 @@
         <w:t>Bridges</w:t>
       </w:r>
     </w:p>
-    <w:p/>
     <w:p>
       <w:r>
         <w:t>Follower types</w:t>
@@ -412,8 +392,35 @@
         </w:numPr>
       </w:pPr>
       <w:r>
+        <w:t>Necromancer – Raises followers and soldiers from the dead in an area around them (can only raise the dead in corrupted land)</w:t>
+      </w:r>
+    </w:p>
+    <w:p>
+      <w:pPr>
+        <w:pStyle w:val="ListParagraph"/>
+        <w:numPr>
+          <w:ilvl w:val="0"/>
+          <w:numId w:val="2"/>
+        </w:numPr>
+      </w:pPr>
+      <w:r>
+        <w:t>Corruption spreader – Spread corruption to uncorrupted tiles</w:t>
+      </w:r>
+      <w:r>
+        <w:t xml:space="preserve"> </w:t>
+      </w:r>
+    </w:p>
+    <w:p>
+      <w:pPr>
+        <w:pStyle w:val="ListParagraph"/>
+        <w:numPr>
+          <w:ilvl w:val="0"/>
+          <w:numId w:val="2"/>
+        </w:numPr>
+      </w:pPr>
+      <w:r>
         <w:lastRenderedPageBreak/>
-        <w:t>Necromancer – Raises followers and soldiers from the dead in an area around them (can only raise the dead in corrupted land)</w:t>
+        <w:t>Explosive – moves really slowly but deals AOE damage when in range of followers or buildings. They must be killed in time</w:t>
       </w:r>
     </w:p>
     <w:p>
@@ -425,113 +432,97 @@
         </w:numPr>
       </w:pPr>
       <w:r>
-        <w:t>Corruption spreader – Spread corruption to uncorrupted tiles</w:t>
+        <w:t>Dash – When in range of a target, quickly dashes towards and through the target causing damage</w:t>
+      </w:r>
+    </w:p>
+    <w:p>
+      <w:r>
+        <w:t>Bugs:</w:t>
+      </w:r>
+    </w:p>
+    <w:p>
+      <w:pPr>
+        <w:pStyle w:val="ListParagraph"/>
+        <w:numPr>
+          <w:ilvl w:val="0"/>
+          <w:numId w:val="6"/>
+        </w:numPr>
+      </w:pPr>
+      <w:r>
+        <w:t>Directing follower with full inventory to gather resource sends them to the storage, then sets to idle (</w:t>
+      </w:r>
+      <w:r>
+        <w:t>FIX LAST TARGET THING)</w:t>
       </w:r>
       <w:r>
         <w:t xml:space="preserve"> </w:t>
       </w:r>
     </w:p>
     <w:p>
-      <w:pPr>
-        <w:pStyle w:val="ListParagraph"/>
-        <w:numPr>
-          <w:ilvl w:val="0"/>
-          <w:numId w:val="2"/>
-        </w:numPr>
-      </w:pPr>
-      <w:r>
-        <w:t xml:space="preserve">Explosive – moves </w:t>
-      </w:r>
-      <w:proofErr w:type="gramStart"/>
-      <w:r>
-        <w:t>really slowly</w:t>
-      </w:r>
-      <w:proofErr w:type="gramEnd"/>
-      <w:r>
-        <w:t xml:space="preserve"> but deals AOE damage when in range of followers or buildings. They must be killed in time</w:t>
-      </w:r>
-    </w:p>
-    <w:p/>
-    <w:p>
-      <w:r>
-        <w:t xml:space="preserve">Stretch goals </w:t>
-      </w:r>
-    </w:p>
-    <w:p>
-      <w:pPr>
-        <w:pStyle w:val="ListParagraph"/>
-        <w:numPr>
-          <w:ilvl w:val="0"/>
-          <w:numId w:val="6"/>
-        </w:numPr>
-      </w:pPr>
-      <w:r>
-        <w:t>Play as the other side (spreading corruption) – possibly multiplayer, possibly AI</w:t>
-      </w:r>
-    </w:p>
-    <w:p/>
-    <w:p/>
-    <w:p>
-      <w:r>
-        <w:t>Bugs:</w:t>
-      </w:r>
-    </w:p>
-    <w:p>
-      <w:pPr>
-        <w:pStyle w:val="ListParagraph"/>
-        <w:numPr>
-          <w:ilvl w:val="0"/>
-          <w:numId w:val="6"/>
-        </w:numPr>
-      </w:pPr>
-      <w:r>
-        <w:t>Hitting creatures from far away</w:t>
-      </w:r>
-    </w:p>
-    <w:p>
-      <w:pPr>
-        <w:pStyle w:val="ListParagraph"/>
-        <w:numPr>
-          <w:ilvl w:val="0"/>
-          <w:numId w:val="6"/>
-        </w:numPr>
-      </w:pPr>
-      <w:r>
-        <w:t>Directing follower with full inventory to gather resource sends them to the storage, then sets to idle (</w:t>
-      </w:r>
-      <w:r>
-        <w:t>FIX LAST TARGET THING)</w:t>
-      </w:r>
-      <w:r>
-        <w:t xml:space="preserve"> </w:t>
-      </w:r>
-    </w:p>
-    <w:p>
-      <w:pPr>
-        <w:pStyle w:val="ListParagraph"/>
-        <w:numPr>
-          <w:ilvl w:val="0"/>
-          <w:numId w:val="6"/>
-        </w:numPr>
-      </w:pPr>
-      <w:r>
-        <w:t>Bunnies outside map</w:t>
-      </w:r>
-    </w:p>
-    <w:p>
-      <w:pPr>
-        <w:pStyle w:val="ListParagraph"/>
-        <w:numPr>
-          <w:ilvl w:val="0"/>
-          <w:numId w:val="6"/>
+      <w:r>
+        <w:t>Creatures</w:t>
+      </w:r>
+    </w:p>
+    <w:p>
+      <w:pPr>
+        <w:pStyle w:val="ListParagraph"/>
+        <w:numPr>
+          <w:ilvl w:val="0"/>
+          <w:numId w:val="28"/>
+        </w:numPr>
+      </w:pPr>
+      <w:r>
+        <w:t>Spawn over time</w:t>
+      </w:r>
+    </w:p>
+    <w:p>
+      <w:pPr>
+        <w:pStyle w:val="ListParagraph"/>
+        <w:numPr>
+          <w:ilvl w:val="0"/>
+          <w:numId w:val="28"/>
+        </w:numPr>
+      </w:pPr>
+      <w:r>
+        <w:t>Creature pathfinding</w:t>
+      </w:r>
+    </w:p>
+    <w:p>
+      <w:pPr>
+        <w:pStyle w:val="ListParagraph"/>
+        <w:numPr>
+          <w:ilvl w:val="0"/>
+          <w:numId w:val="28"/>
+        </w:numPr>
+      </w:pPr>
+      <w:r>
+        <w:t>Creature fleeing</w:t>
+      </w:r>
+    </w:p>
+    <w:p>
+      <w:pPr>
+        <w:pStyle w:val="ListParagraph"/>
+        <w:numPr>
+          <w:ilvl w:val="0"/>
+          <w:numId w:val="28"/>
+        </w:numPr>
+      </w:pPr>
+      <w:r>
+        <w:t>Creature bleeding when hit</w:t>
+      </w:r>
+    </w:p>
+    <w:p>
+      <w:pPr>
+        <w:pStyle w:val="ListParagraph"/>
+        <w:numPr>
+          <w:ilvl w:val="0"/>
+          <w:numId w:val="28"/>
         </w:numPr>
       </w:pPr>
       <w:r>
         <w:t>Sometimes doesn’t hit bunnies (not sure why)</w:t>
       </w:r>
     </w:p>
-    <w:p/>
-    <w:p/>
     <w:p>
       <w:r>
         <w:t>I</w:t>
@@ -550,18 +541,6 @@
       </w:pPr>
       <w:r>
         <w:t>Add building description</w:t>
-      </w:r>
-    </w:p>
-    <w:p>
-      <w:pPr>
-        <w:pStyle w:val="ListParagraph"/>
-        <w:numPr>
-          <w:ilvl w:val="0"/>
-          <w:numId w:val="8"/>
-        </w:numPr>
-      </w:pPr>
-      <w:r>
-        <w:t>Add follower details to the inspector</w:t>
       </w:r>
     </w:p>
     <w:p>
@@ -573,7 +552,132 @@
         </w:numPr>
       </w:pPr>
       <w:r>
-        <w:t>Health</w:t>
+        <w:t>Add follower state/task</w:t>
+      </w:r>
+    </w:p>
+    <w:p>
+      <w:pPr>
+        <w:pStyle w:val="ListParagraph"/>
+        <w:numPr>
+          <w:ilvl w:val="0"/>
+          <w:numId w:val="8"/>
+        </w:numPr>
+      </w:pPr>
+      <w:r>
+        <w:t>Add building damage to the inspector for all constructed buildings</w:t>
+      </w:r>
+    </w:p>
+    <w:p>
+      <w:pPr>
+        <w:pStyle w:val="ListParagraph"/>
+        <w:numPr>
+          <w:ilvl w:val="0"/>
+          <w:numId w:val="8"/>
+        </w:numPr>
+      </w:pPr>
+      <w:r>
+        <w:t xml:space="preserve">Add squad management </w:t>
+      </w:r>
+    </w:p>
+    <w:p>
+      <w:r>
+        <w:t>Pathfinding</w:t>
+      </w:r>
+    </w:p>
+    <w:p>
+      <w:pPr>
+        <w:pStyle w:val="ListParagraph"/>
+        <w:numPr>
+          <w:ilvl w:val="0"/>
+          <w:numId w:val="9"/>
+        </w:numPr>
+      </w:pPr>
+      <w:r>
+        <w:t>Separate pathfinding with multithreading (or job system)</w:t>
+      </w:r>
+    </w:p>
+    <w:p>
+      <w:r>
+        <w:t>Corruption</w:t>
+      </w:r>
+    </w:p>
+    <w:p>
+      <w:pPr>
+        <w:pStyle w:val="ListParagraph"/>
+        <w:numPr>
+          <w:ilvl w:val="0"/>
+          <w:numId w:val="9"/>
+        </w:numPr>
+      </w:pPr>
+      <w:r>
+        <w:t xml:space="preserve">Add </w:t>
+      </w:r>
+      <w:r>
+        <w:t xml:space="preserve">enemy </w:t>
+      </w:r>
+      <w:r>
+        <w:t>squad spawning in corruption</w:t>
+      </w:r>
+    </w:p>
+    <w:p>
+      <w:r>
+        <w:t>Followers/Squads</w:t>
+      </w:r>
+    </w:p>
+    <w:p>
+      <w:pPr>
+        <w:pStyle w:val="ListParagraph"/>
+        <w:numPr>
+          <w:ilvl w:val="0"/>
+          <w:numId w:val="14"/>
+        </w:numPr>
+      </w:pPr>
+      <w:r>
+        <w:t>Update follower count on UI when follower dies</w:t>
+      </w:r>
+    </w:p>
+    <w:p>
+      <w:pPr>
+        <w:pStyle w:val="ListParagraph"/>
+        <w:numPr>
+          <w:ilvl w:val="0"/>
+          <w:numId w:val="14"/>
+        </w:numPr>
+      </w:pPr>
+      <w:r>
+        <w:t>Drag select multiple followers into a squad instead of right clicking on each one</w:t>
+      </w:r>
+    </w:p>
+    <w:p>
+      <w:pPr>
+        <w:pStyle w:val="ListParagraph"/>
+        <w:numPr>
+          <w:ilvl w:val="0"/>
+          <w:numId w:val="14"/>
+        </w:numPr>
+        <w:rPr>
+          <w:i/>
+          <w:iCs/>
+        </w:rPr>
+      </w:pPr>
+      <w:r>
+        <w:t>Squad management (removing followers)</w:t>
+      </w:r>
+    </w:p>
+    <w:p>
+      <w:pPr>
+        <w:pStyle w:val="ListParagraph"/>
+        <w:numPr>
+          <w:ilvl w:val="0"/>
+          <w:numId w:val="14"/>
+        </w:numPr>
+        <w:rPr>
+          <w:i/>
+          <w:iCs/>
+        </w:rPr>
+      </w:pPr>
+      <w:r>
+        <w:t>Buildings can call nearby followers to defend it?</w:t>
       </w:r>
     </w:p>
     <w:p>
@@ -581,103 +685,77 @@
         <w:pStyle w:val="ListParagraph"/>
         <w:numPr>
           <w:ilvl w:val="1"/>
-          <w:numId w:val="8"/>
-        </w:numPr>
-      </w:pPr>
-      <w:r>
-        <w:t>Profession</w:t>
-      </w:r>
-    </w:p>
-    <w:p>
-      <w:pPr>
-        <w:pStyle w:val="ListParagraph"/>
-        <w:numPr>
-          <w:ilvl w:val="0"/>
-          <w:numId w:val="8"/>
-        </w:numPr>
-      </w:pPr>
-      <w:r>
-        <w:t>Add building damage to the inspector for all constructed buildings</w:t>
-      </w:r>
-    </w:p>
-    <w:p>
-      <w:pPr>
-        <w:pStyle w:val="ListParagraph"/>
-        <w:numPr>
-          <w:ilvl w:val="0"/>
-          <w:numId w:val="8"/>
-        </w:numPr>
-      </w:pPr>
-      <w:r>
-        <w:t xml:space="preserve">Add squad details and management </w:t>
-      </w:r>
-    </w:p>
-    <w:p>
-      <w:r>
-        <w:t>Pathfinding</w:t>
-      </w:r>
-    </w:p>
-    <w:p>
-      <w:pPr>
-        <w:pStyle w:val="ListParagraph"/>
-        <w:numPr>
-          <w:ilvl w:val="0"/>
-          <w:numId w:val="9"/>
-        </w:numPr>
-      </w:pPr>
-      <w:r>
-        <w:t>Update path if wall is built or the target moves</w:t>
-      </w:r>
-    </w:p>
-    <w:p>
-      <w:pPr>
-        <w:pStyle w:val="ListParagraph"/>
-        <w:numPr>
-          <w:ilvl w:val="0"/>
-          <w:numId w:val="9"/>
-        </w:numPr>
-      </w:pPr>
-      <w:r>
-        <w:t>Separate pathfinding with multithreading (or job system)</w:t>
-      </w:r>
-    </w:p>
-    <w:p>
-      <w:pPr>
-        <w:pStyle w:val="ListParagraph"/>
-        <w:numPr>
-          <w:ilvl w:val="0"/>
-          <w:numId w:val="9"/>
-        </w:numPr>
-      </w:pPr>
-      <w:r>
-        <w:t>When in squad instead create squad path</w:t>
-      </w:r>
-    </w:p>
-    <w:p>
-      <w:pPr>
-        <w:pStyle w:val="ListParagraph"/>
-        <w:numPr>
-          <w:ilvl w:val="0"/>
-          <w:numId w:val="9"/>
-        </w:numPr>
-      </w:pPr>
-      <w:r>
-        <w:t xml:space="preserve">Update everyone’s path whenever </w:t>
-      </w:r>
-      <w:r>
-        <w:t>a building is built or destroyed</w:t>
-      </w:r>
-    </w:p>
-    <w:p>
-      <w:pPr>
-        <w:pStyle w:val="ListParagraph"/>
-        <w:numPr>
-          <w:ilvl w:val="0"/>
-          <w:numId w:val="9"/>
-        </w:numPr>
-      </w:pPr>
-      <w:r>
-        <w:t>Update every frame?</w:t>
+          <w:numId w:val="14"/>
+        </w:numPr>
+        <w:rPr>
+          <w:i/>
+          <w:iCs/>
+        </w:rPr>
+      </w:pPr>
+      <w:r>
+        <w:t>When important building gets hit, find all combat type followers/squads to defend it (only if they aren’t already in combat)</w:t>
+      </w:r>
+    </w:p>
+    <w:p>
+      <w:pPr>
+        <w:pStyle w:val="ListParagraph"/>
+        <w:numPr>
+          <w:ilvl w:val="0"/>
+          <w:numId w:val="14"/>
+        </w:numPr>
+        <w:rPr>
+          <w:i/>
+          <w:iCs/>
+        </w:rPr>
+      </w:pPr>
+      <w:r>
+        <w:t xml:space="preserve">Combine squads together, </w:t>
+      </w:r>
+    </w:p>
+    <w:p>
+      <w:r>
+        <w:t>Worker improvements</w:t>
+      </w:r>
+    </w:p>
+    <w:p>
+      <w:pPr>
+        <w:pStyle w:val="ListParagraph"/>
+        <w:numPr>
+          <w:ilvl w:val="0"/>
+          <w:numId w:val="16"/>
+        </w:numPr>
+      </w:pPr>
+      <w:r>
+        <w:t>Find new build target when finished construction (continue building wall sections etc.)</w:t>
+      </w:r>
+    </w:p>
+    <w:p>
+      <w:pPr>
+        <w:pStyle w:val="ListParagraph"/>
+        <w:numPr>
+          <w:ilvl w:val="0"/>
+          <w:numId w:val="16"/>
+        </w:numPr>
+      </w:pPr>
+      <w:r>
+        <w:t>Followers store a list of previous commands and targets</w:t>
+      </w:r>
+    </w:p>
+    <w:p>
+      <w:r>
+        <w:t>Improved building system</w:t>
+      </w:r>
+    </w:p>
+    <w:p>
+      <w:pPr>
+        <w:pStyle w:val="ListParagraph"/>
+        <w:numPr>
+          <w:ilvl w:val="0"/>
+          <w:numId w:val="15"/>
+        </w:numPr>
+      </w:pPr>
+      <w:r>
+        <w:t>Drag build for some building types</w:t>
       </w:r>
     </w:p>
     <w:p>
@@ -685,11 +763,11 @@
         <w:pStyle w:val="ListParagraph"/>
         <w:numPr>
           <w:ilvl w:val="1"/>
-          <w:numId w:val="9"/>
-        </w:numPr>
-      </w:pPr>
-      <w:r>
-        <w:t>Instead update more often when close to the target and less often when further away.</w:t>
+          <w:numId w:val="15"/>
+        </w:numPr>
+      </w:pPr>
+      <w:r>
+        <w:t>Walls – click to begin drawing, then click again to build</w:t>
       </w:r>
     </w:p>
     <w:p>
@@ -697,195 +775,487 @@
         <w:pStyle w:val="ListParagraph"/>
         <w:numPr>
           <w:ilvl w:val="1"/>
-          <w:numId w:val="9"/>
-        </w:numPr>
-      </w:pPr>
-      <w:r>
-        <w:t xml:space="preserve">Check if target is static, if </w:t>
-      </w:r>
-      <w:proofErr w:type="gramStart"/>
-      <w:r>
-        <w:t>so</w:t>
-      </w:r>
-      <w:proofErr w:type="gramEnd"/>
-      <w:r>
-        <w:t xml:space="preserve"> there is no need to update every frame</w:t>
-      </w:r>
-    </w:p>
-    <w:p>
-      <w:pPr>
-        <w:pStyle w:val="ListParagraph"/>
-        <w:numPr>
-          <w:ilvl w:val="0"/>
-          <w:numId w:val="9"/>
-        </w:numPr>
-      </w:pPr>
-      <w:r>
+          <w:numId w:val="15"/>
+        </w:numPr>
+      </w:pPr>
+      <w:r>
+        <w:t>Bridges</w:t>
+      </w:r>
+    </w:p>
+    <w:p>
+      <w:pPr>
+        <w:pStyle w:val="ListParagraph"/>
+        <w:numPr>
+          <w:ilvl w:val="1"/>
+          <w:numId w:val="15"/>
+        </w:numPr>
+      </w:pPr>
+      <w:r>
+        <w:t>Roads</w:t>
+      </w:r>
+    </w:p>
+    <w:p>
+      <w:pPr>
+        <w:pStyle w:val="ListParagraph"/>
+        <w:numPr>
+          <w:ilvl w:val="0"/>
+          <w:numId w:val="15"/>
+        </w:numPr>
+      </w:pPr>
+      <w:r>
+        <w:lastRenderedPageBreak/>
+        <w:t>Larger buildings</w:t>
+      </w:r>
+    </w:p>
+    <w:p>
+      <w:pPr>
+        <w:pStyle w:val="ListParagraph"/>
+        <w:numPr>
+          <w:ilvl w:val="1"/>
+          <w:numId w:val="15"/>
+        </w:numPr>
+      </w:pPr>
+      <w:r>
+        <w:t xml:space="preserve">Select multiple tiles </w:t>
+      </w:r>
+    </w:p>
+    <w:p>
+      <w:pPr>
+        <w:pStyle w:val="ListParagraph"/>
+        <w:numPr>
+          <w:ilvl w:val="1"/>
+          <w:numId w:val="15"/>
+        </w:numPr>
+      </w:pPr>
+      <w:r>
+        <w:t>Check all selected tiles are clear before building</w:t>
+      </w:r>
+    </w:p>
+    <w:p>
+      <w:pPr>
+        <w:pStyle w:val="ListParagraph"/>
+        <w:numPr>
+          <w:ilvl w:val="1"/>
+          <w:numId w:val="15"/>
+        </w:numPr>
+      </w:pPr>
+      <w:r>
+        <w:t>Get mouse pos and select tile under it</w:t>
+      </w:r>
+    </w:p>
+    <w:p>
+      <w:pPr>
+        <w:pStyle w:val="ListParagraph"/>
+        <w:numPr>
+          <w:ilvl w:val="1"/>
+          <w:numId w:val="15"/>
+        </w:numPr>
+      </w:pPr>
+      <w:r>
+        <w:t>If mouse x remainder (%) is greater than .5, add the tile to the right else add the tile to the left</w:t>
+      </w:r>
+    </w:p>
+    <w:p>
+      <w:r>
+        <w:t>Priest</w:t>
+      </w:r>
+    </w:p>
+    <w:p>
+      <w:pPr>
+        <w:pStyle w:val="ListParagraph"/>
+        <w:numPr>
+          <w:ilvl w:val="0"/>
+          <w:numId w:val="17"/>
+        </w:numPr>
+      </w:pPr>
+      <w:r>
+        <w:t>Command to heal followers when not in a squad by right clicking</w:t>
+      </w:r>
+    </w:p>
+    <w:p>
+      <w:pPr>
+        <w:pStyle w:val="ListParagraph"/>
+        <w:numPr>
+          <w:ilvl w:val="0"/>
+          <w:numId w:val="17"/>
+        </w:numPr>
+      </w:pPr>
+      <w:r>
+        <w:t>Recharge restoration pillars</w:t>
+      </w:r>
+    </w:p>
+    <w:p>
+      <w:pPr>
+        <w:pStyle w:val="ListParagraph"/>
+        <w:numPr>
+          <w:ilvl w:val="1"/>
+          <w:numId w:val="17"/>
+        </w:numPr>
+      </w:pPr>
+      <w:r>
+        <w:t>Pillars lose charge over time</w:t>
+      </w:r>
+    </w:p>
+    <w:p>
+      <w:pPr>
+        <w:pStyle w:val="ListParagraph"/>
+        <w:numPr>
+          <w:ilvl w:val="0"/>
+          <w:numId w:val="17"/>
+        </w:numPr>
+      </w:pPr>
+      <w:r>
+        <w:t xml:space="preserve">Move away from enemies when too close (find </w:t>
+      </w:r>
+      <w:r>
+        <w:t>path able</w:t>
+      </w:r>
+      <w:r>
+        <w:t xml:space="preserve"> tile far enough away)</w:t>
+      </w:r>
+    </w:p>
+    <w:p>
+      <w:r>
+        <w:t>Necromancer</w:t>
+      </w:r>
+    </w:p>
+    <w:p>
+      <w:pPr>
+        <w:pStyle w:val="ListParagraph"/>
+        <w:numPr>
+          <w:ilvl w:val="0"/>
+          <w:numId w:val="18"/>
+        </w:numPr>
+      </w:pPr>
+      <w:r>
+        <w:t>Necromancer movement</w:t>
+      </w:r>
+    </w:p>
+    <w:p>
+      <w:pPr>
+        <w:pStyle w:val="ListParagraph"/>
+        <w:numPr>
+          <w:ilvl w:val="1"/>
+          <w:numId w:val="18"/>
+        </w:numPr>
+      </w:pPr>
+      <w:r>
+        <w:t>Move towards target unless there are corpses in range and the raise dead ability is off cooldown (if so move towards corpses)</w:t>
+      </w:r>
+    </w:p>
+    <w:p>
+      <w:pPr>
+        <w:pStyle w:val="ListParagraph"/>
+        <w:numPr>
+          <w:ilvl w:val="0"/>
+          <w:numId w:val="18"/>
+        </w:numPr>
+      </w:pPr>
+      <w:r>
+        <w:t>Check if target already has a shadow effect on them, if so attempt to find a new target</w:t>
+      </w:r>
+    </w:p>
+    <w:p>
+      <w:r>
+        <w:t>Tile effects</w:t>
+      </w:r>
+    </w:p>
+    <w:p>
+      <w:pPr>
+        <w:pStyle w:val="ListParagraph"/>
+        <w:numPr>
+          <w:ilvl w:val="0"/>
+          <w:numId w:val="19"/>
+        </w:numPr>
+      </w:pPr>
+      <w:r>
+        <w:t>Freeze effect – Freezes any follower on the tile, slowing them down until eventually freezing in place</w:t>
+      </w:r>
+    </w:p>
+    <w:p>
+      <w:pPr>
+        <w:rPr>
+          <w:b/>
+          <w:bCs/>
+          <w:u w:val="single"/>
+        </w:rPr>
+      </w:pPr>
+      <w:r>
+        <w:rPr>
+          <w:b/>
+          <w:bCs/>
+          <w:u w:val="single"/>
+        </w:rPr>
+        <w:t>Followers</w:t>
+      </w:r>
+    </w:p>
+    <w:p>
+      <w:r>
+        <w:t>There are 5 follower base classes</w:t>
+      </w:r>
+    </w:p>
+    <w:p>
+      <w:pPr>
         <w:rPr>
           <w:b/>
           <w:bCs/>
         </w:rPr>
-        <w:t>Need to improve enemy pathfinding efficiency</w:t>
-      </w:r>
-    </w:p>
-    <w:p>
-      <w:r>
-        <w:t>Corruption</w:t>
-      </w:r>
-    </w:p>
-    <w:p>
-      <w:pPr>
-        <w:pStyle w:val="ListParagraph"/>
-        <w:numPr>
-          <w:ilvl w:val="0"/>
-          <w:numId w:val="9"/>
-        </w:numPr>
-      </w:pPr>
-      <w:r>
-        <w:t>Prevent starting in water</w:t>
-      </w:r>
-    </w:p>
-    <w:p>
-      <w:pPr>
-        <w:pStyle w:val="ListParagraph"/>
-        <w:numPr>
-          <w:ilvl w:val="0"/>
-          <w:numId w:val="9"/>
-        </w:numPr>
-      </w:pPr>
-      <w:r>
-        <w:t>Ensure distance to start is greater than minimum value</w:t>
-      </w:r>
-    </w:p>
-    <w:p>
-      <w:pPr>
-        <w:pStyle w:val="ListParagraph"/>
-        <w:numPr>
-          <w:ilvl w:val="0"/>
-          <w:numId w:val="9"/>
-        </w:numPr>
-      </w:pPr>
-      <w:r>
-        <w:t xml:space="preserve">Add </w:t>
-      </w:r>
-      <w:r>
-        <w:t xml:space="preserve">enemy </w:t>
-      </w:r>
-      <w:r>
-        <w:t>squad spawning in corruption</w:t>
-      </w:r>
-    </w:p>
-    <w:p>
-      <w:r>
-        <w:lastRenderedPageBreak/>
-        <w:t>Followers/Squads</w:t>
-      </w:r>
-    </w:p>
-    <w:p>
-      <w:pPr>
-        <w:pStyle w:val="ListParagraph"/>
-        <w:numPr>
-          <w:ilvl w:val="0"/>
-          <w:numId w:val="14"/>
-        </w:numPr>
-      </w:pPr>
-      <w:r>
-        <w:t>Update follower count on UI when follower dies</w:t>
-      </w:r>
-    </w:p>
-    <w:p>
-      <w:pPr>
-        <w:pStyle w:val="ListParagraph"/>
-        <w:numPr>
-          <w:ilvl w:val="0"/>
-          <w:numId w:val="14"/>
-        </w:numPr>
-      </w:pPr>
-      <w:r>
-        <w:t>Drag select multiple followers into a squad instead of right clicking on each one</w:t>
-      </w:r>
-    </w:p>
-    <w:p>
-      <w:pPr>
-        <w:pStyle w:val="ListParagraph"/>
-        <w:numPr>
-          <w:ilvl w:val="0"/>
-          <w:numId w:val="14"/>
-        </w:numPr>
+      </w:pPr>
+      <w:r>
         <w:rPr>
-          <w:i/>
-          <w:iCs/>
+          <w:b/>
+          <w:bCs/>
         </w:rPr>
-      </w:pPr>
-      <w:r>
-        <w:t>Squad management (removing followers)</w:t>
-      </w:r>
-    </w:p>
-    <w:p>
-      <w:pPr>
-        <w:pStyle w:val="ListParagraph"/>
-        <w:numPr>
-          <w:ilvl w:val="0"/>
-          <w:numId w:val="14"/>
-        </w:numPr>
+        <w:t>Workers</w:t>
+      </w:r>
+    </w:p>
+    <w:p>
+      <w:pPr>
         <w:rPr>
-          <w:i/>
-          <w:iCs/>
+          <w:b/>
+          <w:bCs/>
         </w:rPr>
       </w:pPr>
       <w:r>
-        <w:t xml:space="preserve">Buildings can call nearby followers to defend </w:t>
-      </w:r>
-      <w:proofErr w:type="gramStart"/>
-      <w:r>
-        <w:t>it?</w:t>
-      </w:r>
-      <w:proofErr w:type="gramEnd"/>
-    </w:p>
-    <w:p>
-      <w:r>
-        <w:t>Worker improvements</w:t>
-      </w:r>
-    </w:p>
-    <w:p>
-      <w:pPr>
-        <w:pStyle w:val="ListParagraph"/>
-        <w:numPr>
-          <w:ilvl w:val="0"/>
-          <w:numId w:val="16"/>
-        </w:numPr>
-      </w:pPr>
-      <w:r>
-        <w:t>Find new build target when finished construction (continue building wall sections etc.)</w:t>
-      </w:r>
-    </w:p>
-    <w:p>
-      <w:pPr>
-        <w:pStyle w:val="ListParagraph"/>
-        <w:numPr>
-          <w:ilvl w:val="0"/>
-          <w:numId w:val="16"/>
-        </w:numPr>
-      </w:pPr>
-      <w:r>
-        <w:t>Followers store a list of previous commands and targets</w:t>
-      </w:r>
-    </w:p>
-    <w:p>
-      <w:r>
-        <w:t>Improved building system</w:t>
-      </w:r>
-    </w:p>
-    <w:p>
-      <w:pPr>
-        <w:pStyle w:val="ListParagraph"/>
-        <w:numPr>
-          <w:ilvl w:val="0"/>
-          <w:numId w:val="15"/>
-        </w:numPr>
-      </w:pPr>
-      <w:r>
-        <w:t>Drag build for some building types</w:t>
+        <w:rPr>
+          <w:b/>
+          <w:bCs/>
+        </w:rPr>
+        <w:t>Soldiers</w:t>
+      </w:r>
+    </w:p>
+    <w:p>
+      <w:pPr>
+        <w:rPr>
+          <w:b/>
+          <w:bCs/>
+        </w:rPr>
+      </w:pPr>
+      <w:r>
+        <w:rPr>
+          <w:b/>
+          <w:bCs/>
+        </w:rPr>
+        <w:t>Archers</w:t>
+      </w:r>
+    </w:p>
+    <w:p>
+      <w:pPr>
+        <w:rPr>
+          <w:b/>
+          <w:bCs/>
+        </w:rPr>
+      </w:pPr>
+      <w:r>
+        <w:rPr>
+          <w:b/>
+          <w:bCs/>
+        </w:rPr>
+        <w:t>Priests</w:t>
+      </w:r>
+    </w:p>
+    <w:p>
+      <w:pPr>
+        <w:rPr>
+          <w:b/>
+          <w:bCs/>
+        </w:rPr>
+      </w:pPr>
+      <w:r>
+        <w:rPr>
+          <w:b/>
+          <w:bCs/>
+        </w:rPr>
+        <w:t>Mages</w:t>
+      </w:r>
+    </w:p>
+    <w:p>
+      <w:pPr>
+        <w:rPr>
+          <w:b/>
+          <w:bCs/>
+          <w:u w:val="single"/>
+        </w:rPr>
+      </w:pPr>
+      <w:r>
+        <w:rPr>
+          <w:b/>
+          <w:bCs/>
+          <w:u w:val="single"/>
+        </w:rPr>
+        <w:t>Heroes</w:t>
+      </w:r>
+    </w:p>
+    <w:p>
+      <w:r>
+        <w:t xml:space="preserve">Hero characters are </w:t>
+      </w:r>
+      <w:r>
+        <w:rPr>
+          <w:b/>
+          <w:bCs/>
+        </w:rPr>
+        <w:t>selected before starting the game</w:t>
+      </w:r>
+      <w:r>
+        <w:t xml:space="preserve">, and persist throughout the run. If a hero character is killed, they can be </w:t>
+      </w:r>
+      <w:r>
+        <w:rPr>
+          <w:b/>
+          <w:bCs/>
+        </w:rPr>
+        <w:t>revived</w:t>
+      </w:r>
+      <w:r>
+        <w:t xml:space="preserve"> at a specific building (or something else).</w:t>
+      </w:r>
+    </w:p>
+    <w:p>
+      <w:r>
+        <w:t xml:space="preserve">Hero characters are </w:t>
+      </w:r>
+      <w:r>
+        <w:rPr>
+          <w:b/>
+          <w:bCs/>
+        </w:rPr>
+        <w:t>based on the core follower classes</w:t>
+      </w:r>
+      <w:r>
+        <w:t xml:space="preserve"> (i.e. Paladin is a soldier hero that boosts priests, and pyromancer is a mage hero that gives archers fire arrows etc.)</w:t>
+      </w:r>
+    </w:p>
+    <w:p>
+      <w:r>
+        <w:t>They each have unique abilities that can benefit followers or structures, and can deal damage to enemies (</w:t>
+      </w:r>
+      <w:r>
+        <w:rPr>
+          <w:b/>
+          <w:bCs/>
+        </w:rPr>
+        <w:t>special powers</w:t>
+      </w:r>
+      <w:r>
+        <w:t>).</w:t>
+      </w:r>
+    </w:p>
+    <w:p>
+      <w:pPr>
+        <w:pStyle w:val="ListParagraph"/>
+        <w:numPr>
+          <w:ilvl w:val="0"/>
+          <w:numId w:val="19"/>
+        </w:numPr>
+      </w:pPr>
+      <w:r>
+        <w:t>Paladin (Soldier) – Soldier based hero that boosts the effectiveness of all priests in the same squad</w:t>
+      </w:r>
+    </w:p>
+    <w:p>
+      <w:pPr>
+        <w:pStyle w:val="ListParagraph"/>
+        <w:numPr>
+          <w:ilvl w:val="0"/>
+          <w:numId w:val="19"/>
+        </w:numPr>
+      </w:pPr>
+      <w:r>
+        <w:t>Beast Master (Archer) – archer based hero follower that is able to add creatures to the same squad</w:t>
+      </w:r>
+    </w:p>
+    <w:p/>
+    <w:p>
+      <w:pPr>
+        <w:rPr>
+          <w:b/>
+          <w:bCs/>
+        </w:rPr>
+      </w:pPr>
+      <w:r>
+        <w:rPr>
+          <w:b/>
+          <w:bCs/>
+        </w:rPr>
+        <w:t>Abilities</w:t>
+      </w:r>
+    </w:p>
+    <w:p>
+      <w:r>
+        <w:t>Special/hero followers can have abilities that can be activated by clicking a button in the inspector. They will each have a unique effect, then will take time to cooldown before it can be used again.</w:t>
+      </w:r>
+    </w:p>
+    <w:p>
+      <w:pPr>
+        <w:pStyle w:val="ListParagraph"/>
+        <w:numPr>
+          <w:ilvl w:val="0"/>
+          <w:numId w:val="29"/>
+        </w:numPr>
+      </w:pPr>
+      <w:r>
+        <w:t>Meteor – Select a location for a meteor to land, then after a couple of seconds the meteor will hit the ground damaging everything nearby</w:t>
+      </w:r>
+    </w:p>
+    <w:p>
+      <w:pPr>
+        <w:rPr>
+          <w:b/>
+          <w:bCs/>
+          <w:u w:val="single"/>
+        </w:rPr>
+      </w:pPr>
+      <w:r>
+        <w:rPr>
+          <w:b/>
+          <w:bCs/>
+          <w:u w:val="single"/>
+        </w:rPr>
+        <w:t>Possible roguelike elements</w:t>
+      </w:r>
+    </w:p>
+    <w:p>
+      <w:pPr>
+        <w:pStyle w:val="ListParagraph"/>
+        <w:numPr>
+          <w:ilvl w:val="0"/>
+          <w:numId w:val="19"/>
+        </w:numPr>
+      </w:pPr>
+      <w:r>
+        <w:t xml:space="preserve">Infinite procedurally generated dungeons </w:t>
+      </w:r>
+    </w:p>
+    <w:p>
+      <w:pPr>
+        <w:pStyle w:val="ListParagraph"/>
+        <w:numPr>
+          <w:ilvl w:val="0"/>
+          <w:numId w:val="19"/>
+        </w:numPr>
+      </w:pPr>
+      <w:r>
+        <w:t>Unlock new followers, enemies and buildings between ‘runs’</w:t>
+      </w:r>
+    </w:p>
+    <w:p>
+      <w:pPr>
+        <w:pStyle w:val="ListParagraph"/>
+        <w:numPr>
+          <w:ilvl w:val="0"/>
+          <w:numId w:val="19"/>
+        </w:numPr>
+      </w:pPr>
+      <w:r>
+        <w:rPr>
+          <w:b/>
+          <w:bCs/>
+        </w:rPr>
+        <w:t>Hero characters</w:t>
+      </w:r>
+      <w:r>
+        <w:t xml:space="preserve"> that can be unlocked by doing various things</w:t>
       </w:r>
     </w:p>
     <w:p>
@@ -893,11 +1263,11 @@
         <w:pStyle w:val="ListParagraph"/>
         <w:numPr>
           <w:ilvl w:val="1"/>
-          <w:numId w:val="15"/>
-        </w:numPr>
-      </w:pPr>
-      <w:r>
-        <w:t>Walls – click to begin drawing, then click again to build</w:t>
+          <w:numId w:val="19"/>
+        </w:numPr>
+      </w:pPr>
+      <w:r>
+        <w:t>Can be selected before starting a run (kinda like binding of Isaac or don’t starve characters)</w:t>
       </w:r>
     </w:p>
     <w:p>
@@ -905,11 +1275,11 @@
         <w:pStyle w:val="ListParagraph"/>
         <w:numPr>
           <w:ilvl w:val="1"/>
-          <w:numId w:val="15"/>
-        </w:numPr>
-      </w:pPr>
-      <w:r>
-        <w:t>Bridges</w:t>
+          <w:numId w:val="19"/>
+        </w:numPr>
+      </w:pPr>
+      <w:r>
+        <w:t>When they are killed they can be revived</w:t>
       </w:r>
     </w:p>
     <w:p>
@@ -917,35 +1287,11 @@
         <w:pStyle w:val="ListParagraph"/>
         <w:numPr>
           <w:ilvl w:val="1"/>
-          <w:numId w:val="15"/>
-        </w:numPr>
-      </w:pPr>
-      <w:r>
-        <w:t>Roads</w:t>
-      </w:r>
-    </w:p>
-    <w:p>
-      <w:pPr>
-        <w:pStyle w:val="ListParagraph"/>
-        <w:numPr>
-          <w:ilvl w:val="0"/>
-          <w:numId w:val="15"/>
-        </w:numPr>
-      </w:pPr>
-      <w:r>
-        <w:t>Destroy/remove building</w:t>
-      </w:r>
-    </w:p>
-    <w:p>
-      <w:pPr>
-        <w:pStyle w:val="ListParagraph"/>
-        <w:numPr>
-          <w:ilvl w:val="0"/>
-          <w:numId w:val="15"/>
-        </w:numPr>
-      </w:pPr>
-      <w:r>
-        <w:t>Larger buildings</w:t>
+          <w:numId w:val="19"/>
+        </w:numPr>
+      </w:pPr>
+      <w:r>
+        <w:t>You can only have one of them</w:t>
       </w:r>
     </w:p>
     <w:p>
@@ -953,11 +1299,11 @@
         <w:pStyle w:val="ListParagraph"/>
         <w:numPr>
           <w:ilvl w:val="1"/>
-          <w:numId w:val="15"/>
-        </w:numPr>
-      </w:pPr>
-      <w:r>
-        <w:t xml:space="preserve">Select multiple tiles </w:t>
+          <w:numId w:val="19"/>
+        </w:numPr>
+      </w:pPr>
+      <w:r>
+        <w:t xml:space="preserve">Based on the core follower classes </w:t>
       </w:r>
     </w:p>
     <w:p>
@@ -965,11 +1311,11 @@
         <w:pStyle w:val="ListParagraph"/>
         <w:numPr>
           <w:ilvl w:val="1"/>
-          <w:numId w:val="15"/>
-        </w:numPr>
-      </w:pPr>
-      <w:r>
-        <w:t>Check all selected tiles are clear before building</w:t>
+          <w:numId w:val="19"/>
+        </w:numPr>
+      </w:pPr>
+      <w:r>
+        <w:t>They each have unique abilities</w:t>
       </w:r>
     </w:p>
     <w:p>
@@ -977,11 +1323,11 @@
         <w:pStyle w:val="ListParagraph"/>
         <w:numPr>
           <w:ilvl w:val="1"/>
-          <w:numId w:val="15"/>
-        </w:numPr>
-      </w:pPr>
-      <w:r>
-        <w:t>Get mouse pos and select tile under it</w:t>
+          <w:numId w:val="19"/>
+        </w:numPr>
+      </w:pPr>
+      <w:r>
+        <w:t>They can level up, increasing their strength</w:t>
       </w:r>
     </w:p>
     <w:p>
@@ -989,40 +1335,11 @@
         <w:pStyle w:val="ListParagraph"/>
         <w:numPr>
           <w:ilvl w:val="1"/>
-          <w:numId w:val="15"/>
-        </w:numPr>
-      </w:pPr>
-      <w:r>
-        <w:t>If mouse x remainder (%) is greater than .5, add the tile to the right else add the tile to the left</w:t>
-      </w:r>
-    </w:p>
-    <w:p>
-      <w:r>
-        <w:t>Priest</w:t>
-      </w:r>
-    </w:p>
-    <w:p>
-      <w:pPr>
-        <w:pStyle w:val="ListParagraph"/>
-        <w:numPr>
-          <w:ilvl w:val="0"/>
-          <w:numId w:val="17"/>
-        </w:numPr>
-      </w:pPr>
-      <w:r>
-        <w:t>Command to heal followers when not in a squad by right clicking</w:t>
-      </w:r>
-    </w:p>
-    <w:p>
-      <w:pPr>
-        <w:pStyle w:val="ListParagraph"/>
-        <w:numPr>
-          <w:ilvl w:val="0"/>
-          <w:numId w:val="17"/>
-        </w:numPr>
-      </w:pPr>
-      <w:r>
-        <w:t>Recharge restoration pillars</w:t>
+          <w:numId w:val="19"/>
+        </w:numPr>
+      </w:pPr>
+      <w:r>
+        <w:t>When added to squads/armies they can give the followers special powers</w:t>
       </w:r>
     </w:p>
     <w:p>
@@ -1030,46 +1347,42 @@
         <w:pStyle w:val="ListParagraph"/>
         <w:numPr>
           <w:ilvl w:val="1"/>
-          <w:numId w:val="17"/>
-        </w:numPr>
-      </w:pPr>
-      <w:r>
-        <w:t>Pillars lose charge over time</w:t>
-      </w:r>
-    </w:p>
-    <w:p>
-      <w:pPr>
-        <w:pStyle w:val="ListParagraph"/>
-        <w:numPr>
-          <w:ilvl w:val="0"/>
-          <w:numId w:val="17"/>
-        </w:numPr>
-      </w:pPr>
-      <w:r>
-        <w:t xml:space="preserve">Move away from enemies when too close (find </w:t>
-      </w:r>
-      <w:r>
-        <w:t>path able</w:t>
-      </w:r>
-      <w:r>
-        <w:t xml:space="preserve"> tile far enough away)</w:t>
-      </w:r>
-    </w:p>
-    <w:p>
-      <w:r>
-        <w:t>Necromancer</w:t>
-      </w:r>
-    </w:p>
-    <w:p>
-      <w:pPr>
-        <w:pStyle w:val="ListParagraph"/>
-        <w:numPr>
-          <w:ilvl w:val="0"/>
-          <w:numId w:val="18"/>
-        </w:numPr>
-      </w:pPr>
-      <w:r>
-        <w:t>Necromancer movement</w:t>
+          <w:numId w:val="19"/>
+        </w:numPr>
+      </w:pPr>
+      <w:r>
+        <w:t>They can give civilisations (entire gameplay team) advantages</w:t>
+      </w:r>
+    </w:p>
+    <w:p>
+      <w:pPr>
+        <w:pStyle w:val="ListParagraph"/>
+        <w:numPr>
+          <w:ilvl w:val="2"/>
+          <w:numId w:val="19"/>
+        </w:numPr>
+      </w:pPr>
+      <w:r>
+        <w:t>(i.e. increased wood/stone/food production)</w:t>
+      </w:r>
+    </w:p>
+    <w:p>
+      <w:pPr>
+        <w:pStyle w:val="ListParagraph"/>
+        <w:numPr>
+          <w:ilvl w:val="0"/>
+          <w:numId w:val="19"/>
+        </w:numPr>
+      </w:pPr>
+      <w:r>
+        <w:rPr>
+          <w:b/>
+          <w:bCs/>
+        </w:rPr>
+        <w:t>Stackable effects</w:t>
+      </w:r>
+      <w:r>
+        <w:t xml:space="preserve"> (similar to binding of Isaac)</w:t>
       </w:r>
     </w:p>
     <w:p>
@@ -1077,85 +1390,141 @@
         <w:pStyle w:val="ListParagraph"/>
         <w:numPr>
           <w:ilvl w:val="1"/>
-          <w:numId w:val="18"/>
-        </w:numPr>
-      </w:pPr>
-      <w:r>
-        <w:t xml:space="preserve">Move towards target unless there are corpses in range and the raise dead ability is off cooldown (if </w:t>
-      </w:r>
-      <w:proofErr w:type="gramStart"/>
-      <w:r>
-        <w:t>so</w:t>
-      </w:r>
-      <w:proofErr w:type="gramEnd"/>
-      <w:r>
-        <w:t xml:space="preserve"> move towards corpses)</w:t>
-      </w:r>
-    </w:p>
-    <w:p>
-      <w:pPr>
-        <w:pStyle w:val="ListParagraph"/>
-        <w:numPr>
-          <w:ilvl w:val="0"/>
-          <w:numId w:val="18"/>
-        </w:numPr>
-      </w:pPr>
-      <w:r>
-        <w:t>Check if target already has a shadow effect on them, if so attempt to find a new target</w:t>
-      </w:r>
-    </w:p>
-    <w:p>
-      <w:r>
-        <w:t>Tile effects</w:t>
-      </w:r>
-    </w:p>
-    <w:p>
-      <w:pPr>
-        <w:pStyle w:val="ListParagraph"/>
-        <w:numPr>
-          <w:ilvl w:val="0"/>
           <w:numId w:val="19"/>
         </w:numPr>
       </w:pPr>
       <w:r>
-        <w:t>Freeze effect – Freezes any follower on the tile, slowing them down until eventually freezing in place</w:t>
-      </w:r>
-    </w:p>
-    <w:p>
-      <w:pPr>
-        <w:pStyle w:val="ListParagraph"/>
-      </w:pPr>
-    </w:p>
-    <w:p>
-      <w:r>
-        <w:t>Possible roguelike elements</w:t>
-      </w:r>
-    </w:p>
-    <w:p>
-      <w:pPr>
-        <w:pStyle w:val="ListParagraph"/>
-        <w:numPr>
-          <w:ilvl w:val="0"/>
+        <w:t>Squads can be given items to give them unique abilities</w:t>
+      </w:r>
+    </w:p>
+    <w:p>
+      <w:pPr>
+        <w:pStyle w:val="ListParagraph"/>
+        <w:numPr>
+          <w:ilvl w:val="1"/>
           <w:numId w:val="19"/>
         </w:numPr>
       </w:pPr>
       <w:r>
-        <w:t xml:space="preserve">Infinite procedurally generated dungeons </w:t>
-      </w:r>
-    </w:p>
-    <w:p>
-      <w:pPr>
-        <w:pStyle w:val="ListParagraph"/>
-        <w:numPr>
-          <w:ilvl w:val="0"/>
+        <w:t>Effects stack up, sometimes creating interesting synergies and unique interactions</w:t>
+      </w:r>
+    </w:p>
+    <w:p>
+      <w:pPr>
+        <w:pStyle w:val="ListParagraph"/>
+        <w:numPr>
+          <w:ilvl w:val="2"/>
           <w:numId w:val="19"/>
         </w:numPr>
       </w:pPr>
       <w:r>
-        <w:t>Unlock new followers, enemies and buildings between ‘runs’</w:t>
-      </w:r>
-    </w:p>
-    <w:p/>
+        <w:t>(E.g. fire item causes all members of the squad to deal fire damage, when added to archers they shoot fire arrows which burn targets and spread fire to nearby enemies)</w:t>
+      </w:r>
+    </w:p>
+    <w:p>
+      <w:pPr>
+        <w:pStyle w:val="ListParagraph"/>
+        <w:numPr>
+          <w:ilvl w:val="0"/>
+          <w:numId w:val="19"/>
+        </w:numPr>
+        <w:rPr>
+          <w:b/>
+          <w:bCs/>
+        </w:rPr>
+      </w:pPr>
+      <w:r>
+        <w:rPr>
+          <w:b/>
+          <w:bCs/>
+        </w:rPr>
+        <w:t>Items</w:t>
+      </w:r>
+    </w:p>
+    <w:p>
+      <w:pPr>
+        <w:pStyle w:val="ListParagraph"/>
+        <w:numPr>
+          <w:ilvl w:val="1"/>
+          <w:numId w:val="19"/>
+        </w:numPr>
+      </w:pPr>
+      <w:r>
+        <w:t>Items can be found from a variety of sources</w:t>
+      </w:r>
+    </w:p>
+    <w:p>
+      <w:pPr>
+        <w:pStyle w:val="ListParagraph"/>
+        <w:numPr>
+          <w:ilvl w:val="2"/>
+          <w:numId w:val="19"/>
+        </w:numPr>
+      </w:pPr>
+      <w:r>
+        <w:t>Rarely from standard enemies</w:t>
+      </w:r>
+    </w:p>
+    <w:p>
+      <w:pPr>
+        <w:pStyle w:val="ListParagraph"/>
+        <w:numPr>
+          <w:ilvl w:val="2"/>
+          <w:numId w:val="19"/>
+        </w:numPr>
+      </w:pPr>
+      <w:r>
+        <w:t>Commonly from rare enemies and bosses</w:t>
+      </w:r>
+    </w:p>
+    <w:p>
+      <w:pPr>
+        <w:pStyle w:val="ListParagraph"/>
+        <w:numPr>
+          <w:ilvl w:val="2"/>
+          <w:numId w:val="19"/>
+        </w:numPr>
+      </w:pPr>
+      <w:r>
+        <w:t>In procedural dungeon chests</w:t>
+      </w:r>
+    </w:p>
+    <w:p>
+      <w:pPr>
+        <w:pStyle w:val="ListParagraph"/>
+        <w:numPr>
+          <w:ilvl w:val="1"/>
+          <w:numId w:val="19"/>
+        </w:numPr>
+      </w:pPr>
+      <w:r>
+        <w:t>Different objects give different followers varying levels of advantages</w:t>
+      </w:r>
+    </w:p>
+    <w:p>
+      <w:pPr>
+        <w:pStyle w:val="ListParagraph"/>
+        <w:numPr>
+          <w:ilvl w:val="2"/>
+          <w:numId w:val="19"/>
+        </w:numPr>
+      </w:pPr>
+      <w:r>
+        <w:t>(I.e. increased range will benefit archers more, but increased health would benefit soldiers more)</w:t>
+      </w:r>
+    </w:p>
+    <w:p>
+      <w:pPr>
+        <w:pStyle w:val="ListParagraph"/>
+        <w:numPr>
+          <w:ilvl w:val="2"/>
+          <w:numId w:val="19"/>
+        </w:numPr>
+      </w:pPr>
+      <w:r>
+        <w:t>This adds some strategy to managing your squads/items as to make the most out of the items</w:t>
+      </w:r>
+    </w:p>
     <w:p>
       <w:pPr>
         <w:rPr>
@@ -1180,61 +1549,49 @@
         </w:numPr>
       </w:pPr>
       <w:r>
+        <w:t xml:space="preserve">Gets dark at night, limiting vision </w:t>
+      </w:r>
+    </w:p>
+    <w:p>
+      <w:pPr>
+        <w:pStyle w:val="ListParagraph"/>
+        <w:numPr>
+          <w:ilvl w:val="0"/>
+          <w:numId w:val="26"/>
+        </w:numPr>
+      </w:pPr>
+      <w:r>
+        <w:t>Corruption spreads faster at night?</w:t>
+      </w:r>
+    </w:p>
+    <w:p>
+      <w:pPr>
+        <w:pStyle w:val="ListParagraph"/>
+        <w:numPr>
+          <w:ilvl w:val="0"/>
+          <w:numId w:val="26"/>
+        </w:numPr>
+      </w:pPr>
+      <w:r>
+        <w:t>Maybe more enemies spawn at night</w:t>
+      </w:r>
+    </w:p>
+    <w:p>
+      <w:r>
+        <w:t>UI</w:t>
+      </w:r>
+    </w:p>
+    <w:p>
+      <w:pPr>
+        <w:pStyle w:val="ListParagraph"/>
+        <w:numPr>
+          <w:ilvl w:val="0"/>
+          <w:numId w:val="20"/>
+        </w:numPr>
+      </w:pPr>
+      <w:r>
         <w:lastRenderedPageBreak/>
-        <w:t xml:space="preserve">Gets dark at night, limiting vision </w:t>
-      </w:r>
-    </w:p>
-    <w:p>
-      <w:pPr>
-        <w:pStyle w:val="ListParagraph"/>
-        <w:numPr>
-          <w:ilvl w:val="0"/>
-          <w:numId w:val="26"/>
-        </w:numPr>
-      </w:pPr>
-      <w:r>
-        <w:t>Corruption spreads faster at night?</w:t>
-      </w:r>
-    </w:p>
-    <w:p>
-      <w:pPr>
-        <w:pStyle w:val="ListParagraph"/>
-        <w:numPr>
-          <w:ilvl w:val="0"/>
-          <w:numId w:val="26"/>
-        </w:numPr>
-      </w:pPr>
-      <w:r>
-        <w:t>Maybe more enemies spawn at night</w:t>
-      </w:r>
-    </w:p>
-    <w:p>
-      <w:r>
-        <w:t>UI</w:t>
-      </w:r>
-    </w:p>
-    <w:p>
-      <w:pPr>
-        <w:pStyle w:val="ListParagraph"/>
-        <w:numPr>
-          <w:ilvl w:val="0"/>
-          <w:numId w:val="20"/>
-        </w:numPr>
-      </w:pPr>
-      <w:r>
         <w:t>Somehow update squad inspector without deleting and instantiating icons and health bars every time</w:t>
-      </w:r>
-    </w:p>
-    <w:p>
-      <w:pPr>
-        <w:pStyle w:val="ListParagraph"/>
-        <w:numPr>
-          <w:ilvl w:val="0"/>
-          <w:numId w:val="20"/>
-        </w:numPr>
-      </w:pPr>
-      <w:r>
-        <w:t>Make sprites for Follower UI that is the same scale as the resource icons (standardised icon size)</w:t>
       </w:r>
     </w:p>
     <w:p>
@@ -1304,7 +1661,7 @@
     <w:p/>
     <w:p>
       <w:r>
-        <w:t>To do:</w:t>
+        <w:t>Save/load</w:t>
       </w:r>
     </w:p>
     <w:p>
@@ -1316,7 +1673,43 @@
         </w:numPr>
       </w:pPr>
       <w:r>
-        <w:t>Fix followers (and enemies) walking through wall corners in 8D pathfinding</w:t>
+        <w:t>Save cooldown positions (maybe serialize the whole cooldown class object)</w:t>
+      </w:r>
+    </w:p>
+    <w:p>
+      <w:pPr>
+        <w:pStyle w:val="ListParagraph"/>
+        <w:numPr>
+          <w:ilvl w:val="0"/>
+          <w:numId w:val="20"/>
+        </w:numPr>
+      </w:pPr>
+      <w:r>
+        <w:t>Save corpses</w:t>
+      </w:r>
+    </w:p>
+    <w:p>
+      <w:pPr>
+        <w:pStyle w:val="ListParagraph"/>
+        <w:numPr>
+          <w:ilvl w:val="0"/>
+          <w:numId w:val="20"/>
+        </w:numPr>
+      </w:pPr>
+      <w:r>
+        <w:t>Save projectiles</w:t>
+      </w:r>
+    </w:p>
+    <w:p>
+      <w:pPr>
+        <w:pStyle w:val="ListParagraph"/>
+        <w:numPr>
+          <w:ilvl w:val="0"/>
+          <w:numId w:val="20"/>
+        </w:numPr>
+      </w:pPr>
+      <w:r>
+        <w:t xml:space="preserve">Save status effects </w:t>
       </w:r>
     </w:p>
     <w:p>
@@ -1328,7 +1721,90 @@
         </w:numPr>
       </w:pPr>
       <w:r>
-        <w:t>Think it happens because follower’s start position when pathing IS the wall position, so it doesn’t check it for obstacle</w:t>
+        <w:t>Maybe instead of having the status effect be as part of a coroutine, instead set it up with a tick function (similar to the cooldown class) so that the whole status effect can be easily added to follower and enemy data classes.</w:t>
+      </w:r>
+    </w:p>
+    <w:p>
+      <w:r>
+        <w:t xml:space="preserve">Stretch goals </w:t>
+      </w:r>
+    </w:p>
+    <w:p>
+      <w:pPr>
+        <w:pStyle w:val="ListParagraph"/>
+        <w:numPr>
+          <w:ilvl w:val="0"/>
+          <w:numId w:val="6"/>
+        </w:numPr>
+      </w:pPr>
+      <w:r>
+        <w:t>Play as the other side (spreading corruption) – possibly multiplayer, possibly AI</w:t>
+      </w:r>
+    </w:p>
+    <w:p/>
+    <w:p>
+      <w:r>
+        <w:t>To do:</w:t>
+      </w:r>
+    </w:p>
+    <w:p>
+      <w:pPr>
+        <w:pStyle w:val="ListParagraph"/>
+        <w:numPr>
+          <w:ilvl w:val="0"/>
+          <w:numId w:val="20"/>
+        </w:numPr>
+      </w:pPr>
+      <w:r>
+        <w:t>Fix followers (and enemies) walking through wall corners in 8D pathfinding</w:t>
+      </w:r>
+    </w:p>
+    <w:p>
+      <w:pPr>
+        <w:pStyle w:val="ListParagraph"/>
+        <w:numPr>
+          <w:ilvl w:val="0"/>
+          <w:numId w:val="20"/>
+        </w:numPr>
+      </w:pPr>
+      <w:r>
+        <w:t>Prevent starting in water</w:t>
+      </w:r>
+    </w:p>
+    <w:p>
+      <w:pPr>
+        <w:pStyle w:val="ListParagraph"/>
+        <w:numPr>
+          <w:ilvl w:val="0"/>
+          <w:numId w:val="20"/>
+        </w:numPr>
+      </w:pPr>
+      <w:r>
+        <w:t>Find way to show followers behind structures (maybe shader)</w:t>
+      </w:r>
+    </w:p>
+    <w:p>
+      <w:pPr>
+        <w:pStyle w:val="ListParagraph"/>
+        <w:numPr>
+          <w:ilvl w:val="0"/>
+          <w:numId w:val="20"/>
+        </w:numPr>
+      </w:pPr>
+      <w:r>
+        <w:t>Rework resources system (very unnecessarily confusing)</w:t>
+      </w:r>
+    </w:p>
+    <w:p>
+      <w:pPr>
+        <w:pStyle w:val="ListParagraph"/>
+        <w:numPr>
+          <w:ilvl w:val="0"/>
+          <w:numId w:val="20"/>
+        </w:numPr>
+      </w:pPr>
+      <w:r>
+        <w:t>Rework HUD (needs to be easier to update intuitively (finds all of the data from static classes etc.)</w:t>
       </w:r>
     </w:p>
     <w:p>
@@ -1340,7 +1816,7 @@
         </w:numPr>
       </w:pPr>
       <w:r>
-        <w:t>Need to ensure follower is always pathing from the correct place</w:t>
+        <w:t>Toggle between followers by clicking on the HUD icon</w:t>
       </w:r>
     </w:p>
     <w:p>
@@ -1352,70 +1828,7 @@
         </w:numPr>
       </w:pPr>
       <w:r>
-        <w:t>Prevent starting in water</w:t>
-      </w:r>
-    </w:p>
-    <w:p>
-      <w:pPr>
-        <w:pStyle w:val="ListParagraph"/>
-        <w:numPr>
-          <w:ilvl w:val="0"/>
-          <w:numId w:val="20"/>
-        </w:numPr>
-      </w:pPr>
-      <w:r>
-        <w:t>Find way to show followers behind structures (maybe shader)</w:t>
-      </w:r>
-    </w:p>
-    <w:p>
-      <w:pPr>
-        <w:pStyle w:val="ListParagraph"/>
-        <w:numPr>
-          <w:ilvl w:val="0"/>
-          <w:numId w:val="20"/>
-        </w:numPr>
-      </w:pPr>
-      <w:r>
-        <w:t>Save cooldown positions (maybe serialize the whole cooldown class object)</w:t>
-      </w:r>
-    </w:p>
-    <w:p>
-      <w:pPr>
-        <w:pStyle w:val="ListParagraph"/>
-        <w:numPr>
-          <w:ilvl w:val="0"/>
-          <w:numId w:val="20"/>
-        </w:numPr>
-      </w:pPr>
-      <w:r>
-        <w:t>Save corpses</w:t>
-      </w:r>
-    </w:p>
-    <w:p>
-      <w:pPr>
-        <w:pStyle w:val="ListParagraph"/>
-        <w:numPr>
-          <w:ilvl w:val="0"/>
-          <w:numId w:val="20"/>
-        </w:numPr>
-      </w:pPr>
-      <w:r>
-        <w:t>Save projectiles</w:t>
-      </w:r>
-    </w:p>
-    <w:p>
-      <w:pPr>
-        <w:pStyle w:val="ListParagraph"/>
-        <w:numPr>
-          <w:ilvl w:val="0"/>
-          <w:numId w:val="20"/>
-        </w:numPr>
-      </w:pPr>
-      <w:r>
-        <w:t>Save</w:t>
-      </w:r>
-      <w:r>
-        <w:t xml:space="preserve"> status effects </w:t>
+        <w:t>Go through the codebase improving readability</w:t>
       </w:r>
     </w:p>
     <w:p>
@@ -1427,39 +1840,7 @@
         </w:numPr>
       </w:pPr>
       <w:r>
-        <w:t>Maybe instead of having the status effect be as part of a coroutine, instead set it up with a tick function (similar to the cooldown class) so that the whole status effect can be easily added to follower and enemy data classes.</w:t>
-      </w:r>
-    </w:p>
-    <w:p>
-      <w:pPr>
-        <w:pStyle w:val="ListParagraph"/>
-        <w:numPr>
-          <w:ilvl w:val="0"/>
-          <w:numId w:val="20"/>
-        </w:numPr>
-      </w:pPr>
-      <w:r>
-        <w:t>Rework resources system (very unnecessarily confusing)</w:t>
-      </w:r>
-    </w:p>
-    <w:p>
-      <w:pPr>
-        <w:pStyle w:val="ListParagraph"/>
-        <w:numPr>
-          <w:ilvl w:val="0"/>
-          <w:numId w:val="20"/>
-        </w:numPr>
-      </w:pPr>
-      <w:r>
-        <w:t xml:space="preserve">Rework HUD (needs to be easier to update intuitively (finds </w:t>
-      </w:r>
-      <w:proofErr w:type="gramStart"/>
-      <w:r>
-        <w:t>all of</w:t>
-      </w:r>
-      <w:proofErr w:type="gramEnd"/>
-      <w:r>
-        <w:t xml:space="preserve"> the data from static classes etc.)</w:t>
+        <w:t>Comment functions</w:t>
       </w:r>
     </w:p>
     <w:p>
@@ -1471,7 +1852,7 @@
         </w:numPr>
       </w:pPr>
       <w:r>
-        <w:t>Toggle between followers by clicking on the HUD icon</w:t>
+        <w:t>Add comment headers to separate sections in classes</w:t>
       </w:r>
     </w:p>
     <w:p>
@@ -1483,7 +1864,34 @@
         </w:numPr>
       </w:pPr>
       <w:r>
-        <w:t>Go through the codebase improving readability</w:t>
+        <w:t>Clear building functionality (i.e. storage) when destroyed</w:t>
+      </w:r>
+    </w:p>
+    <w:p>
+      <w:pPr>
+        <w:pStyle w:val="ListParagraph"/>
+        <w:numPr>
+          <w:ilvl w:val="0"/>
+          <w:numId w:val="20"/>
+        </w:numPr>
+      </w:pPr>
+      <w:r>
+        <w:t xml:space="preserve">Fix followers not </w:t>
+      </w:r>
+      <w:r>
+        <w:t>facing target</w:t>
+      </w:r>
+    </w:p>
+    <w:p>
+      <w:pPr>
+        <w:pStyle w:val="ListParagraph"/>
+        <w:numPr>
+          <w:ilvl w:val="0"/>
+          <w:numId w:val="20"/>
+        </w:numPr>
+      </w:pPr>
+      <w:r>
+        <w:t>Have some buildings open a default building inspector</w:t>
       </w:r>
     </w:p>
     <w:p>
@@ -1495,19 +1903,22 @@
         </w:numPr>
       </w:pPr>
       <w:r>
-        <w:t>Comment functions</w:t>
-      </w:r>
-    </w:p>
-    <w:p>
-      <w:pPr>
-        <w:pStyle w:val="ListParagraph"/>
-        <w:numPr>
-          <w:ilvl w:val="1"/>
+        <w:t>Just shows health bar and building nam</w:t>
+      </w:r>
+      <w:r>
+        <w:t>e</w:t>
+      </w:r>
+    </w:p>
+    <w:p>
+      <w:pPr>
+        <w:pStyle w:val="ListParagraph"/>
+        <w:numPr>
+          <w:ilvl w:val="0"/>
           <w:numId w:val="20"/>
         </w:numPr>
       </w:pPr>
       <w:r>
-        <w:t>Add comment headers to separate sections in classes</w:t>
+        <w:t>Make pathfinding update more often when closer to the target</w:t>
       </w:r>
     </w:p>
     <w:p>
@@ -1519,7 +1930,7 @@
         </w:numPr>
       </w:pPr>
       <w:r>
-        <w:t>Clear building functionality (i.e. storage) when destroyed</w:t>
+        <w:t>Add focus button to move camera to the currently selected follower</w:t>
       </w:r>
     </w:p>
     <w:p>
@@ -1531,7 +1942,7 @@
         </w:numPr>
       </w:pPr>
       <w:r>
-        <w:t>Fix enemy pathing lag</w:t>
+        <w:t>Show status effects in inspector (maybe glow around health bar)</w:t>
       </w:r>
     </w:p>
     <w:p>
@@ -1543,69 +1954,8 @@
         </w:numPr>
       </w:pPr>
       <w:r>
-        <w:t xml:space="preserve">Fix followers not </w:t>
-      </w:r>
-      <w:r>
-        <w:t>facing target</w:t>
-      </w:r>
-    </w:p>
-    <w:p>
-      <w:pPr>
-        <w:pStyle w:val="ListParagraph"/>
-        <w:numPr>
-          <w:ilvl w:val="0"/>
-          <w:numId w:val="20"/>
-        </w:numPr>
-      </w:pPr>
-      <w:r>
-        <w:t>If directing follower with red hit colour – does not reset as all coroutines are stopped</w:t>
-      </w:r>
-    </w:p>
-    <w:p>
-      <w:pPr>
-        <w:pStyle w:val="ListParagraph"/>
-        <w:numPr>
-          <w:ilvl w:val="1"/>
-          <w:numId w:val="20"/>
-        </w:numPr>
-      </w:pPr>
-      <w:r>
-        <w:t>Instead store current action as coroutine then stop it when directing rather than stopping all coroutines</w:t>
-      </w:r>
-    </w:p>
-    <w:p>
-      <w:pPr>
-        <w:pStyle w:val="ListParagraph"/>
-        <w:numPr>
-          <w:ilvl w:val="0"/>
-          <w:numId w:val="20"/>
-        </w:numPr>
-      </w:pPr>
-      <w:r>
-        <w:t xml:space="preserve">Have some buildings open a default building </w:t>
-      </w:r>
-      <w:proofErr w:type="gramStart"/>
-      <w:r>
-        <w:t>inspector</w:t>
-      </w:r>
-      <w:proofErr w:type="gramEnd"/>
-    </w:p>
-    <w:p>
-      <w:pPr>
-        <w:pStyle w:val="ListParagraph"/>
-        <w:numPr>
-          <w:ilvl w:val="1"/>
-          <w:numId w:val="20"/>
-        </w:numPr>
-      </w:pPr>
-      <w:r>
-        <w:t>Just shows health bar and building name</w:t>
-      </w:r>
-    </w:p>
-    <w:p>
-      <w:pPr>
-        <w:ind w:left="360"/>
-      </w:pPr>
+        <w:t>Fix enemies only pathing to target after they move and returning to currentPos before moving to the target every time they move</w:t>
+      </w:r>
     </w:p>
     <w:sectPr>
       <w:pgSz w:w="11906" w:h="16838"/>
@@ -2074,7 +2424,7 @@
   <w:abstractNum w:abstractNumId="4" w15:restartNumberingAfterBreak="0">
     <w:nsid w:val="0ED544A6"/>
     <w:multiLevelType w:val="hybridMultilevel"/>
-    <w:tmpl w:val="E3664D40"/>
+    <w:tmpl w:val="41688BF8"/>
     <w:lvl w:ilvl="0" w:tplc="08090001">
       <w:start w:val="1"/>
       <w:numFmt w:val="bullet"/>
@@ -2099,7 +2449,7 @@
         <w:rFonts w:ascii="Courier New" w:hAnsi="Courier New" w:cs="Courier New" w:hint="default"/>
       </w:rPr>
     </w:lvl>
-    <w:lvl w:ilvl="2" w:tplc="08090005" w:tentative="1">
+    <w:lvl w:ilvl="2" w:tplc="08090005">
       <w:start w:val="1"/>
       <w:numFmt w:val="bullet"/>
       <w:lvlText w:val=""/>
@@ -2413,7 +2763,7 @@
   <w:abstractNum w:abstractNumId="7" w15:restartNumberingAfterBreak="0">
     <w:nsid w:val="1A0851EC"/>
     <w:multiLevelType w:val="hybridMultilevel"/>
-    <w:tmpl w:val="FFFC32B8"/>
+    <w:tmpl w:val="F6D03442"/>
     <w:lvl w:ilvl="0" w:tplc="08090001">
       <w:start w:val="1"/>
       <w:numFmt w:val="bullet"/>
@@ -3853,6 +4203,119 @@
     </w:lvl>
   </w:abstractNum>
   <w:abstractNum w:abstractNumId="20" w15:restartNumberingAfterBreak="0">
+    <w:nsid w:val="5C463548"/>
+    <w:multiLevelType w:val="hybridMultilevel"/>
+    <w:tmpl w:val="7864050C"/>
+    <w:lvl w:ilvl="0" w:tplc="08090003">
+      <w:start w:val="1"/>
+      <w:numFmt w:val="bullet"/>
+      <w:lvlText w:val="o"/>
+      <w:lvlJc w:val="left"/>
+      <w:pPr>
+        <w:ind w:left="720" w:hanging="360"/>
+      </w:pPr>
+      <w:rPr>
+        <w:rFonts w:ascii="Courier New" w:hAnsi="Courier New" w:cs="Courier New" w:hint="default"/>
+      </w:rPr>
+    </w:lvl>
+    <w:lvl w:ilvl="1" w:tplc="08090003" w:tentative="1">
+      <w:start w:val="1"/>
+      <w:numFmt w:val="bullet"/>
+      <w:lvlText w:val="o"/>
+      <w:lvlJc w:val="left"/>
+      <w:pPr>
+        <w:ind w:left="1440" w:hanging="360"/>
+      </w:pPr>
+      <w:rPr>
+        <w:rFonts w:ascii="Courier New" w:hAnsi="Courier New" w:cs="Courier New" w:hint="default"/>
+      </w:rPr>
+    </w:lvl>
+    <w:lvl w:ilvl="2" w:tplc="08090005" w:tentative="1">
+      <w:start w:val="1"/>
+      <w:numFmt w:val="bullet"/>
+      <w:lvlText w:val=""/>
+      <w:lvlJc w:val="left"/>
+      <w:pPr>
+        <w:ind w:left="2160" w:hanging="360"/>
+      </w:pPr>
+      <w:rPr>
+        <w:rFonts w:ascii="Wingdings" w:hAnsi="Wingdings" w:hint="default"/>
+      </w:rPr>
+    </w:lvl>
+    <w:lvl w:ilvl="3" w:tplc="08090001" w:tentative="1">
+      <w:start w:val="1"/>
+      <w:numFmt w:val="bullet"/>
+      <w:lvlText w:val=""/>
+      <w:lvlJc w:val="left"/>
+      <w:pPr>
+        <w:ind w:left="2880" w:hanging="360"/>
+      </w:pPr>
+      <w:rPr>
+        <w:rFonts w:ascii="Symbol" w:hAnsi="Symbol" w:hint="default"/>
+      </w:rPr>
+    </w:lvl>
+    <w:lvl w:ilvl="4" w:tplc="08090003" w:tentative="1">
+      <w:start w:val="1"/>
+      <w:numFmt w:val="bullet"/>
+      <w:lvlText w:val="o"/>
+      <w:lvlJc w:val="left"/>
+      <w:pPr>
+        <w:ind w:left="3600" w:hanging="360"/>
+      </w:pPr>
+      <w:rPr>
+        <w:rFonts w:ascii="Courier New" w:hAnsi="Courier New" w:cs="Courier New" w:hint="default"/>
+      </w:rPr>
+    </w:lvl>
+    <w:lvl w:ilvl="5" w:tplc="08090005" w:tentative="1">
+      <w:start w:val="1"/>
+      <w:numFmt w:val="bullet"/>
+      <w:lvlText w:val=""/>
+      <w:lvlJc w:val="left"/>
+      <w:pPr>
+        <w:ind w:left="4320" w:hanging="360"/>
+      </w:pPr>
+      <w:rPr>
+        <w:rFonts w:ascii="Wingdings" w:hAnsi="Wingdings" w:hint="default"/>
+      </w:rPr>
+    </w:lvl>
+    <w:lvl w:ilvl="6" w:tplc="08090001" w:tentative="1">
+      <w:start w:val="1"/>
+      <w:numFmt w:val="bullet"/>
+      <w:lvlText w:val=""/>
+      <w:lvlJc w:val="left"/>
+      <w:pPr>
+        <w:ind w:left="5040" w:hanging="360"/>
+      </w:pPr>
+      <w:rPr>
+        <w:rFonts w:ascii="Symbol" w:hAnsi="Symbol" w:hint="default"/>
+      </w:rPr>
+    </w:lvl>
+    <w:lvl w:ilvl="7" w:tplc="08090003" w:tentative="1">
+      <w:start w:val="1"/>
+      <w:numFmt w:val="bullet"/>
+      <w:lvlText w:val="o"/>
+      <w:lvlJc w:val="left"/>
+      <w:pPr>
+        <w:ind w:left="5760" w:hanging="360"/>
+      </w:pPr>
+      <w:rPr>
+        <w:rFonts w:ascii="Courier New" w:hAnsi="Courier New" w:cs="Courier New" w:hint="default"/>
+      </w:rPr>
+    </w:lvl>
+    <w:lvl w:ilvl="8" w:tplc="08090005" w:tentative="1">
+      <w:start w:val="1"/>
+      <w:numFmt w:val="bullet"/>
+      <w:lvlText w:val=""/>
+      <w:lvlJc w:val="left"/>
+      <w:pPr>
+        <w:ind w:left="6480" w:hanging="360"/>
+      </w:pPr>
+      <w:rPr>
+        <w:rFonts w:ascii="Wingdings" w:hAnsi="Wingdings" w:hint="default"/>
+      </w:rPr>
+    </w:lvl>
+  </w:abstractNum>
+  <w:abstractNum w:abstractNumId="21" w15:restartNumberingAfterBreak="0">
     <w:nsid w:val="64071F93"/>
     <w:multiLevelType w:val="hybridMultilevel"/>
     <w:tmpl w:val="E6168B7C"/>
@@ -3938,7 +4401,7 @@
       </w:pPr>
     </w:lvl>
   </w:abstractNum>
-  <w:abstractNum w:abstractNumId="21" w15:restartNumberingAfterBreak="0">
+  <w:abstractNum w:abstractNumId="22" w15:restartNumberingAfterBreak="0">
     <w:nsid w:val="64893284"/>
     <w:multiLevelType w:val="hybridMultilevel"/>
     <w:tmpl w:val="4F8AF6FC"/>
@@ -3966,7 +4429,7 @@
         <w:rFonts w:ascii="Courier New" w:hAnsi="Courier New" w:cs="Courier New" w:hint="default"/>
       </w:rPr>
     </w:lvl>
-    <w:lvl w:ilvl="2" w:tplc="08090005" w:tentative="1">
+    <w:lvl w:ilvl="2" w:tplc="08090005">
       <w:start w:val="1"/>
       <w:numFmt w:val="bullet"/>
       <w:lvlText w:val=""/>
@@ -4051,7 +4514,7 @@
       </w:rPr>
     </w:lvl>
   </w:abstractNum>
-  <w:abstractNum w:abstractNumId="22" w15:restartNumberingAfterBreak="0">
+  <w:abstractNum w:abstractNumId="23" w15:restartNumberingAfterBreak="0">
     <w:nsid w:val="656E7336"/>
     <w:multiLevelType w:val="hybridMultilevel"/>
     <w:tmpl w:val="50E0FC04"/>
@@ -4164,7 +4627,120 @@
       </w:rPr>
     </w:lvl>
   </w:abstractNum>
-  <w:abstractNum w:abstractNumId="23" w15:restartNumberingAfterBreak="0">
+  <w:abstractNum w:abstractNumId="24" w15:restartNumberingAfterBreak="0">
+    <w:nsid w:val="69594569"/>
+    <w:multiLevelType w:val="hybridMultilevel"/>
+    <w:tmpl w:val="38DCA32E"/>
+    <w:lvl w:ilvl="0" w:tplc="08090001">
+      <w:start w:val="1"/>
+      <w:numFmt w:val="bullet"/>
+      <w:lvlText w:val=""/>
+      <w:lvlJc w:val="left"/>
+      <w:pPr>
+        <w:ind w:left="720" w:hanging="360"/>
+      </w:pPr>
+      <w:rPr>
+        <w:rFonts w:ascii="Symbol" w:hAnsi="Symbol" w:hint="default"/>
+      </w:rPr>
+    </w:lvl>
+    <w:lvl w:ilvl="1" w:tplc="08090003" w:tentative="1">
+      <w:start w:val="1"/>
+      <w:numFmt w:val="bullet"/>
+      <w:lvlText w:val="o"/>
+      <w:lvlJc w:val="left"/>
+      <w:pPr>
+        <w:ind w:left="1440" w:hanging="360"/>
+      </w:pPr>
+      <w:rPr>
+        <w:rFonts w:ascii="Courier New" w:hAnsi="Courier New" w:cs="Courier New" w:hint="default"/>
+      </w:rPr>
+    </w:lvl>
+    <w:lvl w:ilvl="2" w:tplc="08090005" w:tentative="1">
+      <w:start w:val="1"/>
+      <w:numFmt w:val="bullet"/>
+      <w:lvlText w:val=""/>
+      <w:lvlJc w:val="left"/>
+      <w:pPr>
+        <w:ind w:left="2160" w:hanging="360"/>
+      </w:pPr>
+      <w:rPr>
+        <w:rFonts w:ascii="Wingdings" w:hAnsi="Wingdings" w:hint="default"/>
+      </w:rPr>
+    </w:lvl>
+    <w:lvl w:ilvl="3" w:tplc="08090001" w:tentative="1">
+      <w:start w:val="1"/>
+      <w:numFmt w:val="bullet"/>
+      <w:lvlText w:val=""/>
+      <w:lvlJc w:val="left"/>
+      <w:pPr>
+        <w:ind w:left="2880" w:hanging="360"/>
+      </w:pPr>
+      <w:rPr>
+        <w:rFonts w:ascii="Symbol" w:hAnsi="Symbol" w:hint="default"/>
+      </w:rPr>
+    </w:lvl>
+    <w:lvl w:ilvl="4" w:tplc="08090003" w:tentative="1">
+      <w:start w:val="1"/>
+      <w:numFmt w:val="bullet"/>
+      <w:lvlText w:val="o"/>
+      <w:lvlJc w:val="left"/>
+      <w:pPr>
+        <w:ind w:left="3600" w:hanging="360"/>
+      </w:pPr>
+      <w:rPr>
+        <w:rFonts w:ascii="Courier New" w:hAnsi="Courier New" w:cs="Courier New" w:hint="default"/>
+      </w:rPr>
+    </w:lvl>
+    <w:lvl w:ilvl="5" w:tplc="08090005" w:tentative="1">
+      <w:start w:val="1"/>
+      <w:numFmt w:val="bullet"/>
+      <w:lvlText w:val=""/>
+      <w:lvlJc w:val="left"/>
+      <w:pPr>
+        <w:ind w:left="4320" w:hanging="360"/>
+      </w:pPr>
+      <w:rPr>
+        <w:rFonts w:ascii="Wingdings" w:hAnsi="Wingdings" w:hint="default"/>
+      </w:rPr>
+    </w:lvl>
+    <w:lvl w:ilvl="6" w:tplc="08090001" w:tentative="1">
+      <w:start w:val="1"/>
+      <w:numFmt w:val="bullet"/>
+      <w:lvlText w:val=""/>
+      <w:lvlJc w:val="left"/>
+      <w:pPr>
+        <w:ind w:left="5040" w:hanging="360"/>
+      </w:pPr>
+      <w:rPr>
+        <w:rFonts w:ascii="Symbol" w:hAnsi="Symbol" w:hint="default"/>
+      </w:rPr>
+    </w:lvl>
+    <w:lvl w:ilvl="7" w:tplc="08090003" w:tentative="1">
+      <w:start w:val="1"/>
+      <w:numFmt w:val="bullet"/>
+      <w:lvlText w:val="o"/>
+      <w:lvlJc w:val="left"/>
+      <w:pPr>
+        <w:ind w:left="5760" w:hanging="360"/>
+      </w:pPr>
+      <w:rPr>
+        <w:rFonts w:ascii="Courier New" w:hAnsi="Courier New" w:cs="Courier New" w:hint="default"/>
+      </w:rPr>
+    </w:lvl>
+    <w:lvl w:ilvl="8" w:tplc="08090005" w:tentative="1">
+      <w:start w:val="1"/>
+      <w:numFmt w:val="bullet"/>
+      <w:lvlText w:val=""/>
+      <w:lvlJc w:val="left"/>
+      <w:pPr>
+        <w:ind w:left="6480" w:hanging="360"/>
+      </w:pPr>
+      <w:rPr>
+        <w:rFonts w:ascii="Wingdings" w:hAnsi="Wingdings" w:hint="default"/>
+      </w:rPr>
+    </w:lvl>
+  </w:abstractNum>
+  <w:abstractNum w:abstractNumId="25" w15:restartNumberingAfterBreak="0">
     <w:nsid w:val="6F205DF3"/>
     <w:multiLevelType w:val="hybridMultilevel"/>
     <w:tmpl w:val="D64495EE"/>
@@ -4277,7 +4853,7 @@
       </w:rPr>
     </w:lvl>
   </w:abstractNum>
-  <w:abstractNum w:abstractNumId="24" w15:restartNumberingAfterBreak="0">
+  <w:abstractNum w:abstractNumId="26" w15:restartNumberingAfterBreak="0">
     <w:nsid w:val="77636DAA"/>
     <w:multiLevelType w:val="hybridMultilevel"/>
     <w:tmpl w:val="D954F4AA"/>
@@ -4390,7 +4966,120 @@
       </w:rPr>
     </w:lvl>
   </w:abstractNum>
-  <w:abstractNum w:abstractNumId="25" w15:restartNumberingAfterBreak="0">
+  <w:abstractNum w:abstractNumId="27" w15:restartNumberingAfterBreak="0">
+    <w:nsid w:val="783B4B1A"/>
+    <w:multiLevelType w:val="hybridMultilevel"/>
+    <w:tmpl w:val="F450452E"/>
+    <w:lvl w:ilvl="0" w:tplc="08090001">
+      <w:start w:val="1"/>
+      <w:numFmt w:val="bullet"/>
+      <w:lvlText w:val=""/>
+      <w:lvlJc w:val="left"/>
+      <w:pPr>
+        <w:ind w:left="720" w:hanging="360"/>
+      </w:pPr>
+      <w:rPr>
+        <w:rFonts w:ascii="Symbol" w:hAnsi="Symbol" w:hint="default"/>
+      </w:rPr>
+    </w:lvl>
+    <w:lvl w:ilvl="1" w:tplc="08090003" w:tentative="1">
+      <w:start w:val="1"/>
+      <w:numFmt w:val="bullet"/>
+      <w:lvlText w:val="o"/>
+      <w:lvlJc w:val="left"/>
+      <w:pPr>
+        <w:ind w:left="1440" w:hanging="360"/>
+      </w:pPr>
+      <w:rPr>
+        <w:rFonts w:ascii="Courier New" w:hAnsi="Courier New" w:cs="Courier New" w:hint="default"/>
+      </w:rPr>
+    </w:lvl>
+    <w:lvl w:ilvl="2" w:tplc="08090005" w:tentative="1">
+      <w:start w:val="1"/>
+      <w:numFmt w:val="bullet"/>
+      <w:lvlText w:val=""/>
+      <w:lvlJc w:val="left"/>
+      <w:pPr>
+        <w:ind w:left="2160" w:hanging="360"/>
+      </w:pPr>
+      <w:rPr>
+        <w:rFonts w:ascii="Wingdings" w:hAnsi="Wingdings" w:hint="default"/>
+      </w:rPr>
+    </w:lvl>
+    <w:lvl w:ilvl="3" w:tplc="08090001" w:tentative="1">
+      <w:start w:val="1"/>
+      <w:numFmt w:val="bullet"/>
+      <w:lvlText w:val=""/>
+      <w:lvlJc w:val="left"/>
+      <w:pPr>
+        <w:ind w:left="2880" w:hanging="360"/>
+      </w:pPr>
+      <w:rPr>
+        <w:rFonts w:ascii="Symbol" w:hAnsi="Symbol" w:hint="default"/>
+      </w:rPr>
+    </w:lvl>
+    <w:lvl w:ilvl="4" w:tplc="08090003" w:tentative="1">
+      <w:start w:val="1"/>
+      <w:numFmt w:val="bullet"/>
+      <w:lvlText w:val="o"/>
+      <w:lvlJc w:val="left"/>
+      <w:pPr>
+        <w:ind w:left="3600" w:hanging="360"/>
+      </w:pPr>
+      <w:rPr>
+        <w:rFonts w:ascii="Courier New" w:hAnsi="Courier New" w:cs="Courier New" w:hint="default"/>
+      </w:rPr>
+    </w:lvl>
+    <w:lvl w:ilvl="5" w:tplc="08090005" w:tentative="1">
+      <w:start w:val="1"/>
+      <w:numFmt w:val="bullet"/>
+      <w:lvlText w:val=""/>
+      <w:lvlJc w:val="left"/>
+      <w:pPr>
+        <w:ind w:left="4320" w:hanging="360"/>
+      </w:pPr>
+      <w:rPr>
+        <w:rFonts w:ascii="Wingdings" w:hAnsi="Wingdings" w:hint="default"/>
+      </w:rPr>
+    </w:lvl>
+    <w:lvl w:ilvl="6" w:tplc="08090001" w:tentative="1">
+      <w:start w:val="1"/>
+      <w:numFmt w:val="bullet"/>
+      <w:lvlText w:val=""/>
+      <w:lvlJc w:val="left"/>
+      <w:pPr>
+        <w:ind w:left="5040" w:hanging="360"/>
+      </w:pPr>
+      <w:rPr>
+        <w:rFonts w:ascii="Symbol" w:hAnsi="Symbol" w:hint="default"/>
+      </w:rPr>
+    </w:lvl>
+    <w:lvl w:ilvl="7" w:tplc="08090003" w:tentative="1">
+      <w:start w:val="1"/>
+      <w:numFmt w:val="bullet"/>
+      <w:lvlText w:val="o"/>
+      <w:lvlJc w:val="left"/>
+      <w:pPr>
+        <w:ind w:left="5760" w:hanging="360"/>
+      </w:pPr>
+      <w:rPr>
+        <w:rFonts w:ascii="Courier New" w:hAnsi="Courier New" w:cs="Courier New" w:hint="default"/>
+      </w:rPr>
+    </w:lvl>
+    <w:lvl w:ilvl="8" w:tplc="08090005" w:tentative="1">
+      <w:start w:val="1"/>
+      <w:numFmt w:val="bullet"/>
+      <w:lvlText w:val=""/>
+      <w:lvlJc w:val="left"/>
+      <w:pPr>
+        <w:ind w:left="6480" w:hanging="360"/>
+      </w:pPr>
+      <w:rPr>
+        <w:rFonts w:ascii="Wingdings" w:hAnsi="Wingdings" w:hint="default"/>
+      </w:rPr>
+    </w:lvl>
+  </w:abstractNum>
+  <w:abstractNum w:abstractNumId="28" w15:restartNumberingAfterBreak="0">
     <w:nsid w:val="7D712E4C"/>
     <w:multiLevelType w:val="hybridMultilevel"/>
     <w:tmpl w:val="A7EC9300"/>
@@ -4513,19 +5202,19 @@
     <w:abstractNumId w:val="9"/>
   </w:num>
   <w:num w:numId="4">
-    <w:abstractNumId w:val="24"/>
+    <w:abstractNumId w:val="26"/>
   </w:num>
   <w:num w:numId="5">
-    <w:abstractNumId w:val="25"/>
+    <w:abstractNumId w:val="28"/>
   </w:num>
   <w:num w:numId="6">
     <w:abstractNumId w:val="3"/>
   </w:num>
   <w:num w:numId="7">
-    <w:abstractNumId w:val="20"/>
+    <w:abstractNumId w:val="21"/>
   </w:num>
   <w:num w:numId="8">
-    <w:abstractNumId w:val="23"/>
+    <w:abstractNumId w:val="25"/>
   </w:num>
   <w:num w:numId="9">
     <w:abstractNumId w:val="12"/>
@@ -4543,10 +5232,10 @@
     <w:abstractNumId w:val="16"/>
   </w:num>
   <w:num w:numId="14">
-    <w:abstractNumId w:val="21"/>
+    <w:abstractNumId w:val="22"/>
   </w:num>
   <w:num w:numId="15">
-    <w:abstractNumId w:val="22"/>
+    <w:abstractNumId w:val="23"/>
   </w:num>
   <w:num w:numId="16">
     <w:abstractNumId w:val="18"/>
@@ -4580,6 +5269,15 @@
   </w:num>
   <w:num w:numId="26">
     <w:abstractNumId w:val="6"/>
+  </w:num>
+  <w:num w:numId="27">
+    <w:abstractNumId w:val="20"/>
+  </w:num>
+  <w:num w:numId="28">
+    <w:abstractNumId w:val="24"/>
+  </w:num>
+  <w:num w:numId="29">
+    <w:abstractNumId w:val="27"/>
   </w:num>
 </w:numbering>
 </file>

</xml_diff>

<commit_message>
Added main menu scene (+ bug fixes )
Added main menu scene that handles the loading of saves and game exit.

Also fixed bugs
- Buildings loading with construct's resources remaining array wasn't being declared when loading
- Followers' and enemies' currentPos now updates as they follow the path when not in squad (previously only updated while in squad)
</commit_message>
<xml_diff>
--- a/Base Builder GDD.docx
+++ b/Base Builder GDD.docx
@@ -158,7 +158,15 @@
         </w:numPr>
       </w:pPr>
       <w:r>
-        <w:t>Spawners appear in corrupted lands, the player must find them and destroy them before they grow</w:t>
+        <w:t xml:space="preserve">Spawners appear in corrupted </w:t>
+      </w:r>
+      <w:proofErr w:type="gramStart"/>
+      <w:r>
+        <w:t>lands,</w:t>
+      </w:r>
+      <w:proofErr w:type="gramEnd"/>
+      <w:r>
+        <w:t xml:space="preserve"> the player must find them and destroy them before they grow</w:t>
       </w:r>
     </w:p>
     <w:p>
@@ -182,8 +190,13 @@
         </w:numPr>
       </w:pPr>
       <w:r>
-        <w:t>More enemies and tougher enemies spawn as the player progresses</w:t>
-      </w:r>
+        <w:t xml:space="preserve">More enemies and tougher enemies spawn as the player </w:t>
+      </w:r>
+      <w:proofErr w:type="gramStart"/>
+      <w:r>
+        <w:t>progresses</w:t>
+      </w:r>
+      <w:proofErr w:type="gramEnd"/>
     </w:p>
     <w:p>
       <w:pPr>
@@ -196,8 +209,13 @@
       <w:r>
         <w:t xml:space="preserve">Squads – allows soldiers, </w:t>
       </w:r>
-      <w:r>
-        <w:t>archers and priests to be commanded as groups rather than as single units. Combine squads to create armies</w:t>
+      <w:proofErr w:type="gramStart"/>
+      <w:r>
+        <w:t>archers</w:t>
+      </w:r>
+      <w:proofErr w:type="gramEnd"/>
+      <w:r>
+        <w:t xml:space="preserve"> and priests to be commanded as groups rather than as single units. Combine squads to create armies</w:t>
       </w:r>
     </w:p>
     <w:p>
@@ -404,7 +422,15 @@
       </w:pPr>
       <w:r>
         <w:lastRenderedPageBreak/>
-        <w:t>Explosive – moves really slowly but deals AOE damage when in range of followers or buildings. They must be killed in time</w:t>
+        <w:t xml:space="preserve">Explosive – moves </w:t>
+      </w:r>
+      <w:proofErr w:type="gramStart"/>
+      <w:r>
+        <w:t>really slowly</w:t>
+      </w:r>
+      <w:proofErr w:type="gramEnd"/>
+      <w:r>
+        <w:t xml:space="preserve"> but deals AOE damage when in range of followers or buildings. They must be killed in time</w:t>
       </w:r>
     </w:p>
     <w:p>
@@ -661,8 +687,13 @@
         </w:rPr>
       </w:pPr>
       <w:r>
-        <w:t>Buildings can call nearby followers to defend it?</w:t>
-      </w:r>
+        <w:t xml:space="preserve">Buildings can call nearby followers to defend </w:t>
+      </w:r>
+      <w:proofErr w:type="gramStart"/>
+      <w:r>
+        <w:t>it?</w:t>
+      </w:r>
+      <w:proofErr w:type="gramEnd"/>
     </w:p>
     <w:p>
       <w:pPr>
@@ -824,7 +855,15 @@
         </w:numPr>
       </w:pPr>
       <w:r>
-        <w:t>Get mouse pos and select tile under it</w:t>
+        <w:t xml:space="preserve">Get mouse </w:t>
+      </w:r>
+      <w:proofErr w:type="spellStart"/>
+      <w:r>
+        <w:t>pos</w:t>
+      </w:r>
+      <w:proofErr w:type="spellEnd"/>
+      <w:r>
+        <w:t xml:space="preserve"> and select tile under it</w:t>
       </w:r>
     </w:p>
     <w:p>
@@ -924,7 +963,15 @@
         </w:numPr>
       </w:pPr>
       <w:r>
-        <w:t>Move towards target unless there are corpses in range and the raise dead ability is off cooldown (if so move towards corpses)</w:t>
+        <w:t xml:space="preserve">Move towards target unless there are corpses in range and the raise dead ability is off cooldown (if </w:t>
+      </w:r>
+      <w:proofErr w:type="gramStart"/>
+      <w:r>
+        <w:t>so</w:t>
+      </w:r>
+      <w:proofErr w:type="gramEnd"/>
+      <w:r>
+        <w:t xml:space="preserve"> move towards corpses)</w:t>
       </w:r>
     </w:p>
     <w:p>
@@ -1079,10 +1126,22 @@
           <w:b/>
           <w:bCs/>
         </w:rPr>
-        <w:t>selected before starting the game</w:t>
-      </w:r>
-      <w:r>
-        <w:t xml:space="preserve">, and persist throughout the run. If a hero character is killed, they can be </w:t>
+        <w:t xml:space="preserve">selected before starting the </w:t>
+      </w:r>
+      <w:proofErr w:type="gramStart"/>
+      <w:r>
+        <w:rPr>
+          <w:b/>
+          <w:bCs/>
+        </w:rPr>
+        <w:t>game</w:t>
+      </w:r>
+      <w:r>
+        <w:t>, and</w:t>
+      </w:r>
+      <w:proofErr w:type="gramEnd"/>
+      <w:r>
+        <w:t xml:space="preserve"> persist throughout the run. If a hero character is killed, they can be </w:t>
       </w:r>
       <w:r>
         <w:rPr>
@@ -1112,7 +1171,15 @@
     </w:p>
     <w:p>
       <w:r>
-        <w:t>They each have unique abilities that can benefit followers or structures, and can deal damage to enemies (</w:t>
+        <w:t xml:space="preserve">They each have unique abilities that can benefit followers or </w:t>
+      </w:r>
+      <w:proofErr w:type="gramStart"/>
+      <w:r>
+        <w:t>structures, and</w:t>
+      </w:r>
+      <w:proofErr w:type="gramEnd"/>
+      <w:r>
+        <w:t xml:space="preserve"> can deal damage to enemies (</w:t>
       </w:r>
       <w:r>
         <w:rPr>
@@ -1146,7 +1213,15 @@
         </w:numPr>
       </w:pPr>
       <w:r>
-        <w:t>Beast Master (Archer) – archer based hero follower that is able to add creatures to the same squad</w:t>
+        <w:t xml:space="preserve">Beast Master (Archer) – </w:t>
+      </w:r>
+      <w:proofErr w:type="gramStart"/>
+      <w:r>
+        <w:t>archer based</w:t>
+      </w:r>
+      <w:proofErr w:type="gramEnd"/>
+      <w:r>
+        <w:t xml:space="preserve"> hero follower that is able to add creatures to the same squad</w:t>
       </w:r>
     </w:p>
     <w:p/>
@@ -1251,7 +1326,15 @@
         </w:numPr>
       </w:pPr>
       <w:r>
-        <w:t>Can be selected before starting a run (kinda like binding of Isaac or don’t starve characters)</w:t>
+        <w:t>Can be selected before starting a run (</w:t>
+      </w:r>
+      <w:proofErr w:type="spellStart"/>
+      <w:r>
+        <w:t>kinda</w:t>
+      </w:r>
+      <w:proofErr w:type="spellEnd"/>
+      <w:r>
+        <w:t xml:space="preserve"> like binding of Isaac or don’t starve characters)</w:t>
       </w:r>
     </w:p>
     <w:p>
@@ -1263,7 +1346,15 @@
         </w:numPr>
       </w:pPr>
       <w:r>
-        <w:t>When they are killed they can be revived</w:t>
+        <w:t xml:space="preserve">When they are </w:t>
+      </w:r>
+      <w:proofErr w:type="gramStart"/>
+      <w:r>
+        <w:t>killed</w:t>
+      </w:r>
+      <w:proofErr w:type="gramEnd"/>
+      <w:r>
+        <w:t xml:space="preserve"> they can be revived</w:t>
       </w:r>
     </w:p>
     <w:p>
@@ -1366,7 +1457,15 @@
         <w:t>Stackable effects</w:t>
       </w:r>
       <w:r>
-        <w:t xml:space="preserve"> (similar to binding of Isaac)</w:t>
+        <w:t xml:space="preserve"> (</w:t>
+      </w:r>
+      <w:proofErr w:type="gramStart"/>
+      <w:r>
+        <w:t>similar to</w:t>
+      </w:r>
+      <w:proofErr w:type="gramEnd"/>
+      <w:r>
+        <w:t xml:space="preserve"> binding of Isaac)</w:t>
       </w:r>
     </w:p>
     <w:p>
@@ -1545,7 +1644,7 @@
         </w:numPr>
       </w:pPr>
       <w:r>
-        <w:t>Corruption spreads faster at night?</w:t>
+        <w:t>Followers have torch lights that turn on when it gets dark</w:t>
       </w:r>
     </w:p>
     <w:p>
@@ -1557,25 +1656,45 @@
         </w:numPr>
       </w:pPr>
       <w:r>
-        <w:t>Maybe more enemies spawn at night</w:t>
-      </w:r>
-    </w:p>
-    <w:p>
-      <w:r>
+        <w:t>Enemy spawn and corruption spread rates increase at night making it harder to defend</w:t>
+      </w:r>
+    </w:p>
+    <w:p>
+      <w:pPr>
+        <w:pStyle w:val="ListParagraph"/>
+        <w:numPr>
+          <w:ilvl w:val="0"/>
+          <w:numId w:val="26"/>
+        </w:numPr>
+      </w:pPr>
+      <w:r>
+        <w:t>At first you can’t survive the night without controlling followers</w:t>
+      </w:r>
+    </w:p>
+    <w:p>
+      <w:pPr>
+        <w:pStyle w:val="ListParagraph"/>
+        <w:numPr>
+          <w:ilvl w:val="0"/>
+          <w:numId w:val="26"/>
+        </w:numPr>
+      </w:pPr>
+      <w:r>
+        <w:t xml:space="preserve">Once you have built up enough </w:t>
+      </w:r>
+      <w:proofErr w:type="spellStart"/>
+      <w:r>
+        <w:t>defenses</w:t>
+      </w:r>
+      <w:proofErr w:type="spellEnd"/>
+      <w:r>
+        <w:t xml:space="preserve"> the followers can defend the base on their own allowing you to explore dungeons without risking a game over</w:t>
+      </w:r>
+    </w:p>
+    <w:p>
+      <w:r>
+        <w:lastRenderedPageBreak/>
         <w:t>UI</w:t>
-      </w:r>
-    </w:p>
-    <w:p>
-      <w:pPr>
-        <w:pStyle w:val="ListParagraph"/>
-        <w:numPr>
-          <w:ilvl w:val="0"/>
-          <w:numId w:val="20"/>
-        </w:numPr>
-      </w:pPr>
-      <w:r>
-        <w:lastRenderedPageBreak/>
-        <w:t>Somehow update squad inspector without deleting and instantiating icons and health bars every time</w:t>
       </w:r>
     </w:p>
     <w:p>
@@ -1685,6 +1804,18 @@
       </w:r>
     </w:p>
     <w:p>
+      <w:pPr>
+        <w:pStyle w:val="ListParagraph"/>
+        <w:numPr>
+          <w:ilvl w:val="0"/>
+          <w:numId w:val="20"/>
+        </w:numPr>
+      </w:pPr>
+      <w:r>
+        <w:t>Save day/night position (especially when fading)</w:t>
+      </w:r>
+    </w:p>
+    <w:p>
       <w:r>
         <w:t xml:space="preserve">Stretch goals </w:t>
       </w:r>
@@ -1701,7 +1832,6 @@
         <w:t>Play as the other side (spreading corruption) – possibly multiplayer, possibly AI</w:t>
       </w:r>
     </w:p>
-    <w:p/>
     <w:p>
       <w:r>
         <w:t>To do:</w:t>
@@ -1716,7 +1846,7 @@
         </w:numPr>
       </w:pPr>
       <w:r>
-        <w:t>Fix followers (and enemies) walking through wall corners in 8D pathfinding</w:t>
+        <w:t>Prevent starting in water</w:t>
       </w:r>
     </w:p>
     <w:p>
@@ -1728,7 +1858,7 @@
         </w:numPr>
       </w:pPr>
       <w:r>
-        <w:t>Prevent starting in water</w:t>
+        <w:t>Find way to show followers behind structures (maybe shader)</w:t>
       </w:r>
     </w:p>
     <w:p>
@@ -1740,7 +1870,7 @@
         </w:numPr>
       </w:pPr>
       <w:r>
-        <w:t>Find way to show followers behind structures (maybe shader)</w:t>
+        <w:t>Rework resources system (very unnecessarily confusing)</w:t>
       </w:r>
     </w:p>
     <w:p>
@@ -1752,19 +1882,15 @@
         </w:numPr>
       </w:pPr>
       <w:r>
-        <w:t>Rework resources system (very unnecessarily confusing)</w:t>
-      </w:r>
-    </w:p>
-    <w:p>
-      <w:pPr>
-        <w:pStyle w:val="ListParagraph"/>
-        <w:numPr>
-          <w:ilvl w:val="0"/>
-          <w:numId w:val="20"/>
-        </w:numPr>
-      </w:pPr>
-      <w:r>
-        <w:t>Rework HUD (needs to be easier to update intuitively (finds all of the data from static classes etc.)</w:t>
+        <w:t xml:space="preserve">Rework HUD (needs to be easier to update intuitively (finds </w:t>
+      </w:r>
+      <w:proofErr w:type="gramStart"/>
+      <w:r>
+        <w:t>all of</w:t>
+      </w:r>
+      <w:proofErr w:type="gramEnd"/>
+      <w:r>
+        <w:t xml:space="preserve"> the data from static classes etc.)</w:t>
       </w:r>
     </w:p>
     <w:p>
@@ -1851,8 +1977,13 @@
         </w:numPr>
       </w:pPr>
       <w:r>
-        <w:t>Have some buildings open a default building inspector</w:t>
-      </w:r>
+        <w:t xml:space="preserve">Have some buildings open a default building </w:t>
+      </w:r>
+      <w:proofErr w:type="gramStart"/>
+      <w:r>
+        <w:t>inspector</w:t>
+      </w:r>
+      <w:proofErr w:type="gramEnd"/>
     </w:p>
     <w:p>
       <w:pPr>
@@ -1880,6 +2011,9 @@
       <w:r>
         <w:t>Make pathfinding update more often when closer to the target</w:t>
       </w:r>
+      <w:r>
+        <w:t xml:space="preserve"> and less when further</w:t>
+      </w:r>
     </w:p>
     <w:p>
       <w:pPr>
@@ -1890,7 +2024,7 @@
         </w:numPr>
       </w:pPr>
       <w:r>
-        <w:t>Add focus button to move camera to the currently selected follower</w:t>
+        <w:t>Show status effects in inspector (maybe glow around health bar)</w:t>
       </w:r>
     </w:p>
     <w:p>
@@ -1902,7 +2036,10 @@
         </w:numPr>
       </w:pPr>
       <w:r>
-        <w:t>Show status effects in inspector (maybe glow around health bar)</w:t>
+        <w:t>Delete current save when th</w:t>
+      </w:r>
+      <w:r>
+        <w:t>e game is lost</w:t>
       </w:r>
     </w:p>
     <w:p>
@@ -1914,7 +2051,67 @@
         </w:numPr>
       </w:pPr>
       <w:r>
-        <w:t>Fix enemies only pathing to target after they move and returning to currentPos before moving to the target every time they move</w:t>
+        <w:t>Keep track of the duration of a run</w:t>
+      </w:r>
+    </w:p>
+    <w:p>
+      <w:pPr>
+        <w:pStyle w:val="ListParagraph"/>
+        <w:numPr>
+          <w:ilvl w:val="0"/>
+          <w:numId w:val="20"/>
+        </w:numPr>
+      </w:pPr>
+      <w:r>
+        <w:t xml:space="preserve">Add follower </w:t>
+      </w:r>
+      <w:proofErr w:type="spellStart"/>
+      <w:r>
+        <w:t>lastState</w:t>
+      </w:r>
+      <w:proofErr w:type="spellEnd"/>
+      <w:r>
+        <w:t xml:space="preserve"> loading</w:t>
+      </w:r>
+    </w:p>
+    <w:p>
+      <w:r>
+        <w:t>Bugs</w:t>
+      </w:r>
+    </w:p>
+    <w:p>
+      <w:pPr>
+        <w:pStyle w:val="ListParagraph"/>
+        <w:numPr>
+          <w:ilvl w:val="0"/>
+          <w:numId w:val="30"/>
+        </w:numPr>
+      </w:pPr>
+      <w:r>
+        <w:t>could not direct or select followers randomly in</w:t>
+      </w:r>
+      <w:r>
+        <w:t xml:space="preserve"> game build</w:t>
+      </w:r>
+    </w:p>
+    <w:p>
+      <w:pPr>
+        <w:pStyle w:val="ListParagraph"/>
+        <w:numPr>
+          <w:ilvl w:val="0"/>
+          <w:numId w:val="30"/>
+        </w:numPr>
+      </w:pPr>
+      <w:proofErr w:type="spellStart"/>
+      <w:r>
+        <w:t>FindTarget</w:t>
+      </w:r>
+      <w:proofErr w:type="spellEnd"/>
+      <w:r>
+        <w:t xml:space="preserve"> function sometimes returns true even when it doesn’t find a target</w:t>
+      </w:r>
+      <w:r>
+        <w:t xml:space="preserve"> </w:t>
       </w:r>
     </w:p>
     <w:sectPr>
@@ -4814,6 +5011,119 @@
     </w:lvl>
   </w:abstractNum>
   <w:abstractNum w:abstractNumId="26" w15:restartNumberingAfterBreak="0">
+    <w:nsid w:val="718144EC"/>
+    <w:multiLevelType w:val="hybridMultilevel"/>
+    <w:tmpl w:val="BD224DD0"/>
+    <w:lvl w:ilvl="0" w:tplc="08090001">
+      <w:start w:val="1"/>
+      <w:numFmt w:val="bullet"/>
+      <w:lvlText w:val=""/>
+      <w:lvlJc w:val="left"/>
+      <w:pPr>
+        <w:ind w:left="720" w:hanging="360"/>
+      </w:pPr>
+      <w:rPr>
+        <w:rFonts w:ascii="Symbol" w:hAnsi="Symbol" w:hint="default"/>
+      </w:rPr>
+    </w:lvl>
+    <w:lvl w:ilvl="1" w:tplc="08090003" w:tentative="1">
+      <w:start w:val="1"/>
+      <w:numFmt w:val="bullet"/>
+      <w:lvlText w:val="o"/>
+      <w:lvlJc w:val="left"/>
+      <w:pPr>
+        <w:ind w:left="1440" w:hanging="360"/>
+      </w:pPr>
+      <w:rPr>
+        <w:rFonts w:ascii="Courier New" w:hAnsi="Courier New" w:cs="Courier New" w:hint="default"/>
+      </w:rPr>
+    </w:lvl>
+    <w:lvl w:ilvl="2" w:tplc="08090005" w:tentative="1">
+      <w:start w:val="1"/>
+      <w:numFmt w:val="bullet"/>
+      <w:lvlText w:val=""/>
+      <w:lvlJc w:val="left"/>
+      <w:pPr>
+        <w:ind w:left="2160" w:hanging="360"/>
+      </w:pPr>
+      <w:rPr>
+        <w:rFonts w:ascii="Wingdings" w:hAnsi="Wingdings" w:hint="default"/>
+      </w:rPr>
+    </w:lvl>
+    <w:lvl w:ilvl="3" w:tplc="08090001" w:tentative="1">
+      <w:start w:val="1"/>
+      <w:numFmt w:val="bullet"/>
+      <w:lvlText w:val=""/>
+      <w:lvlJc w:val="left"/>
+      <w:pPr>
+        <w:ind w:left="2880" w:hanging="360"/>
+      </w:pPr>
+      <w:rPr>
+        <w:rFonts w:ascii="Symbol" w:hAnsi="Symbol" w:hint="default"/>
+      </w:rPr>
+    </w:lvl>
+    <w:lvl w:ilvl="4" w:tplc="08090003" w:tentative="1">
+      <w:start w:val="1"/>
+      <w:numFmt w:val="bullet"/>
+      <w:lvlText w:val="o"/>
+      <w:lvlJc w:val="left"/>
+      <w:pPr>
+        <w:ind w:left="3600" w:hanging="360"/>
+      </w:pPr>
+      <w:rPr>
+        <w:rFonts w:ascii="Courier New" w:hAnsi="Courier New" w:cs="Courier New" w:hint="default"/>
+      </w:rPr>
+    </w:lvl>
+    <w:lvl w:ilvl="5" w:tplc="08090005" w:tentative="1">
+      <w:start w:val="1"/>
+      <w:numFmt w:val="bullet"/>
+      <w:lvlText w:val=""/>
+      <w:lvlJc w:val="left"/>
+      <w:pPr>
+        <w:ind w:left="4320" w:hanging="360"/>
+      </w:pPr>
+      <w:rPr>
+        <w:rFonts w:ascii="Wingdings" w:hAnsi="Wingdings" w:hint="default"/>
+      </w:rPr>
+    </w:lvl>
+    <w:lvl w:ilvl="6" w:tplc="08090001" w:tentative="1">
+      <w:start w:val="1"/>
+      <w:numFmt w:val="bullet"/>
+      <w:lvlText w:val=""/>
+      <w:lvlJc w:val="left"/>
+      <w:pPr>
+        <w:ind w:left="5040" w:hanging="360"/>
+      </w:pPr>
+      <w:rPr>
+        <w:rFonts w:ascii="Symbol" w:hAnsi="Symbol" w:hint="default"/>
+      </w:rPr>
+    </w:lvl>
+    <w:lvl w:ilvl="7" w:tplc="08090003" w:tentative="1">
+      <w:start w:val="1"/>
+      <w:numFmt w:val="bullet"/>
+      <w:lvlText w:val="o"/>
+      <w:lvlJc w:val="left"/>
+      <w:pPr>
+        <w:ind w:left="5760" w:hanging="360"/>
+      </w:pPr>
+      <w:rPr>
+        <w:rFonts w:ascii="Courier New" w:hAnsi="Courier New" w:cs="Courier New" w:hint="default"/>
+      </w:rPr>
+    </w:lvl>
+    <w:lvl w:ilvl="8" w:tplc="08090005" w:tentative="1">
+      <w:start w:val="1"/>
+      <w:numFmt w:val="bullet"/>
+      <w:lvlText w:val=""/>
+      <w:lvlJc w:val="left"/>
+      <w:pPr>
+        <w:ind w:left="6480" w:hanging="360"/>
+      </w:pPr>
+      <w:rPr>
+        <w:rFonts w:ascii="Wingdings" w:hAnsi="Wingdings" w:hint="default"/>
+      </w:rPr>
+    </w:lvl>
+  </w:abstractNum>
+  <w:abstractNum w:abstractNumId="27" w15:restartNumberingAfterBreak="0">
     <w:nsid w:val="77636DAA"/>
     <w:multiLevelType w:val="hybridMultilevel"/>
     <w:tmpl w:val="D954F4AA"/>
@@ -4926,7 +5236,7 @@
       </w:rPr>
     </w:lvl>
   </w:abstractNum>
-  <w:abstractNum w:abstractNumId="27" w15:restartNumberingAfterBreak="0">
+  <w:abstractNum w:abstractNumId="28" w15:restartNumberingAfterBreak="0">
     <w:nsid w:val="783B4B1A"/>
     <w:multiLevelType w:val="hybridMultilevel"/>
     <w:tmpl w:val="F450452E"/>
@@ -5039,7 +5349,7 @@
       </w:rPr>
     </w:lvl>
   </w:abstractNum>
-  <w:abstractNum w:abstractNumId="28" w15:restartNumberingAfterBreak="0">
+  <w:abstractNum w:abstractNumId="29" w15:restartNumberingAfterBreak="0">
     <w:nsid w:val="7D712E4C"/>
     <w:multiLevelType w:val="hybridMultilevel"/>
     <w:tmpl w:val="A7EC9300"/>
@@ -5162,10 +5472,10 @@
     <w:abstractNumId w:val="9"/>
   </w:num>
   <w:num w:numId="4">
-    <w:abstractNumId w:val="26"/>
+    <w:abstractNumId w:val="27"/>
   </w:num>
   <w:num w:numId="5">
-    <w:abstractNumId w:val="28"/>
+    <w:abstractNumId w:val="29"/>
   </w:num>
   <w:num w:numId="6">
     <w:abstractNumId w:val="3"/>
@@ -5237,7 +5547,10 @@
     <w:abstractNumId w:val="24"/>
   </w:num>
   <w:num w:numId="29">
-    <w:abstractNumId w:val="27"/>
+    <w:abstractNumId w:val="28"/>
+  </w:num>
+  <w:num w:numId="30">
+    <w:abstractNumId w:val="26"/>
   </w:num>
 </w:numbering>
 </file>

</xml_diff>

<commit_message>
Improved main menu and started implementing archery range
Improved the look of the main menu and the saves menu.

Also started working on the archery range. Adding the sprite along with basic follower training functionality.
Still need to add cost, and initialization functionality. (also animation)
</commit_message>
<xml_diff>
--- a/Base Builder GDD.docx
+++ b/Base Builder GDD.docx
@@ -158,15 +158,7 @@
         </w:numPr>
       </w:pPr>
       <w:r>
-        <w:t xml:space="preserve">Spawners appear in corrupted </w:t>
-      </w:r>
-      <w:proofErr w:type="gramStart"/>
-      <w:r>
-        <w:t>lands,</w:t>
-      </w:r>
-      <w:proofErr w:type="gramEnd"/>
-      <w:r>
-        <w:t xml:space="preserve"> the player must find them and destroy them before they grow</w:t>
+        <w:t>Spawners appear in corrupted lands, the player must find them and destroy them before they grow</w:t>
       </w:r>
     </w:p>
     <w:p>
@@ -190,13 +182,8 @@
         </w:numPr>
       </w:pPr>
       <w:r>
-        <w:t xml:space="preserve">More enemies and tougher enemies spawn as the player </w:t>
-      </w:r>
-      <w:proofErr w:type="gramStart"/>
-      <w:r>
-        <w:t>progresses</w:t>
-      </w:r>
-      <w:proofErr w:type="gramEnd"/>
+        <w:t>More enemies and tougher enemies spawn as the player progresses</w:t>
+      </w:r>
     </w:p>
     <w:p>
       <w:pPr>
@@ -209,13 +196,8 @@
       <w:r>
         <w:t xml:space="preserve">Squads – allows soldiers, </w:t>
       </w:r>
-      <w:proofErr w:type="gramStart"/>
-      <w:r>
-        <w:t>archers</w:t>
-      </w:r>
-      <w:proofErr w:type="gramEnd"/>
-      <w:r>
-        <w:t xml:space="preserve"> and priests to be commanded as groups rather than as single units. Combine squads to create armies</w:t>
+      <w:r>
+        <w:t>archers and priests to be commanded as groups rather than as single units. Combine squads to create armies</w:t>
       </w:r>
     </w:p>
     <w:p>
@@ -422,15 +404,7 @@
       </w:pPr>
       <w:r>
         <w:lastRenderedPageBreak/>
-        <w:t xml:space="preserve">Explosive – moves </w:t>
-      </w:r>
-      <w:proofErr w:type="gramStart"/>
-      <w:r>
-        <w:t>really slowly</w:t>
-      </w:r>
-      <w:proofErr w:type="gramEnd"/>
-      <w:r>
-        <w:t xml:space="preserve"> but deals AOE damage when in range of followers or buildings. They must be killed in time</w:t>
+        <w:t>Explosive – moves really slowly but deals AOE damage when in range of followers or buildings. They must be killed in time</w:t>
       </w:r>
     </w:p>
     <w:p>
@@ -687,13 +661,8 @@
         </w:rPr>
       </w:pPr>
       <w:r>
-        <w:t xml:space="preserve">Buildings can call nearby followers to defend </w:t>
-      </w:r>
-      <w:proofErr w:type="gramStart"/>
-      <w:r>
-        <w:t>it?</w:t>
-      </w:r>
-      <w:proofErr w:type="gramEnd"/>
+        <w:t>Buildings can call nearby followers to defend it?</w:t>
+      </w:r>
     </w:p>
     <w:p>
       <w:pPr>
@@ -855,15 +824,7 @@
         </w:numPr>
       </w:pPr>
       <w:r>
-        <w:t xml:space="preserve">Get mouse </w:t>
-      </w:r>
-      <w:proofErr w:type="spellStart"/>
-      <w:r>
-        <w:t>pos</w:t>
-      </w:r>
-      <w:proofErr w:type="spellEnd"/>
-      <w:r>
-        <w:t xml:space="preserve"> and select tile under it</w:t>
+        <w:t>Get mouse pos and select tile under it</w:t>
       </w:r>
     </w:p>
     <w:p>
@@ -963,15 +924,7 @@
         </w:numPr>
       </w:pPr>
       <w:r>
-        <w:t xml:space="preserve">Move towards target unless there are corpses in range and the raise dead ability is off cooldown (if </w:t>
-      </w:r>
-      <w:proofErr w:type="gramStart"/>
-      <w:r>
-        <w:t>so</w:t>
-      </w:r>
-      <w:proofErr w:type="gramEnd"/>
-      <w:r>
-        <w:t xml:space="preserve"> move towards corpses)</w:t>
+        <w:t>Move towards target unless there are corpses in range and the raise dead ability is off cooldown (if so move towards corpses)</w:t>
       </w:r>
     </w:p>
     <w:p>
@@ -1126,22 +1079,10 @@
           <w:b/>
           <w:bCs/>
         </w:rPr>
-        <w:t xml:space="preserve">selected before starting the </w:t>
-      </w:r>
-      <w:proofErr w:type="gramStart"/>
-      <w:r>
-        <w:rPr>
-          <w:b/>
-          <w:bCs/>
-        </w:rPr>
-        <w:t>game</w:t>
-      </w:r>
-      <w:r>
-        <w:t>, and</w:t>
-      </w:r>
-      <w:proofErr w:type="gramEnd"/>
-      <w:r>
-        <w:t xml:space="preserve"> persist throughout the run. If a hero character is killed, they can be </w:t>
+        <w:t>selected before starting the game</w:t>
+      </w:r>
+      <w:r>
+        <w:t xml:space="preserve">, and persist throughout the run. If a hero character is killed, they can be </w:t>
       </w:r>
       <w:r>
         <w:rPr>
@@ -1171,15 +1112,7 @@
     </w:p>
     <w:p>
       <w:r>
-        <w:t xml:space="preserve">They each have unique abilities that can benefit followers or </w:t>
-      </w:r>
-      <w:proofErr w:type="gramStart"/>
-      <w:r>
-        <w:t>structures, and</w:t>
-      </w:r>
-      <w:proofErr w:type="gramEnd"/>
-      <w:r>
-        <w:t xml:space="preserve"> can deal damage to enemies (</w:t>
+        <w:t>They each have unique abilities that can benefit followers or structures, and can deal damage to enemies (</w:t>
       </w:r>
       <w:r>
         <w:rPr>
@@ -1213,15 +1146,7 @@
         </w:numPr>
       </w:pPr>
       <w:r>
-        <w:t xml:space="preserve">Beast Master (Archer) – </w:t>
-      </w:r>
-      <w:proofErr w:type="gramStart"/>
-      <w:r>
-        <w:t>archer based</w:t>
-      </w:r>
-      <w:proofErr w:type="gramEnd"/>
-      <w:r>
-        <w:t xml:space="preserve"> hero follower that is able to add creatures to the same squad</w:t>
+        <w:t>Beast Master (Archer) – archer based hero follower that is able to add creatures to the same squad</w:t>
       </w:r>
     </w:p>
     <w:p/>
@@ -1326,15 +1251,7 @@
         </w:numPr>
       </w:pPr>
       <w:r>
-        <w:t>Can be selected before starting a run (</w:t>
-      </w:r>
-      <w:proofErr w:type="spellStart"/>
-      <w:r>
-        <w:t>kinda</w:t>
-      </w:r>
-      <w:proofErr w:type="spellEnd"/>
-      <w:r>
-        <w:t xml:space="preserve"> like binding of Isaac or don’t starve characters)</w:t>
+        <w:t>Can be selected before starting a run (kinda like binding of Isaac or don’t starve characters)</w:t>
       </w:r>
     </w:p>
     <w:p>
@@ -1346,15 +1263,7 @@
         </w:numPr>
       </w:pPr>
       <w:r>
-        <w:t xml:space="preserve">When they are </w:t>
-      </w:r>
-      <w:proofErr w:type="gramStart"/>
-      <w:r>
-        <w:t>killed</w:t>
-      </w:r>
-      <w:proofErr w:type="gramEnd"/>
-      <w:r>
-        <w:t xml:space="preserve"> they can be revived</w:t>
+        <w:t>When they are killed they can be revived</w:t>
       </w:r>
     </w:p>
     <w:p>
@@ -1457,15 +1366,7 @@
         <w:t>Stackable effects</w:t>
       </w:r>
       <w:r>
-        <w:t xml:space="preserve"> (</w:t>
-      </w:r>
-      <w:proofErr w:type="gramStart"/>
-      <w:r>
-        <w:t>similar to</w:t>
-      </w:r>
-      <w:proofErr w:type="gramEnd"/>
-      <w:r>
-        <w:t xml:space="preserve"> binding of Isaac)</w:t>
+        <w:t xml:space="preserve"> (similar to binding of Isaac)</w:t>
       </w:r>
     </w:p>
     <w:p>
@@ -1680,15 +1581,7 @@
         </w:numPr>
       </w:pPr>
       <w:r>
-        <w:t xml:space="preserve">Once you have built up enough </w:t>
-      </w:r>
-      <w:proofErr w:type="spellStart"/>
-      <w:r>
-        <w:t>defenses</w:t>
-      </w:r>
-      <w:proofErr w:type="spellEnd"/>
-      <w:r>
-        <w:t xml:space="preserve"> the followers can defend the base on their own allowing you to explore dungeons without risking a game over</w:t>
+        <w:t>Once you have built up enough defenses the followers can defend the base on their own allowing you to explore dungeons without risking a game over</w:t>
       </w:r>
     </w:p>
     <w:p>
@@ -1882,15 +1775,7 @@
         </w:numPr>
       </w:pPr>
       <w:r>
-        <w:t xml:space="preserve">Rework HUD (needs to be easier to update intuitively (finds </w:t>
-      </w:r>
-      <w:proofErr w:type="gramStart"/>
-      <w:r>
-        <w:t>all of</w:t>
-      </w:r>
-      <w:proofErr w:type="gramEnd"/>
-      <w:r>
-        <w:t xml:space="preserve"> the data from static classes etc.)</w:t>
+        <w:t>Rework HUD (needs to be easier to update intuitively (finds all of the data from static classes etc.)</w:t>
       </w:r>
     </w:p>
     <w:p>
@@ -1977,13 +1862,8 @@
         </w:numPr>
       </w:pPr>
       <w:r>
-        <w:t xml:space="preserve">Have some buildings open a default building </w:t>
-      </w:r>
-      <w:proofErr w:type="gramStart"/>
-      <w:r>
-        <w:t>inspector</w:t>
-      </w:r>
-      <w:proofErr w:type="gramEnd"/>
+        <w:t>Have some buildings open a default building inspector</w:t>
+      </w:r>
     </w:p>
     <w:p>
       <w:pPr>
@@ -2063,15 +1943,7 @@
         </w:numPr>
       </w:pPr>
       <w:r>
-        <w:t xml:space="preserve">Add follower </w:t>
-      </w:r>
-      <w:proofErr w:type="spellStart"/>
-      <w:r>
-        <w:t>lastState</w:t>
-      </w:r>
-      <w:proofErr w:type="spellEnd"/>
-      <w:r>
-        <w:t xml:space="preserve"> loading</w:t>
+        <w:t>Add follower lastState loading</w:t>
       </w:r>
     </w:p>
     <w:p>
@@ -2102,16 +1974,41 @@
           <w:numId w:val="30"/>
         </w:numPr>
       </w:pPr>
-      <w:proofErr w:type="spellStart"/>
-      <w:r>
-        <w:t>FindTarget</w:t>
-      </w:r>
-      <w:proofErr w:type="spellEnd"/>
-      <w:r>
-        <w:t xml:space="preserve"> function sometimes returns true even when it doesn’t find a target</w:t>
+      <w:r>
+        <w:t>FindTarget function sometimes returns true even when it doesn’t find a target</w:t>
       </w:r>
       <w:r>
         <w:t xml:space="preserve"> </w:t>
+      </w:r>
+    </w:p>
+    <w:p>
+      <w:pPr>
+        <w:pStyle w:val="ListParagraph"/>
+        <w:numPr>
+          <w:ilvl w:val="0"/>
+          <w:numId w:val="30"/>
+        </w:numPr>
+      </w:pPr>
+      <w:r>
+        <w:t>Corruption doesn’t continue spreading after load if the first one hasn’t reached 100 corruptionVal</w:t>
+      </w:r>
+      <w:r>
+        <w:t xml:space="preserve"> </w:t>
+      </w:r>
+    </w:p>
+    <w:p>
+      <w:pPr>
+        <w:pStyle w:val="ListParagraph"/>
+        <w:numPr>
+          <w:ilvl w:val="0"/>
+          <w:numId w:val="30"/>
+        </w:numPr>
+      </w:pPr>
+      <w:r>
+        <w:t>Hud not updating when loading</w:t>
+      </w:r>
+      <w:r>
+        <w:t>, or when a follower dies</w:t>
       </w:r>
     </w:p>
     <w:sectPr>

</xml_diff>

<commit_message>
Implemented trainer buildings (barracks etc.) inspector functionality
Can now convert workers into soldiers, archers and priests using their associated trainer building via the inspector.
</commit_message>
<xml_diff>
--- a/Base Builder GDD.docx
+++ b/Base Builder GDD.docx
@@ -43,24 +43,15 @@
           <w:ilvl w:val="0"/>
           <w:numId w:val="1"/>
         </w:numPr>
-      </w:pPr>
-      <w:r>
-        <w:t>Larger buildings (4 tiles)</w:t>
-      </w:r>
-    </w:p>
-    <w:p>
-      <w:pPr>
-        <w:pStyle w:val="ListParagraph"/>
-        <w:numPr>
-          <w:ilvl w:val="0"/>
-          <w:numId w:val="1"/>
-        </w:numPr>
         <w:rPr>
           <w:b/>
           <w:bCs/>
         </w:rPr>
       </w:pPr>
       <w:r>
+        <w:t xml:space="preserve"> </w:t>
+      </w:r>
+      <w:r>
         <w:t>Fog of war</w:t>
       </w:r>
     </w:p>
@@ -158,7 +149,15 @@
         </w:numPr>
       </w:pPr>
       <w:r>
-        <w:t>Spawners appear in corrupted lands, the player must find them and destroy them before they grow</w:t>
+        <w:t xml:space="preserve">Spawners appear in corrupted </w:t>
+      </w:r>
+      <w:proofErr w:type="gramStart"/>
+      <w:r>
+        <w:t>lands,</w:t>
+      </w:r>
+      <w:proofErr w:type="gramEnd"/>
+      <w:r>
+        <w:t xml:space="preserve"> the player must find them and destroy them before they grow</w:t>
       </w:r>
     </w:p>
     <w:p>
@@ -182,8 +181,13 @@
         </w:numPr>
       </w:pPr>
       <w:r>
-        <w:t>More enemies and tougher enemies spawn as the player progresses</w:t>
-      </w:r>
+        <w:t xml:space="preserve">More enemies and tougher enemies spawn as the player </w:t>
+      </w:r>
+      <w:proofErr w:type="gramStart"/>
+      <w:r>
+        <w:t>progresses</w:t>
+      </w:r>
+      <w:proofErr w:type="gramEnd"/>
     </w:p>
     <w:p>
       <w:pPr>
@@ -196,8 +200,13 @@
       <w:r>
         <w:t xml:space="preserve">Squads – allows soldiers, </w:t>
       </w:r>
-      <w:r>
-        <w:t>archers and priests to be commanded as groups rather than as single units. Combine squads to create armies</w:t>
+      <w:proofErr w:type="gramStart"/>
+      <w:r>
+        <w:t>archers</w:t>
+      </w:r>
+      <w:proofErr w:type="gramEnd"/>
+      <w:r>
+        <w:t xml:space="preserve"> and priests to be commanded as groups rather than as single units. Combine squads to create armies</w:t>
       </w:r>
     </w:p>
     <w:p>
@@ -403,43 +412,33 @@
         </w:numPr>
       </w:pPr>
       <w:r>
+        <w:t xml:space="preserve">Explosive – moves </w:t>
+      </w:r>
+      <w:proofErr w:type="gramStart"/>
+      <w:r>
+        <w:t>really slowly</w:t>
+      </w:r>
+      <w:proofErr w:type="gramEnd"/>
+      <w:r>
+        <w:t xml:space="preserve"> but deals AOE damage when in range of followers or buildings. They must be killed in time</w:t>
+      </w:r>
+    </w:p>
+    <w:p>
+      <w:pPr>
+        <w:pStyle w:val="ListParagraph"/>
+        <w:numPr>
+          <w:ilvl w:val="0"/>
+          <w:numId w:val="2"/>
+        </w:numPr>
+      </w:pPr>
+      <w:r>
         <w:lastRenderedPageBreak/>
-        <w:t>Explosive – moves really slowly but deals AOE damage when in range of followers or buildings. They must be killed in time</w:t>
-      </w:r>
-    </w:p>
-    <w:p>
-      <w:pPr>
-        <w:pStyle w:val="ListParagraph"/>
-        <w:numPr>
-          <w:ilvl w:val="0"/>
-          <w:numId w:val="2"/>
-        </w:numPr>
-      </w:pPr>
-      <w:r>
         <w:t>Dash – When in range of a target, quickly dashes towards and through the target causing damage</w:t>
       </w:r>
     </w:p>
     <w:p>
       <w:r>
         <w:t>Bugs:</w:t>
-      </w:r>
-    </w:p>
-    <w:p>
-      <w:pPr>
-        <w:pStyle w:val="ListParagraph"/>
-        <w:numPr>
-          <w:ilvl w:val="0"/>
-          <w:numId w:val="6"/>
-        </w:numPr>
-      </w:pPr>
-      <w:r>
-        <w:t>Directing follower with full inventory to gather resource sends them to the storage, then sets to idle (</w:t>
-      </w:r>
-      <w:r>
-        <w:t>FIX LAST TARGET THING)</w:t>
-      </w:r>
-      <w:r>
-        <w:t xml:space="preserve"> </w:t>
       </w:r>
     </w:p>
     <w:p>
@@ -661,8 +660,13 @@
         </w:rPr>
       </w:pPr>
       <w:r>
-        <w:t>Buildings can call nearby followers to defend it?</w:t>
-      </w:r>
+        <w:t xml:space="preserve">Buildings can call nearby followers to defend </w:t>
+      </w:r>
+      <w:proofErr w:type="gramStart"/>
+      <w:r>
+        <w:t>it?</w:t>
+      </w:r>
+      <w:proofErr w:type="gramEnd"/>
     </w:p>
     <w:p>
       <w:pPr>
@@ -787,7 +791,6 @@
         </w:numPr>
       </w:pPr>
       <w:r>
-        <w:lastRenderedPageBreak/>
         <w:t>Larger buildings</w:t>
       </w:r>
     </w:p>
@@ -824,7 +827,15 @@
         </w:numPr>
       </w:pPr>
       <w:r>
-        <w:t>Get mouse pos and select tile under it</w:t>
+        <w:t xml:space="preserve">Get mouse </w:t>
+      </w:r>
+      <w:proofErr w:type="spellStart"/>
+      <w:r>
+        <w:t>pos</w:t>
+      </w:r>
+      <w:proofErr w:type="spellEnd"/>
+      <w:r>
+        <w:t xml:space="preserve"> and select tile under it</w:t>
       </w:r>
     </w:p>
     <w:p>
@@ -836,6 +847,7 @@
         </w:numPr>
       </w:pPr>
       <w:r>
+        <w:lastRenderedPageBreak/>
         <w:t>If mouse x remainder (%) is greater than .5, add the tile to the right else add the tile to the left</w:t>
       </w:r>
     </w:p>
@@ -924,7 +936,15 @@
         </w:numPr>
       </w:pPr>
       <w:r>
-        <w:t>Move towards target unless there are corpses in range and the raise dead ability is off cooldown (if so move towards corpses)</w:t>
+        <w:t xml:space="preserve">Move towards target unless there are corpses in range and the raise dead ability is off cooldown (if </w:t>
+      </w:r>
+      <w:proofErr w:type="gramStart"/>
+      <w:r>
+        <w:t>so</w:t>
+      </w:r>
+      <w:proofErr w:type="gramEnd"/>
+      <w:r>
+        <w:t xml:space="preserve"> move towards corpses)</w:t>
       </w:r>
     </w:p>
     <w:p>
@@ -1079,10 +1099,22 @@
           <w:b/>
           <w:bCs/>
         </w:rPr>
-        <w:t>selected before starting the game</w:t>
-      </w:r>
-      <w:r>
-        <w:t xml:space="preserve">, and persist throughout the run. If a hero character is killed, they can be </w:t>
+        <w:t xml:space="preserve">selected before starting the </w:t>
+      </w:r>
+      <w:proofErr w:type="gramStart"/>
+      <w:r>
+        <w:rPr>
+          <w:b/>
+          <w:bCs/>
+        </w:rPr>
+        <w:t>game</w:t>
+      </w:r>
+      <w:r>
+        <w:t>, and</w:t>
+      </w:r>
+      <w:proofErr w:type="gramEnd"/>
+      <w:r>
+        <w:t xml:space="preserve"> persist throughout the run. If a hero character is killed, they can be </w:t>
       </w:r>
       <w:r>
         <w:rPr>
@@ -1112,7 +1144,15 @@
     </w:p>
     <w:p>
       <w:r>
-        <w:t>They each have unique abilities that can benefit followers or structures, and can deal damage to enemies (</w:t>
+        <w:t xml:space="preserve">They each have unique abilities that can benefit followers or </w:t>
+      </w:r>
+      <w:proofErr w:type="gramStart"/>
+      <w:r>
+        <w:t>structures, and</w:t>
+      </w:r>
+      <w:proofErr w:type="gramEnd"/>
+      <w:r>
+        <w:t xml:space="preserve"> can deal damage to enemies (</w:t>
       </w:r>
       <w:r>
         <w:rPr>
@@ -1146,7 +1186,15 @@
         </w:numPr>
       </w:pPr>
       <w:r>
-        <w:t>Beast Master (Archer) – archer based hero follower that is able to add creatures to the same squad</w:t>
+        <w:t xml:space="preserve">Beast Master (Archer) – </w:t>
+      </w:r>
+      <w:proofErr w:type="gramStart"/>
+      <w:r>
+        <w:t>archer based</w:t>
+      </w:r>
+      <w:proofErr w:type="gramEnd"/>
+      <w:r>
+        <w:t xml:space="preserve"> hero follower that is able to add creatures to the same squad</w:t>
       </w:r>
     </w:p>
     <w:p/>
@@ -1167,6 +1215,7 @@
     </w:p>
     <w:p>
       <w:r>
+        <w:lastRenderedPageBreak/>
         <w:t>Special/hero followers can have abilities that can be activated by clicking a button in the inspector. They will each have a unique effect, then will take time to cooldown before it can be used again.</w:t>
       </w:r>
     </w:p>
@@ -1251,7 +1300,15 @@
         </w:numPr>
       </w:pPr>
       <w:r>
-        <w:t>Can be selected before starting a run (kinda like binding of Isaac or don’t starve characters)</w:t>
+        <w:t>Can be selected before starting a run (</w:t>
+      </w:r>
+      <w:proofErr w:type="spellStart"/>
+      <w:r>
+        <w:t>kinda</w:t>
+      </w:r>
+      <w:proofErr w:type="spellEnd"/>
+      <w:r>
+        <w:t xml:space="preserve"> like binding of Isaac or don’t starve characters)</w:t>
       </w:r>
     </w:p>
     <w:p>
@@ -1263,7 +1320,15 @@
         </w:numPr>
       </w:pPr>
       <w:r>
-        <w:t>When they are killed they can be revived</w:t>
+        <w:t xml:space="preserve">When they are </w:t>
+      </w:r>
+      <w:proofErr w:type="gramStart"/>
+      <w:r>
+        <w:t>killed</w:t>
+      </w:r>
+      <w:proofErr w:type="gramEnd"/>
+      <w:r>
+        <w:t xml:space="preserve"> they can be revived</w:t>
       </w:r>
     </w:p>
     <w:p>
@@ -1366,7 +1431,15 @@
         <w:t>Stackable effects</w:t>
       </w:r>
       <w:r>
-        <w:t xml:space="preserve"> (similar to binding of Isaac)</w:t>
+        <w:t xml:space="preserve"> (</w:t>
+      </w:r>
+      <w:proofErr w:type="gramStart"/>
+      <w:r>
+        <w:t>similar to</w:t>
+      </w:r>
+      <w:proofErr w:type="gramEnd"/>
+      <w:r>
+        <w:t xml:space="preserve"> binding of Isaac)</w:t>
       </w:r>
     </w:p>
     <w:p>
@@ -1581,12 +1654,19 @@
         </w:numPr>
       </w:pPr>
       <w:r>
-        <w:t>Once you have built up enough defenses the followers can defend the base on their own allowing you to explore dungeons without risking a game over</w:t>
-      </w:r>
-    </w:p>
-    <w:p>
-      <w:r>
-        <w:lastRenderedPageBreak/>
+        <w:t xml:space="preserve">Once you have built up enough </w:t>
+      </w:r>
+      <w:proofErr w:type="spellStart"/>
+      <w:r>
+        <w:t>defenses</w:t>
+      </w:r>
+      <w:proofErr w:type="spellEnd"/>
+      <w:r>
+        <w:t xml:space="preserve"> the followers can defend the base on their own allowing you to explore dungeons without risking a game over</w:t>
+      </w:r>
+    </w:p>
+    <w:p>
+      <w:r>
         <w:t>UI</w:t>
       </w:r>
     </w:p>
@@ -1619,6 +1699,7 @@
         </w:rPr>
       </w:pPr>
       <w:r>
+        <w:lastRenderedPageBreak/>
         <w:t>Explains the building/follower when hovering over a button (e.g. button in building menu will give building explanation and resource cost)</w:t>
       </w:r>
     </w:p>
@@ -1654,7 +1735,6 @@
         <w:t>Toggleable building menu</w:t>
       </w:r>
     </w:p>
-    <w:p/>
     <w:p>
       <w:r>
         <w:t>Save/load</w:t>
@@ -1775,7 +1855,15 @@
         </w:numPr>
       </w:pPr>
       <w:r>
-        <w:t>Rework HUD (needs to be easier to update intuitively (finds all of the data from static classes etc.)</w:t>
+        <w:t xml:space="preserve">Rework HUD (needs to be easier to update intuitively (finds </w:t>
+      </w:r>
+      <w:proofErr w:type="gramStart"/>
+      <w:r>
+        <w:t>all of</w:t>
+      </w:r>
+      <w:proofErr w:type="gramEnd"/>
+      <w:r>
+        <w:t xml:space="preserve"> the data from static classes etc.)</w:t>
       </w:r>
     </w:p>
     <w:p>
@@ -1847,23 +1935,13 @@
         </w:numPr>
       </w:pPr>
       <w:r>
-        <w:t xml:space="preserve">Fix followers not </w:t>
-      </w:r>
-      <w:r>
-        <w:t>facing target</w:t>
-      </w:r>
-    </w:p>
-    <w:p>
-      <w:pPr>
-        <w:pStyle w:val="ListParagraph"/>
-        <w:numPr>
-          <w:ilvl w:val="0"/>
-          <w:numId w:val="20"/>
-        </w:numPr>
-      </w:pPr>
-      <w:r>
-        <w:t>Have some buildings open a default building inspector</w:t>
-      </w:r>
+        <w:t xml:space="preserve">Have some buildings open a default building </w:t>
+      </w:r>
+      <w:proofErr w:type="gramStart"/>
+      <w:r>
+        <w:t>inspector</w:t>
+      </w:r>
+      <w:proofErr w:type="gramEnd"/>
     </w:p>
     <w:p>
       <w:pPr>
@@ -1916,10 +1994,7 @@
         </w:numPr>
       </w:pPr>
       <w:r>
-        <w:t>Delete current save when th</w:t>
-      </w:r>
-      <w:r>
-        <w:t>e game is lost</w:t>
+        <w:t>Keep track of the duration of a run</w:t>
       </w:r>
     </w:p>
     <w:p>
@@ -1931,7 +2006,15 @@
         </w:numPr>
       </w:pPr>
       <w:r>
-        <w:t>Keep track of the duration of a run</w:t>
+        <w:t xml:space="preserve">Add follower </w:t>
+      </w:r>
+      <w:proofErr w:type="spellStart"/>
+      <w:r>
+        <w:t>lastState</w:t>
+      </w:r>
+      <w:proofErr w:type="spellEnd"/>
+      <w:r>
+        <w:t xml:space="preserve"> loading</w:t>
       </w:r>
     </w:p>
     <w:p>
@@ -1943,7 +2026,51 @@
         </w:numPr>
       </w:pPr>
       <w:r>
-        <w:t>Add follower lastState loading</w:t>
+        <w:t>Add delete save button</w:t>
+      </w:r>
+    </w:p>
+    <w:p>
+      <w:r>
+        <w:t xml:space="preserve">To add for </w:t>
+      </w:r>
+      <w:r>
+        <w:t>first demo video</w:t>
+      </w:r>
+    </w:p>
+    <w:p>
+      <w:pPr>
+        <w:pStyle w:val="ListParagraph"/>
+        <w:numPr>
+          <w:ilvl w:val="0"/>
+          <w:numId w:val="32"/>
+        </w:numPr>
+      </w:pPr>
+      <w:r>
+        <w:t>Buildings for creating different followers (barracks for soldiers etc.)</w:t>
+      </w:r>
+    </w:p>
+    <w:p>
+      <w:pPr>
+        <w:pStyle w:val="ListParagraph"/>
+        <w:numPr>
+          <w:ilvl w:val="0"/>
+          <w:numId w:val="32"/>
+        </w:numPr>
+      </w:pPr>
+      <w:r>
+        <w:t>Enemies destroy walls/buildings if no path exists to the home base</w:t>
+      </w:r>
+    </w:p>
+    <w:p>
+      <w:pPr>
+        <w:pStyle w:val="ListParagraph"/>
+        <w:numPr>
+          <w:ilvl w:val="0"/>
+          <w:numId w:val="32"/>
+        </w:numPr>
+      </w:pPr>
+      <w:r>
+        <w:t>Archer towers</w:t>
       </w:r>
     </w:p>
     <w:p>
@@ -1974,8 +2101,13 @@
           <w:numId w:val="30"/>
         </w:numPr>
       </w:pPr>
-      <w:r>
-        <w:t>FindTarget function sometimes returns true even when it doesn’t find a target</w:t>
+      <w:proofErr w:type="spellStart"/>
+      <w:r>
+        <w:t>FindTarget</w:t>
+      </w:r>
+      <w:proofErr w:type="spellEnd"/>
+      <w:r>
+        <w:t xml:space="preserve"> function sometimes returns true even when it doesn’t find a target</w:t>
       </w:r>
       <w:r>
         <w:t xml:space="preserve"> </w:t>
@@ -1990,8 +2122,13 @@
         </w:numPr>
       </w:pPr>
       <w:r>
-        <w:t>Corruption doesn’t continue spreading after load if the first one hasn’t reached 100 corruptionVal</w:t>
-      </w:r>
+        <w:t xml:space="preserve">Corruption doesn’t continue spreading after load if the first one hasn’t reached 100 </w:t>
+      </w:r>
+      <w:proofErr w:type="spellStart"/>
+      <w:r>
+        <w:t>corruptionVal</w:t>
+      </w:r>
+      <w:proofErr w:type="spellEnd"/>
       <w:r>
         <w:t xml:space="preserve"> </w:t>
       </w:r>
@@ -2010,6 +2147,112 @@
       <w:r>
         <w:t>, or when a follower dies</w:t>
       </w:r>
+    </w:p>
+    <w:p>
+      <w:pPr>
+        <w:pStyle w:val="ListParagraph"/>
+        <w:numPr>
+          <w:ilvl w:val="0"/>
+          <w:numId w:val="30"/>
+        </w:numPr>
+      </w:pPr>
+      <w:r>
+        <w:t>Spawned enemies don’t path to the fireplace in game build</w:t>
+      </w:r>
+    </w:p>
+    <w:p>
+      <w:pPr>
+        <w:pStyle w:val="ListParagraph"/>
+        <w:numPr>
+          <w:ilvl w:val="0"/>
+          <w:numId w:val="30"/>
+        </w:numPr>
+      </w:pPr>
+      <w:r>
+        <w:t>Worker sometimes doesn’t continue hunting after storing</w:t>
+      </w:r>
+    </w:p>
+    <w:p>
+      <w:pPr>
+        <w:pStyle w:val="ListParagraph"/>
+        <w:numPr>
+          <w:ilvl w:val="0"/>
+          <w:numId w:val="30"/>
+        </w:numPr>
+      </w:pPr>
+      <w:r>
+        <w:lastRenderedPageBreak/>
+        <w:t>followers not facing target</w:t>
+      </w:r>
+    </w:p>
+    <w:p>
+      <w:pPr>
+        <w:pStyle w:val="ListParagraph"/>
+        <w:numPr>
+          <w:ilvl w:val="0"/>
+          <w:numId w:val="30"/>
+        </w:numPr>
+      </w:pPr>
+      <w:r>
+        <w:t xml:space="preserve">Directing follower with full inventory to gather resource sends them to the storage, then sets to idle (FIX LAST TARGET THING) </w:t>
+      </w:r>
+    </w:p>
+    <w:p>
+      <w:r>
+        <w:t>Name ideas</w:t>
+      </w:r>
+    </w:p>
+    <w:p>
+      <w:pPr>
+        <w:pStyle w:val="ListParagraph"/>
+        <w:numPr>
+          <w:ilvl w:val="0"/>
+          <w:numId w:val="31"/>
+        </w:numPr>
+      </w:pPr>
+      <w:proofErr w:type="spellStart"/>
+      <w:r>
+        <w:t>Corruptology</w:t>
+      </w:r>
+      <w:proofErr w:type="spellEnd"/>
+    </w:p>
+    <w:p>
+      <w:pPr>
+        <w:pStyle w:val="ListParagraph"/>
+        <w:numPr>
+          <w:ilvl w:val="0"/>
+          <w:numId w:val="31"/>
+        </w:numPr>
+      </w:pPr>
+      <w:r>
+        <w:t>Affliction</w:t>
+      </w:r>
+    </w:p>
+    <w:p>
+      <w:pPr>
+        <w:pStyle w:val="ListParagraph"/>
+        <w:numPr>
+          <w:ilvl w:val="0"/>
+          <w:numId w:val="31"/>
+        </w:numPr>
+      </w:pPr>
+      <w:r>
+        <w:t>Archfiend</w:t>
+      </w:r>
+    </w:p>
+    <w:p>
+      <w:pPr>
+        <w:pStyle w:val="ListParagraph"/>
+        <w:numPr>
+          <w:ilvl w:val="0"/>
+          <w:numId w:val="31"/>
+        </w:numPr>
+      </w:pPr>
+      <w:proofErr w:type="spellStart"/>
+      <w:r>
+        <w:t>Shadowveil</w:t>
+      </w:r>
+      <w:proofErr w:type="spellEnd"/>
     </w:p>
     <w:sectPr>
       <w:pgSz w:w="11906" w:h="16838"/>
@@ -3918,6 +4161,119 @@
     </w:lvl>
   </w:abstractNum>
   <w:abstractNum w:abstractNumId="17" w15:restartNumberingAfterBreak="0">
+    <w:nsid w:val="4E6E2327"/>
+    <w:multiLevelType w:val="hybridMultilevel"/>
+    <w:tmpl w:val="A734F550"/>
+    <w:lvl w:ilvl="0" w:tplc="08090001">
+      <w:start w:val="1"/>
+      <w:numFmt w:val="bullet"/>
+      <w:lvlText w:val=""/>
+      <w:lvlJc w:val="left"/>
+      <w:pPr>
+        <w:ind w:left="720" w:hanging="360"/>
+      </w:pPr>
+      <w:rPr>
+        <w:rFonts w:ascii="Symbol" w:hAnsi="Symbol" w:hint="default"/>
+      </w:rPr>
+    </w:lvl>
+    <w:lvl w:ilvl="1" w:tplc="08090003" w:tentative="1">
+      <w:start w:val="1"/>
+      <w:numFmt w:val="bullet"/>
+      <w:lvlText w:val="o"/>
+      <w:lvlJc w:val="left"/>
+      <w:pPr>
+        <w:ind w:left="1440" w:hanging="360"/>
+      </w:pPr>
+      <w:rPr>
+        <w:rFonts w:ascii="Courier New" w:hAnsi="Courier New" w:cs="Courier New" w:hint="default"/>
+      </w:rPr>
+    </w:lvl>
+    <w:lvl w:ilvl="2" w:tplc="08090005" w:tentative="1">
+      <w:start w:val="1"/>
+      <w:numFmt w:val="bullet"/>
+      <w:lvlText w:val=""/>
+      <w:lvlJc w:val="left"/>
+      <w:pPr>
+        <w:ind w:left="2160" w:hanging="360"/>
+      </w:pPr>
+      <w:rPr>
+        <w:rFonts w:ascii="Wingdings" w:hAnsi="Wingdings" w:hint="default"/>
+      </w:rPr>
+    </w:lvl>
+    <w:lvl w:ilvl="3" w:tplc="08090001" w:tentative="1">
+      <w:start w:val="1"/>
+      <w:numFmt w:val="bullet"/>
+      <w:lvlText w:val=""/>
+      <w:lvlJc w:val="left"/>
+      <w:pPr>
+        <w:ind w:left="2880" w:hanging="360"/>
+      </w:pPr>
+      <w:rPr>
+        <w:rFonts w:ascii="Symbol" w:hAnsi="Symbol" w:hint="default"/>
+      </w:rPr>
+    </w:lvl>
+    <w:lvl w:ilvl="4" w:tplc="08090003" w:tentative="1">
+      <w:start w:val="1"/>
+      <w:numFmt w:val="bullet"/>
+      <w:lvlText w:val="o"/>
+      <w:lvlJc w:val="left"/>
+      <w:pPr>
+        <w:ind w:left="3600" w:hanging="360"/>
+      </w:pPr>
+      <w:rPr>
+        <w:rFonts w:ascii="Courier New" w:hAnsi="Courier New" w:cs="Courier New" w:hint="default"/>
+      </w:rPr>
+    </w:lvl>
+    <w:lvl w:ilvl="5" w:tplc="08090005" w:tentative="1">
+      <w:start w:val="1"/>
+      <w:numFmt w:val="bullet"/>
+      <w:lvlText w:val=""/>
+      <w:lvlJc w:val="left"/>
+      <w:pPr>
+        <w:ind w:left="4320" w:hanging="360"/>
+      </w:pPr>
+      <w:rPr>
+        <w:rFonts w:ascii="Wingdings" w:hAnsi="Wingdings" w:hint="default"/>
+      </w:rPr>
+    </w:lvl>
+    <w:lvl w:ilvl="6" w:tplc="08090001" w:tentative="1">
+      <w:start w:val="1"/>
+      <w:numFmt w:val="bullet"/>
+      <w:lvlText w:val=""/>
+      <w:lvlJc w:val="left"/>
+      <w:pPr>
+        <w:ind w:left="5040" w:hanging="360"/>
+      </w:pPr>
+      <w:rPr>
+        <w:rFonts w:ascii="Symbol" w:hAnsi="Symbol" w:hint="default"/>
+      </w:rPr>
+    </w:lvl>
+    <w:lvl w:ilvl="7" w:tplc="08090003" w:tentative="1">
+      <w:start w:val="1"/>
+      <w:numFmt w:val="bullet"/>
+      <w:lvlText w:val="o"/>
+      <w:lvlJc w:val="left"/>
+      <w:pPr>
+        <w:ind w:left="5760" w:hanging="360"/>
+      </w:pPr>
+      <w:rPr>
+        <w:rFonts w:ascii="Courier New" w:hAnsi="Courier New" w:cs="Courier New" w:hint="default"/>
+      </w:rPr>
+    </w:lvl>
+    <w:lvl w:ilvl="8" w:tplc="08090005" w:tentative="1">
+      <w:start w:val="1"/>
+      <w:numFmt w:val="bullet"/>
+      <w:lvlText w:val=""/>
+      <w:lvlJc w:val="left"/>
+      <w:pPr>
+        <w:ind w:left="6480" w:hanging="360"/>
+      </w:pPr>
+      <w:rPr>
+        <w:rFonts w:ascii="Wingdings" w:hAnsi="Wingdings" w:hint="default"/>
+      </w:rPr>
+    </w:lvl>
+  </w:abstractNum>
+  <w:abstractNum w:abstractNumId="18" w15:restartNumberingAfterBreak="0">
     <w:nsid w:val="4F6E667A"/>
     <w:multiLevelType w:val="hybridMultilevel"/>
     <w:tmpl w:val="47120966"/>
@@ -4030,7 +4386,7 @@
       </w:rPr>
     </w:lvl>
   </w:abstractNum>
-  <w:abstractNum w:abstractNumId="18" w15:restartNumberingAfterBreak="0">
+  <w:abstractNum w:abstractNumId="19" w15:restartNumberingAfterBreak="0">
     <w:nsid w:val="52D90BC1"/>
     <w:multiLevelType w:val="hybridMultilevel"/>
     <w:tmpl w:val="52EED44E"/>
@@ -4143,7 +4499,120 @@
       </w:rPr>
     </w:lvl>
   </w:abstractNum>
-  <w:abstractNum w:abstractNumId="19" w15:restartNumberingAfterBreak="0">
+  <w:abstractNum w:abstractNumId="20" w15:restartNumberingAfterBreak="0">
+    <w:nsid w:val="54DC3BE6"/>
+    <w:multiLevelType w:val="hybridMultilevel"/>
+    <w:tmpl w:val="4F6A0A20"/>
+    <w:lvl w:ilvl="0" w:tplc="08090001">
+      <w:start w:val="1"/>
+      <w:numFmt w:val="bullet"/>
+      <w:lvlText w:val=""/>
+      <w:lvlJc w:val="left"/>
+      <w:pPr>
+        <w:ind w:left="720" w:hanging="360"/>
+      </w:pPr>
+      <w:rPr>
+        <w:rFonts w:ascii="Symbol" w:hAnsi="Symbol" w:hint="default"/>
+      </w:rPr>
+    </w:lvl>
+    <w:lvl w:ilvl="1" w:tplc="08090003" w:tentative="1">
+      <w:start w:val="1"/>
+      <w:numFmt w:val="bullet"/>
+      <w:lvlText w:val="o"/>
+      <w:lvlJc w:val="left"/>
+      <w:pPr>
+        <w:ind w:left="1440" w:hanging="360"/>
+      </w:pPr>
+      <w:rPr>
+        <w:rFonts w:ascii="Courier New" w:hAnsi="Courier New" w:cs="Courier New" w:hint="default"/>
+      </w:rPr>
+    </w:lvl>
+    <w:lvl w:ilvl="2" w:tplc="08090005" w:tentative="1">
+      <w:start w:val="1"/>
+      <w:numFmt w:val="bullet"/>
+      <w:lvlText w:val=""/>
+      <w:lvlJc w:val="left"/>
+      <w:pPr>
+        <w:ind w:left="2160" w:hanging="360"/>
+      </w:pPr>
+      <w:rPr>
+        <w:rFonts w:ascii="Wingdings" w:hAnsi="Wingdings" w:hint="default"/>
+      </w:rPr>
+    </w:lvl>
+    <w:lvl w:ilvl="3" w:tplc="08090001" w:tentative="1">
+      <w:start w:val="1"/>
+      <w:numFmt w:val="bullet"/>
+      <w:lvlText w:val=""/>
+      <w:lvlJc w:val="left"/>
+      <w:pPr>
+        <w:ind w:left="2880" w:hanging="360"/>
+      </w:pPr>
+      <w:rPr>
+        <w:rFonts w:ascii="Symbol" w:hAnsi="Symbol" w:hint="default"/>
+      </w:rPr>
+    </w:lvl>
+    <w:lvl w:ilvl="4" w:tplc="08090003" w:tentative="1">
+      <w:start w:val="1"/>
+      <w:numFmt w:val="bullet"/>
+      <w:lvlText w:val="o"/>
+      <w:lvlJc w:val="left"/>
+      <w:pPr>
+        <w:ind w:left="3600" w:hanging="360"/>
+      </w:pPr>
+      <w:rPr>
+        <w:rFonts w:ascii="Courier New" w:hAnsi="Courier New" w:cs="Courier New" w:hint="default"/>
+      </w:rPr>
+    </w:lvl>
+    <w:lvl w:ilvl="5" w:tplc="08090005" w:tentative="1">
+      <w:start w:val="1"/>
+      <w:numFmt w:val="bullet"/>
+      <w:lvlText w:val=""/>
+      <w:lvlJc w:val="left"/>
+      <w:pPr>
+        <w:ind w:left="4320" w:hanging="360"/>
+      </w:pPr>
+      <w:rPr>
+        <w:rFonts w:ascii="Wingdings" w:hAnsi="Wingdings" w:hint="default"/>
+      </w:rPr>
+    </w:lvl>
+    <w:lvl w:ilvl="6" w:tplc="08090001" w:tentative="1">
+      <w:start w:val="1"/>
+      <w:numFmt w:val="bullet"/>
+      <w:lvlText w:val=""/>
+      <w:lvlJc w:val="left"/>
+      <w:pPr>
+        <w:ind w:left="5040" w:hanging="360"/>
+      </w:pPr>
+      <w:rPr>
+        <w:rFonts w:ascii="Symbol" w:hAnsi="Symbol" w:hint="default"/>
+      </w:rPr>
+    </w:lvl>
+    <w:lvl w:ilvl="7" w:tplc="08090003" w:tentative="1">
+      <w:start w:val="1"/>
+      <w:numFmt w:val="bullet"/>
+      <w:lvlText w:val="o"/>
+      <w:lvlJc w:val="left"/>
+      <w:pPr>
+        <w:ind w:left="5760" w:hanging="360"/>
+      </w:pPr>
+      <w:rPr>
+        <w:rFonts w:ascii="Courier New" w:hAnsi="Courier New" w:cs="Courier New" w:hint="default"/>
+      </w:rPr>
+    </w:lvl>
+    <w:lvl w:ilvl="8" w:tplc="08090005" w:tentative="1">
+      <w:start w:val="1"/>
+      <w:numFmt w:val="bullet"/>
+      <w:lvlText w:val=""/>
+      <w:lvlJc w:val="left"/>
+      <w:pPr>
+        <w:ind w:left="6480" w:hanging="360"/>
+      </w:pPr>
+      <w:rPr>
+        <w:rFonts w:ascii="Wingdings" w:hAnsi="Wingdings" w:hint="default"/>
+      </w:rPr>
+    </w:lvl>
+  </w:abstractNum>
+  <w:abstractNum w:abstractNumId="21" w15:restartNumberingAfterBreak="0">
     <w:nsid w:val="563733BB"/>
     <w:multiLevelType w:val="hybridMultilevel"/>
     <w:tmpl w:val="9650259A"/>
@@ -4256,7 +4725,7 @@
       </w:rPr>
     </w:lvl>
   </w:abstractNum>
-  <w:abstractNum w:abstractNumId="20" w15:restartNumberingAfterBreak="0">
+  <w:abstractNum w:abstractNumId="22" w15:restartNumberingAfterBreak="0">
     <w:nsid w:val="5C463548"/>
     <w:multiLevelType w:val="hybridMultilevel"/>
     <w:tmpl w:val="7864050C"/>
@@ -4369,7 +4838,7 @@
       </w:rPr>
     </w:lvl>
   </w:abstractNum>
-  <w:abstractNum w:abstractNumId="21" w15:restartNumberingAfterBreak="0">
+  <w:abstractNum w:abstractNumId="23" w15:restartNumberingAfterBreak="0">
     <w:nsid w:val="64071F93"/>
     <w:multiLevelType w:val="hybridMultilevel"/>
     <w:tmpl w:val="E6168B7C"/>
@@ -4455,7 +4924,7 @@
       </w:pPr>
     </w:lvl>
   </w:abstractNum>
-  <w:abstractNum w:abstractNumId="22" w15:restartNumberingAfterBreak="0">
+  <w:abstractNum w:abstractNumId="24" w15:restartNumberingAfterBreak="0">
     <w:nsid w:val="64893284"/>
     <w:multiLevelType w:val="hybridMultilevel"/>
     <w:tmpl w:val="4F8AF6FC"/>
@@ -4568,7 +5037,7 @@
       </w:rPr>
     </w:lvl>
   </w:abstractNum>
-  <w:abstractNum w:abstractNumId="23" w15:restartNumberingAfterBreak="0">
+  <w:abstractNum w:abstractNumId="25" w15:restartNumberingAfterBreak="0">
     <w:nsid w:val="656E7336"/>
     <w:multiLevelType w:val="hybridMultilevel"/>
     <w:tmpl w:val="50E0FC04"/>
@@ -4681,7 +5150,7 @@
       </w:rPr>
     </w:lvl>
   </w:abstractNum>
-  <w:abstractNum w:abstractNumId="24" w15:restartNumberingAfterBreak="0">
+  <w:abstractNum w:abstractNumId="26" w15:restartNumberingAfterBreak="0">
     <w:nsid w:val="69594569"/>
     <w:multiLevelType w:val="hybridMultilevel"/>
     <w:tmpl w:val="38DCA32E"/>
@@ -4794,7 +5263,7 @@
       </w:rPr>
     </w:lvl>
   </w:abstractNum>
-  <w:abstractNum w:abstractNumId="25" w15:restartNumberingAfterBreak="0">
+  <w:abstractNum w:abstractNumId="27" w15:restartNumberingAfterBreak="0">
     <w:nsid w:val="6F205DF3"/>
     <w:multiLevelType w:val="hybridMultilevel"/>
     <w:tmpl w:val="D64495EE"/>
@@ -4907,7 +5376,7 @@
       </w:rPr>
     </w:lvl>
   </w:abstractNum>
-  <w:abstractNum w:abstractNumId="26" w15:restartNumberingAfterBreak="0">
+  <w:abstractNum w:abstractNumId="28" w15:restartNumberingAfterBreak="0">
     <w:nsid w:val="718144EC"/>
     <w:multiLevelType w:val="hybridMultilevel"/>
     <w:tmpl w:val="BD224DD0"/>
@@ -5020,7 +5489,7 @@
       </w:rPr>
     </w:lvl>
   </w:abstractNum>
-  <w:abstractNum w:abstractNumId="27" w15:restartNumberingAfterBreak="0">
+  <w:abstractNum w:abstractNumId="29" w15:restartNumberingAfterBreak="0">
     <w:nsid w:val="77636DAA"/>
     <w:multiLevelType w:val="hybridMultilevel"/>
     <w:tmpl w:val="D954F4AA"/>
@@ -5133,7 +5602,7 @@
       </w:rPr>
     </w:lvl>
   </w:abstractNum>
-  <w:abstractNum w:abstractNumId="28" w15:restartNumberingAfterBreak="0">
+  <w:abstractNum w:abstractNumId="30" w15:restartNumberingAfterBreak="0">
     <w:nsid w:val="783B4B1A"/>
     <w:multiLevelType w:val="hybridMultilevel"/>
     <w:tmpl w:val="F450452E"/>
@@ -5246,7 +5715,7 @@
       </w:rPr>
     </w:lvl>
   </w:abstractNum>
-  <w:abstractNum w:abstractNumId="29" w15:restartNumberingAfterBreak="0">
+  <w:abstractNum w:abstractNumId="31" w15:restartNumberingAfterBreak="0">
     <w:nsid w:val="7D712E4C"/>
     <w:multiLevelType w:val="hybridMultilevel"/>
     <w:tmpl w:val="A7EC9300"/>
@@ -5369,19 +5838,19 @@
     <w:abstractNumId w:val="9"/>
   </w:num>
   <w:num w:numId="4">
-    <w:abstractNumId w:val="27"/>
+    <w:abstractNumId w:val="29"/>
   </w:num>
   <w:num w:numId="5">
-    <w:abstractNumId w:val="29"/>
+    <w:abstractNumId w:val="31"/>
   </w:num>
   <w:num w:numId="6">
     <w:abstractNumId w:val="3"/>
   </w:num>
   <w:num w:numId="7">
-    <w:abstractNumId w:val="21"/>
+    <w:abstractNumId w:val="23"/>
   </w:num>
   <w:num w:numId="8">
-    <w:abstractNumId w:val="25"/>
+    <w:abstractNumId w:val="27"/>
   </w:num>
   <w:num w:numId="9">
     <w:abstractNumId w:val="12"/>
@@ -5399,13 +5868,13 @@
     <w:abstractNumId w:val="16"/>
   </w:num>
   <w:num w:numId="14">
-    <w:abstractNumId w:val="22"/>
+    <w:abstractNumId w:val="24"/>
   </w:num>
   <w:num w:numId="15">
-    <w:abstractNumId w:val="23"/>
+    <w:abstractNumId w:val="25"/>
   </w:num>
   <w:num w:numId="16">
-    <w:abstractNumId w:val="18"/>
+    <w:abstractNumId w:val="19"/>
   </w:num>
   <w:num w:numId="17">
     <w:abstractNumId w:val="0"/>
@@ -5426,10 +5895,10 @@
     <w:abstractNumId w:val="8"/>
   </w:num>
   <w:num w:numId="23">
-    <w:abstractNumId w:val="19"/>
+    <w:abstractNumId w:val="21"/>
   </w:num>
   <w:num w:numId="24">
-    <w:abstractNumId w:val="17"/>
+    <w:abstractNumId w:val="18"/>
   </w:num>
   <w:num w:numId="25">
     <w:abstractNumId w:val="11"/>
@@ -5438,16 +5907,22 @@
     <w:abstractNumId w:val="6"/>
   </w:num>
   <w:num w:numId="27">
-    <w:abstractNumId w:val="20"/>
+    <w:abstractNumId w:val="22"/>
   </w:num>
   <w:num w:numId="28">
-    <w:abstractNumId w:val="24"/>
+    <w:abstractNumId w:val="26"/>
   </w:num>
   <w:num w:numId="29">
+    <w:abstractNumId w:val="30"/>
+  </w:num>
+  <w:num w:numId="30">
     <w:abstractNumId w:val="28"/>
   </w:num>
-  <w:num w:numId="30">
-    <w:abstractNumId w:val="26"/>
+  <w:num w:numId="31">
+    <w:abstractNumId w:val="17"/>
+  </w:num>
+  <w:num w:numId="32">
+    <w:abstractNumId w:val="20"/>
   </w:num>
 </w:numbering>
 </file>

</xml_diff>

<commit_message>
Grid generator now generates circular worlds ( + various bug fixes )
</commit_message>
<xml_diff>
--- a/Base Builder GDD.docx
+++ b/Base Builder GDD.docx
@@ -149,15 +149,7 @@
         </w:numPr>
       </w:pPr>
       <w:r>
-        <w:t xml:space="preserve">Spawners appear in corrupted </w:t>
-      </w:r>
-      <w:proofErr w:type="gramStart"/>
-      <w:r>
-        <w:t>lands,</w:t>
-      </w:r>
-      <w:proofErr w:type="gramEnd"/>
-      <w:r>
-        <w:t xml:space="preserve"> the player must find them and destroy them before they grow</w:t>
+        <w:t>Spawners appear in corrupted lands, the player must find them and destroy them before they grow</w:t>
       </w:r>
     </w:p>
     <w:p>
@@ -181,13 +173,8 @@
         </w:numPr>
       </w:pPr>
       <w:r>
-        <w:t xml:space="preserve">More enemies and tougher enemies spawn as the player </w:t>
-      </w:r>
-      <w:proofErr w:type="gramStart"/>
-      <w:r>
-        <w:t>progresses</w:t>
-      </w:r>
-      <w:proofErr w:type="gramEnd"/>
+        <w:t>More enemies and tougher enemies spawn as the player progresses</w:t>
+      </w:r>
     </w:p>
     <w:p>
       <w:pPr>
@@ -200,13 +187,8 @@
       <w:r>
         <w:t xml:space="preserve">Squads – allows soldiers, </w:t>
       </w:r>
-      <w:proofErr w:type="gramStart"/>
-      <w:r>
-        <w:t>archers</w:t>
-      </w:r>
-      <w:proofErr w:type="gramEnd"/>
-      <w:r>
-        <w:t xml:space="preserve"> and priests to be commanded as groups rather than as single units. Combine squads to create armies</w:t>
+      <w:r>
+        <w:t>archers and priests to be commanded as groups rather than as single units. Combine squads to create armies</w:t>
       </w:r>
     </w:p>
     <w:p>
@@ -412,15 +394,7 @@
         </w:numPr>
       </w:pPr>
       <w:r>
-        <w:t xml:space="preserve">Explosive – moves </w:t>
-      </w:r>
-      <w:proofErr w:type="gramStart"/>
-      <w:r>
-        <w:t>really slowly</w:t>
-      </w:r>
-      <w:proofErr w:type="gramEnd"/>
-      <w:r>
-        <w:t xml:space="preserve"> but deals AOE damage when in range of followers or buildings. They must be killed in time</w:t>
+        <w:t>Explosive – moves really slowly but deals AOE damage when in range of followers or buildings. They must be killed in time</w:t>
       </w:r>
     </w:p>
     <w:p>
@@ -434,11 +408,6 @@
       <w:r>
         <w:lastRenderedPageBreak/>
         <w:t>Dash – When in range of a target, quickly dashes towards and through the target causing damage</w:t>
-      </w:r>
-    </w:p>
-    <w:p>
-      <w:r>
-        <w:t>Bugs:</w:t>
       </w:r>
     </w:p>
     <w:p>
@@ -660,13 +629,8 @@
         </w:rPr>
       </w:pPr>
       <w:r>
-        <w:t xml:space="preserve">Buildings can call nearby followers to defend </w:t>
-      </w:r>
-      <w:proofErr w:type="gramStart"/>
-      <w:r>
-        <w:t>it?</w:t>
-      </w:r>
-      <w:proofErr w:type="gramEnd"/>
+        <w:t>Buildings can call nearby followers to defend it?</w:t>
+      </w:r>
     </w:p>
     <w:p>
       <w:pPr>
@@ -827,15 +791,7 @@
         </w:numPr>
       </w:pPr>
       <w:r>
-        <w:t xml:space="preserve">Get mouse </w:t>
-      </w:r>
-      <w:proofErr w:type="spellStart"/>
-      <w:r>
-        <w:t>pos</w:t>
-      </w:r>
-      <w:proofErr w:type="spellEnd"/>
-      <w:r>
-        <w:t xml:space="preserve"> and select tile under it</w:t>
+        <w:t>Get mouse pos and select tile under it</w:t>
       </w:r>
     </w:p>
     <w:p>
@@ -847,12 +803,12 @@
         </w:numPr>
       </w:pPr>
       <w:r>
+        <w:t>If mouse x remainder (%) is greater than .5, add the tile to the right else add the tile to the left</w:t>
+      </w:r>
+    </w:p>
+    <w:p>
+      <w:r>
         <w:lastRenderedPageBreak/>
-        <w:t>If mouse x remainder (%) is greater than .5, add the tile to the right else add the tile to the left</w:t>
-      </w:r>
-    </w:p>
-    <w:p>
-      <w:r>
         <w:t>Priest</w:t>
       </w:r>
     </w:p>
@@ -936,15 +892,7 @@
         </w:numPr>
       </w:pPr>
       <w:r>
-        <w:t xml:space="preserve">Move towards target unless there are corpses in range and the raise dead ability is off cooldown (if </w:t>
-      </w:r>
-      <w:proofErr w:type="gramStart"/>
-      <w:r>
-        <w:t>so</w:t>
-      </w:r>
-      <w:proofErr w:type="gramEnd"/>
-      <w:r>
-        <w:t xml:space="preserve"> move towards corpses)</w:t>
+        <w:t>Move towards target unless there are corpses in range and the raise dead ability is off cooldown (if so move towards corpses)</w:t>
       </w:r>
     </w:p>
     <w:p>
@@ -1099,22 +1047,10 @@
           <w:b/>
           <w:bCs/>
         </w:rPr>
-        <w:t xml:space="preserve">selected before starting the </w:t>
-      </w:r>
-      <w:proofErr w:type="gramStart"/>
-      <w:r>
-        <w:rPr>
-          <w:b/>
-          <w:bCs/>
-        </w:rPr>
-        <w:t>game</w:t>
-      </w:r>
-      <w:r>
-        <w:t>, and</w:t>
-      </w:r>
-      <w:proofErr w:type="gramEnd"/>
-      <w:r>
-        <w:t xml:space="preserve"> persist throughout the run. If a hero character is killed, they can be </w:t>
+        <w:t>selected before starting the game</w:t>
+      </w:r>
+      <w:r>
+        <w:t xml:space="preserve">, and persist throughout the run. If a hero character is killed, they can be </w:t>
       </w:r>
       <w:r>
         <w:rPr>
@@ -1144,15 +1080,7 @@
     </w:p>
     <w:p>
       <w:r>
-        <w:t xml:space="preserve">They each have unique abilities that can benefit followers or </w:t>
-      </w:r>
-      <w:proofErr w:type="gramStart"/>
-      <w:r>
-        <w:t>structures, and</w:t>
-      </w:r>
-      <w:proofErr w:type="gramEnd"/>
-      <w:r>
-        <w:t xml:space="preserve"> can deal damage to enemies (</w:t>
+        <w:t>They each have unique abilities that can benefit followers or structures, and can deal damage to enemies (</w:t>
       </w:r>
       <w:r>
         <w:rPr>
@@ -1186,15 +1114,7 @@
         </w:numPr>
       </w:pPr>
       <w:r>
-        <w:t xml:space="preserve">Beast Master (Archer) – </w:t>
-      </w:r>
-      <w:proofErr w:type="gramStart"/>
-      <w:r>
-        <w:t>archer based</w:t>
-      </w:r>
-      <w:proofErr w:type="gramEnd"/>
-      <w:r>
-        <w:t xml:space="preserve"> hero follower that is able to add creatures to the same squad</w:t>
+        <w:t>Beast Master (Archer) – archer based hero follower that is able to add creatures to the same squad</w:t>
       </w:r>
     </w:p>
     <w:p/>
@@ -1215,19 +1135,19 @@
     </w:p>
     <w:p>
       <w:r>
+        <w:t>Special/hero followers can have abilities that can be activated by clicking a button in the inspector. They will each have a unique effect, then will take time to cooldown before it can be used again.</w:t>
+      </w:r>
+    </w:p>
+    <w:p>
+      <w:pPr>
+        <w:pStyle w:val="ListParagraph"/>
+        <w:numPr>
+          <w:ilvl w:val="0"/>
+          <w:numId w:val="29"/>
+        </w:numPr>
+      </w:pPr>
+      <w:r>
         <w:lastRenderedPageBreak/>
-        <w:t>Special/hero followers can have abilities that can be activated by clicking a button in the inspector. They will each have a unique effect, then will take time to cooldown before it can be used again.</w:t>
-      </w:r>
-    </w:p>
-    <w:p>
-      <w:pPr>
-        <w:pStyle w:val="ListParagraph"/>
-        <w:numPr>
-          <w:ilvl w:val="0"/>
-          <w:numId w:val="29"/>
-        </w:numPr>
-      </w:pPr>
-      <w:r>
         <w:t>Meteor – Select a location for a meteor to land, then after a couple of seconds the meteor will hit the ground damaging everything nearby</w:t>
       </w:r>
     </w:p>
@@ -1300,15 +1220,7 @@
         </w:numPr>
       </w:pPr>
       <w:r>
-        <w:t>Can be selected before starting a run (</w:t>
-      </w:r>
-      <w:proofErr w:type="spellStart"/>
-      <w:r>
-        <w:t>kinda</w:t>
-      </w:r>
-      <w:proofErr w:type="spellEnd"/>
-      <w:r>
-        <w:t xml:space="preserve"> like binding of Isaac or don’t starve characters)</w:t>
+        <w:t>Can be selected before starting a run (kinda like binding of Isaac or don’t starve characters)</w:t>
       </w:r>
     </w:p>
     <w:p>
@@ -1320,15 +1232,7 @@
         </w:numPr>
       </w:pPr>
       <w:r>
-        <w:t xml:space="preserve">When they are </w:t>
-      </w:r>
-      <w:proofErr w:type="gramStart"/>
-      <w:r>
-        <w:t>killed</w:t>
-      </w:r>
-      <w:proofErr w:type="gramEnd"/>
-      <w:r>
-        <w:t xml:space="preserve"> they can be revived</w:t>
+        <w:t>When they are killed they can be revived</w:t>
       </w:r>
     </w:p>
     <w:p>
@@ -1431,15 +1335,7 @@
         <w:t>Stackable effects</w:t>
       </w:r>
       <w:r>
-        <w:t xml:space="preserve"> (</w:t>
-      </w:r>
-      <w:proofErr w:type="gramStart"/>
-      <w:r>
-        <w:t>similar to</w:t>
-      </w:r>
-      <w:proofErr w:type="gramEnd"/>
-      <w:r>
-        <w:t xml:space="preserve"> binding of Isaac)</w:t>
+        <w:t xml:space="preserve"> (similar to binding of Isaac)</w:t>
       </w:r>
     </w:p>
     <w:p>
@@ -1654,15 +1550,7 @@
         </w:numPr>
       </w:pPr>
       <w:r>
-        <w:t xml:space="preserve">Once you have built up enough </w:t>
-      </w:r>
-      <w:proofErr w:type="spellStart"/>
-      <w:r>
-        <w:t>defenses</w:t>
-      </w:r>
-      <w:proofErr w:type="spellEnd"/>
-      <w:r>
-        <w:t xml:space="preserve"> the followers can defend the base on their own allowing you to explore dungeons without risking a game over</w:t>
+        <w:t>Once you have built up enough defenses the followers can defend the base on their own allowing you to explore dungeons without risking a game over</w:t>
       </w:r>
     </w:p>
     <w:p>
@@ -1699,7 +1587,6 @@
         </w:rPr>
       </w:pPr>
       <w:r>
-        <w:lastRenderedPageBreak/>
         <w:t>Explains the building/follower when hovering over a button (e.g. button in building menu will give building explanation and resource cost)</w:t>
       </w:r>
     </w:p>
@@ -1732,6 +1619,7 @@
         </w:rPr>
       </w:pPr>
       <w:r>
+        <w:lastRenderedPageBreak/>
         <w:t>Toggleable building menu</w:t>
       </w:r>
     </w:p>
@@ -1855,15 +1743,7 @@
         </w:numPr>
       </w:pPr>
       <w:r>
-        <w:t xml:space="preserve">Rework HUD (needs to be easier to update intuitively (finds </w:t>
-      </w:r>
-      <w:proofErr w:type="gramStart"/>
-      <w:r>
-        <w:t>all of</w:t>
-      </w:r>
-      <w:proofErr w:type="gramEnd"/>
-      <w:r>
-        <w:t xml:space="preserve"> the data from static classes etc.)</w:t>
+        <w:t>Rework HUD (needs to be easier to update intuitively (finds all of the data from static classes etc.)</w:t>
       </w:r>
     </w:p>
     <w:p>
@@ -1935,13 +1815,8 @@
         </w:numPr>
       </w:pPr>
       <w:r>
-        <w:t xml:space="preserve">Have some buildings open a default building </w:t>
-      </w:r>
-      <w:proofErr w:type="gramStart"/>
-      <w:r>
-        <w:t>inspector</w:t>
-      </w:r>
-      <w:proofErr w:type="gramEnd"/>
+        <w:t>Have some buildings open a default building inspector</w:t>
+      </w:r>
     </w:p>
     <w:p>
       <w:pPr>
@@ -2006,15 +1881,7 @@
         </w:numPr>
       </w:pPr>
       <w:r>
-        <w:t xml:space="preserve">Add follower </w:t>
-      </w:r>
-      <w:proofErr w:type="spellStart"/>
-      <w:r>
-        <w:t>lastState</w:t>
-      </w:r>
-      <w:proofErr w:type="spellEnd"/>
-      <w:r>
-        <w:t xml:space="preserve"> loading</w:t>
+        <w:t>Add follower lastState loading</w:t>
       </w:r>
     </w:p>
     <w:p>
@@ -2046,7 +1913,7 @@
         </w:numPr>
       </w:pPr>
       <w:r>
-        <w:t>Buildings for creating different followers (barracks for soldiers etc.)</w:t>
+        <w:t>Enemies destroy walls/buildings if no path exists to the home base</w:t>
       </w:r>
     </w:p>
     <w:p>
@@ -2058,23 +1925,28 @@
         </w:numPr>
       </w:pPr>
       <w:r>
-        <w:t>Enemies destroy walls/buildings if no path exists to the home base</w:t>
-      </w:r>
-    </w:p>
-    <w:p>
-      <w:pPr>
-        <w:pStyle w:val="ListParagraph"/>
-        <w:numPr>
-          <w:ilvl w:val="0"/>
-          <w:numId w:val="32"/>
-        </w:numPr>
-      </w:pPr>
-      <w:r>
         <w:t>Archer towers</w:t>
       </w:r>
     </w:p>
     <w:p>
       <w:r>
+        <w:t>Sprites to add</w:t>
+      </w:r>
+    </w:p>
+    <w:p>
+      <w:pPr>
+        <w:pStyle w:val="ListParagraph"/>
+        <w:numPr>
+          <w:ilvl w:val="0"/>
+          <w:numId w:val="33"/>
+        </w:numPr>
+      </w:pPr>
+      <w:r>
+        <w:t>Large building under construction</w:t>
+      </w:r>
+    </w:p>
+    <w:p>
+      <w:r>
         <w:t>Bugs</w:t>
       </w:r>
     </w:p>
@@ -2101,13 +1973,8 @@
           <w:numId w:val="30"/>
         </w:numPr>
       </w:pPr>
-      <w:proofErr w:type="spellStart"/>
-      <w:r>
-        <w:t>FindTarget</w:t>
-      </w:r>
-      <w:proofErr w:type="spellEnd"/>
-      <w:r>
-        <w:t xml:space="preserve"> function sometimes returns true even when it doesn’t find a target</w:t>
+      <w:r>
+        <w:t>Corruption doesn’t continue spreading after load if the first one hasn’t reached 100 corruptionVal</w:t>
       </w:r>
       <w:r>
         <w:t xml:space="preserve"> </w:t>
@@ -2122,13 +1989,47 @@
         </w:numPr>
       </w:pPr>
       <w:r>
-        <w:t xml:space="preserve">Corruption doesn’t continue spreading after load if the first one hasn’t reached 100 </w:t>
-      </w:r>
-      <w:proofErr w:type="spellStart"/>
-      <w:r>
-        <w:t>corruptionVal</w:t>
-      </w:r>
-      <w:proofErr w:type="spellEnd"/>
+        <w:t>Hud not updating when loading</w:t>
+      </w:r>
+      <w:r>
+        <w:t>, or when a follower dies</w:t>
+      </w:r>
+    </w:p>
+    <w:p>
+      <w:pPr>
+        <w:pStyle w:val="ListParagraph"/>
+        <w:numPr>
+          <w:ilvl w:val="0"/>
+          <w:numId w:val="30"/>
+        </w:numPr>
+      </w:pPr>
+      <w:r>
+        <w:t>Worker sometimes doesn’t continue hunting after storing</w:t>
+      </w:r>
+    </w:p>
+    <w:p>
+      <w:pPr>
+        <w:pStyle w:val="ListParagraph"/>
+        <w:numPr>
+          <w:ilvl w:val="0"/>
+          <w:numId w:val="30"/>
+        </w:numPr>
+      </w:pPr>
+      <w:r>
+        <w:t>followers not facing target</w:t>
+      </w:r>
+    </w:p>
+    <w:p>
+      <w:pPr>
+        <w:pStyle w:val="ListParagraph"/>
+        <w:numPr>
+          <w:ilvl w:val="0"/>
+          <w:numId w:val="30"/>
+        </w:numPr>
+      </w:pPr>
+      <w:r>
+        <w:t xml:space="preserve">Directing follower with full inventory to gather resource sends them to the storage, then sets to idle (FIX LAST TARGET THING) </w:t>
+      </w:r>
       <w:r>
         <w:t xml:space="preserve"> </w:t>
       </w:r>
@@ -2142,59 +2043,8 @@
         </w:numPr>
       </w:pPr>
       <w:r>
-        <w:t>Hud not updating when loading</w:t>
-      </w:r>
-      <w:r>
-        <w:t>, or when a follower dies</w:t>
-      </w:r>
-    </w:p>
-    <w:p>
-      <w:pPr>
-        <w:pStyle w:val="ListParagraph"/>
-        <w:numPr>
-          <w:ilvl w:val="0"/>
-          <w:numId w:val="30"/>
-        </w:numPr>
-      </w:pPr>
-      <w:r>
-        <w:t>Spawned enemies don’t path to the fireplace in game build</w:t>
-      </w:r>
-    </w:p>
-    <w:p>
-      <w:pPr>
-        <w:pStyle w:val="ListParagraph"/>
-        <w:numPr>
-          <w:ilvl w:val="0"/>
-          <w:numId w:val="30"/>
-        </w:numPr>
-      </w:pPr>
-      <w:r>
-        <w:t>Worker sometimes doesn’t continue hunting after storing</w:t>
-      </w:r>
-    </w:p>
-    <w:p>
-      <w:pPr>
-        <w:pStyle w:val="ListParagraph"/>
-        <w:numPr>
-          <w:ilvl w:val="0"/>
-          <w:numId w:val="30"/>
-        </w:numPr>
-      </w:pPr>
-      <w:r>
         <w:lastRenderedPageBreak/>
-        <w:t>followers not facing target</w:t>
-      </w:r>
-    </w:p>
-    <w:p>
-      <w:pPr>
-        <w:pStyle w:val="ListParagraph"/>
-        <w:numPr>
-          <w:ilvl w:val="0"/>
-          <w:numId w:val="30"/>
-        </w:numPr>
-      </w:pPr>
-      <w:r>
-        <w:t xml:space="preserve">Directing follower with full inventory to gather resource sends them to the storage, then sets to idle (FIX LAST TARGET THING) </w:t>
+        <w:t>Large buildings load out of place – need to store building position as floats instead of tile positions</w:t>
       </w:r>
     </w:p>
     <w:p>
@@ -2210,11 +2060,9 @@
           <w:numId w:val="31"/>
         </w:numPr>
       </w:pPr>
-      <w:proofErr w:type="spellStart"/>
       <w:r>
         <w:t>Corruptology</w:t>
       </w:r>
-      <w:proofErr w:type="spellEnd"/>
     </w:p>
     <w:p>
       <w:pPr>
@@ -2248,11 +2096,9 @@
           <w:numId w:val="31"/>
         </w:numPr>
       </w:pPr>
-      <w:proofErr w:type="spellStart"/>
       <w:r>
         <w:t>Shadowveil</w:t>
       </w:r>
-      <w:proofErr w:type="spellEnd"/>
     </w:p>
     <w:sectPr>
       <w:pgSz w:w="11906" w:h="16838"/>
@@ -2380,6 +2226,119 @@
     </w:lvl>
   </w:abstractNum>
   <w:abstractNum w:abstractNumId="1" w15:restartNumberingAfterBreak="0">
+    <w:nsid w:val="049F6E44"/>
+    <w:multiLevelType w:val="hybridMultilevel"/>
+    <w:tmpl w:val="0C5EC826"/>
+    <w:lvl w:ilvl="0" w:tplc="08090001">
+      <w:start w:val="1"/>
+      <w:numFmt w:val="bullet"/>
+      <w:lvlText w:val=""/>
+      <w:lvlJc w:val="left"/>
+      <w:pPr>
+        <w:ind w:left="720" w:hanging="360"/>
+      </w:pPr>
+      <w:rPr>
+        <w:rFonts w:ascii="Symbol" w:hAnsi="Symbol" w:hint="default"/>
+      </w:rPr>
+    </w:lvl>
+    <w:lvl w:ilvl="1" w:tplc="08090003" w:tentative="1">
+      <w:start w:val="1"/>
+      <w:numFmt w:val="bullet"/>
+      <w:lvlText w:val="o"/>
+      <w:lvlJc w:val="left"/>
+      <w:pPr>
+        <w:ind w:left="1440" w:hanging="360"/>
+      </w:pPr>
+      <w:rPr>
+        <w:rFonts w:ascii="Courier New" w:hAnsi="Courier New" w:cs="Courier New" w:hint="default"/>
+      </w:rPr>
+    </w:lvl>
+    <w:lvl w:ilvl="2" w:tplc="08090005" w:tentative="1">
+      <w:start w:val="1"/>
+      <w:numFmt w:val="bullet"/>
+      <w:lvlText w:val=""/>
+      <w:lvlJc w:val="left"/>
+      <w:pPr>
+        <w:ind w:left="2160" w:hanging="360"/>
+      </w:pPr>
+      <w:rPr>
+        <w:rFonts w:ascii="Wingdings" w:hAnsi="Wingdings" w:hint="default"/>
+      </w:rPr>
+    </w:lvl>
+    <w:lvl w:ilvl="3" w:tplc="08090001" w:tentative="1">
+      <w:start w:val="1"/>
+      <w:numFmt w:val="bullet"/>
+      <w:lvlText w:val=""/>
+      <w:lvlJc w:val="left"/>
+      <w:pPr>
+        <w:ind w:left="2880" w:hanging="360"/>
+      </w:pPr>
+      <w:rPr>
+        <w:rFonts w:ascii="Symbol" w:hAnsi="Symbol" w:hint="default"/>
+      </w:rPr>
+    </w:lvl>
+    <w:lvl w:ilvl="4" w:tplc="08090003" w:tentative="1">
+      <w:start w:val="1"/>
+      <w:numFmt w:val="bullet"/>
+      <w:lvlText w:val="o"/>
+      <w:lvlJc w:val="left"/>
+      <w:pPr>
+        <w:ind w:left="3600" w:hanging="360"/>
+      </w:pPr>
+      <w:rPr>
+        <w:rFonts w:ascii="Courier New" w:hAnsi="Courier New" w:cs="Courier New" w:hint="default"/>
+      </w:rPr>
+    </w:lvl>
+    <w:lvl w:ilvl="5" w:tplc="08090005" w:tentative="1">
+      <w:start w:val="1"/>
+      <w:numFmt w:val="bullet"/>
+      <w:lvlText w:val=""/>
+      <w:lvlJc w:val="left"/>
+      <w:pPr>
+        <w:ind w:left="4320" w:hanging="360"/>
+      </w:pPr>
+      <w:rPr>
+        <w:rFonts w:ascii="Wingdings" w:hAnsi="Wingdings" w:hint="default"/>
+      </w:rPr>
+    </w:lvl>
+    <w:lvl w:ilvl="6" w:tplc="08090001" w:tentative="1">
+      <w:start w:val="1"/>
+      <w:numFmt w:val="bullet"/>
+      <w:lvlText w:val=""/>
+      <w:lvlJc w:val="left"/>
+      <w:pPr>
+        <w:ind w:left="5040" w:hanging="360"/>
+      </w:pPr>
+      <w:rPr>
+        <w:rFonts w:ascii="Symbol" w:hAnsi="Symbol" w:hint="default"/>
+      </w:rPr>
+    </w:lvl>
+    <w:lvl w:ilvl="7" w:tplc="08090003" w:tentative="1">
+      <w:start w:val="1"/>
+      <w:numFmt w:val="bullet"/>
+      <w:lvlText w:val="o"/>
+      <w:lvlJc w:val="left"/>
+      <w:pPr>
+        <w:ind w:left="5760" w:hanging="360"/>
+      </w:pPr>
+      <w:rPr>
+        <w:rFonts w:ascii="Courier New" w:hAnsi="Courier New" w:cs="Courier New" w:hint="default"/>
+      </w:rPr>
+    </w:lvl>
+    <w:lvl w:ilvl="8" w:tplc="08090005" w:tentative="1">
+      <w:start w:val="1"/>
+      <w:numFmt w:val="bullet"/>
+      <w:lvlText w:val=""/>
+      <w:lvlJc w:val="left"/>
+      <w:pPr>
+        <w:ind w:left="6480" w:hanging="360"/>
+      </w:pPr>
+      <w:rPr>
+        <w:rFonts w:ascii="Wingdings" w:hAnsi="Wingdings" w:hint="default"/>
+      </w:rPr>
+    </w:lvl>
+  </w:abstractNum>
+  <w:abstractNum w:abstractNumId="2" w15:restartNumberingAfterBreak="0">
     <w:nsid w:val="052756A7"/>
     <w:multiLevelType w:val="hybridMultilevel"/>
     <w:tmpl w:val="1012C822"/>
@@ -2492,7 +2451,7 @@
       </w:rPr>
     </w:lvl>
   </w:abstractNum>
-  <w:abstractNum w:abstractNumId="2" w15:restartNumberingAfterBreak="0">
+  <w:abstractNum w:abstractNumId="3" w15:restartNumberingAfterBreak="0">
     <w:nsid w:val="05734BCF"/>
     <w:multiLevelType w:val="hybridMultilevel"/>
     <w:tmpl w:val="EF60D51C"/>
@@ -2605,7 +2564,7 @@
       </w:rPr>
     </w:lvl>
   </w:abstractNum>
-  <w:abstractNum w:abstractNumId="3" w15:restartNumberingAfterBreak="0">
+  <w:abstractNum w:abstractNumId="4" w15:restartNumberingAfterBreak="0">
     <w:nsid w:val="0D465D11"/>
     <w:multiLevelType w:val="hybridMultilevel"/>
     <w:tmpl w:val="DA14F34A"/>
@@ -2718,7 +2677,7 @@
       </w:rPr>
     </w:lvl>
   </w:abstractNum>
-  <w:abstractNum w:abstractNumId="4" w15:restartNumberingAfterBreak="0">
+  <w:abstractNum w:abstractNumId="5" w15:restartNumberingAfterBreak="0">
     <w:nsid w:val="0ED544A6"/>
     <w:multiLevelType w:val="hybridMultilevel"/>
     <w:tmpl w:val="41688BF8"/>
@@ -2831,7 +2790,7 @@
       </w:rPr>
     </w:lvl>
   </w:abstractNum>
-  <w:abstractNum w:abstractNumId="5" w15:restartNumberingAfterBreak="0">
+  <w:abstractNum w:abstractNumId="6" w15:restartNumberingAfterBreak="0">
     <w:nsid w:val="1730421D"/>
     <w:multiLevelType w:val="hybridMultilevel"/>
     <w:tmpl w:val="342273DA"/>
@@ -2944,7 +2903,7 @@
       </w:rPr>
     </w:lvl>
   </w:abstractNum>
-  <w:abstractNum w:abstractNumId="6" w15:restartNumberingAfterBreak="0">
+  <w:abstractNum w:abstractNumId="7" w15:restartNumberingAfterBreak="0">
     <w:nsid w:val="19201520"/>
     <w:multiLevelType w:val="hybridMultilevel"/>
     <w:tmpl w:val="2E305BA6"/>
@@ -3057,7 +3016,7 @@
       </w:rPr>
     </w:lvl>
   </w:abstractNum>
-  <w:abstractNum w:abstractNumId="7" w15:restartNumberingAfterBreak="0">
+  <w:abstractNum w:abstractNumId="8" w15:restartNumberingAfterBreak="0">
     <w:nsid w:val="1A0851EC"/>
     <w:multiLevelType w:val="hybridMultilevel"/>
     <w:tmpl w:val="F6D03442"/>
@@ -3170,7 +3129,7 @@
       </w:rPr>
     </w:lvl>
   </w:abstractNum>
-  <w:abstractNum w:abstractNumId="8" w15:restartNumberingAfterBreak="0">
+  <w:abstractNum w:abstractNumId="9" w15:restartNumberingAfterBreak="0">
     <w:nsid w:val="1C117784"/>
     <w:multiLevelType w:val="hybridMultilevel"/>
     <w:tmpl w:val="8B5A7194"/>
@@ -3256,7 +3215,7 @@
       </w:pPr>
     </w:lvl>
   </w:abstractNum>
-  <w:abstractNum w:abstractNumId="9" w15:restartNumberingAfterBreak="0">
+  <w:abstractNum w:abstractNumId="10" w15:restartNumberingAfterBreak="0">
     <w:nsid w:val="1F4C553F"/>
     <w:multiLevelType w:val="hybridMultilevel"/>
     <w:tmpl w:val="46D82A8A"/>
@@ -3369,7 +3328,7 @@
       </w:rPr>
     </w:lvl>
   </w:abstractNum>
-  <w:abstractNum w:abstractNumId="10" w15:restartNumberingAfterBreak="0">
+  <w:abstractNum w:abstractNumId="11" w15:restartNumberingAfterBreak="0">
     <w:nsid w:val="24307B7E"/>
     <w:multiLevelType w:val="hybridMultilevel"/>
     <w:tmpl w:val="C0AE6E88"/>
@@ -3482,7 +3441,7 @@
       </w:rPr>
     </w:lvl>
   </w:abstractNum>
-  <w:abstractNum w:abstractNumId="11" w15:restartNumberingAfterBreak="0">
+  <w:abstractNum w:abstractNumId="12" w15:restartNumberingAfterBreak="0">
     <w:nsid w:val="2A7B6725"/>
     <w:multiLevelType w:val="hybridMultilevel"/>
     <w:tmpl w:val="8C7AC82A"/>
@@ -3595,7 +3554,7 @@
       </w:rPr>
     </w:lvl>
   </w:abstractNum>
-  <w:abstractNum w:abstractNumId="12" w15:restartNumberingAfterBreak="0">
+  <w:abstractNum w:abstractNumId="13" w15:restartNumberingAfterBreak="0">
     <w:nsid w:val="2E5F4067"/>
     <w:multiLevelType w:val="hybridMultilevel"/>
     <w:tmpl w:val="E85210F2"/>
@@ -3708,7 +3667,7 @@
       </w:rPr>
     </w:lvl>
   </w:abstractNum>
-  <w:abstractNum w:abstractNumId="13" w15:restartNumberingAfterBreak="0">
+  <w:abstractNum w:abstractNumId="14" w15:restartNumberingAfterBreak="0">
     <w:nsid w:val="38C35FF1"/>
     <w:multiLevelType w:val="hybridMultilevel"/>
     <w:tmpl w:val="D1D45FE8"/>
@@ -3821,7 +3780,7 @@
       </w:rPr>
     </w:lvl>
   </w:abstractNum>
-  <w:abstractNum w:abstractNumId="14" w15:restartNumberingAfterBreak="0">
+  <w:abstractNum w:abstractNumId="15" w15:restartNumberingAfterBreak="0">
     <w:nsid w:val="38F70E13"/>
     <w:multiLevelType w:val="hybridMultilevel"/>
     <w:tmpl w:val="33F6F332"/>
@@ -3934,7 +3893,7 @@
       </w:rPr>
     </w:lvl>
   </w:abstractNum>
-  <w:abstractNum w:abstractNumId="15" w15:restartNumberingAfterBreak="0">
+  <w:abstractNum w:abstractNumId="16" w15:restartNumberingAfterBreak="0">
     <w:nsid w:val="3ED7758E"/>
     <w:multiLevelType w:val="hybridMultilevel"/>
     <w:tmpl w:val="55F05E44"/>
@@ -4047,7 +4006,7 @@
       </w:rPr>
     </w:lvl>
   </w:abstractNum>
-  <w:abstractNum w:abstractNumId="16" w15:restartNumberingAfterBreak="0">
+  <w:abstractNum w:abstractNumId="17" w15:restartNumberingAfterBreak="0">
     <w:nsid w:val="3FD63C1E"/>
     <w:multiLevelType w:val="hybridMultilevel"/>
     <w:tmpl w:val="1A5E0956"/>
@@ -4160,7 +4119,7 @@
       </w:rPr>
     </w:lvl>
   </w:abstractNum>
-  <w:abstractNum w:abstractNumId="17" w15:restartNumberingAfterBreak="0">
+  <w:abstractNum w:abstractNumId="18" w15:restartNumberingAfterBreak="0">
     <w:nsid w:val="4E6E2327"/>
     <w:multiLevelType w:val="hybridMultilevel"/>
     <w:tmpl w:val="A734F550"/>
@@ -4273,7 +4232,7 @@
       </w:rPr>
     </w:lvl>
   </w:abstractNum>
-  <w:abstractNum w:abstractNumId="18" w15:restartNumberingAfterBreak="0">
+  <w:abstractNum w:abstractNumId="19" w15:restartNumberingAfterBreak="0">
     <w:nsid w:val="4F6E667A"/>
     <w:multiLevelType w:val="hybridMultilevel"/>
     <w:tmpl w:val="47120966"/>
@@ -4386,7 +4345,7 @@
       </w:rPr>
     </w:lvl>
   </w:abstractNum>
-  <w:abstractNum w:abstractNumId="19" w15:restartNumberingAfterBreak="0">
+  <w:abstractNum w:abstractNumId="20" w15:restartNumberingAfterBreak="0">
     <w:nsid w:val="52D90BC1"/>
     <w:multiLevelType w:val="hybridMultilevel"/>
     <w:tmpl w:val="52EED44E"/>
@@ -4499,7 +4458,7 @@
       </w:rPr>
     </w:lvl>
   </w:abstractNum>
-  <w:abstractNum w:abstractNumId="20" w15:restartNumberingAfterBreak="0">
+  <w:abstractNum w:abstractNumId="21" w15:restartNumberingAfterBreak="0">
     <w:nsid w:val="54DC3BE6"/>
     <w:multiLevelType w:val="hybridMultilevel"/>
     <w:tmpl w:val="4F6A0A20"/>
@@ -4612,7 +4571,7 @@
       </w:rPr>
     </w:lvl>
   </w:abstractNum>
-  <w:abstractNum w:abstractNumId="21" w15:restartNumberingAfterBreak="0">
+  <w:abstractNum w:abstractNumId="22" w15:restartNumberingAfterBreak="0">
     <w:nsid w:val="563733BB"/>
     <w:multiLevelType w:val="hybridMultilevel"/>
     <w:tmpl w:val="9650259A"/>
@@ -4725,7 +4684,7 @@
       </w:rPr>
     </w:lvl>
   </w:abstractNum>
-  <w:abstractNum w:abstractNumId="22" w15:restartNumberingAfterBreak="0">
+  <w:abstractNum w:abstractNumId="23" w15:restartNumberingAfterBreak="0">
     <w:nsid w:val="5C463548"/>
     <w:multiLevelType w:val="hybridMultilevel"/>
     <w:tmpl w:val="7864050C"/>
@@ -4838,7 +4797,7 @@
       </w:rPr>
     </w:lvl>
   </w:abstractNum>
-  <w:abstractNum w:abstractNumId="23" w15:restartNumberingAfterBreak="0">
+  <w:abstractNum w:abstractNumId="24" w15:restartNumberingAfterBreak="0">
     <w:nsid w:val="64071F93"/>
     <w:multiLevelType w:val="hybridMultilevel"/>
     <w:tmpl w:val="E6168B7C"/>
@@ -4924,7 +4883,7 @@
       </w:pPr>
     </w:lvl>
   </w:abstractNum>
-  <w:abstractNum w:abstractNumId="24" w15:restartNumberingAfterBreak="0">
+  <w:abstractNum w:abstractNumId="25" w15:restartNumberingAfterBreak="0">
     <w:nsid w:val="64893284"/>
     <w:multiLevelType w:val="hybridMultilevel"/>
     <w:tmpl w:val="4F8AF6FC"/>
@@ -5037,7 +4996,7 @@
       </w:rPr>
     </w:lvl>
   </w:abstractNum>
-  <w:abstractNum w:abstractNumId="25" w15:restartNumberingAfterBreak="0">
+  <w:abstractNum w:abstractNumId="26" w15:restartNumberingAfterBreak="0">
     <w:nsid w:val="656E7336"/>
     <w:multiLevelType w:val="hybridMultilevel"/>
     <w:tmpl w:val="50E0FC04"/>
@@ -5150,7 +5109,7 @@
       </w:rPr>
     </w:lvl>
   </w:abstractNum>
-  <w:abstractNum w:abstractNumId="26" w15:restartNumberingAfterBreak="0">
+  <w:abstractNum w:abstractNumId="27" w15:restartNumberingAfterBreak="0">
     <w:nsid w:val="69594569"/>
     <w:multiLevelType w:val="hybridMultilevel"/>
     <w:tmpl w:val="38DCA32E"/>
@@ -5263,7 +5222,7 @@
       </w:rPr>
     </w:lvl>
   </w:abstractNum>
-  <w:abstractNum w:abstractNumId="27" w15:restartNumberingAfterBreak="0">
+  <w:abstractNum w:abstractNumId="28" w15:restartNumberingAfterBreak="0">
     <w:nsid w:val="6F205DF3"/>
     <w:multiLevelType w:val="hybridMultilevel"/>
     <w:tmpl w:val="D64495EE"/>
@@ -5376,7 +5335,7 @@
       </w:rPr>
     </w:lvl>
   </w:abstractNum>
-  <w:abstractNum w:abstractNumId="28" w15:restartNumberingAfterBreak="0">
+  <w:abstractNum w:abstractNumId="29" w15:restartNumberingAfterBreak="0">
     <w:nsid w:val="718144EC"/>
     <w:multiLevelType w:val="hybridMultilevel"/>
     <w:tmpl w:val="BD224DD0"/>
@@ -5489,7 +5448,7 @@
       </w:rPr>
     </w:lvl>
   </w:abstractNum>
-  <w:abstractNum w:abstractNumId="29" w15:restartNumberingAfterBreak="0">
+  <w:abstractNum w:abstractNumId="30" w15:restartNumberingAfterBreak="0">
     <w:nsid w:val="77636DAA"/>
     <w:multiLevelType w:val="hybridMultilevel"/>
     <w:tmpl w:val="D954F4AA"/>
@@ -5602,7 +5561,7 @@
       </w:rPr>
     </w:lvl>
   </w:abstractNum>
-  <w:abstractNum w:abstractNumId="30" w15:restartNumberingAfterBreak="0">
+  <w:abstractNum w:abstractNumId="31" w15:restartNumberingAfterBreak="0">
     <w:nsid w:val="783B4B1A"/>
     <w:multiLevelType w:val="hybridMultilevel"/>
     <w:tmpl w:val="F450452E"/>
@@ -5715,7 +5674,7 @@
       </w:rPr>
     </w:lvl>
   </w:abstractNum>
-  <w:abstractNum w:abstractNumId="31" w15:restartNumberingAfterBreak="0">
+  <w:abstractNum w:abstractNumId="32" w15:restartNumberingAfterBreak="0">
     <w:nsid w:val="7D712E4C"/>
     <w:multiLevelType w:val="hybridMultilevel"/>
     <w:tmpl w:val="A7EC9300"/>
@@ -5829,100 +5788,103 @@
     </w:lvl>
   </w:abstractNum>
   <w:num w:numId="1">
+    <w:abstractNumId w:val="15"/>
+  </w:num>
+  <w:num w:numId="2">
+    <w:abstractNumId w:val="6"/>
+  </w:num>
+  <w:num w:numId="3">
+    <w:abstractNumId w:val="10"/>
+  </w:num>
+  <w:num w:numId="4">
+    <w:abstractNumId w:val="30"/>
+  </w:num>
+  <w:num w:numId="5">
+    <w:abstractNumId w:val="32"/>
+  </w:num>
+  <w:num w:numId="6">
+    <w:abstractNumId w:val="4"/>
+  </w:num>
+  <w:num w:numId="7">
+    <w:abstractNumId w:val="24"/>
+  </w:num>
+  <w:num w:numId="8">
+    <w:abstractNumId w:val="28"/>
+  </w:num>
+  <w:num w:numId="9">
+    <w:abstractNumId w:val="13"/>
+  </w:num>
+  <w:num w:numId="10">
+    <w:abstractNumId w:val="3"/>
+  </w:num>
+  <w:num w:numId="11">
     <w:abstractNumId w:val="14"/>
   </w:num>
-  <w:num w:numId="2">
-    <w:abstractNumId w:val="5"/>
-  </w:num>
-  <w:num w:numId="3">
-    <w:abstractNumId w:val="9"/>
-  </w:num>
-  <w:num w:numId="4">
-    <w:abstractNumId w:val="29"/>
-  </w:num>
-  <w:num w:numId="5">
-    <w:abstractNumId w:val="31"/>
-  </w:num>
-  <w:num w:numId="6">
-    <w:abstractNumId w:val="3"/>
-  </w:num>
-  <w:num w:numId="7">
-    <w:abstractNumId w:val="23"/>
-  </w:num>
-  <w:num w:numId="8">
-    <w:abstractNumId w:val="27"/>
-  </w:num>
-  <w:num w:numId="9">
-    <w:abstractNumId w:val="12"/>
-  </w:num>
-  <w:num w:numId="10">
-    <w:abstractNumId w:val="2"/>
-  </w:num>
-  <w:num w:numId="11">
-    <w:abstractNumId w:val="13"/>
-  </w:num>
   <w:num w:numId="12">
-    <w:abstractNumId w:val="15"/>
+    <w:abstractNumId w:val="16"/>
   </w:num>
   <w:num w:numId="13">
-    <w:abstractNumId w:val="16"/>
+    <w:abstractNumId w:val="17"/>
   </w:num>
   <w:num w:numId="14">
-    <w:abstractNumId w:val="24"/>
+    <w:abstractNumId w:val="25"/>
   </w:num>
   <w:num w:numId="15">
-    <w:abstractNumId w:val="25"/>
+    <w:abstractNumId w:val="26"/>
   </w:num>
   <w:num w:numId="16">
-    <w:abstractNumId w:val="19"/>
+    <w:abstractNumId w:val="20"/>
   </w:num>
   <w:num w:numId="17">
     <w:abstractNumId w:val="0"/>
   </w:num>
   <w:num w:numId="18">
-    <w:abstractNumId w:val="10"/>
+    <w:abstractNumId w:val="11"/>
   </w:num>
   <w:num w:numId="19">
-    <w:abstractNumId w:val="4"/>
+    <w:abstractNumId w:val="5"/>
   </w:num>
   <w:num w:numId="20">
+    <w:abstractNumId w:val="8"/>
+  </w:num>
+  <w:num w:numId="21">
+    <w:abstractNumId w:val="2"/>
+  </w:num>
+  <w:num w:numId="22">
+    <w:abstractNumId w:val="9"/>
+  </w:num>
+  <w:num w:numId="23">
+    <w:abstractNumId w:val="22"/>
+  </w:num>
+  <w:num w:numId="24">
+    <w:abstractNumId w:val="19"/>
+  </w:num>
+  <w:num w:numId="25">
+    <w:abstractNumId w:val="12"/>
+  </w:num>
+  <w:num w:numId="26">
     <w:abstractNumId w:val="7"/>
   </w:num>
-  <w:num w:numId="21">
-    <w:abstractNumId w:val="1"/>
+  <w:num w:numId="27">
+    <w:abstractNumId w:val="23"/>
   </w:num>
-  <w:num w:numId="22">
-    <w:abstractNumId w:val="8"/>
+  <w:num w:numId="28">
+    <w:abstractNumId w:val="27"/>
   </w:num>
-  <w:num w:numId="23">
+  <w:num w:numId="29">
+    <w:abstractNumId w:val="31"/>
+  </w:num>
+  <w:num w:numId="30">
+    <w:abstractNumId w:val="29"/>
+  </w:num>
+  <w:num w:numId="31">
+    <w:abstractNumId w:val="18"/>
+  </w:num>
+  <w:num w:numId="32">
     <w:abstractNumId w:val="21"/>
   </w:num>
-  <w:num w:numId="24">
-    <w:abstractNumId w:val="18"/>
-  </w:num>
-  <w:num w:numId="25">
-    <w:abstractNumId w:val="11"/>
-  </w:num>
-  <w:num w:numId="26">
-    <w:abstractNumId w:val="6"/>
-  </w:num>
-  <w:num w:numId="27">
-    <w:abstractNumId w:val="22"/>
-  </w:num>
-  <w:num w:numId="28">
-    <w:abstractNumId w:val="26"/>
-  </w:num>
-  <w:num w:numId="29">
-    <w:abstractNumId w:val="30"/>
-  </w:num>
-  <w:num w:numId="30">
-    <w:abstractNumId w:val="28"/>
-  </w:num>
-  <w:num w:numId="31">
-    <w:abstractNumId w:val="17"/>
-  </w:num>
-  <w:num w:numId="32">
-    <w:abstractNumId w:val="20"/>
+  <w:num w:numId="33">
+    <w:abstractNumId w:val="1"/>
   </w:num>
 </w:numbering>
 </file>

</xml_diff>

<commit_message>
Implemented guard tower and added squad member removal
Guard towers have been added which attack any enemy that comes in range. Still need to add functionality for adding archer to the tower.
Also added functionality to remove followers from squads by clicking on their corresponding icon in the inspector.
</commit_message>
<xml_diff>
--- a/Base Builder GDD.docx
+++ b/Base Builder GDD.docx
@@ -149,7 +149,15 @@
         </w:numPr>
       </w:pPr>
       <w:r>
-        <w:t>Spawners appear in corrupted lands, the player must find them and destroy them before they grow</w:t>
+        <w:t xml:space="preserve">Spawners appear in corrupted </w:t>
+      </w:r>
+      <w:proofErr w:type="gramStart"/>
+      <w:r>
+        <w:t>lands,</w:t>
+      </w:r>
+      <w:proofErr w:type="gramEnd"/>
+      <w:r>
+        <w:t xml:space="preserve"> the player must find them and destroy them before they grow</w:t>
       </w:r>
     </w:p>
     <w:p>
@@ -173,8 +181,13 @@
         </w:numPr>
       </w:pPr>
       <w:r>
-        <w:t>More enemies and tougher enemies spawn as the player progresses</w:t>
-      </w:r>
+        <w:t xml:space="preserve">More enemies and tougher enemies spawn as the player </w:t>
+      </w:r>
+      <w:proofErr w:type="gramStart"/>
+      <w:r>
+        <w:t>progresses</w:t>
+      </w:r>
+      <w:proofErr w:type="gramEnd"/>
     </w:p>
     <w:p>
       <w:pPr>
@@ -187,8 +200,13 @@
       <w:r>
         <w:t xml:space="preserve">Squads – allows soldiers, </w:t>
       </w:r>
-      <w:r>
-        <w:t>archers and priests to be commanded as groups rather than as single units. Combine squads to create armies</w:t>
+      <w:proofErr w:type="gramStart"/>
+      <w:r>
+        <w:t>archers</w:t>
+      </w:r>
+      <w:proofErr w:type="gramEnd"/>
+      <w:r>
+        <w:t xml:space="preserve"> and priests to be commanded as groups rather than as single units. Combine squads to create armies</w:t>
       </w:r>
     </w:p>
     <w:p>
@@ -394,7 +412,15 @@
         </w:numPr>
       </w:pPr>
       <w:r>
-        <w:t>Explosive – moves really slowly but deals AOE damage when in range of followers or buildings. They must be killed in time</w:t>
+        <w:t xml:space="preserve">Explosive – moves </w:t>
+      </w:r>
+      <w:proofErr w:type="gramStart"/>
+      <w:r>
+        <w:t>really slowly</w:t>
+      </w:r>
+      <w:proofErr w:type="gramEnd"/>
+      <w:r>
+        <w:t xml:space="preserve"> but deals AOE damage when in range of followers or buildings. They must be killed in time</w:t>
       </w:r>
     </w:p>
     <w:p>
@@ -629,8 +655,13 @@
         </w:rPr>
       </w:pPr>
       <w:r>
-        <w:t>Buildings can call nearby followers to defend it?</w:t>
-      </w:r>
+        <w:t xml:space="preserve">Buildings can call nearby followers to defend </w:t>
+      </w:r>
+      <w:proofErr w:type="gramStart"/>
+      <w:r>
+        <w:t>it?</w:t>
+      </w:r>
+      <w:proofErr w:type="gramEnd"/>
     </w:p>
     <w:p>
       <w:pPr>
@@ -791,7 +822,15 @@
         </w:numPr>
       </w:pPr>
       <w:r>
-        <w:t>Get mouse pos and select tile under it</w:t>
+        <w:t xml:space="preserve">Get mouse </w:t>
+      </w:r>
+      <w:proofErr w:type="spellStart"/>
+      <w:r>
+        <w:t>pos</w:t>
+      </w:r>
+      <w:proofErr w:type="spellEnd"/>
+      <w:r>
+        <w:t xml:space="preserve"> and select tile under it</w:t>
       </w:r>
     </w:p>
     <w:p>
@@ -892,7 +931,15 @@
         </w:numPr>
       </w:pPr>
       <w:r>
-        <w:t>Move towards target unless there are corpses in range and the raise dead ability is off cooldown (if so move towards corpses)</w:t>
+        <w:t xml:space="preserve">Move towards target unless there are corpses in range and the raise dead ability is off cooldown (if </w:t>
+      </w:r>
+      <w:proofErr w:type="gramStart"/>
+      <w:r>
+        <w:t>so</w:t>
+      </w:r>
+      <w:proofErr w:type="gramEnd"/>
+      <w:r>
+        <w:t xml:space="preserve"> move towards corpses)</w:t>
       </w:r>
     </w:p>
     <w:p>
@@ -1047,10 +1094,22 @@
           <w:b/>
           <w:bCs/>
         </w:rPr>
-        <w:t>selected before starting the game</w:t>
-      </w:r>
-      <w:r>
-        <w:t xml:space="preserve">, and persist throughout the run. If a hero character is killed, they can be </w:t>
+        <w:t xml:space="preserve">selected before starting the </w:t>
+      </w:r>
+      <w:proofErr w:type="gramStart"/>
+      <w:r>
+        <w:rPr>
+          <w:b/>
+          <w:bCs/>
+        </w:rPr>
+        <w:t>game</w:t>
+      </w:r>
+      <w:r>
+        <w:t>, and</w:t>
+      </w:r>
+      <w:proofErr w:type="gramEnd"/>
+      <w:r>
+        <w:t xml:space="preserve"> persist throughout the run. If a hero character is killed, they can be </w:t>
       </w:r>
       <w:r>
         <w:rPr>
@@ -1080,7 +1139,15 @@
     </w:p>
     <w:p>
       <w:r>
-        <w:t>They each have unique abilities that can benefit followers or structures, and can deal damage to enemies (</w:t>
+        <w:t xml:space="preserve">They each have unique abilities that can benefit followers or </w:t>
+      </w:r>
+      <w:proofErr w:type="gramStart"/>
+      <w:r>
+        <w:t>structures, and</w:t>
+      </w:r>
+      <w:proofErr w:type="gramEnd"/>
+      <w:r>
+        <w:t xml:space="preserve"> can deal damage to enemies (</w:t>
       </w:r>
       <w:r>
         <w:rPr>
@@ -1114,7 +1181,15 @@
         </w:numPr>
       </w:pPr>
       <w:r>
-        <w:t>Beast Master (Archer) – archer based hero follower that is able to add creatures to the same squad</w:t>
+        <w:t xml:space="preserve">Beast Master (Archer) – </w:t>
+      </w:r>
+      <w:proofErr w:type="gramStart"/>
+      <w:r>
+        <w:t>archer based</w:t>
+      </w:r>
+      <w:proofErr w:type="gramEnd"/>
+      <w:r>
+        <w:t xml:space="preserve"> hero follower that is able to add creatures to the same squad</w:t>
       </w:r>
     </w:p>
     <w:p/>
@@ -1220,7 +1295,15 @@
         </w:numPr>
       </w:pPr>
       <w:r>
-        <w:t>Can be selected before starting a run (kinda like binding of Isaac or don’t starve characters)</w:t>
+        <w:t>Can be selected before starting a run (</w:t>
+      </w:r>
+      <w:proofErr w:type="spellStart"/>
+      <w:r>
+        <w:t>kinda</w:t>
+      </w:r>
+      <w:proofErr w:type="spellEnd"/>
+      <w:r>
+        <w:t xml:space="preserve"> like binding of Isaac or don’t starve characters)</w:t>
       </w:r>
     </w:p>
     <w:p>
@@ -1232,7 +1315,15 @@
         </w:numPr>
       </w:pPr>
       <w:r>
-        <w:t>When they are killed they can be revived</w:t>
+        <w:t xml:space="preserve">When they are </w:t>
+      </w:r>
+      <w:proofErr w:type="gramStart"/>
+      <w:r>
+        <w:t>killed</w:t>
+      </w:r>
+      <w:proofErr w:type="gramEnd"/>
+      <w:r>
+        <w:t xml:space="preserve"> they can be revived</w:t>
       </w:r>
     </w:p>
     <w:p>
@@ -1335,7 +1426,15 @@
         <w:t>Stackable effects</w:t>
       </w:r>
       <w:r>
-        <w:t xml:space="preserve"> (similar to binding of Isaac)</w:t>
+        <w:t xml:space="preserve"> (</w:t>
+      </w:r>
+      <w:proofErr w:type="gramStart"/>
+      <w:r>
+        <w:t>similar to</w:t>
+      </w:r>
+      <w:proofErr w:type="gramEnd"/>
+      <w:r>
+        <w:t xml:space="preserve"> binding of Isaac)</w:t>
       </w:r>
     </w:p>
     <w:p>
@@ -1550,7 +1649,15 @@
         </w:numPr>
       </w:pPr>
       <w:r>
-        <w:t>Once you have built up enough defenses the followers can defend the base on their own allowing you to explore dungeons without risking a game over</w:t>
+        <w:t xml:space="preserve">Once you have built up enough </w:t>
+      </w:r>
+      <w:proofErr w:type="spellStart"/>
+      <w:r>
+        <w:t>defenses</w:t>
+      </w:r>
+      <w:proofErr w:type="spellEnd"/>
+      <w:r>
+        <w:t xml:space="preserve"> the followers can defend the base on their own allowing you to explore dungeons without risking a game over</w:t>
       </w:r>
     </w:p>
     <w:p>
@@ -1743,7 +1850,15 @@
         </w:numPr>
       </w:pPr>
       <w:r>
-        <w:t>Rework HUD (needs to be easier to update intuitively (finds all of the data from static classes etc.)</w:t>
+        <w:t xml:space="preserve">Rework HUD (needs to be easier to update intuitively (finds </w:t>
+      </w:r>
+      <w:proofErr w:type="gramStart"/>
+      <w:r>
+        <w:t>all of</w:t>
+      </w:r>
+      <w:proofErr w:type="gramEnd"/>
+      <w:r>
+        <w:t xml:space="preserve"> the data from static classes etc.)</w:t>
       </w:r>
     </w:p>
     <w:p>
@@ -1815,8 +1930,13 @@
         </w:numPr>
       </w:pPr>
       <w:r>
-        <w:t>Have some buildings open a default building inspector</w:t>
-      </w:r>
+        <w:t xml:space="preserve">Have some buildings open a default building </w:t>
+      </w:r>
+      <w:proofErr w:type="gramStart"/>
+      <w:r>
+        <w:t>inspector</w:t>
+      </w:r>
+      <w:proofErr w:type="gramEnd"/>
     </w:p>
     <w:p>
       <w:pPr>
@@ -1881,7 +2001,15 @@
         </w:numPr>
       </w:pPr>
       <w:r>
-        <w:t>Add follower lastState loading</w:t>
+        <w:t xml:space="preserve">Add follower </w:t>
+      </w:r>
+      <w:proofErr w:type="spellStart"/>
+      <w:r>
+        <w:t>lastState</w:t>
+      </w:r>
+      <w:proofErr w:type="spellEnd"/>
+      <w:r>
+        <w:t xml:space="preserve"> loading</w:t>
       </w:r>
     </w:p>
     <w:p>
@@ -1897,6 +2025,130 @@
       </w:r>
     </w:p>
     <w:p>
+      <w:pPr>
+        <w:pStyle w:val="ListParagraph"/>
+        <w:numPr>
+          <w:ilvl w:val="0"/>
+          <w:numId w:val="20"/>
+        </w:numPr>
+      </w:pPr>
+      <w:r>
+        <w:t>If trainer is destroyed while training, set training followers activate again</w:t>
+      </w:r>
+    </w:p>
+    <w:p>
+      <w:pPr>
+        <w:pStyle w:val="ListParagraph"/>
+        <w:numPr>
+          <w:ilvl w:val="0"/>
+          <w:numId w:val="20"/>
+        </w:numPr>
+      </w:pPr>
+      <w:r>
+        <w:t xml:space="preserve">Save hidden followers that are being trained and load them with their </w:t>
+      </w:r>
+      <w:proofErr w:type="spellStart"/>
+      <w:r>
+        <w:t>gameobject</w:t>
+      </w:r>
+      <w:proofErr w:type="spellEnd"/>
+      <w:r>
+        <w:t xml:space="preserve"> disabled </w:t>
+      </w:r>
+    </w:p>
+    <w:p>
+      <w:pPr>
+        <w:pStyle w:val="ListParagraph"/>
+        <w:numPr>
+          <w:ilvl w:val="0"/>
+          <w:numId w:val="20"/>
+        </w:numPr>
+      </w:pPr>
+      <w:r>
+        <w:t>Add follower back to worker conversion</w:t>
+      </w:r>
+    </w:p>
+    <w:p>
+      <w:pPr>
+        <w:pStyle w:val="ListParagraph"/>
+        <w:numPr>
+          <w:ilvl w:val="0"/>
+          <w:numId w:val="20"/>
+        </w:numPr>
+      </w:pPr>
+      <w:r>
+        <w:t>Training cost?</w:t>
+      </w:r>
+    </w:p>
+    <w:p>
+      <w:pPr>
+        <w:pStyle w:val="ListParagraph"/>
+        <w:numPr>
+          <w:ilvl w:val="0"/>
+          <w:numId w:val="20"/>
+        </w:numPr>
+      </w:pPr>
+      <w:r>
+        <w:t>Make enemies path to guard towers when hit</w:t>
+      </w:r>
+    </w:p>
+    <w:p>
+      <w:pPr>
+        <w:pStyle w:val="ListParagraph"/>
+        <w:numPr>
+          <w:ilvl w:val="0"/>
+          <w:numId w:val="20"/>
+        </w:numPr>
+      </w:pPr>
+      <w:r>
+        <w:t>Add guard tower inspector</w:t>
+      </w:r>
+    </w:p>
+    <w:p>
+      <w:pPr>
+        <w:pStyle w:val="ListParagraph"/>
+        <w:numPr>
+          <w:ilvl w:val="0"/>
+          <w:numId w:val="20"/>
+        </w:numPr>
+      </w:pPr>
+      <w:r>
+        <w:t>Make follower path to building before being added to it (trainers and guard towers)</w:t>
+      </w:r>
+    </w:p>
+    <w:p>
+      <w:pPr>
+        <w:pStyle w:val="ListParagraph"/>
+        <w:numPr>
+          <w:ilvl w:val="0"/>
+          <w:numId w:val="20"/>
+        </w:numPr>
+      </w:pPr>
+      <w:r>
+        <w:t>Wall gates</w:t>
+      </w:r>
+    </w:p>
+    <w:p>
+      <w:pPr>
+        <w:pStyle w:val="ListParagraph"/>
+        <w:numPr>
+          <w:ilvl w:val="1"/>
+          <w:numId w:val="20"/>
+        </w:numPr>
+      </w:pPr>
+      <w:r>
+        <w:t xml:space="preserve">Followers can path </w:t>
+      </w:r>
+      <w:proofErr w:type="gramStart"/>
+      <w:r>
+        <w:t>through</w:t>
+      </w:r>
+      <w:proofErr w:type="gramEnd"/>
+      <w:r>
+        <w:t xml:space="preserve"> but enemies can’t</w:t>
+      </w:r>
+    </w:p>
+    <w:p>
       <w:r>
         <w:t xml:space="preserve">To add for </w:t>
       </w:r>
@@ -1925,7 +2177,7 @@
         </w:numPr>
       </w:pPr>
       <w:r>
-        <w:t>Archer towers</w:t>
+        <w:t>Add construct cost to all buildings</w:t>
       </w:r>
     </w:p>
     <w:p>
@@ -1946,7 +2198,20 @@
       </w:r>
     </w:p>
     <w:p>
-      <w:r>
+      <w:pPr>
+        <w:pStyle w:val="ListParagraph"/>
+        <w:numPr>
+          <w:ilvl w:val="0"/>
+          <w:numId w:val="33"/>
+        </w:numPr>
+      </w:pPr>
+      <w:r>
+        <w:t>New home base</w:t>
+      </w:r>
+    </w:p>
+    <w:p>
+      <w:r>
+        <w:lastRenderedPageBreak/>
         <w:t>Bugs</w:t>
       </w:r>
     </w:p>
@@ -1974,8 +2239,13 @@
         </w:numPr>
       </w:pPr>
       <w:r>
-        <w:t>Corruption doesn’t continue spreading after load if the first one hasn’t reached 100 corruptionVal</w:t>
-      </w:r>
+        <w:t xml:space="preserve">Corruption doesn’t continue spreading after load if the first one hasn’t reached 100 </w:t>
+      </w:r>
+      <w:proofErr w:type="spellStart"/>
+      <w:r>
+        <w:t>corruptionVal</w:t>
+      </w:r>
+      <w:proofErr w:type="spellEnd"/>
       <w:r>
         <w:t xml:space="preserve"> </w:t>
       </w:r>
@@ -2043,11 +2313,22 @@
         </w:numPr>
       </w:pPr>
       <w:r>
-        <w:lastRenderedPageBreak/>
         <w:t>Large buildings load out of place – need to store building position as floats instead of tile positions</w:t>
       </w:r>
     </w:p>
     <w:p>
+      <w:pPr>
+        <w:pStyle w:val="ListParagraph"/>
+        <w:numPr>
+          <w:ilvl w:val="0"/>
+          <w:numId w:val="30"/>
+        </w:numPr>
+      </w:pPr>
+      <w:r>
+        <w:t>Enemies not pathing to follower when first spawning</w:t>
+      </w:r>
+    </w:p>
+    <w:p>
       <w:r>
         <w:t>Name ideas</w:t>
       </w:r>
@@ -2060,9 +2341,11 @@
           <w:numId w:val="31"/>
         </w:numPr>
       </w:pPr>
+      <w:proofErr w:type="spellStart"/>
       <w:r>
         <w:t>Corruptology</w:t>
       </w:r>
+      <w:proofErr w:type="spellEnd"/>
     </w:p>
     <w:p>
       <w:pPr>
@@ -2096,8 +2379,53 @@
           <w:numId w:val="31"/>
         </w:numPr>
       </w:pPr>
+      <w:proofErr w:type="spellStart"/>
       <w:r>
         <w:t>Shadowveil</w:t>
+      </w:r>
+      <w:proofErr w:type="spellEnd"/>
+    </w:p>
+    <w:p/>
+    <w:p/>
+    <w:p>
+      <w:r>
+        <w:t>Guard tower</w:t>
+      </w:r>
+    </w:p>
+    <w:p>
+      <w:pPr>
+        <w:pStyle w:val="ListParagraph"/>
+        <w:numPr>
+          <w:ilvl w:val="0"/>
+          <w:numId w:val="34"/>
+        </w:numPr>
+      </w:pPr>
+      <w:r>
+        <w:t>By right clicking on a guard tower with an archer with no squad (need to remove from squad if in one) they will path to the tower, then appear at the top.</w:t>
+      </w:r>
+    </w:p>
+    <w:p>
+      <w:pPr>
+        <w:pStyle w:val="ListParagraph"/>
+        <w:numPr>
+          <w:ilvl w:val="0"/>
+          <w:numId w:val="34"/>
+        </w:numPr>
+      </w:pPr>
+      <w:r>
+        <w:t>You can then no longer select the archer like normal followers until they are removed from the tower or the tower is destroyed</w:t>
+      </w:r>
+    </w:p>
+    <w:p>
+      <w:pPr>
+        <w:pStyle w:val="ListParagraph"/>
+        <w:numPr>
+          <w:ilvl w:val="0"/>
+          <w:numId w:val="34"/>
+        </w:numPr>
+      </w:pPr>
+      <w:r>
+        <w:t>Fires arrows at any enemy that comes in range of the tower</w:t>
       </w:r>
     </w:p>
     <w:sectPr>
@@ -3668,6 +3996,119 @@
     </w:lvl>
   </w:abstractNum>
   <w:abstractNum w:abstractNumId="14" w15:restartNumberingAfterBreak="0">
+    <w:nsid w:val="36CA2A72"/>
+    <w:multiLevelType w:val="hybridMultilevel"/>
+    <w:tmpl w:val="39CEE020"/>
+    <w:lvl w:ilvl="0" w:tplc="08090001">
+      <w:start w:val="1"/>
+      <w:numFmt w:val="bullet"/>
+      <w:lvlText w:val=""/>
+      <w:lvlJc w:val="left"/>
+      <w:pPr>
+        <w:ind w:left="720" w:hanging="360"/>
+      </w:pPr>
+      <w:rPr>
+        <w:rFonts w:ascii="Symbol" w:hAnsi="Symbol" w:hint="default"/>
+      </w:rPr>
+    </w:lvl>
+    <w:lvl w:ilvl="1" w:tplc="08090003" w:tentative="1">
+      <w:start w:val="1"/>
+      <w:numFmt w:val="bullet"/>
+      <w:lvlText w:val="o"/>
+      <w:lvlJc w:val="left"/>
+      <w:pPr>
+        <w:ind w:left="1440" w:hanging="360"/>
+      </w:pPr>
+      <w:rPr>
+        <w:rFonts w:ascii="Courier New" w:hAnsi="Courier New" w:cs="Courier New" w:hint="default"/>
+      </w:rPr>
+    </w:lvl>
+    <w:lvl w:ilvl="2" w:tplc="08090005" w:tentative="1">
+      <w:start w:val="1"/>
+      <w:numFmt w:val="bullet"/>
+      <w:lvlText w:val=""/>
+      <w:lvlJc w:val="left"/>
+      <w:pPr>
+        <w:ind w:left="2160" w:hanging="360"/>
+      </w:pPr>
+      <w:rPr>
+        <w:rFonts w:ascii="Wingdings" w:hAnsi="Wingdings" w:hint="default"/>
+      </w:rPr>
+    </w:lvl>
+    <w:lvl w:ilvl="3" w:tplc="08090001" w:tentative="1">
+      <w:start w:val="1"/>
+      <w:numFmt w:val="bullet"/>
+      <w:lvlText w:val=""/>
+      <w:lvlJc w:val="left"/>
+      <w:pPr>
+        <w:ind w:left="2880" w:hanging="360"/>
+      </w:pPr>
+      <w:rPr>
+        <w:rFonts w:ascii="Symbol" w:hAnsi="Symbol" w:hint="default"/>
+      </w:rPr>
+    </w:lvl>
+    <w:lvl w:ilvl="4" w:tplc="08090003" w:tentative="1">
+      <w:start w:val="1"/>
+      <w:numFmt w:val="bullet"/>
+      <w:lvlText w:val="o"/>
+      <w:lvlJc w:val="left"/>
+      <w:pPr>
+        <w:ind w:left="3600" w:hanging="360"/>
+      </w:pPr>
+      <w:rPr>
+        <w:rFonts w:ascii="Courier New" w:hAnsi="Courier New" w:cs="Courier New" w:hint="default"/>
+      </w:rPr>
+    </w:lvl>
+    <w:lvl w:ilvl="5" w:tplc="08090005" w:tentative="1">
+      <w:start w:val="1"/>
+      <w:numFmt w:val="bullet"/>
+      <w:lvlText w:val=""/>
+      <w:lvlJc w:val="left"/>
+      <w:pPr>
+        <w:ind w:left="4320" w:hanging="360"/>
+      </w:pPr>
+      <w:rPr>
+        <w:rFonts w:ascii="Wingdings" w:hAnsi="Wingdings" w:hint="default"/>
+      </w:rPr>
+    </w:lvl>
+    <w:lvl w:ilvl="6" w:tplc="08090001" w:tentative="1">
+      <w:start w:val="1"/>
+      <w:numFmt w:val="bullet"/>
+      <w:lvlText w:val=""/>
+      <w:lvlJc w:val="left"/>
+      <w:pPr>
+        <w:ind w:left="5040" w:hanging="360"/>
+      </w:pPr>
+      <w:rPr>
+        <w:rFonts w:ascii="Symbol" w:hAnsi="Symbol" w:hint="default"/>
+      </w:rPr>
+    </w:lvl>
+    <w:lvl w:ilvl="7" w:tplc="08090003" w:tentative="1">
+      <w:start w:val="1"/>
+      <w:numFmt w:val="bullet"/>
+      <w:lvlText w:val="o"/>
+      <w:lvlJc w:val="left"/>
+      <w:pPr>
+        <w:ind w:left="5760" w:hanging="360"/>
+      </w:pPr>
+      <w:rPr>
+        <w:rFonts w:ascii="Courier New" w:hAnsi="Courier New" w:cs="Courier New" w:hint="default"/>
+      </w:rPr>
+    </w:lvl>
+    <w:lvl w:ilvl="8" w:tplc="08090005" w:tentative="1">
+      <w:start w:val="1"/>
+      <w:numFmt w:val="bullet"/>
+      <w:lvlText w:val=""/>
+      <w:lvlJc w:val="left"/>
+      <w:pPr>
+        <w:ind w:left="6480" w:hanging="360"/>
+      </w:pPr>
+      <w:rPr>
+        <w:rFonts w:ascii="Wingdings" w:hAnsi="Wingdings" w:hint="default"/>
+      </w:rPr>
+    </w:lvl>
+  </w:abstractNum>
+  <w:abstractNum w:abstractNumId="15" w15:restartNumberingAfterBreak="0">
     <w:nsid w:val="38C35FF1"/>
     <w:multiLevelType w:val="hybridMultilevel"/>
     <w:tmpl w:val="D1D45FE8"/>
@@ -3780,7 +4221,7 @@
       </w:rPr>
     </w:lvl>
   </w:abstractNum>
-  <w:abstractNum w:abstractNumId="15" w15:restartNumberingAfterBreak="0">
+  <w:abstractNum w:abstractNumId="16" w15:restartNumberingAfterBreak="0">
     <w:nsid w:val="38F70E13"/>
     <w:multiLevelType w:val="hybridMultilevel"/>
     <w:tmpl w:val="33F6F332"/>
@@ -3893,7 +4334,7 @@
       </w:rPr>
     </w:lvl>
   </w:abstractNum>
-  <w:abstractNum w:abstractNumId="16" w15:restartNumberingAfterBreak="0">
+  <w:abstractNum w:abstractNumId="17" w15:restartNumberingAfterBreak="0">
     <w:nsid w:val="3ED7758E"/>
     <w:multiLevelType w:val="hybridMultilevel"/>
     <w:tmpl w:val="55F05E44"/>
@@ -4006,7 +4447,7 @@
       </w:rPr>
     </w:lvl>
   </w:abstractNum>
-  <w:abstractNum w:abstractNumId="17" w15:restartNumberingAfterBreak="0">
+  <w:abstractNum w:abstractNumId="18" w15:restartNumberingAfterBreak="0">
     <w:nsid w:val="3FD63C1E"/>
     <w:multiLevelType w:val="hybridMultilevel"/>
     <w:tmpl w:val="1A5E0956"/>
@@ -4119,7 +4560,7 @@
       </w:rPr>
     </w:lvl>
   </w:abstractNum>
-  <w:abstractNum w:abstractNumId="18" w15:restartNumberingAfterBreak="0">
+  <w:abstractNum w:abstractNumId="19" w15:restartNumberingAfterBreak="0">
     <w:nsid w:val="4E6E2327"/>
     <w:multiLevelType w:val="hybridMultilevel"/>
     <w:tmpl w:val="A734F550"/>
@@ -4232,7 +4673,7 @@
       </w:rPr>
     </w:lvl>
   </w:abstractNum>
-  <w:abstractNum w:abstractNumId="19" w15:restartNumberingAfterBreak="0">
+  <w:abstractNum w:abstractNumId="20" w15:restartNumberingAfterBreak="0">
     <w:nsid w:val="4F6E667A"/>
     <w:multiLevelType w:val="hybridMultilevel"/>
     <w:tmpl w:val="47120966"/>
@@ -4345,7 +4786,7 @@
       </w:rPr>
     </w:lvl>
   </w:abstractNum>
-  <w:abstractNum w:abstractNumId="20" w15:restartNumberingAfterBreak="0">
+  <w:abstractNum w:abstractNumId="21" w15:restartNumberingAfterBreak="0">
     <w:nsid w:val="52D90BC1"/>
     <w:multiLevelType w:val="hybridMultilevel"/>
     <w:tmpl w:val="52EED44E"/>
@@ -4458,7 +4899,7 @@
       </w:rPr>
     </w:lvl>
   </w:abstractNum>
-  <w:abstractNum w:abstractNumId="21" w15:restartNumberingAfterBreak="0">
+  <w:abstractNum w:abstractNumId="22" w15:restartNumberingAfterBreak="0">
     <w:nsid w:val="54DC3BE6"/>
     <w:multiLevelType w:val="hybridMultilevel"/>
     <w:tmpl w:val="4F6A0A20"/>
@@ -4571,7 +5012,7 @@
       </w:rPr>
     </w:lvl>
   </w:abstractNum>
-  <w:abstractNum w:abstractNumId="22" w15:restartNumberingAfterBreak="0">
+  <w:abstractNum w:abstractNumId="23" w15:restartNumberingAfterBreak="0">
     <w:nsid w:val="563733BB"/>
     <w:multiLevelType w:val="hybridMultilevel"/>
     <w:tmpl w:val="9650259A"/>
@@ -4684,7 +5125,7 @@
       </w:rPr>
     </w:lvl>
   </w:abstractNum>
-  <w:abstractNum w:abstractNumId="23" w15:restartNumberingAfterBreak="0">
+  <w:abstractNum w:abstractNumId="24" w15:restartNumberingAfterBreak="0">
     <w:nsid w:val="5C463548"/>
     <w:multiLevelType w:val="hybridMultilevel"/>
     <w:tmpl w:val="7864050C"/>
@@ -4797,7 +5238,7 @@
       </w:rPr>
     </w:lvl>
   </w:abstractNum>
-  <w:abstractNum w:abstractNumId="24" w15:restartNumberingAfterBreak="0">
+  <w:abstractNum w:abstractNumId="25" w15:restartNumberingAfterBreak="0">
     <w:nsid w:val="64071F93"/>
     <w:multiLevelType w:val="hybridMultilevel"/>
     <w:tmpl w:val="E6168B7C"/>
@@ -4883,7 +5324,7 @@
       </w:pPr>
     </w:lvl>
   </w:abstractNum>
-  <w:abstractNum w:abstractNumId="25" w15:restartNumberingAfterBreak="0">
+  <w:abstractNum w:abstractNumId="26" w15:restartNumberingAfterBreak="0">
     <w:nsid w:val="64893284"/>
     <w:multiLevelType w:val="hybridMultilevel"/>
     <w:tmpl w:val="4F8AF6FC"/>
@@ -4996,7 +5437,7 @@
       </w:rPr>
     </w:lvl>
   </w:abstractNum>
-  <w:abstractNum w:abstractNumId="26" w15:restartNumberingAfterBreak="0">
+  <w:abstractNum w:abstractNumId="27" w15:restartNumberingAfterBreak="0">
     <w:nsid w:val="656E7336"/>
     <w:multiLevelType w:val="hybridMultilevel"/>
     <w:tmpl w:val="50E0FC04"/>
@@ -5109,7 +5550,7 @@
       </w:rPr>
     </w:lvl>
   </w:abstractNum>
-  <w:abstractNum w:abstractNumId="27" w15:restartNumberingAfterBreak="0">
+  <w:abstractNum w:abstractNumId="28" w15:restartNumberingAfterBreak="0">
     <w:nsid w:val="69594569"/>
     <w:multiLevelType w:val="hybridMultilevel"/>
     <w:tmpl w:val="38DCA32E"/>
@@ -5222,7 +5663,7 @@
       </w:rPr>
     </w:lvl>
   </w:abstractNum>
-  <w:abstractNum w:abstractNumId="28" w15:restartNumberingAfterBreak="0">
+  <w:abstractNum w:abstractNumId="29" w15:restartNumberingAfterBreak="0">
     <w:nsid w:val="6F205DF3"/>
     <w:multiLevelType w:val="hybridMultilevel"/>
     <w:tmpl w:val="D64495EE"/>
@@ -5335,7 +5776,7 @@
       </w:rPr>
     </w:lvl>
   </w:abstractNum>
-  <w:abstractNum w:abstractNumId="29" w15:restartNumberingAfterBreak="0">
+  <w:abstractNum w:abstractNumId="30" w15:restartNumberingAfterBreak="0">
     <w:nsid w:val="718144EC"/>
     <w:multiLevelType w:val="hybridMultilevel"/>
     <w:tmpl w:val="BD224DD0"/>
@@ -5448,7 +5889,7 @@
       </w:rPr>
     </w:lvl>
   </w:abstractNum>
-  <w:abstractNum w:abstractNumId="30" w15:restartNumberingAfterBreak="0">
+  <w:abstractNum w:abstractNumId="31" w15:restartNumberingAfterBreak="0">
     <w:nsid w:val="77636DAA"/>
     <w:multiLevelType w:val="hybridMultilevel"/>
     <w:tmpl w:val="D954F4AA"/>
@@ -5561,7 +6002,7 @@
       </w:rPr>
     </w:lvl>
   </w:abstractNum>
-  <w:abstractNum w:abstractNumId="31" w15:restartNumberingAfterBreak="0">
+  <w:abstractNum w:abstractNumId="32" w15:restartNumberingAfterBreak="0">
     <w:nsid w:val="783B4B1A"/>
     <w:multiLevelType w:val="hybridMultilevel"/>
     <w:tmpl w:val="F450452E"/>
@@ -5674,7 +6115,7 @@
       </w:rPr>
     </w:lvl>
   </w:abstractNum>
-  <w:abstractNum w:abstractNumId="32" w15:restartNumberingAfterBreak="0">
+  <w:abstractNum w:abstractNumId="33" w15:restartNumberingAfterBreak="0">
     <w:nsid w:val="7D712E4C"/>
     <w:multiLevelType w:val="hybridMultilevel"/>
     <w:tmpl w:val="A7EC9300"/>
@@ -5788,7 +6229,7 @@
     </w:lvl>
   </w:abstractNum>
   <w:num w:numId="1">
-    <w:abstractNumId w:val="15"/>
+    <w:abstractNumId w:val="16"/>
   </w:num>
   <w:num w:numId="2">
     <w:abstractNumId w:val="6"/>
@@ -5797,19 +6238,19 @@
     <w:abstractNumId w:val="10"/>
   </w:num>
   <w:num w:numId="4">
-    <w:abstractNumId w:val="30"/>
+    <w:abstractNumId w:val="31"/>
   </w:num>
   <w:num w:numId="5">
-    <w:abstractNumId w:val="32"/>
+    <w:abstractNumId w:val="33"/>
   </w:num>
   <w:num w:numId="6">
     <w:abstractNumId w:val="4"/>
   </w:num>
   <w:num w:numId="7">
-    <w:abstractNumId w:val="24"/>
+    <w:abstractNumId w:val="25"/>
   </w:num>
   <w:num w:numId="8">
-    <w:abstractNumId w:val="28"/>
+    <w:abstractNumId w:val="29"/>
   </w:num>
   <w:num w:numId="9">
     <w:abstractNumId w:val="13"/>
@@ -5818,22 +6259,22 @@
     <w:abstractNumId w:val="3"/>
   </w:num>
   <w:num w:numId="11">
-    <w:abstractNumId w:val="14"/>
+    <w:abstractNumId w:val="15"/>
   </w:num>
   <w:num w:numId="12">
-    <w:abstractNumId w:val="16"/>
+    <w:abstractNumId w:val="17"/>
   </w:num>
   <w:num w:numId="13">
-    <w:abstractNumId w:val="17"/>
+    <w:abstractNumId w:val="18"/>
   </w:num>
   <w:num w:numId="14">
-    <w:abstractNumId w:val="25"/>
+    <w:abstractNumId w:val="26"/>
   </w:num>
   <w:num w:numId="15">
-    <w:abstractNumId w:val="26"/>
+    <w:abstractNumId w:val="27"/>
   </w:num>
   <w:num w:numId="16">
-    <w:abstractNumId w:val="20"/>
+    <w:abstractNumId w:val="21"/>
   </w:num>
   <w:num w:numId="17">
     <w:abstractNumId w:val="0"/>
@@ -5854,10 +6295,10 @@
     <w:abstractNumId w:val="9"/>
   </w:num>
   <w:num w:numId="23">
-    <w:abstractNumId w:val="22"/>
+    <w:abstractNumId w:val="23"/>
   </w:num>
   <w:num w:numId="24">
-    <w:abstractNumId w:val="19"/>
+    <w:abstractNumId w:val="20"/>
   </w:num>
   <w:num w:numId="25">
     <w:abstractNumId w:val="12"/>
@@ -5866,25 +6307,28 @@
     <w:abstractNumId w:val="7"/>
   </w:num>
   <w:num w:numId="27">
-    <w:abstractNumId w:val="23"/>
+    <w:abstractNumId w:val="24"/>
   </w:num>
   <w:num w:numId="28">
-    <w:abstractNumId w:val="27"/>
+    <w:abstractNumId w:val="28"/>
   </w:num>
   <w:num w:numId="29">
-    <w:abstractNumId w:val="31"/>
+    <w:abstractNumId w:val="32"/>
   </w:num>
   <w:num w:numId="30">
-    <w:abstractNumId w:val="29"/>
+    <w:abstractNumId w:val="30"/>
   </w:num>
   <w:num w:numId="31">
-    <w:abstractNumId w:val="18"/>
+    <w:abstractNumId w:val="19"/>
   </w:num>
   <w:num w:numId="32">
-    <w:abstractNumId w:val="21"/>
+    <w:abstractNumId w:val="22"/>
   </w:num>
   <w:num w:numId="33">
     <w:abstractNumId w:val="1"/>
+  </w:num>
+  <w:num w:numId="34">
+    <w:abstractNumId w:val="14"/>
   </w:num>
 </w:numbering>
 </file>

</xml_diff>

<commit_message>
Added separate enemy pathfinding
Enemies now path through buildings if no other path exists. The function also returns a list of building targets.
</commit_message>
<xml_diff>
--- a/Base Builder GDD.docx
+++ b/Base Builder GDD.docx
@@ -149,7 +149,15 @@
         </w:numPr>
       </w:pPr>
       <w:r>
-        <w:t>Spawners appear in corrupted lands, the player must find them and destroy them before they grow</w:t>
+        <w:t xml:space="preserve">Spawners appear in corrupted </w:t>
+      </w:r>
+      <w:proofErr w:type="gramStart"/>
+      <w:r>
+        <w:t>lands,</w:t>
+      </w:r>
+      <w:proofErr w:type="gramEnd"/>
+      <w:r>
+        <w:t xml:space="preserve"> the player must find them and destroy them before they grow</w:t>
       </w:r>
     </w:p>
     <w:p>
@@ -173,8 +181,13 @@
         </w:numPr>
       </w:pPr>
       <w:r>
-        <w:t>More enemies and tougher enemies spawn as the player progresses</w:t>
-      </w:r>
+        <w:t xml:space="preserve">More enemies and tougher enemies spawn as the player </w:t>
+      </w:r>
+      <w:proofErr w:type="gramStart"/>
+      <w:r>
+        <w:t>progresses</w:t>
+      </w:r>
+      <w:proofErr w:type="gramEnd"/>
     </w:p>
     <w:p>
       <w:pPr>
@@ -187,8 +200,13 @@
       <w:r>
         <w:t xml:space="preserve">Squads – allows soldiers, </w:t>
       </w:r>
-      <w:r>
-        <w:t>archers and priests to be commanded as groups rather than as single units. Combine squads to create armies</w:t>
+      <w:proofErr w:type="gramStart"/>
+      <w:r>
+        <w:t>archers</w:t>
+      </w:r>
+      <w:proofErr w:type="gramEnd"/>
+      <w:r>
+        <w:t xml:space="preserve"> and priests to be commanded as groups rather than as single units. Combine squads to create armies</w:t>
       </w:r>
     </w:p>
     <w:p>
@@ -394,7 +412,15 @@
         </w:numPr>
       </w:pPr>
       <w:r>
-        <w:t>Explosive – moves really slowly but deals AOE damage when in range of followers or buildings. They must be killed in time</w:t>
+        <w:t xml:space="preserve">Explosive – moves </w:t>
+      </w:r>
+      <w:proofErr w:type="gramStart"/>
+      <w:r>
+        <w:t>really slowly</w:t>
+      </w:r>
+      <w:proofErr w:type="gramEnd"/>
+      <w:r>
+        <w:t xml:space="preserve"> but deals AOE damage when in range of followers or buildings. They must be killed in time</w:t>
       </w:r>
     </w:p>
     <w:p>
@@ -629,8 +655,13 @@
         </w:rPr>
       </w:pPr>
       <w:r>
-        <w:t>Buildings can call nearby followers to defend it?</w:t>
-      </w:r>
+        <w:t xml:space="preserve">Buildings can call nearby followers to defend </w:t>
+      </w:r>
+      <w:proofErr w:type="gramStart"/>
+      <w:r>
+        <w:t>it?</w:t>
+      </w:r>
+      <w:proofErr w:type="gramEnd"/>
     </w:p>
     <w:p>
       <w:pPr>
@@ -791,7 +822,15 @@
         </w:numPr>
       </w:pPr>
       <w:r>
-        <w:t>Get mouse pos and select tile under it</w:t>
+        <w:t xml:space="preserve">Get mouse </w:t>
+      </w:r>
+      <w:proofErr w:type="spellStart"/>
+      <w:r>
+        <w:t>pos</w:t>
+      </w:r>
+      <w:proofErr w:type="spellEnd"/>
+      <w:r>
+        <w:t xml:space="preserve"> and select tile under it</w:t>
       </w:r>
     </w:p>
     <w:p>
@@ -892,7 +931,15 @@
         </w:numPr>
       </w:pPr>
       <w:r>
-        <w:t>Move towards target unless there are corpses in range and the raise dead ability is off cooldown (if so move towards corpses)</w:t>
+        <w:t xml:space="preserve">Move towards target unless there are corpses in range and the raise dead ability is off cooldown (if </w:t>
+      </w:r>
+      <w:proofErr w:type="gramStart"/>
+      <w:r>
+        <w:t>so</w:t>
+      </w:r>
+      <w:proofErr w:type="gramEnd"/>
+      <w:r>
+        <w:t xml:space="preserve"> move towards corpses)</w:t>
       </w:r>
     </w:p>
     <w:p>
@@ -1047,10 +1094,22 @@
           <w:b/>
           <w:bCs/>
         </w:rPr>
-        <w:t>selected before starting the game</w:t>
-      </w:r>
-      <w:r>
-        <w:t xml:space="preserve">, and persist throughout the run. If a hero character is killed, they can be </w:t>
+        <w:t xml:space="preserve">selected before starting the </w:t>
+      </w:r>
+      <w:proofErr w:type="gramStart"/>
+      <w:r>
+        <w:rPr>
+          <w:b/>
+          <w:bCs/>
+        </w:rPr>
+        <w:t>game</w:t>
+      </w:r>
+      <w:r>
+        <w:t>, and</w:t>
+      </w:r>
+      <w:proofErr w:type="gramEnd"/>
+      <w:r>
+        <w:t xml:space="preserve"> persist throughout the run. If a hero character is killed, they can be </w:t>
       </w:r>
       <w:r>
         <w:rPr>
@@ -1080,7 +1139,15 @@
     </w:p>
     <w:p>
       <w:r>
-        <w:t>They each have unique abilities that can benefit followers or structures, and can deal damage to enemies (</w:t>
+        <w:t xml:space="preserve">They each have unique abilities that can benefit followers or </w:t>
+      </w:r>
+      <w:proofErr w:type="gramStart"/>
+      <w:r>
+        <w:t>structures, and</w:t>
+      </w:r>
+      <w:proofErr w:type="gramEnd"/>
+      <w:r>
+        <w:t xml:space="preserve"> can deal damage to enemies (</w:t>
       </w:r>
       <w:r>
         <w:rPr>
@@ -1114,7 +1181,15 @@
         </w:numPr>
       </w:pPr>
       <w:r>
-        <w:t>Beast Master (Archer) – archer based hero follower that is able to add creatures to the same squad</w:t>
+        <w:t xml:space="preserve">Beast Master (Archer) – </w:t>
+      </w:r>
+      <w:proofErr w:type="gramStart"/>
+      <w:r>
+        <w:t>archer based</w:t>
+      </w:r>
+      <w:proofErr w:type="gramEnd"/>
+      <w:r>
+        <w:t xml:space="preserve"> hero follower that is able to add creatures to the same squad</w:t>
       </w:r>
     </w:p>
     <w:p/>
@@ -1220,7 +1295,15 @@
         </w:numPr>
       </w:pPr>
       <w:r>
-        <w:t>Can be selected before starting a run (kinda like binding of Isaac or don’t starve characters)</w:t>
+        <w:t>Can be selected before starting a run (</w:t>
+      </w:r>
+      <w:proofErr w:type="spellStart"/>
+      <w:r>
+        <w:t>kinda</w:t>
+      </w:r>
+      <w:proofErr w:type="spellEnd"/>
+      <w:r>
+        <w:t xml:space="preserve"> like binding of Isaac or don’t starve characters)</w:t>
       </w:r>
     </w:p>
     <w:p>
@@ -1232,7 +1315,15 @@
         </w:numPr>
       </w:pPr>
       <w:r>
-        <w:t>When they are killed they can be revived</w:t>
+        <w:t xml:space="preserve">When they are </w:t>
+      </w:r>
+      <w:proofErr w:type="gramStart"/>
+      <w:r>
+        <w:t>killed</w:t>
+      </w:r>
+      <w:proofErr w:type="gramEnd"/>
+      <w:r>
+        <w:t xml:space="preserve"> they can be revived</w:t>
       </w:r>
     </w:p>
     <w:p>
@@ -1335,7 +1426,15 @@
         <w:t>Stackable effects</w:t>
       </w:r>
       <w:r>
-        <w:t xml:space="preserve"> (similar to binding of Isaac)</w:t>
+        <w:t xml:space="preserve"> (</w:t>
+      </w:r>
+      <w:proofErr w:type="gramStart"/>
+      <w:r>
+        <w:t>similar to</w:t>
+      </w:r>
+      <w:proofErr w:type="gramEnd"/>
+      <w:r>
+        <w:t xml:space="preserve"> binding of Isaac)</w:t>
       </w:r>
     </w:p>
     <w:p>
@@ -1550,7 +1649,15 @@
         </w:numPr>
       </w:pPr>
       <w:r>
-        <w:t>Once you have built up enough defenses the followers can defend the base on their own allowing you to explore dungeons without risking a game over</w:t>
+        <w:t xml:space="preserve">Once you have built up enough </w:t>
+      </w:r>
+      <w:proofErr w:type="spellStart"/>
+      <w:r>
+        <w:t>defenses</w:t>
+      </w:r>
+      <w:proofErr w:type="spellEnd"/>
+      <w:r>
+        <w:t xml:space="preserve"> the followers can defend the base on their own allowing you to explore dungeons without risking a game over</w:t>
       </w:r>
     </w:p>
     <w:p>
@@ -1603,7 +1710,13 @@
         </w:rPr>
       </w:pPr>
       <w:r>
-        <w:t>Squad management in inspector (remove, reorder and separate followers in squad)</w:t>
+        <w:t>Toggleable building menu</w:t>
+      </w:r>
+    </w:p>
+    <w:p>
+      <w:r>
+        <w:lastRenderedPageBreak/>
+        <w:t>Save/load</w:t>
       </w:r>
     </w:p>
     <w:p>
@@ -1613,19 +1726,9 @@
           <w:ilvl w:val="0"/>
           <w:numId w:val="20"/>
         </w:numPr>
-        <w:rPr>
-          <w:b/>
-          <w:bCs/>
-        </w:rPr>
-      </w:pPr>
-      <w:r>
-        <w:lastRenderedPageBreak/>
-        <w:t>Toggleable building menu</w:t>
-      </w:r>
-    </w:p>
-    <w:p>
-      <w:r>
-        <w:t>Save/load</w:t>
+      </w:pPr>
+      <w:r>
+        <w:t>Save cooldown positions (maybe serialize the whole cooldown class object)</w:t>
       </w:r>
     </w:p>
     <w:p>
@@ -1637,7 +1740,7 @@
         </w:numPr>
       </w:pPr>
       <w:r>
-        <w:t>Save cooldown positions (maybe serialize the whole cooldown class object)</w:t>
+        <w:t>Save corpses</w:t>
       </w:r>
     </w:p>
     <w:p>
@@ -1649,7 +1752,7 @@
         </w:numPr>
       </w:pPr>
       <w:r>
-        <w:t>Save corpses</w:t>
+        <w:t>Save projectiles</w:t>
       </w:r>
     </w:p>
     <w:p>
@@ -1661,7 +1764,7 @@
         </w:numPr>
       </w:pPr>
       <w:r>
-        <w:t>Save projectiles</w:t>
+        <w:t>Save day/night position (especially when fading)</w:t>
       </w:r>
     </w:p>
     <w:p>
@@ -1673,24 +1776,19 @@
         </w:numPr>
       </w:pPr>
       <w:r>
-        <w:t>Save day/night position (especially when fading)</w:t>
-      </w:r>
-    </w:p>
-    <w:p>
-      <w:r>
-        <w:t xml:space="preserve">Stretch goals </w:t>
-      </w:r>
-    </w:p>
-    <w:p>
-      <w:pPr>
-        <w:pStyle w:val="ListParagraph"/>
-        <w:numPr>
-          <w:ilvl w:val="0"/>
-          <w:numId w:val="6"/>
-        </w:numPr>
-      </w:pPr>
-      <w:r>
-        <w:t>Play as the other side (spreading corruption) – possibly multiplayer, possibly AI</w:t>
+        <w:t>Save trainer and guard tower member saving/loading</w:t>
+      </w:r>
+    </w:p>
+    <w:p>
+      <w:pPr>
+        <w:pStyle w:val="ListParagraph"/>
+        <w:numPr>
+          <w:ilvl w:val="0"/>
+          <w:numId w:val="20"/>
+        </w:numPr>
+      </w:pPr>
+      <w:r>
+        <w:t>Save target list</w:t>
       </w:r>
     </w:p>
     <w:p>
@@ -1707,7 +1805,7 @@
         </w:numPr>
       </w:pPr>
       <w:r>
-        <w:t>Prevent starting in water</w:t>
+        <w:t>Find way to show followers behind structures (maybe shader)</w:t>
       </w:r>
     </w:p>
     <w:p>
@@ -1719,7 +1817,7 @@
         </w:numPr>
       </w:pPr>
       <w:r>
-        <w:t>Find way to show followers behind structures (maybe shader)</w:t>
+        <w:t>Rework resources system (very unnecessarily confusing)</w:t>
       </w:r>
     </w:p>
     <w:p>
@@ -1731,19 +1829,15 @@
         </w:numPr>
       </w:pPr>
       <w:r>
-        <w:t>Rework resources system (very unnecessarily confusing)</w:t>
-      </w:r>
-    </w:p>
-    <w:p>
-      <w:pPr>
-        <w:pStyle w:val="ListParagraph"/>
-        <w:numPr>
-          <w:ilvl w:val="0"/>
-          <w:numId w:val="20"/>
-        </w:numPr>
-      </w:pPr>
-      <w:r>
-        <w:t>Rework HUD (needs to be easier to update intuitively (finds all of the data from static classes etc.)</w:t>
+        <w:t xml:space="preserve">Rework HUD (needs to be easier to update intuitively (finds </w:t>
+      </w:r>
+      <w:proofErr w:type="gramStart"/>
+      <w:r>
+        <w:t>all of</w:t>
+      </w:r>
+      <w:proofErr w:type="gramEnd"/>
+      <w:r>
+        <w:t xml:space="preserve"> the data from static classes etc.)</w:t>
       </w:r>
     </w:p>
     <w:p>
@@ -1815,8 +1909,13 @@
         </w:numPr>
       </w:pPr>
       <w:r>
-        <w:t>Have some buildings open a default building inspector</w:t>
-      </w:r>
+        <w:t xml:space="preserve">Have some buildings open a default building </w:t>
+      </w:r>
+      <w:proofErr w:type="gramStart"/>
+      <w:r>
+        <w:t>inspector</w:t>
+      </w:r>
+      <w:proofErr w:type="gramEnd"/>
     </w:p>
     <w:p>
       <w:pPr>
@@ -1881,7 +1980,15 @@
         </w:numPr>
       </w:pPr>
       <w:r>
-        <w:t>Add follower lastState loading</w:t>
+        <w:t xml:space="preserve">Add follower </w:t>
+      </w:r>
+      <w:proofErr w:type="spellStart"/>
+      <w:r>
+        <w:t>lastState</w:t>
+      </w:r>
+      <w:proofErr w:type="spellEnd"/>
+      <w:r>
+        <w:t xml:space="preserve"> loading</w:t>
       </w:r>
     </w:p>
     <w:p>
@@ -1905,19 +2012,15 @@
         </w:numPr>
       </w:pPr>
       <w:r>
-        <w:t>If trainer is destroyed while training, set training followers activate again</w:t>
-      </w:r>
-    </w:p>
-    <w:p>
-      <w:pPr>
-        <w:pStyle w:val="ListParagraph"/>
-        <w:numPr>
-          <w:ilvl w:val="0"/>
-          <w:numId w:val="20"/>
-        </w:numPr>
-      </w:pPr>
-      <w:r>
-        <w:t xml:space="preserve">Save hidden followers that are being trained and load them with their gameobject disabled </w:t>
+        <w:t xml:space="preserve">Save hidden followers that are being trained and load them with their </w:t>
+      </w:r>
+      <w:proofErr w:type="spellStart"/>
+      <w:r>
+        <w:t>gameobject</w:t>
+      </w:r>
+      <w:proofErr w:type="spellEnd"/>
+      <w:r>
+        <w:t xml:space="preserve"> disabled </w:t>
       </w:r>
     </w:p>
     <w:p>
@@ -1977,7 +2080,42 @@
         </w:numPr>
       </w:pPr>
       <w:r>
-        <w:t>Followers can path through but enemies can’t</w:t>
+        <w:t xml:space="preserve">Followers can path </w:t>
+      </w:r>
+      <w:proofErr w:type="gramStart"/>
+      <w:r>
+        <w:t>through</w:t>
+      </w:r>
+      <w:proofErr w:type="gramEnd"/>
+      <w:r>
+        <w:t xml:space="preserve"> but enemies can’t</w:t>
+      </w:r>
+    </w:p>
+    <w:p>
+      <w:pPr>
+        <w:pStyle w:val="ListParagraph"/>
+        <w:numPr>
+          <w:ilvl w:val="0"/>
+          <w:numId w:val="20"/>
+        </w:numPr>
+      </w:pPr>
+      <w:r>
+        <w:t>Resource respawning</w:t>
+      </w:r>
+    </w:p>
+    <w:p>
+      <w:pPr>
+        <w:pStyle w:val="ListParagraph"/>
+        <w:numPr>
+          <w:ilvl w:val="0"/>
+          <w:numId w:val="20"/>
+        </w:numPr>
+      </w:pPr>
+      <w:r>
+        <w:t>Wall drag multi-build functionality</w:t>
+      </w:r>
+      <w:r>
+        <w:t xml:space="preserve"> </w:t>
       </w:r>
     </w:p>
     <w:p>
@@ -2055,11 +2193,46 @@
         </w:numPr>
       </w:pPr>
       <w:r>
+        <w:t>could not direct or select followers randomly in</w:t>
+      </w:r>
+      <w:r>
+        <w:t xml:space="preserve"> game build</w:t>
+      </w:r>
+      <w:r>
+        <w:t xml:space="preserve"> (might be fixed)</w:t>
+      </w:r>
+    </w:p>
+    <w:p>
+      <w:pPr>
+        <w:pStyle w:val="ListParagraph"/>
+        <w:numPr>
+          <w:ilvl w:val="0"/>
+          <w:numId w:val="30"/>
+        </w:numPr>
+      </w:pPr>
+      <w:r>
+        <w:t xml:space="preserve">Corruption doesn’t continue spreading after load if the first one hasn’t reached 100 </w:t>
+      </w:r>
+      <w:proofErr w:type="spellStart"/>
+      <w:r>
+        <w:t>corruptionVal</w:t>
+      </w:r>
+      <w:proofErr w:type="spellEnd"/>
+      <w:r>
+        <w:t xml:space="preserve"> </w:t>
+      </w:r>
+    </w:p>
+    <w:p>
+      <w:pPr>
+        <w:pStyle w:val="ListParagraph"/>
+        <w:numPr>
+          <w:ilvl w:val="0"/>
+          <w:numId w:val="30"/>
+        </w:numPr>
+      </w:pPr>
+      <w:r>
         <w:lastRenderedPageBreak/>
-        <w:t>could not direct or select followers randomly in</w:t>
-      </w:r>
-      <w:r>
-        <w:t xml:space="preserve"> game build</w:t>
+        <w:t>Worker sometimes doesn’t continue hunting after storing</w:t>
       </w:r>
     </w:p>
     <w:p>
@@ -2071,7 +2244,19 @@
         </w:numPr>
       </w:pPr>
       <w:r>
-        <w:t>Corruption doesn’t continue spreading after load if the first one hasn’t reached 100 corruptionVal</w:t>
+        <w:t>followers not facing target</w:t>
+      </w:r>
+    </w:p>
+    <w:p>
+      <w:pPr>
+        <w:pStyle w:val="ListParagraph"/>
+        <w:numPr>
+          <w:ilvl w:val="0"/>
+          <w:numId w:val="30"/>
+        </w:numPr>
+      </w:pPr>
+      <w:r>
+        <w:t xml:space="preserve">Directing follower with full inventory to gather resource sends them to the storage, then sets to idle (FIX LAST TARGET THING) </w:t>
       </w:r>
       <w:r>
         <w:t xml:space="preserve"> </w:t>
@@ -2086,46 +2271,7 @@
         </w:numPr>
       </w:pPr>
       <w:r>
-        <w:t>Hud not updating when loading</w:t>
-      </w:r>
-      <w:r>
-        <w:t>, or when a follower dies</w:t>
-      </w:r>
-    </w:p>
-    <w:p>
-      <w:pPr>
-        <w:pStyle w:val="ListParagraph"/>
-        <w:numPr>
-          <w:ilvl w:val="0"/>
-          <w:numId w:val="30"/>
-        </w:numPr>
-      </w:pPr>
-      <w:r>
-        <w:t>Worker sometimes doesn’t continue hunting after storing</w:t>
-      </w:r>
-    </w:p>
-    <w:p>
-      <w:pPr>
-        <w:pStyle w:val="ListParagraph"/>
-        <w:numPr>
-          <w:ilvl w:val="0"/>
-          <w:numId w:val="30"/>
-        </w:numPr>
-      </w:pPr>
-      <w:r>
-        <w:t>followers not facing target</w:t>
-      </w:r>
-    </w:p>
-    <w:p>
-      <w:pPr>
-        <w:pStyle w:val="ListParagraph"/>
-        <w:numPr>
-          <w:ilvl w:val="0"/>
-          <w:numId w:val="30"/>
-        </w:numPr>
-      </w:pPr>
-      <w:r>
-        <w:t xml:space="preserve">Directing follower with full inventory to gather resource sends them to the storage, then sets to idle (FIX LAST TARGET THING) </w:t>
+        <w:t>Large buildings load out of place – need to store building position as floats instead of tile positions</w:t>
       </w:r>
       <w:r>
         <w:t xml:space="preserve"> </w:t>
@@ -2133,60 +2279,6 @@
     </w:p>
     <w:p>
       <w:pPr>
-        <w:pStyle w:val="ListParagraph"/>
-        <w:numPr>
-          <w:ilvl w:val="0"/>
-          <w:numId w:val="30"/>
-        </w:numPr>
-      </w:pPr>
-      <w:r>
-        <w:t>Large buildings load out of place – need to store building position as floats instead of tile positions</w:t>
-      </w:r>
-    </w:p>
-    <w:p>
-      <w:pPr>
-        <w:pStyle w:val="ListParagraph"/>
-        <w:numPr>
-          <w:ilvl w:val="0"/>
-          <w:numId w:val="30"/>
-        </w:numPr>
-      </w:pPr>
-      <w:r>
-        <w:t>Enemies not pathing to follower when first spawning</w:t>
-      </w:r>
-    </w:p>
-    <w:p>
-      <w:pPr>
-        <w:pStyle w:val="ListParagraph"/>
-        <w:numPr>
-          <w:ilvl w:val="0"/>
-          <w:numId w:val="30"/>
-        </w:numPr>
-      </w:pPr>
-      <w:r>
-        <w:t>Archer stays disabled when guard tower is destroyed from build menu</w:t>
-      </w:r>
-    </w:p>
-    <w:p>
-      <w:pPr>
-        <w:pStyle w:val="ListParagraph"/>
-        <w:numPr>
-          <w:ilvl w:val="0"/>
-          <w:numId w:val="30"/>
-        </w:numPr>
-      </w:pPr>
-      <w:r>
-        <w:t xml:space="preserve">Ensure only targeting enabled </w:t>
-      </w:r>
-      <w:r>
-        <w:t>followers</w:t>
-      </w:r>
-      <w:r>
-        <w:t>/enemies</w:t>
-      </w:r>
-    </w:p>
-    <w:p>
-      <w:pPr>
         <w:ind w:left="360"/>
       </w:pPr>
     </w:p>
@@ -2203,9 +2295,11 @@
           <w:numId w:val="31"/>
         </w:numPr>
       </w:pPr>
+      <w:proofErr w:type="spellStart"/>
       <w:r>
         <w:t>Corruptology</w:t>
       </w:r>
+      <w:proofErr w:type="spellEnd"/>
     </w:p>
     <w:p>
       <w:pPr>
@@ -2239,68 +2333,12 @@
           <w:numId w:val="31"/>
         </w:numPr>
       </w:pPr>
+      <w:proofErr w:type="spellStart"/>
       <w:r>
         <w:t>Shadowveil</w:t>
       </w:r>
-    </w:p>
-    <w:p/>
-    <w:p/>
-    <w:p>
-      <w:r>
-        <w:t>Guard tower</w:t>
-      </w:r>
-    </w:p>
-    <w:p>
-      <w:pPr>
-        <w:pStyle w:val="ListParagraph"/>
-        <w:numPr>
-          <w:ilvl w:val="0"/>
-          <w:numId w:val="34"/>
-        </w:numPr>
-      </w:pPr>
-      <w:r>
-        <w:t>By right clicking on a guard tower with an archer with no squad (need to remove from squad if in one) they will path to the tower, then appear at the top.</w:t>
-      </w:r>
-    </w:p>
-    <w:p>
-      <w:pPr>
-        <w:pStyle w:val="ListParagraph"/>
-        <w:numPr>
-          <w:ilvl w:val="0"/>
-          <w:numId w:val="34"/>
-        </w:numPr>
-      </w:pPr>
-      <w:r>
-        <w:t>You can then no longer select the archer like normal followers until they are removed from the tower or the tower is destroyed</w:t>
-      </w:r>
-    </w:p>
-    <w:p>
-      <w:pPr>
-        <w:pStyle w:val="ListParagraph"/>
-        <w:numPr>
-          <w:ilvl w:val="0"/>
-          <w:numId w:val="34"/>
-        </w:numPr>
-      </w:pPr>
-      <w:r>
-        <w:t>Fires arrows at any enemy that comes in range of the tower</w:t>
-      </w:r>
-    </w:p>
-    <w:p/>
-    <w:p/>
-    <w:p>
-      <w:r>
-        <w:br w:type="page"/>
-      </w:r>
-    </w:p>
-    <w:p>
-      <w:r>
-        <w:lastRenderedPageBreak/>
-        <w:t>Enemies store a list of targets, once the current target has been killed, it will first search the area for more targets, if i</w:t>
-      </w:r>
-    </w:p>
-    <w:p/>
-    <w:p/>
+      <w:proofErr w:type="spellEnd"/>
+    </w:p>
     <w:sectPr>
       <w:pgSz w:w="11906" w:h="16838"/>
       <w:pgMar w:top="1440" w:right="1440" w:bottom="1440" w:left="1440" w:header="708" w:footer="708" w:gutter="0"/>

</xml_diff>

<commit_message>
Started reworking squads and enemy targeting
</commit_message>
<xml_diff>
--- a/Base Builder GDD.docx
+++ b/Base Builder GDD.docx
@@ -149,15 +149,7 @@
         </w:numPr>
       </w:pPr>
       <w:r>
-        <w:t xml:space="preserve">Spawners appear in corrupted </w:t>
-      </w:r>
-      <w:proofErr w:type="gramStart"/>
-      <w:r>
-        <w:t>lands,</w:t>
-      </w:r>
-      <w:proofErr w:type="gramEnd"/>
-      <w:r>
-        <w:t xml:space="preserve"> the player must find them and destroy them before they grow</w:t>
+        <w:t>Spawners appear in corrupted lands, the player must find them and destroy them before they grow</w:t>
       </w:r>
     </w:p>
     <w:p>
@@ -181,13 +173,8 @@
         </w:numPr>
       </w:pPr>
       <w:r>
-        <w:t xml:space="preserve">More enemies and tougher enemies spawn as the player </w:t>
-      </w:r>
-      <w:proofErr w:type="gramStart"/>
-      <w:r>
-        <w:t>progresses</w:t>
-      </w:r>
-      <w:proofErr w:type="gramEnd"/>
+        <w:t>More enemies and tougher enemies spawn as the player progresses</w:t>
+      </w:r>
     </w:p>
     <w:p>
       <w:pPr>
@@ -200,13 +187,8 @@
       <w:r>
         <w:t xml:space="preserve">Squads – allows soldiers, </w:t>
       </w:r>
-      <w:proofErr w:type="gramStart"/>
-      <w:r>
-        <w:t>archers</w:t>
-      </w:r>
-      <w:proofErr w:type="gramEnd"/>
-      <w:r>
-        <w:t xml:space="preserve"> and priests to be commanded as groups rather than as single units. Combine squads to create armies</w:t>
+      <w:r>
+        <w:t>archers and priests to be commanded as groups rather than as single units. Combine squads to create armies</w:t>
       </w:r>
     </w:p>
     <w:p>
@@ -412,15 +394,7 @@
         </w:numPr>
       </w:pPr>
       <w:r>
-        <w:t xml:space="preserve">Explosive – moves </w:t>
-      </w:r>
-      <w:proofErr w:type="gramStart"/>
-      <w:r>
-        <w:t>really slowly</w:t>
-      </w:r>
-      <w:proofErr w:type="gramEnd"/>
-      <w:r>
-        <w:t xml:space="preserve"> but deals AOE damage when in range of followers or buildings. They must be killed in time</w:t>
+        <w:t>Explosive – moves really slowly but deals AOE damage when in range of followers or buildings. They must be killed in time</w:t>
       </w:r>
     </w:p>
     <w:p>
@@ -655,13 +629,8 @@
         </w:rPr>
       </w:pPr>
       <w:r>
-        <w:t xml:space="preserve">Buildings can call nearby followers to defend </w:t>
-      </w:r>
-      <w:proofErr w:type="gramStart"/>
-      <w:r>
-        <w:t>it?</w:t>
-      </w:r>
-      <w:proofErr w:type="gramEnd"/>
+        <w:t>Buildings can call nearby followers to defend it?</w:t>
+      </w:r>
     </w:p>
     <w:p>
       <w:pPr>
@@ -822,15 +791,7 @@
         </w:numPr>
       </w:pPr>
       <w:r>
-        <w:t xml:space="preserve">Get mouse </w:t>
-      </w:r>
-      <w:proofErr w:type="spellStart"/>
-      <w:r>
-        <w:t>pos</w:t>
-      </w:r>
-      <w:proofErr w:type="spellEnd"/>
-      <w:r>
-        <w:t xml:space="preserve"> and select tile under it</w:t>
+        <w:t>Get mouse pos and select tile under it</w:t>
       </w:r>
     </w:p>
     <w:p>
@@ -931,15 +892,7 @@
         </w:numPr>
       </w:pPr>
       <w:r>
-        <w:t xml:space="preserve">Move towards target unless there are corpses in range and the raise dead ability is off cooldown (if </w:t>
-      </w:r>
-      <w:proofErr w:type="gramStart"/>
-      <w:r>
-        <w:t>so</w:t>
-      </w:r>
-      <w:proofErr w:type="gramEnd"/>
-      <w:r>
-        <w:t xml:space="preserve"> move towards corpses)</w:t>
+        <w:t>Move towards target unless there are corpses in range and the raise dead ability is off cooldown (if so move towards corpses)</w:t>
       </w:r>
     </w:p>
     <w:p>
@@ -1094,22 +1047,10 @@
           <w:b/>
           <w:bCs/>
         </w:rPr>
-        <w:t xml:space="preserve">selected before starting the </w:t>
-      </w:r>
-      <w:proofErr w:type="gramStart"/>
-      <w:r>
-        <w:rPr>
-          <w:b/>
-          <w:bCs/>
-        </w:rPr>
-        <w:t>game</w:t>
-      </w:r>
-      <w:r>
-        <w:t>, and</w:t>
-      </w:r>
-      <w:proofErr w:type="gramEnd"/>
-      <w:r>
-        <w:t xml:space="preserve"> persist throughout the run. If a hero character is killed, they can be </w:t>
+        <w:t>selected before starting the game</w:t>
+      </w:r>
+      <w:r>
+        <w:t xml:space="preserve">, and persist throughout the run. If a hero character is killed, they can be </w:t>
       </w:r>
       <w:r>
         <w:rPr>
@@ -1139,15 +1080,7 @@
     </w:p>
     <w:p>
       <w:r>
-        <w:t xml:space="preserve">They each have unique abilities that can benefit followers or </w:t>
-      </w:r>
-      <w:proofErr w:type="gramStart"/>
-      <w:r>
-        <w:t>structures, and</w:t>
-      </w:r>
-      <w:proofErr w:type="gramEnd"/>
-      <w:r>
-        <w:t xml:space="preserve"> can deal damage to enemies (</w:t>
+        <w:t>They each have unique abilities that can benefit followers or structures, and can deal damage to enemies (</w:t>
       </w:r>
       <w:r>
         <w:rPr>
@@ -1181,15 +1114,7 @@
         </w:numPr>
       </w:pPr>
       <w:r>
-        <w:t xml:space="preserve">Beast Master (Archer) – </w:t>
-      </w:r>
-      <w:proofErr w:type="gramStart"/>
-      <w:r>
-        <w:t>archer based</w:t>
-      </w:r>
-      <w:proofErr w:type="gramEnd"/>
-      <w:r>
-        <w:t xml:space="preserve"> hero follower that is able to add creatures to the same squad</w:t>
+        <w:t>Beast Master (Archer) – archer based hero follower that is able to add creatures to the same squad</w:t>
       </w:r>
     </w:p>
     <w:p/>
@@ -1295,15 +1220,7 @@
         </w:numPr>
       </w:pPr>
       <w:r>
-        <w:t>Can be selected before starting a run (</w:t>
-      </w:r>
-      <w:proofErr w:type="spellStart"/>
-      <w:r>
-        <w:t>kinda</w:t>
-      </w:r>
-      <w:proofErr w:type="spellEnd"/>
-      <w:r>
-        <w:t xml:space="preserve"> like binding of Isaac or don’t starve characters)</w:t>
+        <w:t>Can be selected before starting a run (kinda like binding of Isaac or don’t starve characters)</w:t>
       </w:r>
     </w:p>
     <w:p>
@@ -1315,15 +1232,7 @@
         </w:numPr>
       </w:pPr>
       <w:r>
-        <w:t xml:space="preserve">When they are </w:t>
-      </w:r>
-      <w:proofErr w:type="gramStart"/>
-      <w:r>
-        <w:t>killed</w:t>
-      </w:r>
-      <w:proofErr w:type="gramEnd"/>
-      <w:r>
-        <w:t xml:space="preserve"> they can be revived</w:t>
+        <w:t>When they are killed they can be revived</w:t>
       </w:r>
     </w:p>
     <w:p>
@@ -1426,15 +1335,7 @@
         <w:t>Stackable effects</w:t>
       </w:r>
       <w:r>
-        <w:t xml:space="preserve"> (</w:t>
-      </w:r>
-      <w:proofErr w:type="gramStart"/>
-      <w:r>
-        <w:t>similar to</w:t>
-      </w:r>
-      <w:proofErr w:type="gramEnd"/>
-      <w:r>
-        <w:t xml:space="preserve"> binding of Isaac)</w:t>
+        <w:t xml:space="preserve"> (similar to binding of Isaac)</w:t>
       </w:r>
     </w:p>
     <w:p>
@@ -1649,15 +1550,7 @@
         </w:numPr>
       </w:pPr>
       <w:r>
-        <w:t xml:space="preserve">Once you have built up enough </w:t>
-      </w:r>
-      <w:proofErr w:type="spellStart"/>
-      <w:r>
-        <w:t>defenses</w:t>
-      </w:r>
-      <w:proofErr w:type="spellEnd"/>
-      <w:r>
-        <w:t xml:space="preserve"> the followers can defend the base on their own allowing you to explore dungeons without risking a game over</w:t>
+        <w:t>Once you have built up enough defenses the followers can defend the base on their own allowing you to explore dungeons without risking a game over</w:t>
       </w:r>
     </w:p>
     <w:p>
@@ -1829,15 +1722,7 @@
         </w:numPr>
       </w:pPr>
       <w:r>
-        <w:t xml:space="preserve">Rework HUD (needs to be easier to update intuitively (finds </w:t>
-      </w:r>
-      <w:proofErr w:type="gramStart"/>
-      <w:r>
-        <w:t>all of</w:t>
-      </w:r>
-      <w:proofErr w:type="gramEnd"/>
-      <w:r>
-        <w:t xml:space="preserve"> the data from static classes etc.)</w:t>
+        <w:t>Rework HUD (needs to be easier to update intuitively (finds all of the data from static classes etc.)</w:t>
       </w:r>
     </w:p>
     <w:p>
@@ -1909,13 +1794,8 @@
         </w:numPr>
       </w:pPr>
       <w:r>
-        <w:t xml:space="preserve">Have some buildings open a default building </w:t>
-      </w:r>
-      <w:proofErr w:type="gramStart"/>
-      <w:r>
-        <w:t>inspector</w:t>
-      </w:r>
-      <w:proofErr w:type="gramEnd"/>
+        <w:t>Have some buildings open a default building inspector</w:t>
+      </w:r>
     </w:p>
     <w:p>
       <w:pPr>
@@ -1980,15 +1860,7 @@
         </w:numPr>
       </w:pPr>
       <w:r>
-        <w:t xml:space="preserve">Add follower </w:t>
-      </w:r>
-      <w:proofErr w:type="spellStart"/>
-      <w:r>
-        <w:t>lastState</w:t>
-      </w:r>
-      <w:proofErr w:type="spellEnd"/>
-      <w:r>
-        <w:t xml:space="preserve"> loading</w:t>
+        <w:t>Add follower lastState loading</w:t>
       </w:r>
     </w:p>
     <w:p>
@@ -2012,15 +1884,7 @@
         </w:numPr>
       </w:pPr>
       <w:r>
-        <w:t xml:space="preserve">Save hidden followers that are being trained and load them with their </w:t>
-      </w:r>
-      <w:proofErr w:type="spellStart"/>
-      <w:r>
-        <w:t>gameobject</w:t>
-      </w:r>
-      <w:proofErr w:type="spellEnd"/>
-      <w:r>
-        <w:t xml:space="preserve"> disabled </w:t>
+        <w:t xml:space="preserve">Save hidden followers that are being trained and load them with their gameobject disabled </w:t>
       </w:r>
     </w:p>
     <w:p>
@@ -2080,15 +1944,7 @@
         </w:numPr>
       </w:pPr>
       <w:r>
-        <w:t xml:space="preserve">Followers can path </w:t>
-      </w:r>
-      <w:proofErr w:type="gramStart"/>
-      <w:r>
-        <w:t>through</w:t>
-      </w:r>
-      <w:proofErr w:type="gramEnd"/>
-      <w:r>
-        <w:t xml:space="preserve"> but enemies can’t</w:t>
+        <w:t>Followers can path through but enemies can’t</w:t>
       </w:r>
     </w:p>
     <w:p>
@@ -2211,13 +2067,8 @@
         </w:numPr>
       </w:pPr>
       <w:r>
-        <w:t xml:space="preserve">Corruption doesn’t continue spreading after load if the first one hasn’t reached 100 </w:t>
-      </w:r>
-      <w:proofErr w:type="spellStart"/>
-      <w:r>
-        <w:t>corruptionVal</w:t>
-      </w:r>
-      <w:proofErr w:type="spellEnd"/>
+        <w:t>Corruption doesn’t continue spreading after load if the first one hasn’t reached 100 corruptionVal</w:t>
+      </w:r>
       <w:r>
         <w:t xml:space="preserve"> </w:t>
       </w:r>
@@ -2279,6 +2130,18 @@
     </w:p>
     <w:p>
       <w:pPr>
+        <w:pStyle w:val="ListParagraph"/>
+        <w:numPr>
+          <w:ilvl w:val="0"/>
+          <w:numId w:val="30"/>
+        </w:numPr>
+      </w:pPr>
+      <w:r>
+        <w:t>Enemies adding blank targets after destroying building, rather than looping through previous targets</w:t>
+      </w:r>
+    </w:p>
+    <w:p>
+      <w:pPr>
         <w:ind w:left="360"/>
       </w:pPr>
     </w:p>
@@ -2295,11 +2158,9 @@
           <w:numId w:val="31"/>
         </w:numPr>
       </w:pPr>
-      <w:proofErr w:type="spellStart"/>
       <w:r>
         <w:t>Corruptology</w:t>
       </w:r>
-      <w:proofErr w:type="spellEnd"/>
     </w:p>
     <w:p>
       <w:pPr>
@@ -2333,11 +2194,9 @@
           <w:numId w:val="31"/>
         </w:numPr>
       </w:pPr>
-      <w:proofErr w:type="spellStart"/>
       <w:r>
         <w:t>Shadowveil</w:t>
       </w:r>
-      <w:proofErr w:type="spellEnd"/>
     </w:p>
     <w:sectPr>
       <w:pgSz w:w="11906" w:h="16838"/>

</xml_diff>

<commit_message>
Reworked squads and follower targets (need to reimplement finding new targets)
Squads are now separated into separate squad classes for friendly and hostile squads.

Followers now store their state and target in a list to allow them to easily return to a previous action when they complete their current one.

Need to implement new functionality to allow followers and enemies to target nearby potential targets.
Also need to implement saving/loading functionality for target lists rather than single targets.
</commit_message>
<xml_diff>
--- a/Base Builder GDD.docx
+++ b/Base Builder GDD.docx
@@ -2144,6 +2144,73 @@
       <w:pPr>
         <w:ind w:left="360"/>
       </w:pPr>
+    </w:p>
+    <w:p>
+      <w:pPr>
+        <w:ind w:left="360"/>
+      </w:pPr>
+    </w:p>
+    <w:p>
+      <w:pPr>
+        <w:ind w:left="360"/>
+      </w:pPr>
+      <w:r>
+        <w:t>Ideas</w:t>
+      </w:r>
+    </w:p>
+    <w:p>
+      <w:pPr>
+        <w:pStyle w:val="ListParagraph"/>
+        <w:numPr>
+          <w:ilvl w:val="0"/>
+          <w:numId w:val="35"/>
+        </w:numPr>
+      </w:pPr>
+      <w:r>
+        <w:t>Blood moon</w:t>
+      </w:r>
+    </w:p>
+    <w:p>
+      <w:pPr>
+        <w:pStyle w:val="ListParagraph"/>
+        <w:numPr>
+          <w:ilvl w:val="0"/>
+          <w:numId w:val="35"/>
+        </w:numPr>
+      </w:pPr>
+      <w:r>
+        <w:t>Graveyards</w:t>
+      </w:r>
+    </w:p>
+    <w:p>
+      <w:pPr>
+        <w:pStyle w:val="ListParagraph"/>
+        <w:numPr>
+          <w:ilvl w:val="0"/>
+          <w:numId w:val="35"/>
+        </w:numPr>
+      </w:pPr>
+      <w:r>
+        <w:t xml:space="preserve">Cyclopse </w:t>
+      </w:r>
+    </w:p>
+    <w:p>
+      <w:pPr>
+        <w:pStyle w:val="ListParagraph"/>
+        <w:numPr>
+          <w:ilvl w:val="0"/>
+          <w:numId w:val="35"/>
+        </w:numPr>
+      </w:pPr>
+      <w:r>
+        <w:t>Flying creature</w:t>
+      </w:r>
+      <w:r>
+        <w:t xml:space="preserve"> </w:t>
+      </w:r>
+      <w:r>
+        <w:t>s</w:t>
+      </w:r>
     </w:p>
     <w:p>
       <w:r>
@@ -2776,6 +2843,119 @@
     </w:lvl>
   </w:abstractNum>
   <w:abstractNum w:abstractNumId="5" w15:restartNumberingAfterBreak="0">
+    <w:nsid w:val="0DDE2086"/>
+    <w:multiLevelType w:val="hybridMultilevel"/>
+    <w:tmpl w:val="C0DEBC9A"/>
+    <w:lvl w:ilvl="0" w:tplc="08090001">
+      <w:start w:val="1"/>
+      <w:numFmt w:val="bullet"/>
+      <w:lvlText w:val=""/>
+      <w:lvlJc w:val="left"/>
+      <w:pPr>
+        <w:ind w:left="1080" w:hanging="360"/>
+      </w:pPr>
+      <w:rPr>
+        <w:rFonts w:ascii="Symbol" w:hAnsi="Symbol" w:hint="default"/>
+      </w:rPr>
+    </w:lvl>
+    <w:lvl w:ilvl="1" w:tplc="08090003" w:tentative="1">
+      <w:start w:val="1"/>
+      <w:numFmt w:val="bullet"/>
+      <w:lvlText w:val="o"/>
+      <w:lvlJc w:val="left"/>
+      <w:pPr>
+        <w:ind w:left="1800" w:hanging="360"/>
+      </w:pPr>
+      <w:rPr>
+        <w:rFonts w:ascii="Courier New" w:hAnsi="Courier New" w:cs="Courier New" w:hint="default"/>
+      </w:rPr>
+    </w:lvl>
+    <w:lvl w:ilvl="2" w:tplc="08090005" w:tentative="1">
+      <w:start w:val="1"/>
+      <w:numFmt w:val="bullet"/>
+      <w:lvlText w:val=""/>
+      <w:lvlJc w:val="left"/>
+      <w:pPr>
+        <w:ind w:left="2520" w:hanging="360"/>
+      </w:pPr>
+      <w:rPr>
+        <w:rFonts w:ascii="Wingdings" w:hAnsi="Wingdings" w:hint="default"/>
+      </w:rPr>
+    </w:lvl>
+    <w:lvl w:ilvl="3" w:tplc="08090001" w:tentative="1">
+      <w:start w:val="1"/>
+      <w:numFmt w:val="bullet"/>
+      <w:lvlText w:val=""/>
+      <w:lvlJc w:val="left"/>
+      <w:pPr>
+        <w:ind w:left="3240" w:hanging="360"/>
+      </w:pPr>
+      <w:rPr>
+        <w:rFonts w:ascii="Symbol" w:hAnsi="Symbol" w:hint="default"/>
+      </w:rPr>
+    </w:lvl>
+    <w:lvl w:ilvl="4" w:tplc="08090003" w:tentative="1">
+      <w:start w:val="1"/>
+      <w:numFmt w:val="bullet"/>
+      <w:lvlText w:val="o"/>
+      <w:lvlJc w:val="left"/>
+      <w:pPr>
+        <w:ind w:left="3960" w:hanging="360"/>
+      </w:pPr>
+      <w:rPr>
+        <w:rFonts w:ascii="Courier New" w:hAnsi="Courier New" w:cs="Courier New" w:hint="default"/>
+      </w:rPr>
+    </w:lvl>
+    <w:lvl w:ilvl="5" w:tplc="08090005" w:tentative="1">
+      <w:start w:val="1"/>
+      <w:numFmt w:val="bullet"/>
+      <w:lvlText w:val=""/>
+      <w:lvlJc w:val="left"/>
+      <w:pPr>
+        <w:ind w:left="4680" w:hanging="360"/>
+      </w:pPr>
+      <w:rPr>
+        <w:rFonts w:ascii="Wingdings" w:hAnsi="Wingdings" w:hint="default"/>
+      </w:rPr>
+    </w:lvl>
+    <w:lvl w:ilvl="6" w:tplc="08090001" w:tentative="1">
+      <w:start w:val="1"/>
+      <w:numFmt w:val="bullet"/>
+      <w:lvlText w:val=""/>
+      <w:lvlJc w:val="left"/>
+      <w:pPr>
+        <w:ind w:left="5400" w:hanging="360"/>
+      </w:pPr>
+      <w:rPr>
+        <w:rFonts w:ascii="Symbol" w:hAnsi="Symbol" w:hint="default"/>
+      </w:rPr>
+    </w:lvl>
+    <w:lvl w:ilvl="7" w:tplc="08090003" w:tentative="1">
+      <w:start w:val="1"/>
+      <w:numFmt w:val="bullet"/>
+      <w:lvlText w:val="o"/>
+      <w:lvlJc w:val="left"/>
+      <w:pPr>
+        <w:ind w:left="6120" w:hanging="360"/>
+      </w:pPr>
+      <w:rPr>
+        <w:rFonts w:ascii="Courier New" w:hAnsi="Courier New" w:cs="Courier New" w:hint="default"/>
+      </w:rPr>
+    </w:lvl>
+    <w:lvl w:ilvl="8" w:tplc="08090005" w:tentative="1">
+      <w:start w:val="1"/>
+      <w:numFmt w:val="bullet"/>
+      <w:lvlText w:val=""/>
+      <w:lvlJc w:val="left"/>
+      <w:pPr>
+        <w:ind w:left="6840" w:hanging="360"/>
+      </w:pPr>
+      <w:rPr>
+        <w:rFonts w:ascii="Wingdings" w:hAnsi="Wingdings" w:hint="default"/>
+      </w:rPr>
+    </w:lvl>
+  </w:abstractNum>
+  <w:abstractNum w:abstractNumId="6" w15:restartNumberingAfterBreak="0">
     <w:nsid w:val="0ED544A6"/>
     <w:multiLevelType w:val="hybridMultilevel"/>
     <w:tmpl w:val="41688BF8"/>
@@ -2888,7 +3068,7 @@
       </w:rPr>
     </w:lvl>
   </w:abstractNum>
-  <w:abstractNum w:abstractNumId="6" w15:restartNumberingAfterBreak="0">
+  <w:abstractNum w:abstractNumId="7" w15:restartNumberingAfterBreak="0">
     <w:nsid w:val="1730421D"/>
     <w:multiLevelType w:val="hybridMultilevel"/>
     <w:tmpl w:val="342273DA"/>
@@ -3001,7 +3181,7 @@
       </w:rPr>
     </w:lvl>
   </w:abstractNum>
-  <w:abstractNum w:abstractNumId="7" w15:restartNumberingAfterBreak="0">
+  <w:abstractNum w:abstractNumId="8" w15:restartNumberingAfterBreak="0">
     <w:nsid w:val="19201520"/>
     <w:multiLevelType w:val="hybridMultilevel"/>
     <w:tmpl w:val="2E305BA6"/>
@@ -3114,7 +3294,7 @@
       </w:rPr>
     </w:lvl>
   </w:abstractNum>
-  <w:abstractNum w:abstractNumId="8" w15:restartNumberingAfterBreak="0">
+  <w:abstractNum w:abstractNumId="9" w15:restartNumberingAfterBreak="0">
     <w:nsid w:val="1A0851EC"/>
     <w:multiLevelType w:val="hybridMultilevel"/>
     <w:tmpl w:val="F6D03442"/>
@@ -3227,7 +3407,7 @@
       </w:rPr>
     </w:lvl>
   </w:abstractNum>
-  <w:abstractNum w:abstractNumId="9" w15:restartNumberingAfterBreak="0">
+  <w:abstractNum w:abstractNumId="10" w15:restartNumberingAfterBreak="0">
     <w:nsid w:val="1C117784"/>
     <w:multiLevelType w:val="hybridMultilevel"/>
     <w:tmpl w:val="8B5A7194"/>
@@ -3313,7 +3493,7 @@
       </w:pPr>
     </w:lvl>
   </w:abstractNum>
-  <w:abstractNum w:abstractNumId="10" w15:restartNumberingAfterBreak="0">
+  <w:abstractNum w:abstractNumId="11" w15:restartNumberingAfterBreak="0">
     <w:nsid w:val="1F4C553F"/>
     <w:multiLevelType w:val="hybridMultilevel"/>
     <w:tmpl w:val="46D82A8A"/>
@@ -3426,7 +3606,7 @@
       </w:rPr>
     </w:lvl>
   </w:abstractNum>
-  <w:abstractNum w:abstractNumId="11" w15:restartNumberingAfterBreak="0">
+  <w:abstractNum w:abstractNumId="12" w15:restartNumberingAfterBreak="0">
     <w:nsid w:val="24307B7E"/>
     <w:multiLevelType w:val="hybridMultilevel"/>
     <w:tmpl w:val="C0AE6E88"/>
@@ -3539,7 +3719,7 @@
       </w:rPr>
     </w:lvl>
   </w:abstractNum>
-  <w:abstractNum w:abstractNumId="12" w15:restartNumberingAfterBreak="0">
+  <w:abstractNum w:abstractNumId="13" w15:restartNumberingAfterBreak="0">
     <w:nsid w:val="2A7B6725"/>
     <w:multiLevelType w:val="hybridMultilevel"/>
     <w:tmpl w:val="8C7AC82A"/>
@@ -3652,7 +3832,7 @@
       </w:rPr>
     </w:lvl>
   </w:abstractNum>
-  <w:abstractNum w:abstractNumId="13" w15:restartNumberingAfterBreak="0">
+  <w:abstractNum w:abstractNumId="14" w15:restartNumberingAfterBreak="0">
     <w:nsid w:val="2E5F4067"/>
     <w:multiLevelType w:val="hybridMultilevel"/>
     <w:tmpl w:val="E85210F2"/>
@@ -3765,7 +3945,7 @@
       </w:rPr>
     </w:lvl>
   </w:abstractNum>
-  <w:abstractNum w:abstractNumId="14" w15:restartNumberingAfterBreak="0">
+  <w:abstractNum w:abstractNumId="15" w15:restartNumberingAfterBreak="0">
     <w:nsid w:val="36CA2A72"/>
     <w:multiLevelType w:val="hybridMultilevel"/>
     <w:tmpl w:val="9364F45A"/>
@@ -3878,7 +4058,7 @@
       </w:rPr>
     </w:lvl>
   </w:abstractNum>
-  <w:abstractNum w:abstractNumId="15" w15:restartNumberingAfterBreak="0">
+  <w:abstractNum w:abstractNumId="16" w15:restartNumberingAfterBreak="0">
     <w:nsid w:val="38C35FF1"/>
     <w:multiLevelType w:val="hybridMultilevel"/>
     <w:tmpl w:val="D1D45FE8"/>
@@ -3991,7 +4171,7 @@
       </w:rPr>
     </w:lvl>
   </w:abstractNum>
-  <w:abstractNum w:abstractNumId="16" w15:restartNumberingAfterBreak="0">
+  <w:abstractNum w:abstractNumId="17" w15:restartNumberingAfterBreak="0">
     <w:nsid w:val="38F70E13"/>
     <w:multiLevelType w:val="hybridMultilevel"/>
     <w:tmpl w:val="33F6F332"/>
@@ -4104,7 +4284,7 @@
       </w:rPr>
     </w:lvl>
   </w:abstractNum>
-  <w:abstractNum w:abstractNumId="17" w15:restartNumberingAfterBreak="0">
+  <w:abstractNum w:abstractNumId="18" w15:restartNumberingAfterBreak="0">
     <w:nsid w:val="3ED7758E"/>
     <w:multiLevelType w:val="hybridMultilevel"/>
     <w:tmpl w:val="55F05E44"/>
@@ -4217,7 +4397,7 @@
       </w:rPr>
     </w:lvl>
   </w:abstractNum>
-  <w:abstractNum w:abstractNumId="18" w15:restartNumberingAfterBreak="0">
+  <w:abstractNum w:abstractNumId="19" w15:restartNumberingAfterBreak="0">
     <w:nsid w:val="3FD63C1E"/>
     <w:multiLevelType w:val="hybridMultilevel"/>
     <w:tmpl w:val="1A5E0956"/>
@@ -4330,7 +4510,7 @@
       </w:rPr>
     </w:lvl>
   </w:abstractNum>
-  <w:abstractNum w:abstractNumId="19" w15:restartNumberingAfterBreak="0">
+  <w:abstractNum w:abstractNumId="20" w15:restartNumberingAfterBreak="0">
     <w:nsid w:val="4E6E2327"/>
     <w:multiLevelType w:val="hybridMultilevel"/>
     <w:tmpl w:val="A734F550"/>
@@ -4443,7 +4623,7 @@
       </w:rPr>
     </w:lvl>
   </w:abstractNum>
-  <w:abstractNum w:abstractNumId="20" w15:restartNumberingAfterBreak="0">
+  <w:abstractNum w:abstractNumId="21" w15:restartNumberingAfterBreak="0">
     <w:nsid w:val="4F6E667A"/>
     <w:multiLevelType w:val="hybridMultilevel"/>
     <w:tmpl w:val="47120966"/>
@@ -4556,7 +4736,7 @@
       </w:rPr>
     </w:lvl>
   </w:abstractNum>
-  <w:abstractNum w:abstractNumId="21" w15:restartNumberingAfterBreak="0">
+  <w:abstractNum w:abstractNumId="22" w15:restartNumberingAfterBreak="0">
     <w:nsid w:val="52D90BC1"/>
     <w:multiLevelType w:val="hybridMultilevel"/>
     <w:tmpl w:val="52EED44E"/>
@@ -4669,7 +4849,7 @@
       </w:rPr>
     </w:lvl>
   </w:abstractNum>
-  <w:abstractNum w:abstractNumId="22" w15:restartNumberingAfterBreak="0">
+  <w:abstractNum w:abstractNumId="23" w15:restartNumberingAfterBreak="0">
     <w:nsid w:val="54DC3BE6"/>
     <w:multiLevelType w:val="hybridMultilevel"/>
     <w:tmpl w:val="4F6A0A20"/>
@@ -4782,7 +4962,7 @@
       </w:rPr>
     </w:lvl>
   </w:abstractNum>
-  <w:abstractNum w:abstractNumId="23" w15:restartNumberingAfterBreak="0">
+  <w:abstractNum w:abstractNumId="24" w15:restartNumberingAfterBreak="0">
     <w:nsid w:val="563733BB"/>
     <w:multiLevelType w:val="hybridMultilevel"/>
     <w:tmpl w:val="9650259A"/>
@@ -4895,7 +5075,7 @@
       </w:rPr>
     </w:lvl>
   </w:abstractNum>
-  <w:abstractNum w:abstractNumId="24" w15:restartNumberingAfterBreak="0">
+  <w:abstractNum w:abstractNumId="25" w15:restartNumberingAfterBreak="0">
     <w:nsid w:val="5C463548"/>
     <w:multiLevelType w:val="hybridMultilevel"/>
     <w:tmpl w:val="7864050C"/>
@@ -5008,7 +5188,7 @@
       </w:rPr>
     </w:lvl>
   </w:abstractNum>
-  <w:abstractNum w:abstractNumId="25" w15:restartNumberingAfterBreak="0">
+  <w:abstractNum w:abstractNumId="26" w15:restartNumberingAfterBreak="0">
     <w:nsid w:val="64071F93"/>
     <w:multiLevelType w:val="hybridMultilevel"/>
     <w:tmpl w:val="E6168B7C"/>
@@ -5094,7 +5274,7 @@
       </w:pPr>
     </w:lvl>
   </w:abstractNum>
-  <w:abstractNum w:abstractNumId="26" w15:restartNumberingAfterBreak="0">
+  <w:abstractNum w:abstractNumId="27" w15:restartNumberingAfterBreak="0">
     <w:nsid w:val="64893284"/>
     <w:multiLevelType w:val="hybridMultilevel"/>
     <w:tmpl w:val="4F8AF6FC"/>
@@ -5207,7 +5387,7 @@
       </w:rPr>
     </w:lvl>
   </w:abstractNum>
-  <w:abstractNum w:abstractNumId="27" w15:restartNumberingAfterBreak="0">
+  <w:abstractNum w:abstractNumId="28" w15:restartNumberingAfterBreak="0">
     <w:nsid w:val="656E7336"/>
     <w:multiLevelType w:val="hybridMultilevel"/>
     <w:tmpl w:val="50E0FC04"/>
@@ -5320,7 +5500,7 @@
       </w:rPr>
     </w:lvl>
   </w:abstractNum>
-  <w:abstractNum w:abstractNumId="28" w15:restartNumberingAfterBreak="0">
+  <w:abstractNum w:abstractNumId="29" w15:restartNumberingAfterBreak="0">
     <w:nsid w:val="69594569"/>
     <w:multiLevelType w:val="hybridMultilevel"/>
     <w:tmpl w:val="38DCA32E"/>
@@ -5433,7 +5613,7 @@
       </w:rPr>
     </w:lvl>
   </w:abstractNum>
-  <w:abstractNum w:abstractNumId="29" w15:restartNumberingAfterBreak="0">
+  <w:abstractNum w:abstractNumId="30" w15:restartNumberingAfterBreak="0">
     <w:nsid w:val="6F205DF3"/>
     <w:multiLevelType w:val="hybridMultilevel"/>
     <w:tmpl w:val="D64495EE"/>
@@ -5546,7 +5726,7 @@
       </w:rPr>
     </w:lvl>
   </w:abstractNum>
-  <w:abstractNum w:abstractNumId="30" w15:restartNumberingAfterBreak="0">
+  <w:abstractNum w:abstractNumId="31" w15:restartNumberingAfterBreak="0">
     <w:nsid w:val="718144EC"/>
     <w:multiLevelType w:val="hybridMultilevel"/>
     <w:tmpl w:val="BD224DD0"/>
@@ -5659,7 +5839,7 @@
       </w:rPr>
     </w:lvl>
   </w:abstractNum>
-  <w:abstractNum w:abstractNumId="31" w15:restartNumberingAfterBreak="0">
+  <w:abstractNum w:abstractNumId="32" w15:restartNumberingAfterBreak="0">
     <w:nsid w:val="77636DAA"/>
     <w:multiLevelType w:val="hybridMultilevel"/>
     <w:tmpl w:val="D954F4AA"/>
@@ -5772,7 +5952,7 @@
       </w:rPr>
     </w:lvl>
   </w:abstractNum>
-  <w:abstractNum w:abstractNumId="32" w15:restartNumberingAfterBreak="0">
+  <w:abstractNum w:abstractNumId="33" w15:restartNumberingAfterBreak="0">
     <w:nsid w:val="783B4B1A"/>
     <w:multiLevelType w:val="hybridMultilevel"/>
     <w:tmpl w:val="F450452E"/>
@@ -5885,7 +6065,7 @@
       </w:rPr>
     </w:lvl>
   </w:abstractNum>
-  <w:abstractNum w:abstractNumId="33" w15:restartNumberingAfterBreak="0">
+  <w:abstractNum w:abstractNumId="34" w15:restartNumberingAfterBreak="0">
     <w:nsid w:val="7D712E4C"/>
     <w:multiLevelType w:val="hybridMultilevel"/>
     <w:tmpl w:val="A7EC9300"/>
@@ -5999,106 +6179,109 @@
     </w:lvl>
   </w:abstractNum>
   <w:num w:numId="1">
-    <w:abstractNumId w:val="16"/>
+    <w:abstractNumId w:val="17"/>
   </w:num>
   <w:num w:numId="2">
-    <w:abstractNumId w:val="6"/>
+    <w:abstractNumId w:val="7"/>
   </w:num>
   <w:num w:numId="3">
-    <w:abstractNumId w:val="10"/>
+    <w:abstractNumId w:val="11"/>
   </w:num>
   <w:num w:numId="4">
-    <w:abstractNumId w:val="31"/>
+    <w:abstractNumId w:val="32"/>
   </w:num>
   <w:num w:numId="5">
-    <w:abstractNumId w:val="33"/>
+    <w:abstractNumId w:val="34"/>
   </w:num>
   <w:num w:numId="6">
     <w:abstractNumId w:val="4"/>
   </w:num>
   <w:num w:numId="7">
-    <w:abstractNumId w:val="25"/>
+    <w:abstractNumId w:val="26"/>
   </w:num>
   <w:num w:numId="8">
-    <w:abstractNumId w:val="29"/>
+    <w:abstractNumId w:val="30"/>
   </w:num>
   <w:num w:numId="9">
-    <w:abstractNumId w:val="13"/>
+    <w:abstractNumId w:val="14"/>
   </w:num>
   <w:num w:numId="10">
     <w:abstractNumId w:val="3"/>
   </w:num>
   <w:num w:numId="11">
-    <w:abstractNumId w:val="15"/>
+    <w:abstractNumId w:val="16"/>
   </w:num>
   <w:num w:numId="12">
-    <w:abstractNumId w:val="17"/>
+    <w:abstractNumId w:val="18"/>
   </w:num>
   <w:num w:numId="13">
-    <w:abstractNumId w:val="18"/>
+    <w:abstractNumId w:val="19"/>
   </w:num>
   <w:num w:numId="14">
-    <w:abstractNumId w:val="26"/>
+    <w:abstractNumId w:val="27"/>
   </w:num>
   <w:num w:numId="15">
-    <w:abstractNumId w:val="27"/>
+    <w:abstractNumId w:val="28"/>
   </w:num>
   <w:num w:numId="16">
-    <w:abstractNumId w:val="21"/>
+    <w:abstractNumId w:val="22"/>
   </w:num>
   <w:num w:numId="17">
     <w:abstractNumId w:val="0"/>
   </w:num>
   <w:num w:numId="18">
-    <w:abstractNumId w:val="11"/>
+    <w:abstractNumId w:val="12"/>
   </w:num>
   <w:num w:numId="19">
-    <w:abstractNumId w:val="5"/>
+    <w:abstractNumId w:val="6"/>
   </w:num>
   <w:num w:numId="20">
-    <w:abstractNumId w:val="8"/>
+    <w:abstractNumId w:val="9"/>
   </w:num>
   <w:num w:numId="21">
     <w:abstractNumId w:val="2"/>
   </w:num>
   <w:num w:numId="22">
-    <w:abstractNumId w:val="9"/>
+    <w:abstractNumId w:val="10"/>
   </w:num>
   <w:num w:numId="23">
-    <w:abstractNumId w:val="23"/>
+    <w:abstractNumId w:val="24"/>
   </w:num>
   <w:num w:numId="24">
+    <w:abstractNumId w:val="21"/>
+  </w:num>
+  <w:num w:numId="25">
+    <w:abstractNumId w:val="13"/>
+  </w:num>
+  <w:num w:numId="26">
+    <w:abstractNumId w:val="8"/>
+  </w:num>
+  <w:num w:numId="27">
+    <w:abstractNumId w:val="25"/>
+  </w:num>
+  <w:num w:numId="28">
+    <w:abstractNumId w:val="29"/>
+  </w:num>
+  <w:num w:numId="29">
+    <w:abstractNumId w:val="33"/>
+  </w:num>
+  <w:num w:numId="30">
+    <w:abstractNumId w:val="31"/>
+  </w:num>
+  <w:num w:numId="31">
     <w:abstractNumId w:val="20"/>
   </w:num>
-  <w:num w:numId="25">
-    <w:abstractNumId w:val="12"/>
-  </w:num>
-  <w:num w:numId="26">
-    <w:abstractNumId w:val="7"/>
-  </w:num>
-  <w:num w:numId="27">
-    <w:abstractNumId w:val="24"/>
-  </w:num>
-  <w:num w:numId="28">
-    <w:abstractNumId w:val="28"/>
-  </w:num>
-  <w:num w:numId="29">
-    <w:abstractNumId w:val="32"/>
-  </w:num>
-  <w:num w:numId="30">
-    <w:abstractNumId w:val="30"/>
-  </w:num>
-  <w:num w:numId="31">
-    <w:abstractNumId w:val="19"/>
-  </w:num>
   <w:num w:numId="32">
-    <w:abstractNumId w:val="22"/>
+    <w:abstractNumId w:val="23"/>
   </w:num>
   <w:num w:numId="33">
     <w:abstractNumId w:val="1"/>
   </w:num>
   <w:num w:numId="34">
-    <w:abstractNumId w:val="14"/>
+    <w:abstractNumId w:val="15"/>
+  </w:num>
+  <w:num w:numId="35">
+    <w:abstractNumId w:val="5"/>
   </w:num>
 </w:numbering>
 </file>

</xml_diff>

<commit_message>
Follower/enemy action lists are now saved and loaded
</commit_message>
<xml_diff>
--- a/Base Builder GDD.docx
+++ b/Base Builder GDD.docx
@@ -791,7 +791,15 @@
         </w:numPr>
       </w:pPr>
       <w:r>
-        <w:t>Get mouse pos and select tile under it</w:t>
+        <w:t xml:space="preserve">Get mouse </w:t>
+      </w:r>
+      <w:proofErr w:type="spellStart"/>
+      <w:r>
+        <w:t>pos</w:t>
+      </w:r>
+      <w:proofErr w:type="spellEnd"/>
+      <w:r>
+        <w:t xml:space="preserve"> and select tile under it</w:t>
       </w:r>
     </w:p>
     <w:p>
@@ -1220,7 +1228,15 @@
         </w:numPr>
       </w:pPr>
       <w:r>
-        <w:t>Can be selected before starting a run (kinda like binding of Isaac or don’t starve characters)</w:t>
+        <w:t>Can be selected before starting a run (</w:t>
+      </w:r>
+      <w:proofErr w:type="spellStart"/>
+      <w:r>
+        <w:t>kinda</w:t>
+      </w:r>
+      <w:proofErr w:type="spellEnd"/>
+      <w:r>
+        <w:t xml:space="preserve"> like binding of Isaac or don’t starve characters)</w:t>
       </w:r>
     </w:p>
     <w:p>
@@ -1550,7 +1566,15 @@
         </w:numPr>
       </w:pPr>
       <w:r>
-        <w:t>Once you have built up enough defenses the followers can defend the base on their own allowing you to explore dungeons without risking a game over</w:t>
+        <w:t xml:space="preserve">Once you have built up enough </w:t>
+      </w:r>
+      <w:proofErr w:type="spellStart"/>
+      <w:r>
+        <w:t>defenses</w:t>
+      </w:r>
+      <w:proofErr w:type="spellEnd"/>
+      <w:r>
+        <w:t xml:space="preserve"> the followers can defend the base on their own allowing you to explore dungeons without risking a game over</w:t>
       </w:r>
     </w:p>
     <w:p>
@@ -1681,8 +1705,13 @@
         </w:numPr>
       </w:pPr>
       <w:r>
-        <w:t>Save target list</w:t>
-      </w:r>
+        <w:t xml:space="preserve">Load marker </w:t>
+      </w:r>
+      <w:proofErr w:type="spellStart"/>
+      <w:r>
+        <w:t>pos</w:t>
+      </w:r>
+      <w:proofErr w:type="spellEnd"/>
     </w:p>
     <w:p>
       <w:r>
@@ -1860,7 +1889,7 @@
         </w:numPr>
       </w:pPr>
       <w:r>
-        <w:t>Add follower lastState loading</w:t>
+        <w:t>Add delete save button</w:t>
       </w:r>
     </w:p>
     <w:p>
@@ -1872,19 +1901,15 @@
         </w:numPr>
       </w:pPr>
       <w:r>
-        <w:t>Add delete save button</w:t>
-      </w:r>
-    </w:p>
-    <w:p>
-      <w:pPr>
-        <w:pStyle w:val="ListParagraph"/>
-        <w:numPr>
-          <w:ilvl w:val="0"/>
-          <w:numId w:val="20"/>
-        </w:numPr>
-      </w:pPr>
-      <w:r>
-        <w:t xml:space="preserve">Save hidden followers that are being trained and load them with their gameobject disabled </w:t>
+        <w:t xml:space="preserve">Save hidden followers that are being trained and load them with their </w:t>
+      </w:r>
+      <w:proofErr w:type="spellStart"/>
+      <w:r>
+        <w:t>gameobject</w:t>
+      </w:r>
+      <w:proofErr w:type="spellEnd"/>
+      <w:r>
+        <w:t xml:space="preserve"> disabled </w:t>
       </w:r>
     </w:p>
     <w:p>
@@ -1976,38 +2001,6 @@
     </w:p>
     <w:p>
       <w:r>
-        <w:t xml:space="preserve">To add for </w:t>
-      </w:r>
-      <w:r>
-        <w:t>first demo video</w:t>
-      </w:r>
-    </w:p>
-    <w:p>
-      <w:pPr>
-        <w:pStyle w:val="ListParagraph"/>
-        <w:numPr>
-          <w:ilvl w:val="0"/>
-          <w:numId w:val="32"/>
-        </w:numPr>
-      </w:pPr>
-      <w:r>
-        <w:t>Enemies destroy walls/buildings if no path exists to the home base</w:t>
-      </w:r>
-    </w:p>
-    <w:p>
-      <w:pPr>
-        <w:pStyle w:val="ListParagraph"/>
-        <w:numPr>
-          <w:ilvl w:val="0"/>
-          <w:numId w:val="32"/>
-        </w:numPr>
-      </w:pPr>
-      <w:r>
-        <w:t>Add construct cost to all buildings</w:t>
-      </w:r>
-    </w:p>
-    <w:p>
-      <w:r>
         <w:t>Sprites to add</w:t>
       </w:r>
     </w:p>
@@ -2020,18 +2013,6 @@
         </w:numPr>
       </w:pPr>
       <w:r>
-        <w:t>Large building under construction</w:t>
-      </w:r>
-    </w:p>
-    <w:p>
-      <w:pPr>
-        <w:pStyle w:val="ListParagraph"/>
-        <w:numPr>
-          <w:ilvl w:val="0"/>
-          <w:numId w:val="33"/>
-        </w:numPr>
-      </w:pPr>
-      <w:r>
         <w:t>New home base</w:t>
       </w:r>
     </w:p>
@@ -2067,8 +2048,13 @@
         </w:numPr>
       </w:pPr>
       <w:r>
-        <w:t>Corruption doesn’t continue spreading after load if the first one hasn’t reached 100 corruptionVal</w:t>
-      </w:r>
+        <w:t xml:space="preserve">Corruption doesn’t continue spreading after load if the first one hasn’t reached 100 </w:t>
+      </w:r>
+      <w:proofErr w:type="spellStart"/>
+      <w:r>
+        <w:t>corruptionVal</w:t>
+      </w:r>
+      <w:proofErr w:type="spellEnd"/>
       <w:r>
         <w:t xml:space="preserve"> </w:t>
       </w:r>
@@ -2082,33 +2068,94 @@
         </w:numPr>
       </w:pPr>
       <w:r>
+        <w:t>Worker sometimes doesn’t continue hunting after storing</w:t>
+      </w:r>
+    </w:p>
+    <w:p>
+      <w:pPr>
+        <w:pStyle w:val="ListParagraph"/>
+        <w:numPr>
+          <w:ilvl w:val="0"/>
+          <w:numId w:val="30"/>
+        </w:numPr>
+      </w:pPr>
+      <w:r>
+        <w:t>followers not facing target</w:t>
+      </w:r>
+    </w:p>
+    <w:p>
+      <w:pPr>
+        <w:pStyle w:val="ListParagraph"/>
+        <w:numPr>
+          <w:ilvl w:val="0"/>
+          <w:numId w:val="30"/>
+        </w:numPr>
+      </w:pPr>
+      <w:r>
+        <w:t xml:space="preserve">Directing follower with full inventory to gather resource sends them to the storage, then sets to idle (FIX LAST TARGET THING) </w:t>
+      </w:r>
+      <w:r>
+        <w:t xml:space="preserve"> </w:t>
+      </w:r>
+    </w:p>
+    <w:p>
+      <w:pPr>
+        <w:pStyle w:val="ListParagraph"/>
+        <w:numPr>
+          <w:ilvl w:val="0"/>
+          <w:numId w:val="30"/>
+        </w:numPr>
+      </w:pPr>
+      <w:r>
+        <w:t>Large buildings load out of place – need to store building position as floats instead of tile positions</w:t>
+      </w:r>
+      <w:r>
+        <w:t xml:space="preserve"> </w:t>
+      </w:r>
+    </w:p>
+    <w:p>
+      <w:r>
         <w:lastRenderedPageBreak/>
-        <w:t>Worker sometimes doesn’t continue hunting after storing</w:t>
-      </w:r>
-    </w:p>
-    <w:p>
-      <w:pPr>
-        <w:pStyle w:val="ListParagraph"/>
-        <w:numPr>
-          <w:ilvl w:val="0"/>
-          <w:numId w:val="30"/>
-        </w:numPr>
-      </w:pPr>
-      <w:r>
-        <w:t>followers not facing target</w:t>
-      </w:r>
-    </w:p>
-    <w:p>
-      <w:pPr>
-        <w:pStyle w:val="ListParagraph"/>
-        <w:numPr>
-          <w:ilvl w:val="0"/>
-          <w:numId w:val="30"/>
-        </w:numPr>
-      </w:pPr>
-      <w:r>
-        <w:t xml:space="preserve">Directing follower with full inventory to gather resource sends them to the storage, then sets to idle (FIX LAST TARGET THING) </w:t>
-      </w:r>
+        <w:t>Ideas</w:t>
+      </w:r>
+    </w:p>
+    <w:p>
+      <w:pPr>
+        <w:pStyle w:val="ListParagraph"/>
+        <w:numPr>
+          <w:ilvl w:val="0"/>
+          <w:numId w:val="35"/>
+        </w:numPr>
+      </w:pPr>
+      <w:r>
+        <w:t>Blood moon</w:t>
+      </w:r>
+    </w:p>
+    <w:p>
+      <w:pPr>
+        <w:pStyle w:val="ListParagraph"/>
+        <w:numPr>
+          <w:ilvl w:val="0"/>
+          <w:numId w:val="35"/>
+        </w:numPr>
+      </w:pPr>
+      <w:r>
+        <w:t>Graveyards</w:t>
+      </w:r>
+    </w:p>
+    <w:p>
+      <w:pPr>
+        <w:pStyle w:val="ListParagraph"/>
+        <w:numPr>
+          <w:ilvl w:val="0"/>
+          <w:numId w:val="35"/>
+        </w:numPr>
+      </w:pPr>
+      <w:proofErr w:type="spellStart"/>
+      <w:r>
+        <w:t>Cyclopse</w:t>
+      </w:r>
+      <w:proofErr w:type="spellEnd"/>
       <w:r>
         <w:t xml:space="preserve"> </w:t>
       </w:r>
@@ -2118,98 +2165,11 @@
         <w:pStyle w:val="ListParagraph"/>
         <w:numPr>
           <w:ilvl w:val="0"/>
-          <w:numId w:val="30"/>
-        </w:numPr>
-      </w:pPr>
-      <w:r>
-        <w:t>Large buildings load out of place – need to store building position as floats instead of tile positions</w:t>
-      </w:r>
-      <w:r>
-        <w:t xml:space="preserve"> </w:t>
-      </w:r>
-    </w:p>
-    <w:p>
-      <w:pPr>
-        <w:pStyle w:val="ListParagraph"/>
-        <w:numPr>
-          <w:ilvl w:val="0"/>
-          <w:numId w:val="30"/>
-        </w:numPr>
-      </w:pPr>
-      <w:r>
-        <w:t>Enemies adding blank targets after destroying building, rather than looping through previous targets</w:t>
-      </w:r>
-    </w:p>
-    <w:p>
-      <w:pPr>
-        <w:ind w:left="360"/>
-      </w:pPr>
-    </w:p>
-    <w:p>
-      <w:pPr>
-        <w:ind w:left="360"/>
-      </w:pPr>
-    </w:p>
-    <w:p>
-      <w:pPr>
-        <w:ind w:left="360"/>
-      </w:pPr>
-      <w:r>
-        <w:t>Ideas</w:t>
-      </w:r>
-    </w:p>
-    <w:p>
-      <w:pPr>
-        <w:pStyle w:val="ListParagraph"/>
-        <w:numPr>
-          <w:ilvl w:val="0"/>
           <w:numId w:val="35"/>
         </w:numPr>
       </w:pPr>
       <w:r>
-        <w:t>Blood moon</w:t>
-      </w:r>
-    </w:p>
-    <w:p>
-      <w:pPr>
-        <w:pStyle w:val="ListParagraph"/>
-        <w:numPr>
-          <w:ilvl w:val="0"/>
-          <w:numId w:val="35"/>
-        </w:numPr>
-      </w:pPr>
-      <w:r>
-        <w:t>Graveyards</w:t>
-      </w:r>
-    </w:p>
-    <w:p>
-      <w:pPr>
-        <w:pStyle w:val="ListParagraph"/>
-        <w:numPr>
-          <w:ilvl w:val="0"/>
-          <w:numId w:val="35"/>
-        </w:numPr>
-      </w:pPr>
-      <w:r>
-        <w:t xml:space="preserve">Cyclopse </w:t>
-      </w:r>
-    </w:p>
-    <w:p>
-      <w:pPr>
-        <w:pStyle w:val="ListParagraph"/>
-        <w:numPr>
-          <w:ilvl w:val="0"/>
-          <w:numId w:val="35"/>
-        </w:numPr>
-      </w:pPr>
-      <w:r>
-        <w:t>Flying creature</w:t>
-      </w:r>
-      <w:r>
-        <w:t xml:space="preserve"> </w:t>
-      </w:r>
-      <w:r>
-        <w:t>s</w:t>
+        <w:t>Flying creatures</w:t>
       </w:r>
     </w:p>
     <w:p>
@@ -2225,9 +2185,11 @@
           <w:numId w:val="31"/>
         </w:numPr>
       </w:pPr>
+      <w:proofErr w:type="spellStart"/>
       <w:r>
         <w:t>Corruptology</w:t>
       </w:r>
+      <w:proofErr w:type="spellEnd"/>
     </w:p>
     <w:p>
       <w:pPr>
@@ -2261,9 +2223,11 @@
           <w:numId w:val="31"/>
         </w:numPr>
       </w:pPr>
+      <w:proofErr w:type="spellStart"/>
       <w:r>
         <w:t>Shadowveil</w:t>
       </w:r>
+      <w:proofErr w:type="spellEnd"/>
     </w:p>
     <w:sectPr>
       <w:pgSz w:w="11906" w:h="16838"/>
@@ -2852,7 +2816,7 @@
       <w:lvlText w:val=""/>
       <w:lvlJc w:val="left"/>
       <w:pPr>
-        <w:ind w:left="1080" w:hanging="360"/>
+        <w:ind w:left="720" w:hanging="360"/>
       </w:pPr>
       <w:rPr>
         <w:rFonts w:ascii="Symbol" w:hAnsi="Symbol" w:hint="default"/>
@@ -2864,7 +2828,7 @@
       <w:lvlText w:val="o"/>
       <w:lvlJc w:val="left"/>
       <w:pPr>
-        <w:ind w:left="1800" w:hanging="360"/>
+        <w:ind w:left="1440" w:hanging="360"/>
       </w:pPr>
       <w:rPr>
         <w:rFonts w:ascii="Courier New" w:hAnsi="Courier New" w:cs="Courier New" w:hint="default"/>
@@ -2876,7 +2840,7 @@
       <w:lvlText w:val=""/>
       <w:lvlJc w:val="left"/>
       <w:pPr>
-        <w:ind w:left="2520" w:hanging="360"/>
+        <w:ind w:left="2160" w:hanging="360"/>
       </w:pPr>
       <w:rPr>
         <w:rFonts w:ascii="Wingdings" w:hAnsi="Wingdings" w:hint="default"/>
@@ -2888,7 +2852,7 @@
       <w:lvlText w:val=""/>
       <w:lvlJc w:val="left"/>
       <w:pPr>
-        <w:ind w:left="3240" w:hanging="360"/>
+        <w:ind w:left="2880" w:hanging="360"/>
       </w:pPr>
       <w:rPr>
         <w:rFonts w:ascii="Symbol" w:hAnsi="Symbol" w:hint="default"/>
@@ -2900,7 +2864,7 @@
       <w:lvlText w:val="o"/>
       <w:lvlJc w:val="left"/>
       <w:pPr>
-        <w:ind w:left="3960" w:hanging="360"/>
+        <w:ind w:left="3600" w:hanging="360"/>
       </w:pPr>
       <w:rPr>
         <w:rFonts w:ascii="Courier New" w:hAnsi="Courier New" w:cs="Courier New" w:hint="default"/>
@@ -2912,7 +2876,7 @@
       <w:lvlText w:val=""/>
       <w:lvlJc w:val="left"/>
       <w:pPr>
-        <w:ind w:left="4680" w:hanging="360"/>
+        <w:ind w:left="4320" w:hanging="360"/>
       </w:pPr>
       <w:rPr>
         <w:rFonts w:ascii="Wingdings" w:hAnsi="Wingdings" w:hint="default"/>
@@ -2924,7 +2888,7 @@
       <w:lvlText w:val=""/>
       <w:lvlJc w:val="left"/>
       <w:pPr>
-        <w:ind w:left="5400" w:hanging="360"/>
+        <w:ind w:left="5040" w:hanging="360"/>
       </w:pPr>
       <w:rPr>
         <w:rFonts w:ascii="Symbol" w:hAnsi="Symbol" w:hint="default"/>
@@ -2936,7 +2900,7 @@
       <w:lvlText w:val="o"/>
       <w:lvlJc w:val="left"/>
       <w:pPr>
-        <w:ind w:left="6120" w:hanging="360"/>
+        <w:ind w:left="5760" w:hanging="360"/>
       </w:pPr>
       <w:rPr>
         <w:rFonts w:ascii="Courier New" w:hAnsi="Courier New" w:cs="Courier New" w:hint="default"/>
@@ -2948,7 +2912,7 @@
       <w:lvlText w:val=""/>
       <w:lvlJc w:val="left"/>
       <w:pPr>
-        <w:ind w:left="6840" w:hanging="360"/>
+        <w:ind w:left="6480" w:hanging="360"/>
       </w:pPr>
       <w:rPr>
         <w:rFonts w:ascii="Wingdings" w:hAnsi="Wingdings" w:hint="default"/>

</xml_diff>